<commit_message>
Updating introducton in report
</commit_message>
<xml_diff>
--- a/files/Report/project_report.docx
+++ b/files/Report/project_report.docx
@@ -5,7 +5,7 @@
     <w:p>
       <w:pPr>
         <w:spacing w:line="240" w:lineRule="auto"/>
-        <w:jc w:val="center"/>
+        <w:jc w:val="both"/>
         <w:rPr>
           <w:rFonts w:ascii="Tahoma" w:hAnsi="Tahoma" w:cs="Tahoma"/>
           <w:b/>
@@ -74,7 +74,7 @@
     <w:p>
       <w:pPr>
         <w:spacing w:line="240" w:lineRule="auto"/>
-        <w:jc w:val="center"/>
+        <w:jc w:val="both"/>
         <w:rPr>
           <w:sz w:val="24"/>
           <w:szCs w:val="24"/>
@@ -105,9 +105,16 @@
           <w:rFonts w:ascii="Cambria" w:hAnsi="Cambria"/>
           <w:sz w:val="20"/>
           <w:szCs w:val="20"/>
-          <w:lang w:val="en-US"/>
-        </w:rPr>
-        <w:t xml:space="preserve">      </w:t>
+        </w:rPr>
+        <w:t xml:space="preserve"> </w:t>
+      </w:r>
+      <w:r>
+        <w:rPr>
+          <w:rFonts w:ascii="Cambria" w:hAnsi="Cambria"/>
+          <w:sz w:val="20"/>
+          <w:szCs w:val="20"/>
+        </w:rPr>
+        <w:t xml:space="preserve">          </w:t>
       </w:r>
       <w:r>
         <w:rPr>
@@ -131,25 +138,31 @@
           <w:sz w:val="20"/>
           <w:szCs w:val="20"/>
         </w:rPr>
-        <w:t xml:space="preserve">                                                                                                    </w:t>
-      </w:r>
-      <w:proofErr w:type="spellStart"/>
-      <w:r>
-        <w:rPr>
-          <w:rFonts w:ascii="Cambria" w:hAnsi="Cambria"/>
-          <w:sz w:val="20"/>
-          <w:szCs w:val="20"/>
-        </w:rPr>
-        <w:t>Megh</w:t>
-      </w:r>
-      <w:proofErr w:type="spellEnd"/>
-      <w:r>
-        <w:rPr>
-          <w:rFonts w:ascii="Cambria" w:hAnsi="Cambria"/>
-          <w:sz w:val="20"/>
-          <w:szCs w:val="20"/>
-        </w:rPr>
-        <w:t xml:space="preserve"> R</w:t>
+        <w:t xml:space="preserve">                                                        </w:t>
+      </w:r>
+      <w:r>
+        <w:rPr>
+          <w:rFonts w:ascii="Cambria" w:hAnsi="Cambria"/>
+          <w:sz w:val="20"/>
+          <w:szCs w:val="20"/>
+        </w:rPr>
+        <w:t xml:space="preserve">    </w:t>
+      </w:r>
+      <w:r>
+        <w:rPr>
+          <w:rFonts w:ascii="Cambria" w:hAnsi="Cambria"/>
+          <w:sz w:val="20"/>
+          <w:szCs w:val="20"/>
+        </w:rPr>
+        <w:t xml:space="preserve">                                 </w:t>
+      </w:r>
+      <w:r>
+        <w:rPr>
+          <w:rFonts w:ascii="Cambria" w:hAnsi="Cambria"/>
+          <w:sz w:val="20"/>
+          <w:szCs w:val="20"/>
+        </w:rPr>
+        <w:t>Megh R</w:t>
       </w:r>
       <w:r>
         <w:rPr>
@@ -177,6 +190,14 @@
           <w:rFonts w:ascii="Cambria" w:hAnsi="Cambria"/>
           <w:sz w:val="20"/>
           <w:szCs w:val="20"/>
+        </w:rPr>
+        <w:t xml:space="preserve">      </w:t>
+      </w:r>
+      <w:r>
+        <w:rPr>
+          <w:rFonts w:ascii="Cambria" w:hAnsi="Cambria"/>
+          <w:sz w:val="20"/>
+          <w:szCs w:val="20"/>
           <w:lang w:val="en-US"/>
         </w:rPr>
         <w:t>University of Stavanger</w:t>
@@ -197,7 +218,25 @@
           <w:szCs w:val="20"/>
           <w:lang w:val="en-US"/>
         </w:rPr>
-        <w:t xml:space="preserve">                                                                               </w:t>
+        <w:t xml:space="preserve">                                                            </w:t>
+      </w:r>
+      <w:r>
+        <w:rPr>
+          <w:rFonts w:ascii="Cambria" w:hAnsi="Cambria"/>
+          <w:sz w:val="20"/>
+          <w:szCs w:val="20"/>
+          <w:lang w:val="en-US"/>
+        </w:rPr>
+        <w:t xml:space="preserve">        </w:t>
+      </w:r>
+      <w:r>
+        <w:rPr>
+          <w:rFonts w:ascii="Cambria" w:hAnsi="Cambria"/>
+          <w:sz w:val="20"/>
+          <w:szCs w:val="20"/>
+          <w:lang w:val="en-US"/>
+        </w:rPr>
+        <w:t xml:space="preserve">    </w:t>
       </w:r>
       <w:r>
         <w:rPr>
@@ -237,6 +276,15 @@
           <w:szCs w:val="20"/>
           <w:lang w:val="en-US"/>
         </w:rPr>
+        <w:t xml:space="preserve">      </w:t>
+      </w:r>
+      <w:r>
+        <w:rPr>
+          <w:rFonts w:ascii="Cambria" w:hAnsi="Cambria"/>
+          <w:sz w:val="20"/>
+          <w:szCs w:val="20"/>
+          <w:lang w:val="en-US"/>
+        </w:rPr>
         <w:t>m.guniem@stud.uis.no</w:t>
       </w:r>
       <w:r>
@@ -246,7 +294,7 @@
           <w:szCs w:val="20"/>
           <w:lang w:val="en-US"/>
         </w:rPr>
-        <w:t xml:space="preserve">                                                                                                    </w:t>
+        <w:t xml:space="preserve">                                                                                            </w:t>
       </w:r>
       <w:r>
         <w:rPr>
@@ -269,6 +317,7 @@
     </w:p>
     <w:p>
       <w:pPr>
+        <w:jc w:val="both"/>
         <w:rPr>
           <w:lang w:val="en-US"/>
         </w:rPr>
@@ -276,6 +325,7 @@
     </w:p>
     <w:p>
       <w:pPr>
+        <w:jc w:val="both"/>
         <w:rPr>
           <w:lang w:val="en-US"/>
         </w:rPr>
@@ -292,6 +342,7 @@
         <w:pStyle w:val="Overskrift1"/>
         <w:spacing w:line="248" w:lineRule="exact"/>
         <w:ind w:left="0" w:firstLine="0"/>
+        <w:jc w:val="both"/>
       </w:pPr>
       <w:r>
         <w:rPr>
@@ -303,6 +354,7 @@
     </w:p>
     <w:p>
       <w:pPr>
+        <w:jc w:val="both"/>
         <w:rPr>
           <w:rFonts w:cstheme="minorHAnsi"/>
           <w:color w:val="1A1A1A"/>
@@ -359,35 +411,15 @@
           <w:shd w:val="clear" w:color="auto" w:fill="FFFFFF"/>
           <w:lang w:val="en-US"/>
         </w:rPr>
-        <w:t xml:space="preserve">3.5% </w:t>
-      </w:r>
-      <w:r>
-        <w:rPr>
-          <w:rFonts w:cstheme="minorHAnsi"/>
-          <w:color w:val="1A1A1A"/>
-          <w:shd w:val="clear" w:color="auto" w:fill="FFFFFF"/>
-          <w:lang w:val="en-US"/>
-        </w:rPr>
-        <w:t>in the next two decades. This growth raises big questions about how to gather, store, analyze and use the data generated from the those flying cities in the sky.</w:t>
-      </w:r>
-    </w:p>
-    <w:p>
-      <w:pPr>
-        <w:rPr>
-          <w:rFonts w:ascii="Arial" w:hAnsi="Arial" w:cs="Arial"/>
-          <w:color w:val="1A1A1A"/>
-          <w:sz w:val="21"/>
-          <w:szCs w:val="21"/>
-          <w:shd w:val="clear" w:color="auto" w:fill="FFFFFF"/>
-          <w:lang w:val="en-US"/>
-        </w:rPr>
-      </w:pPr>
+        <w:t>3.5% in the next two decades. This growth raises big questions about how to gather, store, analyze and use the data generated from the those flying cities in the sky.</w:t>
+      </w:r>
     </w:p>
     <w:p>
       <w:pPr>
         <w:pStyle w:val="Overskrift1"/>
         <w:spacing w:line="248" w:lineRule="exact"/>
         <w:ind w:left="0" w:firstLine="0"/>
+        <w:jc w:val="both"/>
       </w:pPr>
       <w:r>
         <w:rPr>
@@ -399,6 +431,7 @@
     </w:p>
     <w:p>
       <w:pPr>
+        <w:jc w:val="both"/>
         <w:rPr>
           <w:lang w:val="en-US"/>
         </w:rPr>
@@ -407,21 +440,55 @@
         <w:rPr>
           <w:lang w:val="en-US"/>
         </w:rPr>
-        <w:t xml:space="preserve">Hadoop, </w:t>
-      </w:r>
-      <w:proofErr w:type="spellStart"/>
-      <w:r>
-        <w:rPr>
-          <w:lang w:val="en-US"/>
-        </w:rPr>
-        <w:t>PySpark</w:t>
-      </w:r>
-      <w:proofErr w:type="spellEnd"/>
-      <w:r>
-        <w:rPr>
-          <w:lang w:val="en-US"/>
-        </w:rPr>
-        <w:t>, Power BI, Python, Aviation, Scaling, delay, Prediction, Air traffic</w:t>
+        <w:t>Hadoop, PySpark, Power BI, Python, Aviation, Scaling, delay, Prediction, Air traffic</w:t>
+      </w:r>
+      <w:r>
+        <w:rPr>
+          <w:lang w:val="en-US"/>
+        </w:rPr>
+        <w:t>, Machine learning, Random forest, L</w:t>
+      </w:r>
+      <w:r>
+        <w:rPr>
+          <w:lang w:val="en-US"/>
+        </w:rPr>
+        <w:t xml:space="preserve">ogistic </w:t>
+      </w:r>
+      <w:r>
+        <w:rPr>
+          <w:lang w:val="en-US"/>
+        </w:rPr>
+        <w:t>R</w:t>
+      </w:r>
+      <w:r>
+        <w:rPr>
+          <w:lang w:val="en-US"/>
+        </w:rPr>
+        <w:t>egression</w:t>
+      </w:r>
+      <w:r>
+        <w:rPr>
+          <w:lang w:val="en-US"/>
+        </w:rPr>
+        <w:t>, D</w:t>
+      </w:r>
+      <w:r>
+        <w:rPr>
+          <w:lang w:val="en-US"/>
+        </w:rPr>
+        <w:t xml:space="preserve">ecision </w:t>
+      </w:r>
+      <w:r>
+        <w:rPr>
+          <w:lang w:val="en-US"/>
+        </w:rPr>
+        <w:t>T</w:t>
+      </w:r>
+      <w:r>
+        <w:rPr>
+          <w:lang w:val="en-US"/>
+        </w:rPr>
+        <w:t>rees</w:t>
       </w:r>
       <w:r>
         <w:rPr>
@@ -429,19 +496,13 @@
         </w:rPr>
         <w:t>.</w:t>
       </w:r>
-    </w:p>
-    <w:p>
-      <w:pPr>
-        <w:rPr>
-          <w:lang w:val="en-US"/>
-        </w:rPr>
-      </w:pPr>
     </w:p>
     <w:p>
       <w:pPr>
         <w:pStyle w:val="Overskrift1"/>
         <w:spacing w:line="248" w:lineRule="exact"/>
         <w:ind w:left="0" w:firstLine="0"/>
+        <w:jc w:val="both"/>
       </w:pPr>
       <w:r>
         <w:rPr>
@@ -460,10 +521,516 @@
     </w:p>
     <w:p>
       <w:pPr>
+        <w:jc w:val="both"/>
         <w:rPr>
           <w:lang w:val="en-US"/>
         </w:rPr>
       </w:pPr>
+      <w:r>
+        <w:rPr>
+          <w:lang w:val="en-US"/>
+        </w:rPr>
+        <w:t>Today’s modern aircraft</w:t>
+      </w:r>
+      <w:r>
+        <w:rPr>
+          <w:lang w:val="en-US"/>
+        </w:rPr>
+        <w:t>s</w:t>
+      </w:r>
+      <w:r>
+        <w:rPr>
+          <w:lang w:val="en-US"/>
+        </w:rPr>
+        <w:t xml:space="preserve"> are equipped with numerous sensors </w:t>
+      </w:r>
+      <w:r>
+        <w:rPr>
+          <w:lang w:val="en-US"/>
+        </w:rPr>
+        <w:t>which</w:t>
+      </w:r>
+      <w:r>
+        <w:rPr>
+          <w:lang w:val="en-US"/>
+        </w:rPr>
+        <w:t xml:space="preserve"> measures the performance and </w:t>
+      </w:r>
+      <w:r>
+        <w:rPr>
+          <w:lang w:val="en-US"/>
+        </w:rPr>
+        <w:t xml:space="preserve">different </w:t>
+      </w:r>
+      <w:r>
+        <w:rPr>
+          <w:lang w:val="en-US"/>
+        </w:rPr>
+        <w:t>state</w:t>
+      </w:r>
+      <w:r>
+        <w:rPr>
+          <w:lang w:val="en-US"/>
+        </w:rPr>
+        <w:t>s</w:t>
+      </w:r>
+      <w:r>
+        <w:rPr>
+          <w:lang w:val="en-US"/>
+        </w:rPr>
+        <w:t xml:space="preserve"> of </w:t>
+      </w:r>
+      <w:r>
+        <w:rPr>
+          <w:lang w:val="en-US"/>
+        </w:rPr>
+        <w:t xml:space="preserve">each </w:t>
+      </w:r>
+      <w:r>
+        <w:rPr>
+          <w:lang w:val="en-US"/>
+        </w:rPr>
+        <w:t>part and system of the aircraft. From the very basic of flying variables like speed, altitude and location</w:t>
+      </w:r>
+      <w:r>
+        <w:rPr>
+          <w:lang w:val="en-US"/>
+        </w:rPr>
+        <w:t xml:space="preserve"> to more detailed data like temperature and pressure from the airplane’s engines and cabin.</w:t>
+      </w:r>
+      <w:r>
+        <w:rPr>
+          <w:lang w:val="en-US"/>
+        </w:rPr>
+        <w:t xml:space="preserve"> </w:t>
+      </w:r>
+      <w:r>
+        <w:rPr>
+          <w:lang w:val="en-US"/>
+        </w:rPr>
+        <w:t>Data from each airplane is often sent to datacenters on the ground for use in maintenance and troubleshooting. Most airlines also store this same data about each aircraft for later use in analyzation and simulation.</w:t>
+      </w:r>
+    </w:p>
+    <w:p>
+      <w:pPr>
+        <w:jc w:val="both"/>
+        <w:rPr>
+          <w:lang w:val="en-US"/>
+        </w:rPr>
+      </w:pPr>
+      <w:r>
+        <w:rPr>
+          <w:lang w:val="en-US"/>
+        </w:rPr>
+        <w:t xml:space="preserve">Through the age of aviation, Simulation has had great benefits in training </w:t>
+      </w:r>
+      <w:r>
+        <w:rPr>
+          <w:lang w:val="en-US"/>
+        </w:rPr>
+        <w:t>staff to handle the routines</w:t>
+      </w:r>
+      <w:r>
+        <w:rPr>
+          <w:lang w:val="en-US"/>
+        </w:rPr>
+        <w:t xml:space="preserve">, </w:t>
+      </w:r>
+      <w:r>
+        <w:rPr>
+          <w:lang w:val="en-US"/>
+        </w:rPr>
+        <w:t>procedures</w:t>
+      </w:r>
+      <w:r>
+        <w:rPr>
+          <w:lang w:val="en-US"/>
+        </w:rPr>
+        <w:t xml:space="preserve"> and challenges</w:t>
+      </w:r>
+      <w:r>
+        <w:rPr>
+          <w:lang w:val="en-US"/>
+        </w:rPr>
+        <w:t xml:space="preserve"> of the aviation industry.</w:t>
+      </w:r>
+      <w:r>
+        <w:rPr>
+          <w:lang w:val="en-US"/>
+        </w:rPr>
+        <w:t xml:space="preserve"> </w:t>
+      </w:r>
+      <w:r>
+        <w:rPr>
+          <w:lang w:val="en-US"/>
+        </w:rPr>
+        <w:t xml:space="preserve">All trainee pilots and air traffic controllers must spend a big amount of their training in simulation environment. Such simulations enable them to be prepared for daily handling of air traffic that never stops </w:t>
+      </w:r>
+      <w:r>
+        <w:rPr>
+          <w:lang w:val="en-US"/>
+        </w:rPr>
+        <w:t>around the clock.</w:t>
+      </w:r>
+      <w:r>
+        <w:rPr>
+          <w:lang w:val="en-US"/>
+        </w:rPr>
+        <w:t xml:space="preserve"> </w:t>
+      </w:r>
+      <w:r>
+        <w:rPr>
+          <w:lang w:val="en-US"/>
+        </w:rPr>
+        <w:t xml:space="preserve">Unfortunately, making a realistic simulation model is a big challenge for all software engineers. Simulation software’s can either generate air traffic randomly or by using data from realistic flights. And because the simulation </w:t>
+      </w:r>
+      <w:r>
+        <w:rPr>
+          <w:lang w:val="en-US"/>
+        </w:rPr>
+        <w:t>must be</w:t>
+      </w:r>
+      <w:r>
+        <w:rPr>
+          <w:lang w:val="en-US"/>
+        </w:rPr>
+        <w:t xml:space="preserve"> as realistic as possible, the first option is not to consider</w:t>
+      </w:r>
+      <w:r>
+        <w:rPr>
+          <w:lang w:val="en-US"/>
+        </w:rPr>
+        <w:t xml:space="preserve">. </w:t>
+      </w:r>
+      <w:r>
+        <w:rPr>
+          <w:lang w:val="en-US"/>
+        </w:rPr>
+        <w:t>This makes any simulation software very dependent on data from real life.</w:t>
+      </w:r>
+    </w:p>
+    <w:p>
+      <w:pPr>
+        <w:jc w:val="both"/>
+        <w:rPr>
+          <w:lang w:val="en-US"/>
+        </w:rPr>
+      </w:pPr>
+      <w:r>
+        <w:rPr>
+          <w:lang w:val="en-US"/>
+        </w:rPr>
+        <w:t>The simulation algorithms must have normal flow and low running time, which means th</w:t>
+      </w:r>
+      <w:r>
+        <w:rPr>
+          <w:lang w:val="en-US"/>
+        </w:rPr>
+        <w:t>at</w:t>
+      </w:r>
+      <w:r>
+        <w:rPr>
+          <w:lang w:val="en-US"/>
+        </w:rPr>
+        <w:t xml:space="preserve"> data must be easily scalable with low overhead. In this researc</w:t>
+      </w:r>
+      <w:r>
+        <w:rPr>
+          <w:lang w:val="en-US"/>
+        </w:rPr>
+        <w:t>h,</w:t>
+      </w:r>
+      <w:r>
+        <w:rPr>
+          <w:lang w:val="en-US"/>
+        </w:rPr>
+        <w:t xml:space="preserve"> we </w:t>
+      </w:r>
+      <w:r>
+        <w:rPr>
+          <w:lang w:val="en-US"/>
+        </w:rPr>
+        <w:t>take advantage of the know</w:t>
+      </w:r>
+      <w:r>
+        <w:rPr>
+          <w:lang w:val="en-US"/>
+        </w:rPr>
+        <w:t>n</w:t>
+      </w:r>
+      <w:r>
+        <w:rPr>
+          <w:lang w:val="en-US"/>
+        </w:rPr>
+        <w:t xml:space="preserve"> capabilities of</w:t>
+      </w:r>
+      <w:r>
+        <w:rPr>
+          <w:lang w:val="en-US"/>
+        </w:rPr>
+        <w:t xml:space="preserve"> </w:t>
+      </w:r>
+      <w:r>
+        <w:rPr>
+          <w:lang w:val="en-US"/>
+        </w:rPr>
+        <w:t xml:space="preserve">Hadoop and Spark to </w:t>
+      </w:r>
+      <w:r>
+        <w:rPr>
+          <w:lang w:val="en-US"/>
+        </w:rPr>
+        <w:t xml:space="preserve">design a scaling algorithm that uses </w:t>
+      </w:r>
+      <w:r>
+        <w:rPr>
+          <w:lang w:val="en-US"/>
+        </w:rPr>
+        <w:t xml:space="preserve">data </w:t>
+      </w:r>
+      <w:r>
+        <w:rPr>
+          <w:lang w:val="en-US"/>
+        </w:rPr>
+        <w:t>from</w:t>
+      </w:r>
+      <w:r>
+        <w:rPr>
+          <w:lang w:val="en-US"/>
+        </w:rPr>
+        <w:t xml:space="preserve"> earlier </w:t>
+      </w:r>
+      <w:r>
+        <w:rPr>
+          <w:lang w:val="en-US"/>
+        </w:rPr>
+        <w:t>US domestic flight</w:t>
+      </w:r>
+      <w:r>
+        <w:rPr>
+          <w:lang w:val="en-US"/>
+        </w:rPr>
+        <w:t>s</w:t>
+      </w:r>
+      <w:r>
+        <w:rPr>
+          <w:lang w:val="en-US"/>
+        </w:rPr>
+        <w:t xml:space="preserve"> to provide realistic data for general use in air traffic simulation and analysis.</w:t>
+      </w:r>
+    </w:p>
+    <w:p>
+      <w:pPr>
+        <w:jc w:val="both"/>
+        <w:rPr>
+          <w:lang w:val="en-US"/>
+        </w:rPr>
+      </w:pPr>
+      <w:r>
+        <w:rPr>
+          <w:lang w:val="en-US"/>
+        </w:rPr>
+        <w:t xml:space="preserve">Another problem the aviation industry faces is in the delays caused on the ground </w:t>
+      </w:r>
+      <w:r>
+        <w:rPr>
+          <w:lang w:val="en-US"/>
+        </w:rPr>
+        <w:t>and</w:t>
+      </w:r>
+      <w:r>
+        <w:rPr>
+          <w:lang w:val="en-US"/>
+        </w:rPr>
+        <w:t xml:space="preserve"> in the air. These delays cost both the airlines, and passengers millions of dollars every year. </w:t>
+      </w:r>
+      <w:r>
+        <w:rPr>
+          <w:lang w:val="en-US"/>
+        </w:rPr>
+        <w:t>Understanding and p</w:t>
+      </w:r>
+      <w:r>
+        <w:rPr>
+          <w:lang w:val="en-US"/>
+        </w:rPr>
+        <w:t>redicting such delays should help all involved parts to be prepared and thus minimizing the effect of such delays on the operations.</w:t>
+      </w:r>
+    </w:p>
+    <w:p>
+      <w:pPr>
+        <w:jc w:val="both"/>
+        <w:rPr>
+          <w:lang w:val="en-US"/>
+        </w:rPr>
+      </w:pPr>
+      <w:r>
+        <w:rPr>
+          <w:lang w:val="en-US"/>
+        </w:rPr>
+        <w:t xml:space="preserve">Different analysis software’s can be used to draw a picture on how and what might cause the delays. Since Microsoft launched its first public version of Power BI in 2015, the interests has grown around it because </w:t>
+      </w:r>
+      <w:r>
+        <w:rPr>
+          <w:lang w:val="en-US"/>
+        </w:rPr>
+        <w:t xml:space="preserve">of its user friendly GUI and flexibility in handling data. Although Power BI has a relatively big collections of different graphs, maps and other visualization tools, loading a big dataset into Power BI will produce a very heavy visualization model </w:t>
+      </w:r>
+      <w:r>
+        <w:rPr>
+          <w:lang w:val="en-US"/>
+        </w:rPr>
+        <w:lastRenderedPageBreak/>
+        <w:t>which slows the GUI speed and therefore degrade the quality of the user experience.</w:t>
+      </w:r>
+    </w:p>
+    <w:p>
+      <w:pPr>
+        <w:jc w:val="both"/>
+        <w:rPr>
+          <w:lang w:val="en-US"/>
+        </w:rPr>
+      </w:pPr>
+      <w:r>
+        <w:rPr>
+          <w:lang w:val="en-US"/>
+        </w:rPr>
+        <w:t xml:space="preserve">This is where </w:t>
+      </w:r>
+      <w:r>
+        <w:rPr>
+          <w:lang w:val="en-US"/>
+        </w:rPr>
+        <w:t>we can take advantage of</w:t>
+      </w:r>
+      <w:r>
+        <w:rPr>
+          <w:lang w:val="en-US"/>
+        </w:rPr>
+        <w:t xml:space="preserve"> the computational power of Hadoop to extract target information about delays from big</w:t>
+      </w:r>
+      <w:r>
+        <w:rPr>
+          <w:lang w:val="en-US"/>
+        </w:rPr>
+        <w:t xml:space="preserve"> </w:t>
+      </w:r>
+      <w:r>
+        <w:rPr>
+          <w:lang w:val="en-US"/>
+        </w:rPr>
+        <w:t xml:space="preserve">datasets and use it in fast and flexible power BI </w:t>
+      </w:r>
+      <w:r>
+        <w:rPr>
+          <w:lang w:val="en-US"/>
+        </w:rPr>
+        <w:t>models</w:t>
+      </w:r>
+      <w:r>
+        <w:rPr>
+          <w:lang w:val="en-US"/>
+        </w:rPr>
+        <w:t>.</w:t>
+      </w:r>
+    </w:p>
+    <w:p>
+      <w:pPr>
+        <w:jc w:val="both"/>
+        <w:rPr>
+          <w:lang w:val="en-US"/>
+        </w:rPr>
+      </w:pPr>
+      <w:r>
+        <w:rPr>
+          <w:lang w:val="en-US"/>
+        </w:rPr>
+        <w:t xml:space="preserve">But what really takes the delay research </w:t>
+      </w:r>
+      <w:r>
+        <w:rPr>
+          <w:lang w:val="en-US"/>
+        </w:rPr>
+        <w:t>to the next</w:t>
+      </w:r>
+      <w:r>
+        <w:rPr>
+          <w:lang w:val="en-US"/>
+        </w:rPr>
+        <w:t xml:space="preserve"> level is to be able to predict and expect such delays before they even occur based on what we already know. </w:t>
+      </w:r>
+      <w:r>
+        <w:rPr>
+          <w:lang w:val="en-US"/>
+        </w:rPr>
+        <w:t xml:space="preserve">Hadoop </w:t>
+      </w:r>
+      <w:r>
+        <w:rPr>
+          <w:lang w:val="en-US"/>
+        </w:rPr>
+        <w:t>PySpark has some great built</w:t>
+      </w:r>
+      <w:r>
+        <w:rPr>
+          <w:lang w:val="en-US"/>
+        </w:rPr>
+        <w:t>-</w:t>
+      </w:r>
+      <w:r>
+        <w:rPr>
+          <w:lang w:val="en-US"/>
+        </w:rPr>
+        <w:t xml:space="preserve">in libraries that helps runs the most popular and efficient machine </w:t>
+      </w:r>
+      <w:r>
+        <w:rPr>
+          <w:lang w:val="en-US"/>
+        </w:rPr>
+        <w:t xml:space="preserve">learning </w:t>
+      </w:r>
+      <w:r>
+        <w:rPr>
+          <w:lang w:val="en-US"/>
+        </w:rPr>
+        <w:t>algorithms</w:t>
+      </w:r>
+      <w:r>
+        <w:rPr>
+          <w:lang w:val="en-US"/>
+        </w:rPr>
+        <w:t xml:space="preserve"> on our datasets</w:t>
+      </w:r>
+      <w:r>
+        <w:rPr>
+          <w:lang w:val="en-US"/>
+        </w:rPr>
+        <w:t>, and</w:t>
+      </w:r>
+      <w:r>
+        <w:rPr>
+          <w:lang w:val="en-US"/>
+        </w:rPr>
+        <w:t xml:space="preserve"> </w:t>
+      </w:r>
+      <w:r>
+        <w:rPr>
+          <w:lang w:val="en-US"/>
+        </w:rPr>
+        <w:t>b</w:t>
+      </w:r>
+      <w:r>
+        <w:rPr>
+          <w:lang w:val="en-US"/>
+        </w:rPr>
+        <w:t>ased on related work we should then test the accuracy of some popular machine learning algorithms like random forest, decision trees and logistic regression</w:t>
+      </w:r>
+      <w:r>
+        <w:rPr>
+          <w:lang w:val="en-US"/>
+        </w:rPr>
+        <w:t xml:space="preserve"> on our dataset.</w:t>
+      </w:r>
       <w:bookmarkStart w:id="0" w:name="_GoBack"/>
       <w:bookmarkEnd w:id="0"/>
     </w:p>

</xml_diff>

<commit_message>
Added a full structure to the report
Please follow this structure
</commit_message>
<xml_diff>
--- a/files/Report/project_report.docx
+++ b/files/Report/project_report.docx
@@ -5,7 +5,7 @@
     <w:p>
       <w:pPr>
         <w:spacing w:line="240" w:lineRule="auto"/>
-        <w:jc w:val="both"/>
+        <w:jc w:val="center"/>
         <w:rPr>
           <w:rFonts w:ascii="Tahoma" w:hAnsi="Tahoma" w:cs="Tahoma"/>
           <w:b/>
@@ -26,6 +26,7 @@
         </w:rPr>
         <w:t xml:space="preserve">Air Traffic scaling, delay- analysis and prediction using </w:t>
       </w:r>
+      <w:proofErr w:type="spellStart"/>
       <w:r>
         <w:rPr>
           <w:rFonts w:ascii="Tahoma" w:hAnsi="Tahoma" w:cs="Tahoma"/>
@@ -68,13 +69,25 @@
           <w:szCs w:val="34"/>
           <w:lang w:val="en-US"/>
         </w:rPr>
-        <w:t>park on Hadoop Cluster</w:t>
+        <w:t>park</w:t>
+      </w:r>
+      <w:proofErr w:type="spellEnd"/>
+      <w:r>
+        <w:rPr>
+          <w:rFonts w:ascii="Tahoma" w:hAnsi="Tahoma" w:cs="Tahoma"/>
+          <w:b/>
+          <w:bCs/>
+          <w:sz w:val="34"/>
+          <w:szCs w:val="34"/>
+          <w:lang w:val="en-US"/>
+        </w:rPr>
+        <w:t xml:space="preserve"> on Hadoop Cluster</w:t>
       </w:r>
     </w:p>
     <w:p>
       <w:pPr>
         <w:spacing w:line="240" w:lineRule="auto"/>
-        <w:jc w:val="both"/>
+        <w:jc w:val="center"/>
         <w:rPr>
           <w:sz w:val="24"/>
           <w:szCs w:val="24"/>
@@ -98,6 +111,7 @@
           <w:rFonts w:ascii="Cambria" w:hAnsi="Cambria"/>
           <w:sz w:val="20"/>
           <w:szCs w:val="20"/>
+          <w:lang w:val="en-US"/>
         </w:rPr>
       </w:pPr>
       <w:r>
@@ -105,22 +119,25 @@
           <w:rFonts w:ascii="Cambria" w:hAnsi="Cambria"/>
           <w:sz w:val="20"/>
           <w:szCs w:val="20"/>
-        </w:rPr>
-        <w:t xml:space="preserve"> </w:t>
+          <w:lang w:val="en-US"/>
+        </w:rPr>
+        <w:t xml:space="preserve">           </w:t>
       </w:r>
       <w:r>
         <w:rPr>
           <w:rFonts w:ascii="Cambria" w:hAnsi="Cambria"/>
           <w:sz w:val="20"/>
           <w:szCs w:val="20"/>
-        </w:rPr>
-        <w:t xml:space="preserve">          </w:t>
+          <w:lang w:val="en-US"/>
+        </w:rPr>
+        <w:t xml:space="preserve"> </w:t>
       </w:r>
       <w:r>
         <w:rPr>
           <w:rFonts w:ascii="Cambria" w:hAnsi="Cambria"/>
           <w:sz w:val="20"/>
           <w:szCs w:val="20"/>
+          <w:lang w:val="en-US"/>
         </w:rPr>
         <w:t>Mohammed Zoher Guniem</w:t>
       </w:r>
@@ -129,6 +146,7 @@
           <w:rFonts w:ascii="Cambria" w:hAnsi="Cambria"/>
           <w:sz w:val="20"/>
           <w:szCs w:val="20"/>
+          <w:lang w:val="en-US"/>
         </w:rPr>
         <w:t xml:space="preserve"> </w:t>
       </w:r>
@@ -137,14 +155,16 @@
           <w:rFonts w:ascii="Cambria" w:hAnsi="Cambria"/>
           <w:sz w:val="20"/>
           <w:szCs w:val="20"/>
-        </w:rPr>
-        <w:t xml:space="preserve">                                                        </w:t>
+          <w:lang w:val="en-US"/>
+        </w:rPr>
+        <w:t xml:space="preserve">                                                     </w:t>
       </w:r>
       <w:r>
         <w:rPr>
           <w:rFonts w:ascii="Cambria" w:hAnsi="Cambria"/>
           <w:sz w:val="20"/>
           <w:szCs w:val="20"/>
+          <w:lang w:val="en-US"/>
         </w:rPr>
         <w:t xml:space="preserve">    </w:t>
       </w:r>
@@ -153,6 +173,7 @@
           <w:rFonts w:ascii="Cambria" w:hAnsi="Cambria"/>
           <w:sz w:val="20"/>
           <w:szCs w:val="20"/>
+          <w:lang w:val="en-US"/>
         </w:rPr>
         <w:t xml:space="preserve">                                 </w:t>
       </w:r>
@@ -161,17 +182,41 @@
           <w:rFonts w:ascii="Cambria" w:hAnsi="Cambria"/>
           <w:sz w:val="20"/>
           <w:szCs w:val="20"/>
-        </w:rPr>
-        <w:t>Megh R</w:t>
-      </w:r>
+          <w:lang w:val="en-US"/>
+        </w:rPr>
+        <w:t xml:space="preserve"> </w:t>
+      </w:r>
+      <w:proofErr w:type="spellStart"/>
       <w:r>
         <w:rPr>
           <w:rFonts w:ascii="Cambria" w:hAnsi="Cambria"/>
           <w:sz w:val="20"/>
           <w:szCs w:val="20"/>
-        </w:rPr>
-        <w:t>aj Upreti</w:t>
-      </w:r>
+          <w:lang w:val="en-US"/>
+        </w:rPr>
+        <w:t>Megh</w:t>
+      </w:r>
+      <w:proofErr w:type="spellEnd"/>
+      <w:r>
+        <w:rPr>
+          <w:rFonts w:ascii="Cambria" w:hAnsi="Cambria"/>
+          <w:sz w:val="20"/>
+          <w:szCs w:val="20"/>
+          <w:lang w:val="en-US"/>
+        </w:rPr>
+        <w:t xml:space="preserve"> Raj </w:t>
+      </w:r>
+      <w:proofErr w:type="spellStart"/>
+      <w:r>
+        <w:rPr>
+          <w:rFonts w:ascii="Cambria" w:hAnsi="Cambria"/>
+          <w:sz w:val="20"/>
+          <w:szCs w:val="20"/>
+          <w:lang w:val="en-US"/>
+        </w:rPr>
+        <w:t>Upreti</w:t>
+      </w:r>
+      <w:proofErr w:type="spellEnd"/>
     </w:p>
     <w:p>
       <w:pPr>
@@ -190,6 +235,7 @@
           <w:rFonts w:ascii="Cambria" w:hAnsi="Cambria"/>
           <w:sz w:val="20"/>
           <w:szCs w:val="20"/>
+          <w:lang w:val="en-US"/>
         </w:rPr>
         <w:t xml:space="preserve">      </w:t>
       </w:r>
@@ -200,7 +246,7 @@
           <w:szCs w:val="20"/>
           <w:lang w:val="en-US"/>
         </w:rPr>
-        <w:t>University of Stavanger</w:t>
+        <w:t>University of Stavanger, Norway</w:t>
       </w:r>
       <w:r>
         <w:rPr>
@@ -209,7 +255,7 @@
           <w:szCs w:val="20"/>
           <w:lang w:val="en-US"/>
         </w:rPr>
-        <w:t>, Norway</w:t>
+        <w:t xml:space="preserve">                                                            </w:t>
       </w:r>
       <w:r>
         <w:rPr>
@@ -218,7 +264,7 @@
           <w:szCs w:val="20"/>
           <w:lang w:val="en-US"/>
         </w:rPr>
-        <w:t xml:space="preserve">                                                            </w:t>
+        <w:t xml:space="preserve">        </w:t>
       </w:r>
       <w:r>
         <w:rPr>
@@ -227,7 +273,7 @@
           <w:szCs w:val="20"/>
           <w:lang w:val="en-US"/>
         </w:rPr>
-        <w:t xml:space="preserve">        </w:t>
+        <w:t xml:space="preserve">    </w:t>
       </w:r>
       <w:r>
         <w:rPr>
@@ -236,7 +282,7 @@
           <w:szCs w:val="20"/>
           <w:lang w:val="en-US"/>
         </w:rPr>
-        <w:t xml:space="preserve">    </w:t>
+        <w:t xml:space="preserve"> </w:t>
       </w:r>
       <w:r>
         <w:rPr>
@@ -245,30 +291,30 @@
           <w:szCs w:val="20"/>
           <w:lang w:val="en-US"/>
         </w:rPr>
-        <w:t xml:space="preserve"> </w:t>
-      </w:r>
-      <w:r>
+        <w:t>University of Stavanger, Norway</w:t>
+      </w:r>
+    </w:p>
+    <w:p>
+      <w:pPr>
+        <w:spacing w:after="120" w:line="240" w:lineRule="auto"/>
+        <w:contextualSpacing/>
+        <w:jc w:val="center"/>
         <w:rPr>
           <w:rFonts w:ascii="Cambria" w:hAnsi="Cambria"/>
           <w:sz w:val="20"/>
           <w:szCs w:val="20"/>
           <w:lang w:val="en-US"/>
         </w:rPr>
-        <w:t>University of Stavanger, Norway</w:t>
-      </w:r>
-    </w:p>
-    <w:p>
-      <w:pPr>
-        <w:spacing w:after="120" w:line="240" w:lineRule="auto"/>
-        <w:contextualSpacing/>
-        <w:jc w:val="center"/>
+      </w:pPr>
+      <w:r>
         <w:rPr>
           <w:rFonts w:ascii="Cambria" w:hAnsi="Cambria"/>
           <w:sz w:val="20"/>
           <w:szCs w:val="20"/>
           <w:lang w:val="en-US"/>
         </w:rPr>
-      </w:pPr>
+        <w:t xml:space="preserve">    </w:t>
+      </w:r>
       <w:r>
         <w:rPr>
           <w:rFonts w:ascii="Cambria" w:hAnsi="Cambria"/>
@@ -276,7 +322,7 @@
           <w:szCs w:val="20"/>
           <w:lang w:val="en-US"/>
         </w:rPr>
-        <w:t xml:space="preserve">      </w:t>
+        <w:t>m.guniem@stud.uis.no</w:t>
       </w:r>
       <w:r>
         <w:rPr>
@@ -285,25 +331,7 @@
           <w:szCs w:val="20"/>
           <w:lang w:val="en-US"/>
         </w:rPr>
-        <w:t>m.guniem@stud.uis.no</w:t>
-      </w:r>
-      <w:r>
-        <w:rPr>
-          <w:rFonts w:ascii="Cambria" w:hAnsi="Cambria"/>
-          <w:sz w:val="20"/>
-          <w:szCs w:val="20"/>
-          <w:lang w:val="en-US"/>
-        </w:rPr>
         <w:t xml:space="preserve">                                                                                            </w:t>
-      </w:r>
-      <w:r>
-        <w:rPr>
-          <w:rFonts w:ascii="Cambria" w:hAnsi="Cambria"/>
-          <w:sz w:val="20"/>
-          <w:szCs w:val="20"/>
-          <w:lang w:val="en-US"/>
-        </w:rPr>
-        <w:t xml:space="preserve"> </w:t>
       </w:r>
       <w:r>
         <w:rPr>
@@ -416,6 +444,17 @@
     </w:p>
     <w:p>
       <w:pPr>
+        <w:jc w:val="both"/>
+        <w:rPr>
+          <w:rFonts w:cstheme="minorHAnsi"/>
+          <w:color w:val="1A1A1A"/>
+          <w:shd w:val="clear" w:color="auto" w:fill="FFFFFF"/>
+          <w:lang w:val="en-US"/>
+        </w:rPr>
+      </w:pPr>
+    </w:p>
+    <w:p>
+      <w:pPr>
         <w:pStyle w:val="Overskrift1"/>
         <w:spacing w:line="248" w:lineRule="exact"/>
         <w:ind w:left="0" w:firstLine="0"/>
@@ -440,55 +479,480 @@
         <w:rPr>
           <w:lang w:val="en-US"/>
         </w:rPr>
-        <w:t>Hadoop, PySpark, Power BI, Python, Aviation, Scaling, delay, Prediction, Air traffic</w:t>
-      </w:r>
-      <w:r>
-        <w:rPr>
-          <w:lang w:val="en-US"/>
-        </w:rPr>
-        <w:t>, Machine learning, Random forest, L</w:t>
-      </w:r>
-      <w:r>
-        <w:rPr>
-          <w:lang w:val="en-US"/>
-        </w:rPr>
-        <w:t xml:space="preserve">ogistic </w:t>
-      </w:r>
-      <w:r>
-        <w:rPr>
-          <w:lang w:val="en-US"/>
-        </w:rPr>
-        <w:t>R</w:t>
-      </w:r>
-      <w:r>
-        <w:rPr>
-          <w:lang w:val="en-US"/>
-        </w:rPr>
-        <w:t>egression</w:t>
-      </w:r>
-      <w:r>
-        <w:rPr>
-          <w:lang w:val="en-US"/>
-        </w:rPr>
-        <w:t>, D</w:t>
-      </w:r>
-      <w:r>
-        <w:rPr>
-          <w:lang w:val="en-US"/>
-        </w:rPr>
-        <w:t xml:space="preserve">ecision </w:t>
-      </w:r>
-      <w:r>
-        <w:rPr>
-          <w:lang w:val="en-US"/>
-        </w:rPr>
-        <w:t>T</w:t>
-      </w:r>
-      <w:r>
-        <w:rPr>
-          <w:lang w:val="en-US"/>
-        </w:rPr>
-        <w:t>rees</w:t>
+        <w:t xml:space="preserve">Hadoop, </w:t>
+      </w:r>
+      <w:proofErr w:type="spellStart"/>
+      <w:r>
+        <w:rPr>
+          <w:lang w:val="en-US"/>
+        </w:rPr>
+        <w:t>PySpark</w:t>
+      </w:r>
+      <w:proofErr w:type="spellEnd"/>
+      <w:r>
+        <w:rPr>
+          <w:lang w:val="en-US"/>
+        </w:rPr>
+        <w:t>, Power BI, Python, Aviation, Scaling, delay, Prediction, Air traffic</w:t>
+      </w:r>
+      <w:r>
+        <w:rPr>
+          <w:lang w:val="en-US"/>
+        </w:rPr>
+        <w:t>, Machine learning, Random forest, Logistic Regression, Decision Trees.</w:t>
+      </w:r>
+    </w:p>
+    <w:p>
+      <w:pPr>
+        <w:jc w:val="both"/>
+        <w:rPr>
+          <w:lang w:val="en-US"/>
+        </w:rPr>
+      </w:pPr>
+    </w:p>
+    <w:p>
+      <w:pPr>
+        <w:pStyle w:val="Overskrift1"/>
+        <w:spacing w:line="248" w:lineRule="exact"/>
+        <w:ind w:left="0" w:firstLine="0"/>
+        <w:jc w:val="both"/>
+      </w:pPr>
+      <w:r>
+        <w:rPr>
+          <w:spacing w:val="-1"/>
+          <w:w w:val="95"/>
+        </w:rPr>
+        <w:t xml:space="preserve">1    </w:t>
+      </w:r>
+      <w:r>
+        <w:rPr>
+          <w:spacing w:val="-1"/>
+          <w:w w:val="95"/>
+        </w:rPr>
+        <w:t>INTRODUCTION</w:t>
+      </w:r>
+    </w:p>
+    <w:p>
+      <w:pPr>
+        <w:jc w:val="both"/>
+        <w:rPr>
+          <w:lang w:val="en-US"/>
+        </w:rPr>
+      </w:pPr>
+      <w:r>
+        <w:rPr>
+          <w:lang w:val="en-US"/>
+        </w:rPr>
+        <w:t>Today’s modern aircraft</w:t>
+      </w:r>
+      <w:r>
+        <w:rPr>
+          <w:lang w:val="en-US"/>
+        </w:rPr>
+        <w:t>s</w:t>
+      </w:r>
+      <w:r>
+        <w:rPr>
+          <w:lang w:val="en-US"/>
+        </w:rPr>
+        <w:t xml:space="preserve"> are equipped with numerous sensors </w:t>
+      </w:r>
+      <w:r>
+        <w:rPr>
+          <w:lang w:val="en-US"/>
+        </w:rPr>
+        <w:t>which</w:t>
+      </w:r>
+      <w:r>
+        <w:rPr>
+          <w:lang w:val="en-US"/>
+        </w:rPr>
+        <w:t xml:space="preserve"> measures the performance and </w:t>
+      </w:r>
+      <w:r>
+        <w:rPr>
+          <w:lang w:val="en-US"/>
+        </w:rPr>
+        <w:t xml:space="preserve">different </w:t>
+      </w:r>
+      <w:r>
+        <w:rPr>
+          <w:lang w:val="en-US"/>
+        </w:rPr>
+        <w:t>state</w:t>
+      </w:r>
+      <w:r>
+        <w:rPr>
+          <w:lang w:val="en-US"/>
+        </w:rPr>
+        <w:t>s</w:t>
+      </w:r>
+      <w:r>
+        <w:rPr>
+          <w:lang w:val="en-US"/>
+        </w:rPr>
+        <w:t xml:space="preserve"> of </w:t>
+      </w:r>
+      <w:r>
+        <w:rPr>
+          <w:lang w:val="en-US"/>
+        </w:rPr>
+        <w:t xml:space="preserve">each </w:t>
+      </w:r>
+      <w:r>
+        <w:rPr>
+          <w:lang w:val="en-US"/>
+        </w:rPr>
+        <w:t>part and system of the aircraft. From the very basic of flying variables like speed, altitude and location</w:t>
+      </w:r>
+      <w:r>
+        <w:rPr>
+          <w:lang w:val="en-US"/>
+        </w:rPr>
+        <w:t xml:space="preserve"> to more detailed data like temperature and pressure from the airplane’s engines and cabin.</w:t>
+      </w:r>
+      <w:r>
+        <w:rPr>
+          <w:lang w:val="en-US"/>
+        </w:rPr>
+        <w:t xml:space="preserve"> </w:t>
+      </w:r>
+      <w:r>
+        <w:rPr>
+          <w:lang w:val="en-US"/>
+        </w:rPr>
+        <w:t>Data from each airplane is often sent to datacenters on the ground for use in maintenance and troubleshooting. Most airlines also store this same data about each aircraft for later use in analyzation and simulation.</w:t>
+      </w:r>
+    </w:p>
+    <w:p>
+      <w:pPr>
+        <w:jc w:val="both"/>
+        <w:rPr>
+          <w:lang w:val="en-US"/>
+        </w:rPr>
+      </w:pPr>
+      <w:r>
+        <w:rPr>
+          <w:lang w:val="en-US"/>
+        </w:rPr>
+        <w:t xml:space="preserve">Through the age of aviation, Simulation has had great benefits in training </w:t>
+      </w:r>
+      <w:r>
+        <w:rPr>
+          <w:lang w:val="en-US"/>
+        </w:rPr>
+        <w:t>staff to handle the routines</w:t>
+      </w:r>
+      <w:r>
+        <w:rPr>
+          <w:lang w:val="en-US"/>
+        </w:rPr>
+        <w:t xml:space="preserve">, </w:t>
+      </w:r>
+      <w:r>
+        <w:rPr>
+          <w:lang w:val="en-US"/>
+        </w:rPr>
+        <w:t>procedures</w:t>
+      </w:r>
+      <w:r>
+        <w:rPr>
+          <w:lang w:val="en-US"/>
+        </w:rPr>
+        <w:t xml:space="preserve"> and challenges</w:t>
+      </w:r>
+      <w:r>
+        <w:rPr>
+          <w:lang w:val="en-US"/>
+        </w:rPr>
+        <w:t xml:space="preserve"> of the aviation industry.</w:t>
+      </w:r>
+      <w:r>
+        <w:rPr>
+          <w:lang w:val="en-US"/>
+        </w:rPr>
+        <w:t xml:space="preserve"> </w:t>
+      </w:r>
+      <w:r>
+        <w:rPr>
+          <w:lang w:val="en-US"/>
+        </w:rPr>
+        <w:t xml:space="preserve">All trainee pilots and air traffic controllers must spend a big amount of </w:t>
+      </w:r>
+      <w:r>
+        <w:rPr>
+          <w:lang w:val="en-US"/>
+        </w:rPr>
+        <w:t>their training in simulation environment. Such simulations enable them to be prepared for daily handling of air traffic that never stops around the clock.</w:t>
+      </w:r>
+      <w:r>
+        <w:rPr>
+          <w:lang w:val="en-US"/>
+        </w:rPr>
+        <w:t xml:space="preserve"> </w:t>
+      </w:r>
+      <w:r>
+        <w:rPr>
+          <w:lang w:val="en-US"/>
+        </w:rPr>
+        <w:t xml:space="preserve">Unfortunately, making a realistic simulation model is a big challenge for all software engineers. Simulation software’s can either generate air traffic randomly or by using data from realistic flights. And because the simulation </w:t>
+      </w:r>
+      <w:r>
+        <w:rPr>
+          <w:lang w:val="en-US"/>
+        </w:rPr>
+        <w:t>must be</w:t>
+      </w:r>
+      <w:r>
+        <w:rPr>
+          <w:lang w:val="en-US"/>
+        </w:rPr>
+        <w:t xml:space="preserve"> as realistic as possible, the first option is not to consider</w:t>
+      </w:r>
+      <w:r>
+        <w:rPr>
+          <w:lang w:val="en-US"/>
+        </w:rPr>
+        <w:t xml:space="preserve">. </w:t>
+      </w:r>
+      <w:r>
+        <w:rPr>
+          <w:lang w:val="en-US"/>
+        </w:rPr>
+        <w:t>This makes any simulation software very dependent on data from real life.</w:t>
+      </w:r>
+    </w:p>
+    <w:p>
+      <w:pPr>
+        <w:jc w:val="both"/>
+        <w:rPr>
+          <w:lang w:val="en-US"/>
+        </w:rPr>
+      </w:pPr>
+      <w:r>
+        <w:rPr>
+          <w:lang w:val="en-US"/>
+        </w:rPr>
+        <w:t>The simulation algorithms must have normal flow and low running time, which means th</w:t>
+      </w:r>
+      <w:r>
+        <w:rPr>
+          <w:lang w:val="en-US"/>
+        </w:rPr>
+        <w:t>at</w:t>
+      </w:r>
+      <w:r>
+        <w:rPr>
+          <w:lang w:val="en-US"/>
+        </w:rPr>
+        <w:t xml:space="preserve"> data must be easily scalable with low overhead. In this researc</w:t>
+      </w:r>
+      <w:r>
+        <w:rPr>
+          <w:lang w:val="en-US"/>
+        </w:rPr>
+        <w:t>h,</w:t>
+      </w:r>
+      <w:r>
+        <w:rPr>
+          <w:lang w:val="en-US"/>
+        </w:rPr>
+        <w:t xml:space="preserve"> we </w:t>
+      </w:r>
+      <w:r>
+        <w:rPr>
+          <w:lang w:val="en-US"/>
+        </w:rPr>
+        <w:t>take advantage of the know</w:t>
+      </w:r>
+      <w:r>
+        <w:rPr>
+          <w:lang w:val="en-US"/>
+        </w:rPr>
+        <w:t>n</w:t>
+      </w:r>
+      <w:r>
+        <w:rPr>
+          <w:lang w:val="en-US"/>
+        </w:rPr>
+        <w:t xml:space="preserve"> capabilities of</w:t>
+      </w:r>
+      <w:r>
+        <w:rPr>
+          <w:lang w:val="en-US"/>
+        </w:rPr>
+        <w:t xml:space="preserve"> </w:t>
+      </w:r>
+      <w:r>
+        <w:rPr>
+          <w:lang w:val="en-US"/>
+        </w:rPr>
+        <w:t xml:space="preserve">Hadoop and Spark to </w:t>
+      </w:r>
+      <w:r>
+        <w:rPr>
+          <w:lang w:val="en-US"/>
+        </w:rPr>
+        <w:t xml:space="preserve">design a scaling algorithm that uses </w:t>
+      </w:r>
+      <w:r>
+        <w:rPr>
+          <w:lang w:val="en-US"/>
+        </w:rPr>
+        <w:t xml:space="preserve">data </w:t>
+      </w:r>
+      <w:r>
+        <w:rPr>
+          <w:lang w:val="en-US"/>
+        </w:rPr>
+        <w:t>from</w:t>
+      </w:r>
+      <w:r>
+        <w:rPr>
+          <w:lang w:val="en-US"/>
+        </w:rPr>
+        <w:t xml:space="preserve"> earlier </w:t>
+      </w:r>
+      <w:r>
+        <w:rPr>
+          <w:lang w:val="en-US"/>
+        </w:rPr>
+        <w:t>US domestic flight</w:t>
+      </w:r>
+      <w:r>
+        <w:rPr>
+          <w:lang w:val="en-US"/>
+        </w:rPr>
+        <w:t>s</w:t>
+      </w:r>
+      <w:r>
+        <w:rPr>
+          <w:lang w:val="en-US"/>
+        </w:rPr>
+        <w:t xml:space="preserve"> to provide realistic data for general use in air traffic simulation and analysis.</w:t>
+      </w:r>
+    </w:p>
+    <w:p>
+      <w:pPr>
+        <w:jc w:val="both"/>
+        <w:rPr>
+          <w:lang w:val="en-US"/>
+        </w:rPr>
+      </w:pPr>
+      <w:r>
+        <w:rPr>
+          <w:lang w:val="en-US"/>
+        </w:rPr>
+        <w:t xml:space="preserve">Another problem the aviation industry faces is in the delays caused on the ground </w:t>
+      </w:r>
+      <w:r>
+        <w:rPr>
+          <w:lang w:val="en-US"/>
+        </w:rPr>
+        <w:t>and</w:t>
+      </w:r>
+      <w:r>
+        <w:rPr>
+          <w:lang w:val="en-US"/>
+        </w:rPr>
+        <w:t xml:space="preserve"> in the air. These delays cost both the airlines, and passengers millions of dollars every year. </w:t>
+      </w:r>
+      <w:r>
+        <w:rPr>
+          <w:lang w:val="en-US"/>
+        </w:rPr>
+        <w:t>Understanding and p</w:t>
+      </w:r>
+      <w:r>
+        <w:rPr>
+          <w:lang w:val="en-US"/>
+        </w:rPr>
+        <w:t>redicting such delays should help all involved parts to be prepared and thus minimizing the effect of such delays on the operations.</w:t>
+      </w:r>
+    </w:p>
+    <w:p>
+      <w:pPr>
+        <w:jc w:val="both"/>
+        <w:rPr>
+          <w:lang w:val="en-US"/>
+        </w:rPr>
+      </w:pPr>
+      <w:r>
+        <w:rPr>
+          <w:lang w:val="en-US"/>
+        </w:rPr>
+        <w:t xml:space="preserve">Different analysis software’s can be used to draw a picture on how and what might cause the delays. Since Microsoft launched its first public version of Power BI in 2015, the interests </w:t>
+      </w:r>
+      <w:proofErr w:type="gramStart"/>
+      <w:r>
+        <w:rPr>
+          <w:lang w:val="en-US"/>
+        </w:rPr>
+        <w:t>has</w:t>
+      </w:r>
+      <w:proofErr w:type="gramEnd"/>
+      <w:r>
+        <w:rPr>
+          <w:lang w:val="en-US"/>
+        </w:rPr>
+        <w:t xml:space="preserve"> grown around it because </w:t>
+      </w:r>
+      <w:r>
+        <w:rPr>
+          <w:lang w:val="en-US"/>
+        </w:rPr>
+        <w:t xml:space="preserve">of its user friendly GUI and flexibility in handling data. Although Power BI has a relatively big collections of different graphs, maps and other visualization </w:t>
+      </w:r>
+      <w:r>
+        <w:rPr>
+          <w:lang w:val="en-US"/>
+        </w:rPr>
+        <w:lastRenderedPageBreak/>
+        <w:t>tools, loading a big dataset into Power BI will produce a very heavy visualization model which slows the GUI speed and therefore degrade the quality of the user experience.</w:t>
+      </w:r>
+    </w:p>
+    <w:p>
+      <w:pPr>
+        <w:jc w:val="both"/>
+        <w:rPr>
+          <w:lang w:val="en-US"/>
+        </w:rPr>
+      </w:pPr>
+      <w:r>
+        <w:rPr>
+          <w:lang w:val="en-US"/>
+        </w:rPr>
+        <w:t xml:space="preserve">This is where </w:t>
+      </w:r>
+      <w:r>
+        <w:rPr>
+          <w:lang w:val="en-US"/>
+        </w:rPr>
+        <w:t>we can take advantage of</w:t>
+      </w:r>
+      <w:r>
+        <w:rPr>
+          <w:lang w:val="en-US"/>
+        </w:rPr>
+        <w:t xml:space="preserve"> the computational power of Hadoop to extract target information about delays from big</w:t>
+      </w:r>
+      <w:r>
+        <w:rPr>
+          <w:lang w:val="en-US"/>
+        </w:rPr>
+        <w:t xml:space="preserve"> </w:t>
+      </w:r>
+      <w:r>
+        <w:rPr>
+          <w:lang w:val="en-US"/>
+        </w:rPr>
+        <w:t xml:space="preserve">datasets and use it in fast and flexible power BI </w:t>
+      </w:r>
+      <w:r>
+        <w:rPr>
+          <w:lang w:val="en-US"/>
+        </w:rPr>
+        <w:t>models</w:t>
       </w:r>
       <w:r>
         <w:rPr>
@@ -499,116 +963,258 @@
     </w:p>
     <w:p>
       <w:pPr>
+        <w:jc w:val="both"/>
+        <w:rPr>
+          <w:lang w:val="en-US"/>
+        </w:rPr>
+      </w:pPr>
+      <w:r>
+        <w:rPr>
+          <w:lang w:val="en-US"/>
+        </w:rPr>
+        <w:t xml:space="preserve">But what really takes the delay research </w:t>
+      </w:r>
+      <w:r>
+        <w:rPr>
+          <w:lang w:val="en-US"/>
+        </w:rPr>
+        <w:t>to the next</w:t>
+      </w:r>
+      <w:r>
+        <w:rPr>
+          <w:lang w:val="en-US"/>
+        </w:rPr>
+        <w:t xml:space="preserve"> level is to be able to predict and expect such delays before they even occur based on what we already know. </w:t>
+      </w:r>
+      <w:r>
+        <w:rPr>
+          <w:lang w:val="en-US"/>
+        </w:rPr>
+        <w:t xml:space="preserve">Hadoop </w:t>
+      </w:r>
+      <w:proofErr w:type="spellStart"/>
+      <w:r>
+        <w:rPr>
+          <w:lang w:val="en-US"/>
+        </w:rPr>
+        <w:t>PySpark</w:t>
+      </w:r>
+      <w:proofErr w:type="spellEnd"/>
+      <w:r>
+        <w:rPr>
+          <w:lang w:val="en-US"/>
+        </w:rPr>
+        <w:t xml:space="preserve"> has some great built</w:t>
+      </w:r>
+      <w:r>
+        <w:rPr>
+          <w:lang w:val="en-US"/>
+        </w:rPr>
+        <w:t>-</w:t>
+      </w:r>
+      <w:r>
+        <w:rPr>
+          <w:lang w:val="en-US"/>
+        </w:rPr>
+        <w:t xml:space="preserve">in libraries that helps runs the most popular and efficient machine </w:t>
+      </w:r>
+      <w:r>
+        <w:rPr>
+          <w:lang w:val="en-US"/>
+        </w:rPr>
+        <w:t xml:space="preserve">learning </w:t>
+      </w:r>
+      <w:r>
+        <w:rPr>
+          <w:lang w:val="en-US"/>
+        </w:rPr>
+        <w:t>algorithms</w:t>
+      </w:r>
+      <w:r>
+        <w:rPr>
+          <w:lang w:val="en-US"/>
+        </w:rPr>
+        <w:t xml:space="preserve"> on our datasets</w:t>
+      </w:r>
+      <w:r>
+        <w:rPr>
+          <w:lang w:val="en-US"/>
+        </w:rPr>
+        <w:t>, and</w:t>
+      </w:r>
+      <w:r>
+        <w:rPr>
+          <w:lang w:val="en-US"/>
+        </w:rPr>
+        <w:t xml:space="preserve"> </w:t>
+      </w:r>
+      <w:r>
+        <w:rPr>
+          <w:lang w:val="en-US"/>
+        </w:rPr>
+        <w:t>b</w:t>
+      </w:r>
+      <w:r>
+        <w:rPr>
+          <w:lang w:val="en-US"/>
+        </w:rPr>
+        <w:t>ased on related work we should then test the accuracy of some popular machine learning algorithms like random forest, decision trees and logistic regression</w:t>
+      </w:r>
+      <w:r>
+        <w:rPr>
+          <w:lang w:val="en-US"/>
+        </w:rPr>
+        <w:t xml:space="preserve"> on our dataset.</w:t>
+      </w:r>
+    </w:p>
+    <w:p>
+      <w:pPr>
+        <w:jc w:val="both"/>
+        <w:rPr>
+          <w:lang w:val="en-US"/>
+        </w:rPr>
+      </w:pPr>
+    </w:p>
+    <w:p>
+      <w:pPr>
         <w:pStyle w:val="Overskrift1"/>
         <w:spacing w:line="248" w:lineRule="exact"/>
         <w:ind w:left="0" w:firstLine="0"/>
         <w:jc w:val="both"/>
-      </w:pPr>
-      <w:r>
         <w:rPr>
           <w:spacing w:val="-1"/>
           <w:w w:val="95"/>
         </w:rPr>
-        <w:t xml:space="preserve">1    </w:t>
-      </w:r>
+      </w:pPr>
       <w:r>
         <w:rPr>
           <w:spacing w:val="-1"/>
           <w:w w:val="95"/>
         </w:rPr>
-        <w:t>INTRODUCTION</w:t>
-      </w:r>
-    </w:p>
-    <w:p>
-      <w:pPr>
+        <w:t>2</w:t>
+      </w:r>
+      <w:r>
+        <w:rPr>
+          <w:spacing w:val="-1"/>
+          <w:w w:val="95"/>
+        </w:rPr>
+        <w:t xml:space="preserve">    </w:t>
+      </w:r>
+      <w:r>
+        <w:rPr>
+          <w:spacing w:val="-1"/>
+          <w:w w:val="95"/>
+        </w:rPr>
+        <w:t>BACKGROUND AND MOTIVATION</w:t>
+      </w:r>
+    </w:p>
+    <w:p>
+      <w:pPr>
+        <w:pStyle w:val="Overskrift1"/>
+        <w:spacing w:line="248" w:lineRule="exact"/>
+        <w:ind w:left="0" w:firstLine="0"/>
         <w:jc w:val="both"/>
-        <w:rPr>
-          <w:lang w:val="en-US"/>
-        </w:rPr>
-      </w:pPr>
-      <w:r>
-        <w:rPr>
-          <w:lang w:val="en-US"/>
-        </w:rPr>
-        <w:t>Today’s modern aircraft</w:t>
-      </w:r>
-      <w:r>
-        <w:rPr>
-          <w:lang w:val="en-US"/>
-        </w:rPr>
-        <w:t>s</w:t>
-      </w:r>
-      <w:r>
-        <w:rPr>
-          <w:lang w:val="en-US"/>
-        </w:rPr>
-        <w:t xml:space="preserve"> are equipped with numerous sensors </w:t>
-      </w:r>
-      <w:r>
-        <w:rPr>
-          <w:lang w:val="en-US"/>
-        </w:rPr>
-        <w:t>which</w:t>
-      </w:r>
-      <w:r>
-        <w:rPr>
-          <w:lang w:val="en-US"/>
-        </w:rPr>
-        <w:t xml:space="preserve"> measures the performance and </w:t>
-      </w:r>
-      <w:r>
-        <w:rPr>
-          <w:lang w:val="en-US"/>
-        </w:rPr>
-        <w:t xml:space="preserve">different </w:t>
-      </w:r>
-      <w:r>
-        <w:rPr>
-          <w:lang w:val="en-US"/>
-        </w:rPr>
-        <w:t>state</w:t>
-      </w:r>
-      <w:r>
-        <w:rPr>
-          <w:lang w:val="en-US"/>
-        </w:rPr>
-        <w:t>s</w:t>
-      </w:r>
-      <w:r>
-        <w:rPr>
-          <w:lang w:val="en-US"/>
-        </w:rPr>
-        <w:t xml:space="preserve"> of </w:t>
-      </w:r>
-      <w:r>
-        <w:rPr>
-          <w:lang w:val="en-US"/>
-        </w:rPr>
-        <w:t xml:space="preserve">each </w:t>
-      </w:r>
-      <w:r>
-        <w:rPr>
-          <w:lang w:val="en-US"/>
-        </w:rPr>
-        <w:t>part and system of the aircraft. From the very basic of flying variables like speed, altitude and location</w:t>
-      </w:r>
-      <w:r>
-        <w:rPr>
-          <w:lang w:val="en-US"/>
-        </w:rPr>
-        <w:t xml:space="preserve"> to more detailed data like temperature and pressure from the airplane’s engines and cabin.</w:t>
-      </w:r>
-      <w:r>
-        <w:rPr>
-          <w:lang w:val="en-US"/>
-        </w:rPr>
+      </w:pPr>
+    </w:p>
+    <w:p>
+      <w:pPr>
+        <w:pStyle w:val="Overskrift1"/>
+        <w:ind w:left="0" w:firstLine="0"/>
+      </w:pPr>
+      <w:r>
+        <w:t>2</w:t>
+      </w:r>
+      <w:r>
+        <w:t>.1</w:t>
+      </w:r>
+      <w:r>
+        <w:t xml:space="preserve"> Air Traffic Scaling and Simulation</w:t>
+      </w:r>
+    </w:p>
+    <w:p>
+      <w:pPr>
+        <w:pStyle w:val="Overskrift1"/>
+      </w:pPr>
+    </w:p>
+    <w:p>
+      <w:pPr>
+        <w:pStyle w:val="Overskrift1"/>
+        <w:ind w:left="0" w:firstLine="0"/>
+      </w:pPr>
+      <w:r>
+        <w:t>2.</w:t>
+      </w:r>
+      <w:r>
+        <w:t>2</w:t>
+      </w:r>
+      <w:r>
         <w:t xml:space="preserve"> </w:t>
       </w:r>
       <w:r>
-        <w:rPr>
-          <w:lang w:val="en-US"/>
-        </w:rPr>
-        <w:t>Data from each airplane is often sent to datacenters on the ground for use in maintenance and troubleshooting. Most airlines also store this same data about each aircraft for later use in analyzation and simulation.</w:t>
+        <w:t>Delay analysis</w:t>
+      </w:r>
+      <w:r>
+        <w:t xml:space="preserve">  </w:t>
+      </w:r>
+    </w:p>
+    <w:p>
+      <w:pPr>
+        <w:rPr>
+          <w:lang w:val="en-US"/>
+        </w:rPr>
+      </w:pPr>
+    </w:p>
+    <w:p>
+      <w:pPr>
+        <w:pStyle w:val="Overskrift1"/>
+        <w:ind w:left="0" w:firstLine="0"/>
+      </w:pPr>
+      <w:r>
+        <w:t>2.</w:t>
+      </w:r>
+      <w:r>
+        <w:t>3 Delay Prediction</w:t>
+      </w:r>
+      <w:r>
+        <w:t xml:space="preserve">  </w:t>
+      </w:r>
+    </w:p>
+    <w:p>
+      <w:pPr>
+        <w:rPr>
+          <w:lang w:val="en-US"/>
+        </w:rPr>
+      </w:pPr>
+    </w:p>
+    <w:p>
+      <w:pPr>
+        <w:pStyle w:val="Overskrift1"/>
+        <w:ind w:left="0" w:firstLine="0"/>
+      </w:pPr>
+      <w:r>
+        <w:t>2.</w:t>
+      </w:r>
+      <w:r>
+        <w:t>4 Use Case</w:t>
+      </w:r>
+    </w:p>
+    <w:p>
+      <w:pPr>
+        <w:rPr>
+          <w:lang w:val="en-US"/>
+        </w:rPr>
+      </w:pPr>
+    </w:p>
+    <w:p>
+      <w:pPr>
+        <w:pStyle w:val="Overskrift1"/>
+        <w:ind w:left="0" w:firstLine="0"/>
+      </w:pPr>
+      <w:r>
+        <w:t xml:space="preserve">2.5 </w:t>
+      </w:r>
+      <w:r>
+        <w:t>Dataset</w:t>
       </w:r>
     </w:p>
     <w:p>
@@ -618,421 +1224,809 @@
           <w:lang w:val="en-US"/>
         </w:rPr>
       </w:pPr>
-      <w:r>
-        <w:rPr>
-          <w:lang w:val="en-US"/>
-        </w:rPr>
-        <w:t xml:space="preserve">Through the age of aviation, Simulation has had great benefits in training </w:t>
-      </w:r>
-      <w:r>
-        <w:rPr>
-          <w:lang w:val="en-US"/>
-        </w:rPr>
-        <w:t>staff to handle the routines</w:t>
-      </w:r>
-      <w:r>
-        <w:rPr>
-          <w:lang w:val="en-US"/>
-        </w:rPr>
-        <w:t xml:space="preserve">, </w:t>
-      </w:r>
-      <w:r>
-        <w:rPr>
-          <w:lang w:val="en-US"/>
-        </w:rPr>
-        <w:t>procedures</w:t>
-      </w:r>
-      <w:r>
-        <w:rPr>
-          <w:lang w:val="en-US"/>
-        </w:rPr>
-        <w:t xml:space="preserve"> and challenges</w:t>
-      </w:r>
-      <w:r>
-        <w:rPr>
-          <w:lang w:val="en-US"/>
-        </w:rPr>
-        <w:t xml:space="preserve"> of the aviation industry.</w:t>
-      </w:r>
-      <w:r>
-        <w:rPr>
-          <w:lang w:val="en-US"/>
-        </w:rPr>
+    </w:p>
+    <w:p>
+      <w:pPr>
+        <w:pStyle w:val="Overskrift1"/>
+        <w:spacing w:line="248" w:lineRule="exact"/>
+        <w:ind w:left="0" w:firstLine="0"/>
+        <w:jc w:val="both"/>
+        <w:rPr>
+          <w:spacing w:val="-1"/>
+          <w:w w:val="95"/>
+        </w:rPr>
+      </w:pPr>
+      <w:r>
+        <w:rPr>
+          <w:spacing w:val="-1"/>
+          <w:w w:val="95"/>
+        </w:rPr>
+        <w:t>3</w:t>
+      </w:r>
+      <w:r>
+        <w:rPr>
+          <w:spacing w:val="-1"/>
+          <w:w w:val="95"/>
+        </w:rPr>
+        <w:t xml:space="preserve">    AIR TRAFFIC SIMULATION</w:t>
+      </w:r>
+    </w:p>
+    <w:p>
+      <w:pPr>
+        <w:pStyle w:val="Overskrift1"/>
+        <w:spacing w:line="248" w:lineRule="exact"/>
+        <w:ind w:left="0" w:firstLine="0"/>
+        <w:jc w:val="both"/>
+        <w:rPr>
+          <w:spacing w:val="-1"/>
+          <w:w w:val="95"/>
+        </w:rPr>
+      </w:pPr>
+    </w:p>
+    <w:p>
+      <w:pPr>
+        <w:pStyle w:val="Overskrift1"/>
+        <w:ind w:left="0" w:firstLine="0"/>
+      </w:pPr>
+      <w:r>
+        <w:t>3</w:t>
+      </w:r>
+      <w:r>
+        <w:t>.1</w:t>
+      </w:r>
+      <w:r>
+        <w:t xml:space="preserve">    </w:t>
+      </w:r>
+      <w:r>
+        <w:t>Design</w:t>
+      </w:r>
+    </w:p>
+    <w:p>
+      <w:pPr>
+        <w:rPr>
+          <w:lang w:val="en-US"/>
+        </w:rPr>
+      </w:pPr>
+    </w:p>
+    <w:p>
+      <w:pPr>
+        <w:pStyle w:val="Overskrift1"/>
+        <w:ind w:left="0" w:firstLine="0"/>
+      </w:pPr>
+      <w:r>
+        <w:t>3.</w:t>
+      </w:r>
+      <w:r>
+        <w:t>2</w:t>
+      </w:r>
+      <w:r>
+        <w:t xml:space="preserve">    </w:t>
+      </w:r>
+      <w:r>
+        <w:t>Analysis</w:t>
+      </w:r>
+      <w:r>
         <w:t xml:space="preserve"> </w:t>
       </w:r>
-      <w:r>
-        <w:rPr>
-          <w:lang w:val="en-US"/>
-        </w:rPr>
-        <w:t xml:space="preserve">All trainee pilots and air traffic controllers must spend a big amount of their training in simulation environment. Such simulations enable them to be prepared for daily handling of air traffic that never stops </w:t>
-      </w:r>
-      <w:r>
-        <w:rPr>
-          <w:lang w:val="en-US"/>
-        </w:rPr>
-        <w:t>around the clock.</w:t>
-      </w:r>
-      <w:r>
-        <w:rPr>
-          <w:lang w:val="en-US"/>
-        </w:rPr>
-        <w:t xml:space="preserve"> </w:t>
-      </w:r>
-      <w:r>
-        <w:rPr>
-          <w:lang w:val="en-US"/>
-        </w:rPr>
-        <w:t xml:space="preserve">Unfortunately, making a realistic simulation model is a big challenge for all software engineers. Simulation software’s can either generate air traffic randomly or by using data from realistic flights. And because the simulation </w:t>
-      </w:r>
-      <w:r>
-        <w:rPr>
-          <w:lang w:val="en-US"/>
-        </w:rPr>
-        <w:t>must be</w:t>
-      </w:r>
-      <w:r>
-        <w:rPr>
-          <w:lang w:val="en-US"/>
-        </w:rPr>
-        <w:t xml:space="preserve"> as realistic as possible, the first option is not to consider</w:t>
-      </w:r>
-      <w:r>
-        <w:rPr>
-          <w:lang w:val="en-US"/>
-        </w:rPr>
-        <w:t xml:space="preserve">. </w:t>
-      </w:r>
-      <w:r>
-        <w:rPr>
-          <w:lang w:val="en-US"/>
-        </w:rPr>
-        <w:t>This makes any simulation software very dependent on data from real life.</w:t>
-      </w:r>
-    </w:p>
-    <w:p>
-      <w:pPr>
+    </w:p>
+    <w:p>
+      <w:pPr>
+        <w:rPr>
+          <w:lang w:val="en-US"/>
+        </w:rPr>
+      </w:pPr>
+    </w:p>
+    <w:p>
+      <w:pPr>
+        <w:pStyle w:val="Overskrift1"/>
+        <w:ind w:left="0" w:firstLine="0"/>
+        <w:rPr>
+          <w:w w:val="95"/>
+        </w:rPr>
+      </w:pPr>
+      <w:r>
+        <w:rPr>
+          <w:w w:val="95"/>
+        </w:rPr>
+        <w:t>3.3</w:t>
+      </w:r>
+      <w:r>
+        <w:rPr>
+          <w:w w:val="95"/>
+        </w:rPr>
+        <w:t xml:space="preserve">    </w:t>
+      </w:r>
+      <w:r>
+        <w:rPr>
+          <w:w w:val="95"/>
+        </w:rPr>
+        <w:t>Optimization</w:t>
+      </w:r>
+    </w:p>
+    <w:p>
+      <w:pPr>
+        <w:rPr>
+          <w:w w:val="95"/>
+          <w:lang w:val="en-US"/>
+        </w:rPr>
+      </w:pPr>
+    </w:p>
+    <w:p>
+      <w:pPr>
+        <w:pStyle w:val="Overskrift1"/>
+        <w:ind w:left="0" w:firstLine="0"/>
+        <w:rPr>
+          <w:w w:val="95"/>
+        </w:rPr>
+      </w:pPr>
+      <w:r>
+        <w:rPr>
+          <w:w w:val="95"/>
+        </w:rPr>
+        <w:t>3.4</w:t>
+      </w:r>
+      <w:r>
+        <w:rPr>
+          <w:w w:val="95"/>
+        </w:rPr>
+        <w:t xml:space="preserve">    </w:t>
+      </w:r>
+      <w:r>
+        <w:rPr>
+          <w:w w:val="95"/>
+        </w:rPr>
+        <w:t>Implementation</w:t>
+      </w:r>
+    </w:p>
+    <w:p>
+      <w:pPr>
+        <w:rPr>
+          <w:w w:val="95"/>
+          <w:lang w:val="en-US"/>
+        </w:rPr>
+      </w:pPr>
+    </w:p>
+    <w:p>
+      <w:pPr>
+        <w:pStyle w:val="Overskrift1"/>
+        <w:spacing w:line="248" w:lineRule="exact"/>
+        <w:ind w:left="0" w:firstLine="0"/>
         <w:jc w:val="both"/>
         <w:rPr>
-          <w:lang w:val="en-US"/>
-        </w:rPr>
-      </w:pPr>
-      <w:r>
-        <w:rPr>
-          <w:lang w:val="en-US"/>
-        </w:rPr>
-        <w:t>The simulation algorithms must have normal flow and low running time, which means th</w:t>
-      </w:r>
-      <w:r>
-        <w:rPr>
-          <w:lang w:val="en-US"/>
-        </w:rPr>
-        <w:t>at</w:t>
-      </w:r>
-      <w:r>
-        <w:rPr>
-          <w:lang w:val="en-US"/>
-        </w:rPr>
-        <w:t xml:space="preserve"> data must be easily scalable with low overhead. In this researc</w:t>
-      </w:r>
-      <w:r>
-        <w:rPr>
-          <w:lang w:val="en-US"/>
-        </w:rPr>
-        <w:t>h,</w:t>
-      </w:r>
-      <w:r>
-        <w:rPr>
-          <w:lang w:val="en-US"/>
-        </w:rPr>
-        <w:t xml:space="preserve"> we </w:t>
-      </w:r>
-      <w:r>
-        <w:rPr>
-          <w:lang w:val="en-US"/>
-        </w:rPr>
-        <w:t>take advantage of the know</w:t>
-      </w:r>
-      <w:r>
-        <w:rPr>
-          <w:lang w:val="en-US"/>
-        </w:rPr>
-        <w:t>n</w:t>
-      </w:r>
-      <w:r>
-        <w:rPr>
-          <w:lang w:val="en-US"/>
-        </w:rPr>
-        <w:t xml:space="preserve"> capabilities of</w:t>
-      </w:r>
-      <w:r>
-        <w:rPr>
-          <w:lang w:val="en-US"/>
-        </w:rPr>
-        <w:t xml:space="preserve"> </w:t>
-      </w:r>
-      <w:r>
-        <w:rPr>
-          <w:lang w:val="en-US"/>
-        </w:rPr>
-        <w:t xml:space="preserve">Hadoop and Spark to </w:t>
-      </w:r>
-      <w:r>
-        <w:rPr>
-          <w:lang w:val="en-US"/>
-        </w:rPr>
-        <w:t xml:space="preserve">design a scaling algorithm that uses </w:t>
-      </w:r>
-      <w:r>
-        <w:rPr>
-          <w:lang w:val="en-US"/>
-        </w:rPr>
-        <w:t xml:space="preserve">data </w:t>
-      </w:r>
-      <w:r>
-        <w:rPr>
-          <w:lang w:val="en-US"/>
-        </w:rPr>
-        <w:t>from</w:t>
-      </w:r>
-      <w:r>
-        <w:rPr>
-          <w:lang w:val="en-US"/>
-        </w:rPr>
-        <w:t xml:space="preserve"> earlier </w:t>
-      </w:r>
-      <w:r>
-        <w:rPr>
-          <w:lang w:val="en-US"/>
-        </w:rPr>
-        <w:t>US domestic flight</w:t>
-      </w:r>
-      <w:r>
-        <w:rPr>
-          <w:lang w:val="en-US"/>
-        </w:rPr>
-        <w:t>s</w:t>
-      </w:r>
-      <w:r>
-        <w:rPr>
-          <w:lang w:val="en-US"/>
-        </w:rPr>
-        <w:t xml:space="preserve"> to provide realistic data for general use in air traffic simulation and analysis.</w:t>
-      </w:r>
-    </w:p>
-    <w:p>
-      <w:pPr>
+          <w:spacing w:val="-1"/>
+          <w:w w:val="95"/>
+        </w:rPr>
+      </w:pPr>
+      <w:r>
+        <w:rPr>
+          <w:spacing w:val="-1"/>
+          <w:w w:val="95"/>
+        </w:rPr>
+        <w:t>4</w:t>
+      </w:r>
+      <w:r>
+        <w:rPr>
+          <w:spacing w:val="-1"/>
+          <w:w w:val="95"/>
+        </w:rPr>
+        <w:t xml:space="preserve">    </w:t>
+      </w:r>
+      <w:r>
+        <w:rPr>
+          <w:spacing w:val="-1"/>
+          <w:w w:val="95"/>
+        </w:rPr>
+        <w:t>FLIGHT DELAY ANALYSIS</w:t>
+      </w:r>
+    </w:p>
+    <w:p>
+      <w:pPr>
+        <w:pStyle w:val="Overskrift1"/>
+        <w:spacing w:line="248" w:lineRule="exact"/>
+        <w:ind w:left="0" w:firstLine="0"/>
         <w:jc w:val="both"/>
         <w:rPr>
-          <w:lang w:val="en-US"/>
-        </w:rPr>
-      </w:pPr>
-      <w:r>
-        <w:rPr>
-          <w:lang w:val="en-US"/>
-        </w:rPr>
-        <w:t xml:space="preserve">Another problem the aviation industry faces is in the delays caused on the ground </w:t>
-      </w:r>
-      <w:r>
-        <w:rPr>
-          <w:lang w:val="en-US"/>
-        </w:rPr>
-        <w:t>and</w:t>
-      </w:r>
-      <w:r>
-        <w:rPr>
-          <w:lang w:val="en-US"/>
-        </w:rPr>
-        <w:t xml:space="preserve"> in the air. These delays cost both the airlines, and passengers millions of dollars every year. </w:t>
-      </w:r>
-      <w:r>
-        <w:rPr>
-          <w:lang w:val="en-US"/>
-        </w:rPr>
-        <w:t>Understanding and p</w:t>
-      </w:r>
-      <w:r>
-        <w:rPr>
-          <w:lang w:val="en-US"/>
-        </w:rPr>
-        <w:t>redicting such delays should help all involved parts to be prepared and thus minimizing the effect of such delays on the operations.</w:t>
-      </w:r>
-    </w:p>
-    <w:p>
-      <w:pPr>
+          <w:spacing w:val="-1"/>
+          <w:w w:val="95"/>
+        </w:rPr>
+      </w:pPr>
+    </w:p>
+    <w:p>
+      <w:pPr>
+        <w:pStyle w:val="Overskrift1"/>
+        <w:ind w:left="0" w:firstLine="0"/>
+      </w:pPr>
+      <w:r>
+        <w:t>4</w:t>
+      </w:r>
+      <w:r>
+        <w:t xml:space="preserve">.1 </w:t>
+      </w:r>
+      <w:r>
+        <w:t xml:space="preserve">   </w:t>
+      </w:r>
+      <w:r>
+        <w:t>Design</w:t>
+      </w:r>
+    </w:p>
+    <w:p>
+      <w:pPr>
+        <w:rPr>
+          <w:lang w:val="en-US"/>
+        </w:rPr>
+      </w:pPr>
+    </w:p>
+    <w:p>
+      <w:pPr>
+        <w:pStyle w:val="Overskrift1"/>
+        <w:ind w:left="0" w:firstLine="0"/>
+      </w:pPr>
+      <w:r>
+        <w:t>4</w:t>
+      </w:r>
+      <w:r>
+        <w:t>.2</w:t>
+      </w:r>
+      <w:r>
+        <w:t xml:space="preserve">    </w:t>
+      </w:r>
+      <w:r>
+        <w:t xml:space="preserve">Analysis </w:t>
+      </w:r>
+    </w:p>
+    <w:p>
+      <w:pPr>
+        <w:rPr>
+          <w:lang w:val="en-US"/>
+        </w:rPr>
+      </w:pPr>
+    </w:p>
+    <w:p>
+      <w:pPr>
+        <w:pStyle w:val="Overskrift1"/>
+        <w:ind w:left="0" w:firstLine="0"/>
+        <w:rPr>
+          <w:w w:val="95"/>
+        </w:rPr>
+      </w:pPr>
+      <w:r>
+        <w:rPr>
+          <w:w w:val="95"/>
+        </w:rPr>
+        <w:t>4</w:t>
+      </w:r>
+      <w:r>
+        <w:rPr>
+          <w:w w:val="95"/>
+        </w:rPr>
+        <w:t>.3</w:t>
+      </w:r>
+      <w:r>
+        <w:rPr>
+          <w:w w:val="95"/>
+        </w:rPr>
+        <w:t xml:space="preserve">    </w:t>
+      </w:r>
+      <w:r>
+        <w:rPr>
+          <w:w w:val="95"/>
+        </w:rPr>
+        <w:t>Optimization</w:t>
+      </w:r>
+    </w:p>
+    <w:p>
+      <w:pPr>
+        <w:rPr>
+          <w:w w:val="95"/>
+          <w:lang w:val="en-US"/>
+        </w:rPr>
+      </w:pPr>
+    </w:p>
+    <w:p>
+      <w:pPr>
+        <w:pStyle w:val="Overskrift1"/>
+        <w:ind w:left="0" w:firstLine="0"/>
+        <w:rPr>
+          <w:w w:val="95"/>
+        </w:rPr>
+      </w:pPr>
+      <w:r>
+        <w:rPr>
+          <w:w w:val="95"/>
+        </w:rPr>
+        <w:t>4</w:t>
+      </w:r>
+      <w:r>
+        <w:rPr>
+          <w:w w:val="95"/>
+        </w:rPr>
+        <w:t>.4</w:t>
+      </w:r>
+      <w:r>
+        <w:rPr>
+          <w:w w:val="95"/>
+        </w:rPr>
+        <w:t xml:space="preserve">    </w:t>
+      </w:r>
+      <w:r>
+        <w:rPr>
+          <w:w w:val="95"/>
+        </w:rPr>
+        <w:t>Implementation</w:t>
+      </w:r>
+    </w:p>
+    <w:p>
+      <w:pPr>
+        <w:rPr>
+          <w:w w:val="95"/>
+          <w:lang w:val="en-US"/>
+        </w:rPr>
+      </w:pPr>
+    </w:p>
+    <w:p>
+      <w:pPr>
+        <w:pStyle w:val="Overskrift1"/>
+        <w:spacing w:line="248" w:lineRule="exact"/>
+        <w:ind w:left="0" w:firstLine="0"/>
         <w:jc w:val="both"/>
         <w:rPr>
-          <w:lang w:val="en-US"/>
-        </w:rPr>
-      </w:pPr>
-      <w:r>
-        <w:rPr>
-          <w:lang w:val="en-US"/>
-        </w:rPr>
-        <w:t xml:space="preserve">Different analysis software’s can be used to draw a picture on how and what might cause the delays. Since Microsoft launched its first public version of Power BI in 2015, the interests has grown around it because </w:t>
-      </w:r>
-      <w:r>
-        <w:rPr>
-          <w:lang w:val="en-US"/>
-        </w:rPr>
-        <w:t xml:space="preserve">of its user friendly GUI and flexibility in handling data. Although Power BI has a relatively big collections of different graphs, maps and other visualization tools, loading a big dataset into Power BI will produce a very heavy visualization model </w:t>
-      </w:r>
-      <w:r>
-        <w:rPr>
-          <w:lang w:val="en-US"/>
-        </w:rPr>
-        <w:lastRenderedPageBreak/>
-        <w:t>which slows the GUI speed and therefore degrade the quality of the user experience.</w:t>
-      </w:r>
-    </w:p>
-    <w:p>
-      <w:pPr>
-        <w:jc w:val="both"/>
-        <w:rPr>
-          <w:lang w:val="en-US"/>
-        </w:rPr>
-      </w:pPr>
-      <w:r>
-        <w:rPr>
-          <w:lang w:val="en-US"/>
-        </w:rPr>
-        <w:t xml:space="preserve">This is where </w:t>
-      </w:r>
-      <w:r>
-        <w:rPr>
-          <w:lang w:val="en-US"/>
-        </w:rPr>
-        <w:t>we can take advantage of</w:t>
-      </w:r>
-      <w:r>
-        <w:rPr>
-          <w:lang w:val="en-US"/>
-        </w:rPr>
-        <w:t xml:space="preserve"> the computational power of Hadoop to extract target information about delays from big</w:t>
-      </w:r>
-      <w:r>
-        <w:rPr>
-          <w:lang w:val="en-US"/>
-        </w:rPr>
-        <w:t xml:space="preserve"> </w:t>
-      </w:r>
-      <w:r>
-        <w:rPr>
-          <w:lang w:val="en-US"/>
-        </w:rPr>
-        <w:t xml:space="preserve">datasets and use it in fast and flexible power BI </w:t>
-      </w:r>
-      <w:r>
-        <w:rPr>
-          <w:lang w:val="en-US"/>
-        </w:rPr>
-        <w:t>models</w:t>
-      </w:r>
-      <w:r>
-        <w:rPr>
-          <w:lang w:val="en-US"/>
-        </w:rPr>
-        <w:t>.</w:t>
-      </w:r>
-    </w:p>
-    <w:p>
-      <w:pPr>
-        <w:jc w:val="both"/>
-        <w:rPr>
-          <w:lang w:val="en-US"/>
-        </w:rPr>
-      </w:pPr>
-      <w:r>
-        <w:rPr>
-          <w:lang w:val="en-US"/>
-        </w:rPr>
-        <w:t xml:space="preserve">But what really takes the delay research </w:t>
-      </w:r>
-      <w:r>
-        <w:rPr>
-          <w:lang w:val="en-US"/>
-        </w:rPr>
-        <w:t>to the next</w:t>
-      </w:r>
-      <w:r>
-        <w:rPr>
-          <w:lang w:val="en-US"/>
-        </w:rPr>
-        <w:t xml:space="preserve"> level is to be able to predict and expect such delays before they even occur based on what we already know. </w:t>
-      </w:r>
-      <w:r>
-        <w:rPr>
-          <w:lang w:val="en-US"/>
-        </w:rPr>
-        <w:t xml:space="preserve">Hadoop </w:t>
-      </w:r>
-      <w:r>
-        <w:rPr>
-          <w:lang w:val="en-US"/>
-        </w:rPr>
-        <w:t>PySpark has some great built</w:t>
-      </w:r>
-      <w:r>
-        <w:rPr>
-          <w:lang w:val="en-US"/>
-        </w:rPr>
-        <w:t>-</w:t>
-      </w:r>
-      <w:r>
-        <w:rPr>
-          <w:lang w:val="en-US"/>
-        </w:rPr>
-        <w:t xml:space="preserve">in libraries that helps runs the most popular and efficient machine </w:t>
-      </w:r>
-      <w:r>
-        <w:rPr>
-          <w:lang w:val="en-US"/>
-        </w:rPr>
-        <w:t xml:space="preserve">learning </w:t>
-      </w:r>
-      <w:r>
-        <w:rPr>
-          <w:lang w:val="en-US"/>
-        </w:rPr>
-        <w:t>algorithms</w:t>
-      </w:r>
-      <w:r>
-        <w:rPr>
-          <w:lang w:val="en-US"/>
-        </w:rPr>
-        <w:t xml:space="preserve"> on our datasets</w:t>
-      </w:r>
-      <w:r>
-        <w:rPr>
-          <w:lang w:val="en-US"/>
-        </w:rPr>
-        <w:t>, and</w:t>
-      </w:r>
-      <w:r>
-        <w:rPr>
-          <w:lang w:val="en-US"/>
-        </w:rPr>
-        <w:t xml:space="preserve"> </w:t>
-      </w:r>
-      <w:r>
-        <w:rPr>
-          <w:lang w:val="en-US"/>
-        </w:rPr>
-        <w:t>b</w:t>
-      </w:r>
-      <w:r>
-        <w:rPr>
-          <w:lang w:val="en-US"/>
-        </w:rPr>
-        <w:t>ased on related work we should then test the accuracy of some popular machine learning algorithms like random forest, decision trees and logistic regression</w:t>
-      </w:r>
-      <w:r>
-        <w:rPr>
-          <w:lang w:val="en-US"/>
-        </w:rPr>
-        <w:t xml:space="preserve"> on our dataset.</w:t>
-      </w:r>
+          <w:spacing w:val="-1"/>
+          <w:w w:val="95"/>
+        </w:rPr>
+      </w:pPr>
+      <w:r>
+        <w:rPr>
+          <w:spacing w:val="-1"/>
+          <w:w w:val="95"/>
+        </w:rPr>
+        <w:t>5</w:t>
+      </w:r>
+      <w:r>
+        <w:rPr>
+          <w:spacing w:val="-1"/>
+          <w:w w:val="95"/>
+        </w:rPr>
+        <w:t xml:space="preserve">    </w:t>
+      </w:r>
+      <w:r>
+        <w:rPr>
+          <w:spacing w:val="-1"/>
+          <w:w w:val="95"/>
+        </w:rPr>
+        <w:t>FLIGHT DELAY PREDICTION</w:t>
+      </w:r>
+    </w:p>
+    <w:p>
+      <w:pPr>
+        <w:pStyle w:val="Overskrift1"/>
+        <w:spacing w:line="248" w:lineRule="exact"/>
+        <w:ind w:left="0" w:firstLine="0"/>
+        <w:rPr>
+          <w:w w:val="95"/>
+        </w:rPr>
+      </w:pPr>
+    </w:p>
+    <w:p>
+      <w:pPr>
+        <w:pStyle w:val="Overskrift1"/>
+        <w:ind w:left="0" w:firstLine="0"/>
+      </w:pPr>
+      <w:r>
+        <w:t>5</w:t>
+      </w:r>
+      <w:r>
+        <w:t>.1    Design</w:t>
+      </w:r>
+    </w:p>
+    <w:p>
+      <w:pPr>
+        <w:rPr>
+          <w:lang w:val="en-US"/>
+        </w:rPr>
+      </w:pPr>
+    </w:p>
+    <w:p>
+      <w:pPr>
+        <w:pStyle w:val="Overskrift1"/>
+        <w:ind w:left="0" w:firstLine="0"/>
+      </w:pPr>
+      <w:r>
+        <w:t>5</w:t>
+      </w:r>
+      <w:r>
+        <w:t xml:space="preserve">.2    Analysis </w:t>
+      </w:r>
+    </w:p>
+    <w:p>
+      <w:pPr>
+        <w:rPr>
+          <w:lang w:val="en-US"/>
+        </w:rPr>
+      </w:pPr>
+    </w:p>
+    <w:p>
+      <w:pPr>
+        <w:pStyle w:val="Overskrift1"/>
+        <w:ind w:left="0" w:firstLine="0"/>
+        <w:rPr>
+          <w:w w:val="95"/>
+        </w:rPr>
+      </w:pPr>
+      <w:r>
+        <w:rPr>
+          <w:w w:val="95"/>
+        </w:rPr>
+        <w:t>5</w:t>
+      </w:r>
+      <w:r>
+        <w:rPr>
+          <w:w w:val="95"/>
+        </w:rPr>
+        <w:t>.3    Optimization</w:t>
+      </w:r>
+    </w:p>
+    <w:p>
+      <w:pPr>
+        <w:rPr>
+          <w:w w:val="95"/>
+          <w:lang w:val="en-US"/>
+        </w:rPr>
+      </w:pPr>
+    </w:p>
+    <w:p>
+      <w:pPr>
+        <w:pStyle w:val="Overskrift1"/>
+        <w:ind w:left="0" w:firstLine="0"/>
+        <w:rPr>
+          <w:w w:val="95"/>
+        </w:rPr>
+      </w:pPr>
+      <w:r>
+        <w:rPr>
+          <w:w w:val="95"/>
+        </w:rPr>
+        <w:t>5</w:t>
+      </w:r>
+      <w:r>
+        <w:rPr>
+          <w:w w:val="95"/>
+        </w:rPr>
+        <w:t>.4    Implementation</w:t>
+      </w:r>
+    </w:p>
+    <w:p>
+      <w:pPr>
+        <w:rPr>
+          <w:lang w:val="en-US"/>
+        </w:rPr>
+      </w:pPr>
+    </w:p>
+    <w:p>
+      <w:pPr>
+        <w:pStyle w:val="Overskrift1"/>
+        <w:ind w:left="0" w:firstLine="0"/>
+      </w:pPr>
+      <w:r>
+        <w:t>6</w:t>
+      </w:r>
+      <w:r>
+        <w:t xml:space="preserve">    EXPERIMENTAL EVALUATION</w:t>
+      </w:r>
+    </w:p>
+    <w:p>
+      <w:pPr>
+        <w:pStyle w:val="Overskrift1"/>
+        <w:ind w:left="0" w:firstLine="0"/>
+      </w:pPr>
+    </w:p>
+    <w:p>
+      <w:pPr>
+        <w:pStyle w:val="Overskrift1"/>
+        <w:ind w:left="0" w:firstLine="0"/>
+      </w:pPr>
+      <w:r>
+        <w:t>6</w:t>
+      </w:r>
+      <w:r>
+        <w:t xml:space="preserve">.1    </w:t>
+      </w:r>
+      <w:r>
+        <w:t>Air Traffic Simulation</w:t>
+      </w:r>
+    </w:p>
+    <w:p>
+      <w:pPr>
+        <w:pStyle w:val="Overskrift1"/>
+        <w:ind w:left="0" w:firstLine="0"/>
+      </w:pPr>
+    </w:p>
+    <w:p>
+      <w:pPr>
+        <w:pStyle w:val="Listeavsnitt"/>
+        <w:numPr>
+          <w:ilvl w:val="0"/>
+          <w:numId w:val="1"/>
+        </w:numPr>
+        <w:ind w:left="360"/>
+        <w:rPr>
+          <w:rFonts w:ascii="Palatino Linotype" w:hAnsi="Palatino Linotype"/>
+          <w:b/>
+          <w:bCs/>
+          <w:lang w:val="en-US"/>
+        </w:rPr>
+      </w:pPr>
+      <w:r>
+        <w:rPr>
+          <w:rFonts w:ascii="Palatino Linotype" w:hAnsi="Palatino Linotype" w:cs="LinLibertineTB"/>
+          <w:b/>
+          <w:bCs/>
+          <w:lang w:val="en-US"/>
+        </w:rPr>
+        <w:t>Experimental setup</w:t>
+      </w:r>
+    </w:p>
+    <w:p>
+      <w:pPr>
+        <w:rPr>
+          <w:lang w:val="en-US"/>
+        </w:rPr>
+      </w:pPr>
+    </w:p>
+    <w:p>
+      <w:pPr>
+        <w:pStyle w:val="Listeavsnitt"/>
+        <w:numPr>
+          <w:ilvl w:val="0"/>
+          <w:numId w:val="1"/>
+        </w:numPr>
+        <w:ind w:left="360"/>
+        <w:rPr>
+          <w:rFonts w:ascii="Palatino Linotype" w:hAnsi="Palatino Linotype"/>
+          <w:b/>
+          <w:bCs/>
+          <w:lang w:val="en-US"/>
+        </w:rPr>
+      </w:pPr>
+      <w:r>
+        <w:rPr>
+          <w:rFonts w:ascii="Palatino Linotype" w:hAnsi="Palatino Linotype" w:cs="LinLibertineTB"/>
+          <w:b/>
+          <w:bCs/>
+          <w:lang w:val="en-US"/>
+        </w:rPr>
+        <w:t>Results</w:t>
+      </w:r>
+    </w:p>
+    <w:p>
+      <w:pPr>
+        <w:rPr>
+          <w:lang w:val="en-US"/>
+        </w:rPr>
+      </w:pPr>
+    </w:p>
+    <w:p>
+      <w:pPr>
+        <w:pStyle w:val="Overskrift1"/>
+        <w:numPr>
+          <w:ilvl w:val="1"/>
+          <w:numId w:val="2"/>
+        </w:numPr>
+      </w:pPr>
+      <w:r>
+        <w:t xml:space="preserve">   </w:t>
+      </w:r>
+      <w:r>
+        <w:t>Delay Analysis</w:t>
+      </w:r>
+    </w:p>
+    <w:p>
+      <w:pPr>
+        <w:pStyle w:val="Overskrift1"/>
+        <w:ind w:left="0" w:firstLine="0"/>
+      </w:pPr>
+    </w:p>
+    <w:p>
+      <w:pPr>
+        <w:pStyle w:val="Listeavsnitt"/>
+        <w:numPr>
+          <w:ilvl w:val="0"/>
+          <w:numId w:val="3"/>
+        </w:numPr>
+        <w:ind w:left="360"/>
+        <w:rPr>
+          <w:rFonts w:ascii="Palatino Linotype" w:hAnsi="Palatino Linotype"/>
+          <w:b/>
+          <w:bCs/>
+          <w:lang w:val="en-US"/>
+        </w:rPr>
+      </w:pPr>
+      <w:r>
+        <w:rPr>
+          <w:rFonts w:ascii="Palatino Linotype" w:hAnsi="Palatino Linotype" w:cs="LinLibertineTB"/>
+          <w:b/>
+          <w:bCs/>
+          <w:lang w:val="en-US"/>
+        </w:rPr>
+        <w:t>Experimental setup</w:t>
+      </w:r>
+    </w:p>
+    <w:p>
+      <w:pPr>
+        <w:rPr>
+          <w:lang w:val="en-US"/>
+        </w:rPr>
+      </w:pPr>
+    </w:p>
+    <w:p>
+      <w:pPr>
+        <w:pStyle w:val="Listeavsnitt"/>
+        <w:numPr>
+          <w:ilvl w:val="0"/>
+          <w:numId w:val="3"/>
+        </w:numPr>
+        <w:ind w:left="360"/>
+        <w:rPr>
+          <w:rFonts w:ascii="Palatino Linotype" w:hAnsi="Palatino Linotype"/>
+          <w:b/>
+          <w:bCs/>
+          <w:lang w:val="en-US"/>
+        </w:rPr>
+      </w:pPr>
+      <w:r>
+        <w:rPr>
+          <w:rFonts w:ascii="Palatino Linotype" w:hAnsi="Palatino Linotype" w:cs="LinLibertineTB"/>
+          <w:b/>
+          <w:bCs/>
+          <w:lang w:val="en-US"/>
+        </w:rPr>
+        <w:t>Results</w:t>
+      </w:r>
+    </w:p>
+    <w:p>
+      <w:pPr>
+        <w:rPr>
+          <w:lang w:val="en-US"/>
+        </w:rPr>
+      </w:pPr>
+    </w:p>
+    <w:p>
+      <w:pPr>
+        <w:pStyle w:val="Overskrift1"/>
+        <w:numPr>
+          <w:ilvl w:val="1"/>
+          <w:numId w:val="2"/>
+        </w:numPr>
+      </w:pPr>
+      <w:r>
+        <w:t xml:space="preserve">   </w:t>
+      </w:r>
+      <w:r>
+        <w:t>Delay Prediction</w:t>
+      </w:r>
+    </w:p>
+    <w:p>
+      <w:pPr>
+        <w:pStyle w:val="Overskrift1"/>
+        <w:ind w:left="0" w:firstLine="0"/>
+      </w:pPr>
+    </w:p>
+    <w:p>
+      <w:pPr>
+        <w:pStyle w:val="Listeavsnitt"/>
+        <w:numPr>
+          <w:ilvl w:val="0"/>
+          <w:numId w:val="4"/>
+        </w:numPr>
+        <w:ind w:left="360"/>
+        <w:rPr>
+          <w:rFonts w:ascii="Palatino Linotype" w:hAnsi="Palatino Linotype"/>
+          <w:b/>
+          <w:bCs/>
+          <w:lang w:val="en-US"/>
+        </w:rPr>
+      </w:pPr>
+      <w:r>
+        <w:rPr>
+          <w:rFonts w:ascii="Palatino Linotype" w:hAnsi="Palatino Linotype" w:cs="LinLibertineTB"/>
+          <w:b/>
+          <w:bCs/>
+          <w:lang w:val="en-US"/>
+        </w:rPr>
+        <w:t>Experimental setup</w:t>
+      </w:r>
+    </w:p>
+    <w:p>
+      <w:pPr>
+        <w:rPr>
+          <w:lang w:val="en-US"/>
+        </w:rPr>
+      </w:pPr>
+    </w:p>
+    <w:p>
+      <w:pPr>
+        <w:pStyle w:val="Listeavsnitt"/>
+        <w:numPr>
+          <w:ilvl w:val="0"/>
+          <w:numId w:val="4"/>
+        </w:numPr>
+        <w:ind w:left="360"/>
+        <w:rPr>
+          <w:rFonts w:ascii="Palatino Linotype" w:hAnsi="Palatino Linotype"/>
+          <w:b/>
+          <w:bCs/>
+          <w:lang w:val="en-US"/>
+        </w:rPr>
+      </w:pPr>
+      <w:r>
+        <w:rPr>
+          <w:rFonts w:ascii="Palatino Linotype" w:hAnsi="Palatino Linotype" w:cs="LinLibertineTB"/>
+          <w:b/>
+          <w:bCs/>
+          <w:lang w:val="en-US"/>
+        </w:rPr>
+        <w:t>Results</w:t>
+      </w:r>
+    </w:p>
+    <w:p>
+      <w:pPr>
+        <w:pStyle w:val="Listeavsnitt"/>
+        <w:rPr>
+          <w:b/>
+          <w:bCs/>
+          <w:lang w:val="en-US"/>
+        </w:rPr>
+      </w:pPr>
+    </w:p>
+    <w:p>
+      <w:pPr>
+        <w:rPr>
+          <w:lang w:val="en-US"/>
+        </w:rPr>
+      </w:pPr>
+    </w:p>
+    <w:p>
+      <w:pPr>
+        <w:pStyle w:val="Overskrift1"/>
+        <w:numPr>
+          <w:ilvl w:val="0"/>
+          <w:numId w:val="2"/>
+        </w:numPr>
+      </w:pPr>
+      <w:r>
+        <w:t>CONCLUSION</w:t>
+      </w:r>
+    </w:p>
+    <w:p>
       <w:bookmarkStart w:id="0" w:name="_GoBack"/>
       <w:bookmarkEnd w:id="0"/>
+    </w:p>
+    <w:p>
+      <w:pPr>
+        <w:pStyle w:val="Overskrift1"/>
+        <w:ind w:left="0" w:firstLine="0"/>
+      </w:pPr>
+      <w:r>
+        <w:t>8</w:t>
+      </w:r>
+      <w:r>
+        <w:t xml:space="preserve">    </w:t>
+      </w:r>
+      <w:r>
+        <w:t xml:space="preserve">FURTHER </w:t>
+      </w:r>
+      <w:r>
+        <w:t>WORK</w:t>
+      </w:r>
+    </w:p>
+    <w:p/>
+    <w:p>
+      <w:pPr>
+        <w:pStyle w:val="Overskrift1"/>
+        <w:ind w:left="0" w:firstLine="0"/>
+      </w:pPr>
+      <w:r>
+        <w:t>REFERENCES</w:t>
+      </w:r>
     </w:p>
     <w:sectPr>
       <w:type w:val="continuous"/>
@@ -1043,6 +2037,400 @@
     </w:sectPr>
   </w:body>
 </w:document>
+</file>
+
+<file path=word/numbering.xml><?xml version="1.0" encoding="utf-8"?>
+<w:numbering xmlns:wpc="http://schemas.microsoft.com/office/word/2010/wordprocessingCanvas" xmlns:cx="http://schemas.microsoft.com/office/drawing/2014/chartex" xmlns:cx1="http://schemas.microsoft.com/office/drawing/2015/9/8/chartex" xmlns:cx2="http://schemas.microsoft.com/office/drawing/2015/10/21/chartex" xmlns:cx3="http://schemas.microsoft.com/office/drawing/2016/5/9/chartex" xmlns:cx4="http://schemas.microsoft.com/office/drawing/2016/5/10/chartex" xmlns:cx5="http://schemas.microsoft.com/office/drawing/2016/5/11/chartex" xmlns:cx6="http://schemas.microsoft.com/office/drawing/2016/5/12/chartex" xmlns:cx7="http://schemas.microsoft.com/office/drawing/2016/5/13/chartex" xmlns:cx8="http://schemas.microsoft.com/office/drawing/2016/5/14/chartex" xmlns:mc="http://schemas.openxmlformats.org/markup-compatibility/2006" xmlns:aink="http://schemas.microsoft.com/office/drawing/2016/ink" xmlns:am3d="http://schemas.microsoft.com/office/drawing/2017/model3d" xmlns:o="urn:schemas-microsoft-com:office:office" xmlns:r="http://schemas.openxmlformats.org/officeDocument/2006/relationships" xmlns:m="http://schemas.openxmlformats.org/officeDocument/2006/math" xmlns:v="urn:schemas-microsoft-com:vml" xmlns:wp14="http://schemas.microsoft.com/office/word/2010/wordprocessingDrawing" xmlns:wp="http://schemas.openxmlformats.org/drawingml/2006/wordprocessingDrawing" xmlns:w10="urn:schemas-microsoft-com:office:word" xmlns:w="http://schemas.openxmlformats.org/wordprocessingml/2006/main" xmlns:w14="http://schemas.microsoft.com/office/word/2010/wordml" xmlns:w15="http://schemas.microsoft.com/office/word/2012/wordml" xmlns:w16cid="http://schemas.microsoft.com/office/word/2016/wordml/cid" xmlns:w16se="http://schemas.microsoft.com/office/word/2015/wordml/symex" xmlns:wpg="http://schemas.microsoft.com/office/word/2010/wordprocessingGroup" xmlns:wpi="http://schemas.microsoft.com/office/word/2010/wordprocessingInk" xmlns:wne="http://schemas.microsoft.com/office/word/2006/wordml" xmlns:wps="http://schemas.microsoft.com/office/word/2010/wordprocessingShape" mc:Ignorable="w14 w15 w16se w16cid wp14">
+  <w:abstractNum w:abstractNumId="0" w15:restartNumberingAfterBreak="0">
+    <w:nsid w:val="146A4F90"/>
+    <w:multiLevelType w:val="hybridMultilevel"/>
+    <w:tmpl w:val="04429D96"/>
+    <w:lvl w:ilvl="0" w:tplc="8D8EE81C">
+      <w:start w:val="1"/>
+      <w:numFmt w:val="upperLetter"/>
+      <w:lvlText w:val="%1."/>
+      <w:lvlJc w:val="left"/>
+      <w:pPr>
+        <w:ind w:left="720" w:hanging="360"/>
+      </w:pPr>
+      <w:rPr>
+        <w:rFonts w:ascii="LinLibertineTB" w:hAnsi="LinLibertineTB" w:cs="LinLibertineTB" w:hint="default"/>
+      </w:rPr>
+    </w:lvl>
+    <w:lvl w:ilvl="1" w:tplc="04140019" w:tentative="1">
+      <w:start w:val="1"/>
+      <w:numFmt w:val="lowerLetter"/>
+      <w:lvlText w:val="%2."/>
+      <w:lvlJc w:val="left"/>
+      <w:pPr>
+        <w:ind w:left="1440" w:hanging="360"/>
+      </w:pPr>
+    </w:lvl>
+    <w:lvl w:ilvl="2" w:tplc="0414001B" w:tentative="1">
+      <w:start w:val="1"/>
+      <w:numFmt w:val="lowerRoman"/>
+      <w:lvlText w:val="%3."/>
+      <w:lvlJc w:val="right"/>
+      <w:pPr>
+        <w:ind w:left="2160" w:hanging="180"/>
+      </w:pPr>
+    </w:lvl>
+    <w:lvl w:ilvl="3" w:tplc="0414000F" w:tentative="1">
+      <w:start w:val="1"/>
+      <w:numFmt w:val="decimal"/>
+      <w:lvlText w:val="%4."/>
+      <w:lvlJc w:val="left"/>
+      <w:pPr>
+        <w:ind w:left="2880" w:hanging="360"/>
+      </w:pPr>
+    </w:lvl>
+    <w:lvl w:ilvl="4" w:tplc="04140019" w:tentative="1">
+      <w:start w:val="1"/>
+      <w:numFmt w:val="lowerLetter"/>
+      <w:lvlText w:val="%5."/>
+      <w:lvlJc w:val="left"/>
+      <w:pPr>
+        <w:ind w:left="3600" w:hanging="360"/>
+      </w:pPr>
+    </w:lvl>
+    <w:lvl w:ilvl="5" w:tplc="0414001B" w:tentative="1">
+      <w:start w:val="1"/>
+      <w:numFmt w:val="lowerRoman"/>
+      <w:lvlText w:val="%6."/>
+      <w:lvlJc w:val="right"/>
+      <w:pPr>
+        <w:ind w:left="4320" w:hanging="180"/>
+      </w:pPr>
+    </w:lvl>
+    <w:lvl w:ilvl="6" w:tplc="0414000F" w:tentative="1">
+      <w:start w:val="1"/>
+      <w:numFmt w:val="decimal"/>
+      <w:lvlText w:val="%7."/>
+      <w:lvlJc w:val="left"/>
+      <w:pPr>
+        <w:ind w:left="5040" w:hanging="360"/>
+      </w:pPr>
+    </w:lvl>
+    <w:lvl w:ilvl="7" w:tplc="04140019" w:tentative="1">
+      <w:start w:val="1"/>
+      <w:numFmt w:val="lowerLetter"/>
+      <w:lvlText w:val="%8."/>
+      <w:lvlJc w:val="left"/>
+      <w:pPr>
+        <w:ind w:left="5760" w:hanging="360"/>
+      </w:pPr>
+    </w:lvl>
+    <w:lvl w:ilvl="8" w:tplc="0414001B" w:tentative="1">
+      <w:start w:val="1"/>
+      <w:numFmt w:val="lowerRoman"/>
+      <w:lvlText w:val="%9."/>
+      <w:lvlJc w:val="right"/>
+      <w:pPr>
+        <w:ind w:left="6480" w:hanging="180"/>
+      </w:pPr>
+    </w:lvl>
+  </w:abstractNum>
+  <w:abstractNum w:abstractNumId="1" w15:restartNumberingAfterBreak="0">
+    <w:nsid w:val="1E794DE3"/>
+    <w:multiLevelType w:val="hybridMultilevel"/>
+    <w:tmpl w:val="7E063196"/>
+    <w:lvl w:ilvl="0" w:tplc="04140015">
+      <w:start w:val="1"/>
+      <w:numFmt w:val="upperLetter"/>
+      <w:lvlText w:val="%1."/>
+      <w:lvlJc w:val="left"/>
+      <w:pPr>
+        <w:ind w:left="720" w:hanging="360"/>
+      </w:pPr>
+    </w:lvl>
+    <w:lvl w:ilvl="1" w:tplc="04140019" w:tentative="1">
+      <w:start w:val="1"/>
+      <w:numFmt w:val="lowerLetter"/>
+      <w:lvlText w:val="%2."/>
+      <w:lvlJc w:val="left"/>
+      <w:pPr>
+        <w:ind w:left="1440" w:hanging="360"/>
+      </w:pPr>
+    </w:lvl>
+    <w:lvl w:ilvl="2" w:tplc="0414001B" w:tentative="1">
+      <w:start w:val="1"/>
+      <w:numFmt w:val="lowerRoman"/>
+      <w:lvlText w:val="%3."/>
+      <w:lvlJc w:val="right"/>
+      <w:pPr>
+        <w:ind w:left="2160" w:hanging="180"/>
+      </w:pPr>
+    </w:lvl>
+    <w:lvl w:ilvl="3" w:tplc="0414000F" w:tentative="1">
+      <w:start w:val="1"/>
+      <w:numFmt w:val="decimal"/>
+      <w:lvlText w:val="%4."/>
+      <w:lvlJc w:val="left"/>
+      <w:pPr>
+        <w:ind w:left="2880" w:hanging="360"/>
+      </w:pPr>
+    </w:lvl>
+    <w:lvl w:ilvl="4" w:tplc="04140019" w:tentative="1">
+      <w:start w:val="1"/>
+      <w:numFmt w:val="lowerLetter"/>
+      <w:lvlText w:val="%5."/>
+      <w:lvlJc w:val="left"/>
+      <w:pPr>
+        <w:ind w:left="3600" w:hanging="360"/>
+      </w:pPr>
+    </w:lvl>
+    <w:lvl w:ilvl="5" w:tplc="0414001B" w:tentative="1">
+      <w:start w:val="1"/>
+      <w:numFmt w:val="lowerRoman"/>
+      <w:lvlText w:val="%6."/>
+      <w:lvlJc w:val="right"/>
+      <w:pPr>
+        <w:ind w:left="4320" w:hanging="180"/>
+      </w:pPr>
+    </w:lvl>
+    <w:lvl w:ilvl="6" w:tplc="0414000F" w:tentative="1">
+      <w:start w:val="1"/>
+      <w:numFmt w:val="decimal"/>
+      <w:lvlText w:val="%7."/>
+      <w:lvlJc w:val="left"/>
+      <w:pPr>
+        <w:ind w:left="5040" w:hanging="360"/>
+      </w:pPr>
+    </w:lvl>
+    <w:lvl w:ilvl="7" w:tplc="04140019" w:tentative="1">
+      <w:start w:val="1"/>
+      <w:numFmt w:val="lowerLetter"/>
+      <w:lvlText w:val="%8."/>
+      <w:lvlJc w:val="left"/>
+      <w:pPr>
+        <w:ind w:left="5760" w:hanging="360"/>
+      </w:pPr>
+    </w:lvl>
+    <w:lvl w:ilvl="8" w:tplc="0414001B" w:tentative="1">
+      <w:start w:val="1"/>
+      <w:numFmt w:val="lowerRoman"/>
+      <w:lvlText w:val="%9."/>
+      <w:lvlJc w:val="right"/>
+      <w:pPr>
+        <w:ind w:left="6480" w:hanging="180"/>
+      </w:pPr>
+    </w:lvl>
+  </w:abstractNum>
+  <w:abstractNum w:abstractNumId="2" w15:restartNumberingAfterBreak="0">
+    <w:nsid w:val="4A2E0109"/>
+    <w:multiLevelType w:val="hybridMultilevel"/>
+    <w:tmpl w:val="55EE1496"/>
+    <w:lvl w:ilvl="0" w:tplc="0F0ED170">
+      <w:start w:val="1"/>
+      <w:numFmt w:val="upperLetter"/>
+      <w:lvlText w:val="%1."/>
+      <w:lvlJc w:val="left"/>
+      <w:pPr>
+        <w:ind w:left="720" w:hanging="360"/>
+      </w:pPr>
+      <w:rPr>
+        <w:rFonts w:ascii="LinLibertineTB" w:hAnsi="LinLibertineTB" w:cs="LinLibertineTB" w:hint="default"/>
+      </w:rPr>
+    </w:lvl>
+    <w:lvl w:ilvl="1" w:tplc="04140019" w:tentative="1">
+      <w:start w:val="1"/>
+      <w:numFmt w:val="lowerLetter"/>
+      <w:lvlText w:val="%2."/>
+      <w:lvlJc w:val="left"/>
+      <w:pPr>
+        <w:ind w:left="1440" w:hanging="360"/>
+      </w:pPr>
+    </w:lvl>
+    <w:lvl w:ilvl="2" w:tplc="0414001B" w:tentative="1">
+      <w:start w:val="1"/>
+      <w:numFmt w:val="lowerRoman"/>
+      <w:lvlText w:val="%3."/>
+      <w:lvlJc w:val="right"/>
+      <w:pPr>
+        <w:ind w:left="2160" w:hanging="180"/>
+      </w:pPr>
+    </w:lvl>
+    <w:lvl w:ilvl="3" w:tplc="0414000F" w:tentative="1">
+      <w:start w:val="1"/>
+      <w:numFmt w:val="decimal"/>
+      <w:lvlText w:val="%4."/>
+      <w:lvlJc w:val="left"/>
+      <w:pPr>
+        <w:ind w:left="2880" w:hanging="360"/>
+      </w:pPr>
+    </w:lvl>
+    <w:lvl w:ilvl="4" w:tplc="04140019" w:tentative="1">
+      <w:start w:val="1"/>
+      <w:numFmt w:val="lowerLetter"/>
+      <w:lvlText w:val="%5."/>
+      <w:lvlJc w:val="left"/>
+      <w:pPr>
+        <w:ind w:left="3600" w:hanging="360"/>
+      </w:pPr>
+    </w:lvl>
+    <w:lvl w:ilvl="5" w:tplc="0414001B" w:tentative="1">
+      <w:start w:val="1"/>
+      <w:numFmt w:val="lowerRoman"/>
+      <w:lvlText w:val="%6."/>
+      <w:lvlJc w:val="right"/>
+      <w:pPr>
+        <w:ind w:left="4320" w:hanging="180"/>
+      </w:pPr>
+    </w:lvl>
+    <w:lvl w:ilvl="6" w:tplc="0414000F" w:tentative="1">
+      <w:start w:val="1"/>
+      <w:numFmt w:val="decimal"/>
+      <w:lvlText w:val="%7."/>
+      <w:lvlJc w:val="left"/>
+      <w:pPr>
+        <w:ind w:left="5040" w:hanging="360"/>
+      </w:pPr>
+    </w:lvl>
+    <w:lvl w:ilvl="7" w:tplc="04140019" w:tentative="1">
+      <w:start w:val="1"/>
+      <w:numFmt w:val="lowerLetter"/>
+      <w:lvlText w:val="%8."/>
+      <w:lvlJc w:val="left"/>
+      <w:pPr>
+        <w:ind w:left="5760" w:hanging="360"/>
+      </w:pPr>
+    </w:lvl>
+    <w:lvl w:ilvl="8" w:tplc="0414001B" w:tentative="1">
+      <w:start w:val="1"/>
+      <w:numFmt w:val="lowerRoman"/>
+      <w:lvlText w:val="%9."/>
+      <w:lvlJc w:val="right"/>
+      <w:pPr>
+        <w:ind w:left="6480" w:hanging="180"/>
+      </w:pPr>
+    </w:lvl>
+  </w:abstractNum>
+  <w:abstractNum w:abstractNumId="3" w15:restartNumberingAfterBreak="0">
+    <w:nsid w:val="68137B19"/>
+    <w:multiLevelType w:val="multilevel"/>
+    <w:tmpl w:val="6BE253AC"/>
+    <w:lvl w:ilvl="0">
+      <w:start w:val="6"/>
+      <w:numFmt w:val="decimal"/>
+      <w:lvlText w:val="%1"/>
+      <w:lvlJc w:val="left"/>
+      <w:pPr>
+        <w:ind w:left="360" w:hanging="360"/>
+      </w:pPr>
+      <w:rPr>
+        <w:rFonts w:hint="default"/>
+      </w:rPr>
+    </w:lvl>
+    <w:lvl w:ilvl="1">
+      <w:start w:val="2"/>
+      <w:numFmt w:val="decimal"/>
+      <w:lvlText w:val="%1.%2"/>
+      <w:lvlJc w:val="left"/>
+      <w:pPr>
+        <w:ind w:left="360" w:hanging="360"/>
+      </w:pPr>
+      <w:rPr>
+        <w:rFonts w:hint="default"/>
+      </w:rPr>
+    </w:lvl>
+    <w:lvl w:ilvl="2">
+      <w:start w:val="1"/>
+      <w:numFmt w:val="decimal"/>
+      <w:lvlText w:val="%1.%2.%3"/>
+      <w:lvlJc w:val="left"/>
+      <w:pPr>
+        <w:ind w:left="720" w:hanging="720"/>
+      </w:pPr>
+      <w:rPr>
+        <w:rFonts w:hint="default"/>
+      </w:rPr>
+    </w:lvl>
+    <w:lvl w:ilvl="3">
+      <w:start w:val="1"/>
+      <w:numFmt w:val="decimal"/>
+      <w:lvlText w:val="%1.%2.%3.%4"/>
+      <w:lvlJc w:val="left"/>
+      <w:pPr>
+        <w:ind w:left="720" w:hanging="720"/>
+      </w:pPr>
+      <w:rPr>
+        <w:rFonts w:hint="default"/>
+      </w:rPr>
+    </w:lvl>
+    <w:lvl w:ilvl="4">
+      <w:start w:val="1"/>
+      <w:numFmt w:val="decimal"/>
+      <w:lvlText w:val="%1.%2.%3.%4.%5"/>
+      <w:lvlJc w:val="left"/>
+      <w:pPr>
+        <w:ind w:left="1080" w:hanging="1080"/>
+      </w:pPr>
+      <w:rPr>
+        <w:rFonts w:hint="default"/>
+      </w:rPr>
+    </w:lvl>
+    <w:lvl w:ilvl="5">
+      <w:start w:val="1"/>
+      <w:numFmt w:val="decimal"/>
+      <w:lvlText w:val="%1.%2.%3.%4.%5.%6"/>
+      <w:lvlJc w:val="left"/>
+      <w:pPr>
+        <w:ind w:left="1080" w:hanging="1080"/>
+      </w:pPr>
+      <w:rPr>
+        <w:rFonts w:hint="default"/>
+      </w:rPr>
+    </w:lvl>
+    <w:lvl w:ilvl="6">
+      <w:start w:val="1"/>
+      <w:numFmt w:val="decimal"/>
+      <w:lvlText w:val="%1.%2.%3.%4.%5.%6.%7"/>
+      <w:lvlJc w:val="left"/>
+      <w:pPr>
+        <w:ind w:left="1440" w:hanging="1440"/>
+      </w:pPr>
+      <w:rPr>
+        <w:rFonts w:hint="default"/>
+      </w:rPr>
+    </w:lvl>
+    <w:lvl w:ilvl="7">
+      <w:start w:val="1"/>
+      <w:numFmt w:val="decimal"/>
+      <w:lvlText w:val="%1.%2.%3.%4.%5.%6.%7.%8"/>
+      <w:lvlJc w:val="left"/>
+      <w:pPr>
+        <w:ind w:left="1440" w:hanging="1440"/>
+      </w:pPr>
+      <w:rPr>
+        <w:rFonts w:hint="default"/>
+      </w:rPr>
+    </w:lvl>
+    <w:lvl w:ilvl="8">
+      <w:start w:val="1"/>
+      <w:numFmt w:val="decimal"/>
+      <w:lvlText w:val="%1.%2.%3.%4.%5.%6.%7.%8.%9"/>
+      <w:lvlJc w:val="left"/>
+      <w:pPr>
+        <w:ind w:left="1440" w:hanging="1440"/>
+      </w:pPr>
+      <w:rPr>
+        <w:rFonts w:hint="default"/>
+      </w:rPr>
+    </w:lvl>
+  </w:abstractNum>
+  <w:num w:numId="1">
+    <w:abstractNumId w:val="1"/>
+  </w:num>
+  <w:num w:numId="2">
+    <w:abstractNumId w:val="3"/>
+  </w:num>
+  <w:num w:numId="3">
+    <w:abstractNumId w:val="2"/>
+  </w:num>
+  <w:num w:numId="4">
+    <w:abstractNumId w:val="0"/>
+  </w:num>
+</w:numbering>
 </file>
 
 <file path=word/styles.xml><?xml version="1.0" encoding="utf-8"?>
@@ -1529,6 +2917,17 @@
       <w:lang w:val="en-US"/>
     </w:rPr>
   </w:style>
+  <w:style w:type="paragraph" w:styleId="Listeavsnitt">
+    <w:name w:val="List Paragraph"/>
+    <w:basedOn w:val="Normal"/>
+    <w:uiPriority w:val="34"/>
+    <w:qFormat/>
+    <w:rsid w:val="00195D79"/>
+    <w:pPr>
+      <w:ind w:left="720"/>
+      <w:contextualSpacing/>
+    </w:pPr>
+  </w:style>
 </w:styles>
 </file>
 
@@ -1828,15 +3227,6 @@
 </file>
 
 <file path=customXml/item1.xml><?xml version="1.0" encoding="utf-8"?>
-<?mso-contentType ?>
-<FormTemplates xmlns="http://schemas.microsoft.com/sharepoint/v3/contenttype/forms">
-  <Display>DocumentLibraryForm</Display>
-  <Edit>DocumentLibraryForm</Edit>
-  <New>DocumentLibraryForm</New>
-</FormTemplates>
-</file>
-
-<file path=customXml/item2.xml><?xml version="1.0" encoding="utf-8"?>
 <ct:contentTypeSchema xmlns:ct="http://schemas.microsoft.com/office/2006/metadata/contentType" xmlns:ma="http://schemas.microsoft.com/office/2006/metadata/properties/metaAttributes" ct:_="" ma:_="" ma:contentTypeName="Document" ma:contentTypeID="0x01010022BDC08C996BA64EB87B1F9B9E2C5DF9" ma:contentTypeVersion="0" ma:contentTypeDescription="Create a new document." ma:contentTypeScope="" ma:versionID="983ecd8c2420168fc0e75eac09cc5a51">
   <xsd:schema xmlns:xsd="http://www.w3.org/2001/XMLSchema" xmlns:xs="http://www.w3.org/2001/XMLSchema" xmlns:p="http://schemas.microsoft.com/office/2006/metadata/properties" targetNamespace="http://schemas.microsoft.com/office/2006/metadata/properties" ma:root="true" ma:fieldsID="f7b87b282e0ca2ca422e86c7cda57e4f">
     <xsd:element name="properties">
@@ -1950,21 +3340,26 @@
 </ct:contentTypeSchema>
 </file>
 
+<file path=customXml/item2.xml><?xml version="1.0" encoding="utf-8"?>
+<?mso-contentType ?>
+<FormTemplates xmlns="http://schemas.microsoft.com/sharepoint/v3/contenttype/forms">
+  <Display>DocumentLibraryForm</Display>
+  <Edit>DocumentLibraryForm</Edit>
+  <New>DocumentLibraryForm</New>
+</FormTemplates>
+</file>
+
 <file path=customXml/item3.xml><?xml version="1.0" encoding="utf-8"?>
 <p:properties xmlns:p="http://schemas.microsoft.com/office/2006/metadata/properties" xmlns:xsi="http://www.w3.org/2001/XMLSchema-instance" xmlns:pc="http://schemas.microsoft.com/office/infopath/2007/PartnerControls">
   <documentManagement/>
 </p:properties>
 </file>
 
-<file path=customXml/itemProps1.xml><?xml version="1.0" encoding="utf-8"?>
-<ds:datastoreItem xmlns:ds="http://schemas.openxmlformats.org/officeDocument/2006/customXml" ds:itemID="{8EEDAC00-1A45-40B1-A2FC-54E65749DDB7}">
-  <ds:schemaRefs>
-    <ds:schemaRef ds:uri="http://schemas.microsoft.com/sharepoint/v3/contenttype/forms"/>
-  </ds:schemaRefs>
-</ds:datastoreItem>
+<file path=customXml/item4.xml><?xml version="1.0" encoding="utf-8"?>
+<b:Sources xmlns:b="http://schemas.openxmlformats.org/officeDocument/2006/bibliography" xmlns="http://schemas.openxmlformats.org/officeDocument/2006/bibliography" SelectedStyle="\APASixthEditionOfficeOnline.xsl" StyleName="APA" Version="6"/>
 </file>
 
-<file path=customXml/itemProps2.xml><?xml version="1.0" encoding="utf-8"?>
+<file path=customXml/itemProps1.xml><?xml version="1.0" encoding="utf-8"?>
 <ds:datastoreItem xmlns:ds="http://schemas.openxmlformats.org/officeDocument/2006/customXml" ds:itemID="{E22B7B99-03A4-4F0D-9605-843CA6C095CB}">
   <ds:schemaRefs>
     <ds:schemaRef ds:uri="http://schemas.microsoft.com/office/2006/metadata/contentType"/>
@@ -1980,6 +3375,14 @@
 </ds:datastoreItem>
 </file>
 
+<file path=customXml/itemProps2.xml><?xml version="1.0" encoding="utf-8"?>
+<ds:datastoreItem xmlns:ds="http://schemas.openxmlformats.org/officeDocument/2006/customXml" ds:itemID="{8EEDAC00-1A45-40B1-A2FC-54E65749DDB7}">
+  <ds:schemaRefs>
+    <ds:schemaRef ds:uri="http://schemas.microsoft.com/sharepoint/v3/contenttype/forms"/>
+  </ds:schemaRefs>
+</ds:datastoreItem>
+</file>
+
 <file path=customXml/itemProps3.xml><?xml version="1.0" encoding="utf-8"?>
 <ds:datastoreItem xmlns:ds="http://schemas.openxmlformats.org/officeDocument/2006/customXml" ds:itemID="{37F9872E-BAC5-4F49-8588-EB819C97400E}">
   <ds:schemaRefs>
@@ -1987,4 +3390,12 @@
     <ds:schemaRef ds:uri="http://schemas.microsoft.com/office/infopath/2007/PartnerControls"/>
   </ds:schemaRefs>
 </ds:datastoreItem>
+</file>
+
+<file path=customXml/itemProps4.xml><?xml version="1.0" encoding="utf-8"?>
+<ds:datastoreItem xmlns:ds="http://schemas.openxmlformats.org/officeDocument/2006/customXml" ds:itemID="{9D7BB9D4-9500-4849-B007-D1FAB63142DC}">
+  <ds:schemaRefs>
+    <ds:schemaRef ds:uri="http://schemas.openxmlformats.org/officeDocument/2006/bibliography"/>
+  </ds:schemaRefs>
+</ds:datastoreItem>
 </file>
</xml_diff>

<commit_message>
Wrote about dataset(s) in report
Is now done
</commit_message>
<xml_diff>
--- a/files/Report/project_report.docx
+++ b/files/Report/project_report.docx
@@ -26,6 +26,7 @@
         </w:rPr>
         <w:t xml:space="preserve">Air Traffic scaling, delay- analysis and prediction using </w:t>
       </w:r>
+      <w:proofErr w:type="spellStart"/>
       <w:r>
         <w:rPr>
           <w:rFonts w:ascii="Tahoma" w:hAnsi="Tahoma" w:cs="Tahoma"/>
@@ -68,7 +69,19 @@
           <w:szCs w:val="34"/>
           <w:lang w:val="en-US"/>
         </w:rPr>
-        <w:t>park on Hadoop Cluster</w:t>
+        <w:t>park</w:t>
+      </w:r>
+      <w:proofErr w:type="spellEnd"/>
+      <w:r>
+        <w:rPr>
+          <w:rFonts w:ascii="Tahoma" w:hAnsi="Tahoma" w:cs="Tahoma"/>
+          <w:b/>
+          <w:bCs/>
+          <w:sz w:val="34"/>
+          <w:szCs w:val="34"/>
+          <w:lang w:val="en-US"/>
+        </w:rPr>
+        <w:t xml:space="preserve"> on Hadoop Cluster</w:t>
       </w:r>
     </w:p>
     <w:p>
@@ -166,14 +179,52 @@
         </w:rPr>
         <w:t xml:space="preserve"> </w:t>
       </w:r>
+      <w:proofErr w:type="spellStart"/>
       <w:r>
         <w:rPr>
           <w:rFonts w:ascii="Cambria" w:hAnsi="Cambria"/>
           <w:sz w:val="20"/>
           <w:szCs w:val="20"/>
         </w:rPr>
-        <w:t>Megh Raj Upreti</w:t>
-      </w:r>
+        <w:t>Megh</w:t>
+      </w:r>
+      <w:proofErr w:type="spellEnd"/>
+      <w:r>
+        <w:rPr>
+          <w:rFonts w:ascii="Cambria" w:hAnsi="Cambria"/>
+          <w:sz w:val="20"/>
+          <w:szCs w:val="20"/>
+        </w:rPr>
+        <w:t xml:space="preserve"> </w:t>
+      </w:r>
+      <w:proofErr w:type="spellStart"/>
+      <w:r>
+        <w:rPr>
+          <w:rFonts w:ascii="Cambria" w:hAnsi="Cambria"/>
+          <w:sz w:val="20"/>
+          <w:szCs w:val="20"/>
+        </w:rPr>
+        <w:t>Raj</w:t>
+      </w:r>
+      <w:proofErr w:type="spellEnd"/>
+      <w:r>
+        <w:rPr>
+          <w:rFonts w:ascii="Cambria" w:hAnsi="Cambria"/>
+          <w:sz w:val="20"/>
+          <w:szCs w:val="20"/>
+        </w:rPr>
+        <w:t xml:space="preserve"> </w:t>
+      </w:r>
+      <w:proofErr w:type="spellStart"/>
+      <w:r>
+        <w:rPr>
+          <w:rFonts w:ascii="Cambria" w:hAnsi="Cambria"/>
+          <w:sz w:val="20"/>
+          <w:szCs w:val="20"/>
+        </w:rPr>
+        <w:t>Upreti</w:t>
+      </w:r>
+      <w:proofErr w:type="spellEnd"/>
     </w:p>
     <w:p>
       <w:pPr>
@@ -435,7 +486,21 @@
         <w:rPr>
           <w:lang w:val="en-US"/>
         </w:rPr>
-        <w:t>Hadoop, PySpark, Power BI, Python, Aviation, Scaling, delay, Prediction, Air traffic</w:t>
+        <w:t xml:space="preserve">Hadoop, </w:t>
+      </w:r>
+      <w:proofErr w:type="spellStart"/>
+      <w:r>
+        <w:rPr>
+          <w:lang w:val="en-US"/>
+        </w:rPr>
+        <w:t>PySpark</w:t>
+      </w:r>
+      <w:proofErr w:type="spellEnd"/>
+      <w:r>
+        <w:rPr>
+          <w:lang w:val="en-US"/>
+        </w:rPr>
+        <w:t>, Power BI, Python, Aviation, Scaling, delay, Prediction, Air traffic</w:t>
       </w:r>
       <w:r>
         <w:rPr>
@@ -547,7 +612,25 @@
           <w:szCs w:val="24"/>
           <w:lang w:val="en-US"/>
         </w:rPr>
-        <w:t>During peak hours, the demand for resources in both airport and airspace is at is highest. Some of the most important resources are:</w:t>
+        <w:t xml:space="preserve">During peak hours, the demand for resources in both airport and airspace is at </w:t>
+      </w:r>
+      <w:proofErr w:type="spellStart"/>
+      <w:r>
+        <w:rPr>
+          <w:sz w:val="24"/>
+          <w:szCs w:val="24"/>
+          <w:lang w:val="en-US"/>
+        </w:rPr>
+        <w:t>is</w:t>
+      </w:r>
+      <w:proofErr w:type="spellEnd"/>
+      <w:r>
+        <w:rPr>
+          <w:sz w:val="24"/>
+          <w:szCs w:val="24"/>
+          <w:lang w:val="en-US"/>
+        </w:rPr>
+        <w:t xml:space="preserve"> highest. Some of the most important resources are:</w:t>
       </w:r>
     </w:p>
     <w:p>
@@ -726,15 +809,7 @@
           <w:szCs w:val="24"/>
           <w:lang w:val="en-US"/>
         </w:rPr>
-        <w:t>Available</w:t>
-      </w:r>
-      <w:r>
-        <w:rPr>
-          <w:sz w:val="24"/>
-          <w:szCs w:val="24"/>
-          <w:lang w:val="en-US"/>
-        </w:rPr>
-        <w:t xml:space="preserve"> taxiways and runways.</w:t>
+        <w:t>Available taxiways and runways.</w:t>
       </w:r>
     </w:p>
     <w:p>
@@ -889,7 +964,21 @@
         <w:rPr>
           <w:lang w:val="en-US"/>
         </w:rPr>
-        <w:t>by its popular library PySpark.</w:t>
+        <w:t xml:space="preserve">by its popular library </w:t>
+      </w:r>
+      <w:proofErr w:type="spellStart"/>
+      <w:r>
+        <w:rPr>
+          <w:lang w:val="en-US"/>
+        </w:rPr>
+        <w:t>PySpark</w:t>
+      </w:r>
+      <w:proofErr w:type="spellEnd"/>
+      <w:r>
+        <w:rPr>
+          <w:lang w:val="en-US"/>
+        </w:rPr>
+        <w:t>.</w:t>
       </w:r>
     </w:p>
     <w:p>
@@ -920,7 +1009,21 @@
         <w:rPr>
           <w:lang w:val="en-US"/>
         </w:rPr>
-        <w:t>like “basemap”</w:t>
+        <w:t>like “</w:t>
+      </w:r>
+      <w:proofErr w:type="spellStart"/>
+      <w:r>
+        <w:rPr>
+          <w:lang w:val="en-US"/>
+        </w:rPr>
+        <w:t>basemap</w:t>
+      </w:r>
+      <w:proofErr w:type="spellEnd"/>
+      <w:r>
+        <w:rPr>
+          <w:lang w:val="en-US"/>
+        </w:rPr>
+        <w:t>”</w:t>
       </w:r>
       <w:r>
         <w:rPr>
@@ -1413,31 +1516,7 @@
               <w:rPr>
                 <w:lang w:val="en-US"/>
               </w:rPr>
-              <w:t>$</w:t>
-            </w:r>
-            <w:r>
-              <w:rPr>
-                <w:lang w:val="en-US"/>
-              </w:rPr>
-              <w:t>12</w:t>
-            </w:r>
-            <w:r>
-              <w:rPr>
-                <w:lang w:val="en-US"/>
-              </w:rPr>
-              <w:t>.</w:t>
-            </w:r>
-            <w:r>
-              <w:rPr>
-                <w:lang w:val="en-US"/>
-              </w:rPr>
-              <w:t>0</w:t>
-            </w:r>
-            <w:r>
-              <w:rPr>
-                <w:lang w:val="en-US"/>
-              </w:rPr>
-              <w:t xml:space="preserve"> Billion</w:t>
+              <w:t>$12.0 Billion</w:t>
             </w:r>
           </w:p>
         </w:tc>
@@ -1456,19 +1535,7 @@
               <w:rPr>
                 <w:lang w:val="en-US"/>
               </w:rPr>
-              <w:t>$9.</w:t>
-            </w:r>
-            <w:r>
-              <w:rPr>
-                <w:lang w:val="en-US"/>
-              </w:rPr>
-              <w:t>6</w:t>
-            </w:r>
-            <w:r>
-              <w:rPr>
-                <w:lang w:val="en-US"/>
-              </w:rPr>
-              <w:t xml:space="preserve"> Billion</w:t>
+              <w:t>$9.6 Billion</w:t>
             </w:r>
           </w:p>
         </w:tc>
@@ -1487,31 +1554,7 @@
               <w:rPr>
                 <w:lang w:val="en-US"/>
               </w:rPr>
-              <w:t>$</w:t>
-            </w:r>
-            <w:r>
-              <w:rPr>
-                <w:lang w:val="en-US"/>
-              </w:rPr>
-              <w:t>40</w:t>
-            </w:r>
-            <w:r>
-              <w:rPr>
-                <w:lang w:val="en-US"/>
-              </w:rPr>
-              <w:t>.</w:t>
-            </w:r>
-            <w:r>
-              <w:rPr>
-                <w:lang w:val="en-US"/>
-              </w:rPr>
-              <w:t>7</w:t>
-            </w:r>
-            <w:r>
-              <w:rPr>
-                <w:lang w:val="en-US"/>
-              </w:rPr>
-              <w:t xml:space="preserve"> Billion</w:t>
+              <w:t>$40.7 Billion</w:t>
             </w:r>
           </w:p>
         </w:tc>
@@ -1592,7 +1635,21 @@
         <w:rPr>
           <w:lang w:val="en-US"/>
         </w:rPr>
-        <w:t xml:space="preserve">and PySpark </w:t>
+        <w:t xml:space="preserve">and </w:t>
+      </w:r>
+      <w:proofErr w:type="spellStart"/>
+      <w:r>
+        <w:rPr>
+          <w:lang w:val="en-US"/>
+        </w:rPr>
+        <w:t>PySpark</w:t>
+      </w:r>
+      <w:proofErr w:type="spellEnd"/>
+      <w:r>
+        <w:rPr>
+          <w:lang w:val="en-US"/>
+        </w:rPr>
+        <w:t xml:space="preserve"> </w:t>
       </w:r>
       <w:r>
         <w:rPr>
@@ -1692,7 +1749,21 @@
         <w:rPr>
           <w:lang w:val="en-US"/>
         </w:rPr>
-        <w:t xml:space="preserve"> to predict and expect such delays before they even occur based on what we already know. Hadoop PySpark has some great built-in libraries that helps runs the most popular and efficient machine learning algorithms on our datasets, and based on related work we should then test the accuracy of some popular machine learning algorithms like random forest, decision trees and logistic regression on our dataset.</w:t>
+        <w:t xml:space="preserve"> to predict and expect such delays before they even occur based on what we already know. Hadoop </w:t>
+      </w:r>
+      <w:proofErr w:type="spellStart"/>
+      <w:r>
+        <w:rPr>
+          <w:lang w:val="en-US"/>
+        </w:rPr>
+        <w:t>PySpark</w:t>
+      </w:r>
+      <w:proofErr w:type="spellEnd"/>
+      <w:r>
+        <w:rPr>
+          <w:lang w:val="en-US"/>
+        </w:rPr>
+        <w:t xml:space="preserve"> has some great built-in libraries that helps runs the most popular and efficient machine learning algorithms on our datasets, and based on related work we should then test the accuracy of some popular machine learning algorithms like random forest, decision trees and logistic regression on our dataset.</w:t>
       </w:r>
     </w:p>
     <w:p>
@@ -1809,6 +1880,371 @@
           <w:lang w:val="en-US"/>
         </w:rPr>
       </w:pPr>
+      <w:r>
+        <w:rPr>
+          <w:lang w:val="en-US"/>
+        </w:rPr>
+        <w:t>For this research, we had the need of a dataset that is realistic, includes detailed information about flights and convers the</w:t>
+      </w:r>
+      <w:r>
+        <w:rPr>
+          <w:lang w:val="en-US"/>
+        </w:rPr>
+        <w:t xml:space="preserve"> geographical</w:t>
+      </w:r>
+      <w:r>
+        <w:rPr>
+          <w:lang w:val="en-US"/>
+        </w:rPr>
+        <w:t xml:space="preserve"> size of nearly a continent. This why the choice has fallen on the </w:t>
+      </w:r>
+      <w:r>
+        <w:rPr>
+          <w:lang w:val="en-US"/>
+        </w:rPr>
+        <w:t>U</w:t>
+      </w:r>
+      <w:r>
+        <w:rPr>
+          <w:lang w:val="en-US"/>
+        </w:rPr>
+        <w:t xml:space="preserve">nited </w:t>
+      </w:r>
+      <w:r>
+        <w:rPr>
+          <w:lang w:val="en-US"/>
+        </w:rPr>
+        <w:t>S</w:t>
+      </w:r>
+      <w:r>
+        <w:rPr>
+          <w:lang w:val="en-US"/>
+        </w:rPr>
+        <w:t xml:space="preserve">tates of America. Since the airspace over the mainland USA is known to be </w:t>
+      </w:r>
+      <w:r>
+        <w:rPr>
+          <w:lang w:val="en-US"/>
+        </w:rPr>
+        <w:t>heavily loaded with</w:t>
+      </w:r>
+      <w:r>
+        <w:rPr>
+          <w:lang w:val="en-US"/>
+        </w:rPr>
+        <w:t xml:space="preserve"> commercial airplanes around the clock</w:t>
+      </w:r>
+      <w:r>
+        <w:rPr>
+          <w:lang w:val="en-US"/>
+        </w:rPr>
+        <w:t>, most of them are on domestic routes.</w:t>
+      </w:r>
+    </w:p>
+    <w:p>
+      <w:pPr>
+        <w:jc w:val="both"/>
+        <w:rPr>
+          <w:lang w:val="en-US"/>
+        </w:rPr>
+      </w:pPr>
+      <w:r>
+        <w:rPr>
+          <w:lang w:val="en-US"/>
+        </w:rPr>
+        <w:t>W</w:t>
+      </w:r>
+      <w:r>
+        <w:rPr>
+          <w:lang w:val="en-US"/>
+        </w:rPr>
+        <w:t xml:space="preserve">e are using an open source dataset which includes all the domestic flights on both </w:t>
+      </w:r>
+      <w:r>
+        <w:rPr>
+          <w:lang w:val="en-US"/>
+        </w:rPr>
+        <w:t xml:space="preserve">mainland USA and overseas territories from the year of 2019. The dataset </w:t>
+      </w:r>
+      <w:r>
+        <w:rPr>
+          <w:lang w:val="en-US"/>
+        </w:rPr>
+        <w:t>is downloaded</w:t>
+      </w:r>
+      <w:r>
+        <w:rPr>
+          <w:lang w:val="en-US"/>
+        </w:rPr>
+        <w:t xml:space="preserve"> from the website of the United States Bureau of Transportation Statistics.</w:t>
+      </w:r>
+      <w:r>
+        <w:rPr>
+          <w:lang w:val="en-US"/>
+        </w:rPr>
+        <w:t xml:space="preserve"> It</w:t>
+      </w:r>
+      <w:r>
+        <w:rPr>
+          <w:lang w:val="en-US"/>
+        </w:rPr>
+        <w:t xml:space="preserve"> i</w:t>
+      </w:r>
+      <w:r>
+        <w:rPr>
+          <w:lang w:val="en-US"/>
+        </w:rPr>
+        <w:t xml:space="preserve">s contained in 12 CSV files, one file per month. Its size can vary </w:t>
+      </w:r>
+      <w:r>
+        <w:rPr>
+          <w:lang w:val="en-US"/>
+        </w:rPr>
+        <w:t>according to research need, because it is possible to only select the needed data parameters on each flight. In our case the initial size of the dataset is about 1.88 GB.</w:t>
+      </w:r>
+    </w:p>
+    <w:p>
+      <w:pPr>
+        <w:jc w:val="both"/>
+        <w:rPr>
+          <w:lang w:val="en-US"/>
+        </w:rPr>
+      </w:pPr>
+      <w:r>
+        <w:rPr>
+          <w:lang w:val="en-US"/>
+        </w:rPr>
+        <w:t>The most important advantages of this dataset are:</w:t>
+      </w:r>
+    </w:p>
+    <w:p>
+      <w:pPr>
+        <w:pStyle w:val="Listeavsnitt"/>
+        <w:numPr>
+          <w:ilvl w:val="0"/>
+          <w:numId w:val="6"/>
+        </w:numPr>
+        <w:jc w:val="both"/>
+        <w:rPr>
+          <w:lang w:val="en-US"/>
+        </w:rPr>
+      </w:pPr>
+      <w:r>
+        <w:rPr>
+          <w:lang w:val="en-US"/>
+        </w:rPr>
+        <w:t>Provides detailed information about the flight route from taxing into the runway until final arrival at the terminal</w:t>
+      </w:r>
+      <w:r>
+        <w:rPr>
+          <w:lang w:val="en-US"/>
+        </w:rPr>
+        <w:t>, like actual and scheduled clock of taxi out, wheels off, wheels on, and taxi in.</w:t>
+      </w:r>
+    </w:p>
+    <w:p>
+      <w:pPr>
+        <w:pStyle w:val="Listeavsnitt"/>
+        <w:numPr>
+          <w:ilvl w:val="0"/>
+          <w:numId w:val="6"/>
+        </w:numPr>
+        <w:jc w:val="both"/>
+        <w:rPr>
+          <w:lang w:val="en-US"/>
+        </w:rPr>
+      </w:pPr>
+      <w:r>
+        <w:rPr>
+          <w:lang w:val="en-US"/>
+        </w:rPr>
+        <w:t>Reasons for flight delays are given in 5 clear and reasonable categories.</w:t>
+      </w:r>
+      <w:r>
+        <w:rPr>
+          <w:lang w:val="en-US"/>
+        </w:rPr>
+        <w:t xml:space="preserve"> Which gives us a clear picture on the actual causes of each delayed flight.</w:t>
+      </w:r>
+    </w:p>
+    <w:p>
+      <w:pPr>
+        <w:jc w:val="both"/>
+        <w:rPr>
+          <w:lang w:val="en-US"/>
+        </w:rPr>
+      </w:pPr>
+      <w:r>
+        <w:rPr>
+          <w:lang w:val="en-US"/>
+        </w:rPr>
+        <w:t>But the dataset is not perfect and has some issues that was discovered and dealt with under this research. Some of these issues are:</w:t>
+      </w:r>
+    </w:p>
+    <w:p>
+      <w:pPr>
+        <w:pStyle w:val="Listeavsnitt"/>
+        <w:numPr>
+          <w:ilvl w:val="0"/>
+          <w:numId w:val="6"/>
+        </w:numPr>
+        <w:jc w:val="both"/>
+        <w:rPr>
+          <w:lang w:val="en-US"/>
+        </w:rPr>
+      </w:pPr>
+      <w:r>
+        <w:rPr>
+          <w:lang w:val="en-US"/>
+        </w:rPr>
+        <w:t>Clock time like wheels off and wheels on is given in local time, which makes it essential to convert these into UTC times.</w:t>
+      </w:r>
+    </w:p>
+    <w:p>
+      <w:pPr>
+        <w:pStyle w:val="Listeavsnitt"/>
+        <w:numPr>
+          <w:ilvl w:val="0"/>
+          <w:numId w:val="6"/>
+        </w:numPr>
+        <w:jc w:val="both"/>
+        <w:rPr>
+          <w:lang w:val="en-US"/>
+        </w:rPr>
+      </w:pPr>
+      <w:r>
+        <w:rPr>
+          <w:lang w:val="en-US"/>
+        </w:rPr>
+        <w:t>Delay categories are numeric and needs to be converted into suitable interval categories for prediction.</w:t>
+      </w:r>
+    </w:p>
+    <w:p>
+      <w:pPr>
+        <w:pStyle w:val="Listeavsnitt"/>
+        <w:numPr>
+          <w:ilvl w:val="0"/>
+          <w:numId w:val="6"/>
+        </w:numPr>
+        <w:jc w:val="both"/>
+        <w:rPr>
+          <w:lang w:val="en-US"/>
+        </w:rPr>
+      </w:pPr>
+      <w:r>
+        <w:rPr>
+          <w:lang w:val="en-US"/>
+        </w:rPr>
+        <w:t>No airport coordinates included in the main dataset.</w:t>
+      </w:r>
+      <w:r>
+        <w:rPr>
+          <w:lang w:val="en-US"/>
+        </w:rPr>
+        <w:t xml:space="preserve"> Which makes it necessary to use some support data</w:t>
+      </w:r>
+      <w:r>
+        <w:rPr>
+          <w:lang w:val="en-US"/>
+        </w:rPr>
+        <w:t>set to provide this information.</w:t>
+      </w:r>
+    </w:p>
+    <w:p>
+      <w:pPr>
+        <w:jc w:val="both"/>
+        <w:rPr>
+          <w:lang w:val="en-US"/>
+        </w:rPr>
+      </w:pPr>
+      <w:r>
+        <w:rPr>
+          <w:lang w:val="en-US"/>
+        </w:rPr>
+        <w:t xml:space="preserve">The support data set comes from </w:t>
+      </w:r>
+      <w:r>
+        <w:rPr>
+          <w:lang w:val="en-US"/>
+        </w:rPr>
+        <w:t xml:space="preserve">the same </w:t>
+      </w:r>
+      <w:r>
+        <w:rPr>
+          <w:lang w:val="en-US"/>
+        </w:rPr>
+        <w:t>bureau and</w:t>
+      </w:r>
+      <w:r>
+        <w:rPr>
+          <w:lang w:val="en-US"/>
+        </w:rPr>
+        <w:t xml:space="preserve"> enables us</w:t>
+      </w:r>
+      <w:r>
+        <w:rPr>
+          <w:lang w:val="en-US"/>
+        </w:rPr>
+        <w:t xml:space="preserve"> to gain</w:t>
+      </w:r>
+      <w:r>
+        <w:rPr>
+          <w:lang w:val="en-US"/>
+        </w:rPr>
+        <w:t xml:space="preserve"> more information about</w:t>
+      </w:r>
+      <w:r>
+        <w:rPr>
+          <w:lang w:val="en-US"/>
+        </w:rPr>
+        <w:t xml:space="preserve"> the geographic coordinates of the departure and arrival airports, along with UTC time variation. This support dataset is of size 1.17 MB </w:t>
+      </w:r>
+      <w:r>
+        <w:rPr>
+          <w:lang w:val="en-US"/>
+        </w:rPr>
+        <w:t>for</w:t>
+      </w:r>
+      <w:r>
+        <w:rPr>
+          <w:lang w:val="en-US"/>
+        </w:rPr>
+        <w:t xml:space="preserve"> our </w:t>
+      </w:r>
+      <w:r>
+        <w:rPr>
+          <w:lang w:val="en-US"/>
+        </w:rPr>
+        <w:t>needs,</w:t>
+      </w:r>
+      <w:r>
+        <w:rPr>
+          <w:lang w:val="en-US"/>
+        </w:rPr>
+        <w:t xml:space="preserve"> but it comes in a separate CSV file </w:t>
+      </w:r>
+      <w:r>
+        <w:rPr>
+          <w:lang w:val="en-US"/>
+        </w:rPr>
+        <w:t>and</w:t>
+      </w:r>
+      <w:r>
+        <w:rPr>
+          <w:lang w:val="en-US"/>
+        </w:rPr>
+        <w:t xml:space="preserve"> includes data from almost all airports inside and outside the USA, which is very useful in case of a global extension of our research.</w:t>
+      </w:r>
+      <w:bookmarkStart w:id="0" w:name="_GoBack"/>
+      <w:bookmarkEnd w:id="0"/>
+    </w:p>
+    <w:p>
+      <w:pPr>
+        <w:jc w:val="both"/>
+        <w:rPr>
+          <w:lang w:val="en-US"/>
+        </w:rPr>
+      </w:pPr>
     </w:p>
     <w:p>
       <w:pPr>
@@ -1851,8 +2287,6 @@
       <w:r>
         <w:t>Related Work</w:t>
       </w:r>
-      <w:bookmarkStart w:id="0" w:name="_GoBack"/>
-      <w:bookmarkEnd w:id="0"/>
     </w:p>
     <w:p>
       <w:pPr>
@@ -2357,7 +2791,6 @@
           <w:bCs/>
           <w:lang w:val="en-US"/>
         </w:rPr>
-        <w:lastRenderedPageBreak/>
         <w:t>Results</w:t>
       </w:r>
     </w:p>
@@ -3668,7 +4101,6 @@
   <w:style w:type="character" w:default="1" w:styleId="Standardskriftforavsnitt">
     <w:name w:val="Default Paragraph Font"/>
     <w:uiPriority w:val="1"/>
-    <w:semiHidden/>
     <w:unhideWhenUsed/>
   </w:style>
   <w:style w:type="table" w:default="1" w:styleId="Vanligtabell">
@@ -4057,21 +4489,6 @@
 </file>
 
 <file path=customXml/item1.xml><?xml version="1.0" encoding="utf-8"?>
-<p:properties xmlns:p="http://schemas.microsoft.com/office/2006/metadata/properties" xmlns:xsi="http://www.w3.org/2001/XMLSchema-instance" xmlns:pc="http://schemas.microsoft.com/office/infopath/2007/PartnerControls">
-  <documentManagement/>
-</p:properties>
-</file>
-
-<file path=customXml/item2.xml><?xml version="1.0" encoding="utf-8"?>
-<?mso-contentType ?>
-<FormTemplates xmlns="http://schemas.microsoft.com/sharepoint/v3/contenttype/forms">
-  <Display>DocumentLibraryForm</Display>
-  <Edit>DocumentLibraryForm</Edit>
-  <New>DocumentLibraryForm</New>
-</FormTemplates>
-</file>
-
-<file path=customXml/item3.xml><?xml version="1.0" encoding="utf-8"?>
 <ct:contentTypeSchema xmlns:ct="http://schemas.microsoft.com/office/2006/metadata/contentType" xmlns:ma="http://schemas.microsoft.com/office/2006/metadata/properties/metaAttributes" ct:_="" ma:_="" ma:contentTypeName="Document" ma:contentTypeID="0x01010022BDC08C996BA64EB87B1F9B9E2C5DF9" ma:contentTypeVersion="0" ma:contentTypeDescription="Create a new document." ma:contentTypeScope="" ma:versionID="983ecd8c2420168fc0e75eac09cc5a51">
   <xsd:schema xmlns:xsd="http://www.w3.org/2001/XMLSchema" xmlns:xs="http://www.w3.org/2001/XMLSchema" xmlns:p="http://schemas.microsoft.com/office/2006/metadata/properties" targetNamespace="http://schemas.microsoft.com/office/2006/metadata/properties" ma:root="true" ma:fieldsID="f7b87b282e0ca2ca422e86c7cda57e4f">
     <xsd:element name="properties">
@@ -4185,28 +4602,26 @@
 </ct:contentTypeSchema>
 </file>
 
+<file path=customXml/item2.xml><?xml version="1.0" encoding="utf-8"?>
+<?mso-contentType ?>
+<FormTemplates xmlns="http://schemas.microsoft.com/sharepoint/v3/contenttype/forms">
+  <Display>DocumentLibraryForm</Display>
+  <Edit>DocumentLibraryForm</Edit>
+  <New>DocumentLibraryForm</New>
+</FormTemplates>
+</file>
+
+<file path=customXml/item3.xml><?xml version="1.0" encoding="utf-8"?>
+<p:properties xmlns:p="http://schemas.microsoft.com/office/2006/metadata/properties" xmlns:xsi="http://www.w3.org/2001/XMLSchema-instance" xmlns:pc="http://schemas.microsoft.com/office/infopath/2007/PartnerControls">
+  <documentManagement/>
+</p:properties>
+</file>
+
 <file path=customXml/item4.xml><?xml version="1.0" encoding="utf-8"?>
 <b:Sources xmlns:b="http://schemas.openxmlformats.org/officeDocument/2006/bibliography" xmlns="http://schemas.openxmlformats.org/officeDocument/2006/bibliography" SelectedStyle="\APASixthEditionOfficeOnline.xsl" StyleName="APA" Version="6"/>
 </file>
 
 <file path=customXml/itemProps1.xml><?xml version="1.0" encoding="utf-8"?>
-<ds:datastoreItem xmlns:ds="http://schemas.openxmlformats.org/officeDocument/2006/customXml" ds:itemID="{37F9872E-BAC5-4F49-8588-EB819C97400E}">
-  <ds:schemaRefs>
-    <ds:schemaRef ds:uri="http://schemas.microsoft.com/office/2006/metadata/properties"/>
-    <ds:schemaRef ds:uri="http://schemas.microsoft.com/office/infopath/2007/PartnerControls"/>
-  </ds:schemaRefs>
-</ds:datastoreItem>
-</file>
-
-<file path=customXml/itemProps2.xml><?xml version="1.0" encoding="utf-8"?>
-<ds:datastoreItem xmlns:ds="http://schemas.openxmlformats.org/officeDocument/2006/customXml" ds:itemID="{8EEDAC00-1A45-40B1-A2FC-54E65749DDB7}">
-  <ds:schemaRefs>
-    <ds:schemaRef ds:uri="http://schemas.microsoft.com/sharepoint/v3/contenttype/forms"/>
-  </ds:schemaRefs>
-</ds:datastoreItem>
-</file>
-
-<file path=customXml/itemProps3.xml><?xml version="1.0" encoding="utf-8"?>
 <ds:datastoreItem xmlns:ds="http://schemas.openxmlformats.org/officeDocument/2006/customXml" ds:itemID="{E22B7B99-03A4-4F0D-9605-843CA6C095CB}">
   <ds:schemaRefs>
     <ds:schemaRef ds:uri="http://schemas.microsoft.com/office/2006/metadata/contentType"/>
@@ -4222,8 +4637,25 @@
 </ds:datastoreItem>
 </file>
 
+<file path=customXml/itemProps2.xml><?xml version="1.0" encoding="utf-8"?>
+<ds:datastoreItem xmlns:ds="http://schemas.openxmlformats.org/officeDocument/2006/customXml" ds:itemID="{8EEDAC00-1A45-40B1-A2FC-54E65749DDB7}">
+  <ds:schemaRefs>
+    <ds:schemaRef ds:uri="http://schemas.microsoft.com/sharepoint/v3/contenttype/forms"/>
+  </ds:schemaRefs>
+</ds:datastoreItem>
+</file>
+
+<file path=customXml/itemProps3.xml><?xml version="1.0" encoding="utf-8"?>
+<ds:datastoreItem xmlns:ds="http://schemas.openxmlformats.org/officeDocument/2006/customXml" ds:itemID="{37F9872E-BAC5-4F49-8588-EB819C97400E}">
+  <ds:schemaRefs>
+    <ds:schemaRef ds:uri="http://schemas.microsoft.com/office/2006/metadata/properties"/>
+    <ds:schemaRef ds:uri="http://schemas.microsoft.com/office/infopath/2007/PartnerControls"/>
+  </ds:schemaRefs>
+</ds:datastoreItem>
+</file>
+
 <file path=customXml/itemProps4.xml><?xml version="1.0" encoding="utf-8"?>
-<ds:datastoreItem xmlns:ds="http://schemas.openxmlformats.org/officeDocument/2006/customXml" ds:itemID="{07C28861-862B-47F8-853C-CBBE9D6BD8FB}">
+<ds:datastoreItem xmlns:ds="http://schemas.openxmlformats.org/officeDocument/2006/customXml" ds:itemID="{261FB8F6-6EF8-4BCB-BD9E-4C678A861C71}">
   <ds:schemaRefs>
     <ds:schemaRef ds:uri="http://schemas.openxmlformats.org/officeDocument/2006/bibliography"/>
   </ds:schemaRefs>

</xml_diff>

<commit_message>
References and re-read of page 1-5 is done
</commit_message>
<xml_diff>
--- a/files/Report/project_report.docx
+++ b/files/Report/project_report.docx
@@ -26,7 +26,6 @@
         </w:rPr>
         <w:t xml:space="preserve">Air Traffic scaling, delay- analysis and prediction using </w:t>
       </w:r>
-      <w:proofErr w:type="spellStart"/>
       <w:r>
         <w:rPr>
           <w:rFonts w:ascii="Tahoma" w:hAnsi="Tahoma" w:cs="Tahoma"/>
@@ -69,19 +68,7 @@
           <w:szCs w:val="34"/>
           <w:lang w:val="en-US"/>
         </w:rPr>
-        <w:t>park</w:t>
-      </w:r>
-      <w:proofErr w:type="spellEnd"/>
-      <w:r>
-        <w:rPr>
-          <w:rFonts w:ascii="Tahoma" w:hAnsi="Tahoma" w:cs="Tahoma"/>
-          <w:b/>
-          <w:bCs/>
-          <w:sz w:val="34"/>
-          <w:szCs w:val="34"/>
-          <w:lang w:val="en-US"/>
-        </w:rPr>
-        <w:t xml:space="preserve"> on Hadoop Cluster</w:t>
+        <w:t>park on Hadoop Cluster</w:t>
       </w:r>
     </w:p>
     <w:p>
@@ -446,7 +433,7 @@
           <w:shd w:val="clear" w:color="auto" w:fill="FFFFFF"/>
           <w:lang w:val="en-US"/>
         </w:rPr>
-        <w:t xml:space="preserve">3.5% in the next two decades. This growth raises big questions </w:t>
+        <w:t xml:space="preserve">3.5% in the next </w:t>
       </w:r>
       <w:r>
         <w:rPr>
@@ -455,7 +442,7 @@
           <w:shd w:val="clear" w:color="auto" w:fill="FFFFFF"/>
           <w:lang w:val="en-US"/>
         </w:rPr>
-        <w:t>on</w:t>
+        <w:t>2</w:t>
       </w:r>
       <w:r>
         <w:rPr>
@@ -464,7 +451,7 @@
           <w:shd w:val="clear" w:color="auto" w:fill="FFFFFF"/>
           <w:lang w:val="en-US"/>
         </w:rPr>
-        <w:t xml:space="preserve"> how to gather, store, analyze and use the data generated from the those flying cities in the sky.</w:t>
+        <w:t xml:space="preserve"> decades</w:t>
       </w:r>
       <w:r>
         <w:rPr>
@@ -473,7 +460,7 @@
           <w:shd w:val="clear" w:color="auto" w:fill="FFFFFF"/>
           <w:lang w:val="en-US"/>
         </w:rPr>
-        <w:t xml:space="preserve"> In this research we </w:t>
+        <w:t xml:space="preserve"> (IATA, 2018)</w:t>
       </w:r>
       <w:r>
         <w:rPr>
@@ -482,7 +469,7 @@
           <w:shd w:val="clear" w:color="auto" w:fill="FFFFFF"/>
           <w:lang w:val="en-US"/>
         </w:rPr>
-        <w:t xml:space="preserve">start by </w:t>
+        <w:t xml:space="preserve">. This growth raises big questions </w:t>
       </w:r>
       <w:r>
         <w:rPr>
@@ -491,7 +478,7 @@
           <w:shd w:val="clear" w:color="auto" w:fill="FFFFFF"/>
           <w:lang w:val="en-US"/>
         </w:rPr>
-        <w:t>us</w:t>
+        <w:t>on</w:t>
       </w:r>
       <w:r>
         <w:rPr>
@@ -500,7 +487,7 @@
           <w:shd w:val="clear" w:color="auto" w:fill="FFFFFF"/>
           <w:lang w:val="en-US"/>
         </w:rPr>
-        <w:t>ing</w:t>
+        <w:t xml:space="preserve"> how to gather, store, analyze and use the data generated from those flying cities in the sky.</w:t>
       </w:r>
       <w:r>
         <w:rPr>
@@ -509,7 +496,7 @@
           <w:shd w:val="clear" w:color="auto" w:fill="FFFFFF"/>
           <w:lang w:val="en-US"/>
         </w:rPr>
-        <w:t xml:space="preserve"> flight route information to produce a scalable and realistic simulation model,  and</w:t>
+        <w:t xml:space="preserve"> In this research we </w:t>
       </w:r>
       <w:r>
         <w:rPr>
@@ -518,7 +505,7 @@
           <w:shd w:val="clear" w:color="auto" w:fill="FFFFFF"/>
           <w:lang w:val="en-US"/>
         </w:rPr>
-        <w:t xml:space="preserve"> </w:t>
+        <w:t xml:space="preserve">start by </w:t>
       </w:r>
       <w:r>
         <w:rPr>
@@ -527,7 +514,97 @@
           <w:shd w:val="clear" w:color="auto" w:fill="FFFFFF"/>
           <w:lang w:val="en-US"/>
         </w:rPr>
-        <w:t>in the second phase we analyze the delay distribution and then put some machine learning algorithms under test so we can have a better scientific foundation on what machine learning algorithm can produce better and more accurate prediction on flight delays.</w:t>
+        <w:t>us</w:t>
+      </w:r>
+      <w:r>
+        <w:rPr>
+          <w:rFonts w:ascii="Times New Roman" w:hAnsi="Times New Roman" w:cs="Times New Roman"/>
+          <w:color w:val="1A1A1A"/>
+          <w:shd w:val="clear" w:color="auto" w:fill="FFFFFF"/>
+          <w:lang w:val="en-US"/>
+        </w:rPr>
+        <w:t>ing</w:t>
+      </w:r>
+      <w:r>
+        <w:rPr>
+          <w:rFonts w:ascii="Times New Roman" w:hAnsi="Times New Roman" w:cs="Times New Roman"/>
+          <w:color w:val="1A1A1A"/>
+          <w:shd w:val="clear" w:color="auto" w:fill="FFFFFF"/>
+          <w:lang w:val="en-US"/>
+        </w:rPr>
+        <w:t xml:space="preserve"> flight route information to produce a scalable and realistic simulation model</w:t>
+      </w:r>
+      <w:r>
+        <w:rPr>
+          <w:rFonts w:ascii="Times New Roman" w:hAnsi="Times New Roman" w:cs="Times New Roman"/>
+          <w:color w:val="1A1A1A"/>
+          <w:shd w:val="clear" w:color="auto" w:fill="FFFFFF"/>
+          <w:lang w:val="en-US"/>
+        </w:rPr>
+        <w:t xml:space="preserve"> for air traffic</w:t>
+      </w:r>
+      <w:r>
+        <w:rPr>
+          <w:rFonts w:ascii="Times New Roman" w:hAnsi="Times New Roman" w:cs="Times New Roman"/>
+          <w:color w:val="1A1A1A"/>
+          <w:shd w:val="clear" w:color="auto" w:fill="FFFFFF"/>
+          <w:lang w:val="en-US"/>
+        </w:rPr>
+        <w:t>,  and</w:t>
+      </w:r>
+      <w:r>
+        <w:rPr>
+          <w:rFonts w:ascii="Times New Roman" w:hAnsi="Times New Roman" w:cs="Times New Roman"/>
+          <w:color w:val="1A1A1A"/>
+          <w:shd w:val="clear" w:color="auto" w:fill="FFFFFF"/>
+          <w:lang w:val="en-US"/>
+        </w:rPr>
+        <w:t xml:space="preserve"> </w:t>
+      </w:r>
+      <w:r>
+        <w:rPr>
+          <w:rFonts w:ascii="Times New Roman" w:hAnsi="Times New Roman" w:cs="Times New Roman"/>
+          <w:color w:val="1A1A1A"/>
+          <w:shd w:val="clear" w:color="auto" w:fill="FFFFFF"/>
+          <w:lang w:val="en-US"/>
+        </w:rPr>
+        <w:t xml:space="preserve">in the second phase we analyze the delay distribution and then </w:t>
+      </w:r>
+      <w:r>
+        <w:rPr>
+          <w:rFonts w:ascii="Times New Roman" w:hAnsi="Times New Roman" w:cs="Times New Roman"/>
+          <w:color w:val="1A1A1A"/>
+          <w:shd w:val="clear" w:color="auto" w:fill="FFFFFF"/>
+          <w:lang w:val="en-US"/>
+        </w:rPr>
+        <w:t>evaluate</w:t>
+      </w:r>
+      <w:r>
+        <w:rPr>
+          <w:rFonts w:ascii="Times New Roman" w:hAnsi="Times New Roman" w:cs="Times New Roman"/>
+          <w:color w:val="1A1A1A"/>
+          <w:shd w:val="clear" w:color="auto" w:fill="FFFFFF"/>
+          <w:lang w:val="en-US"/>
+        </w:rPr>
+        <w:t xml:space="preserve"> some machine learning algorithms so we can have a better scientific foundation on wh</w:t>
+      </w:r>
+      <w:r>
+        <w:rPr>
+          <w:rFonts w:ascii="Times New Roman" w:hAnsi="Times New Roman" w:cs="Times New Roman"/>
+          <w:color w:val="1A1A1A"/>
+          <w:shd w:val="clear" w:color="auto" w:fill="FFFFFF"/>
+          <w:lang w:val="en-US"/>
+        </w:rPr>
+        <w:t>ich</w:t>
+      </w:r>
+      <w:r>
+        <w:rPr>
+          <w:rFonts w:ascii="Times New Roman" w:hAnsi="Times New Roman" w:cs="Times New Roman"/>
+          <w:color w:val="1A1A1A"/>
+          <w:shd w:val="clear" w:color="auto" w:fill="FFFFFF"/>
+          <w:lang w:val="en-US"/>
+        </w:rPr>
+        <w:t xml:space="preserve"> machine learning algorithm can produce better and more accurate prediction on flight delays.</w:t>
       </w:r>
     </w:p>
     <w:p>
@@ -571,28 +648,96 @@
         </w:rPr>
         <w:t xml:space="preserve">Hadoop, </w:t>
       </w:r>
-      <w:proofErr w:type="spellStart"/>
-      <w:r>
-        <w:rPr>
-          <w:rFonts w:ascii="Times New Roman" w:hAnsi="Times New Roman" w:cs="Times New Roman"/>
-          <w:lang w:val="en-US"/>
-        </w:rPr>
-        <w:t>PySpark</w:t>
-      </w:r>
-      <w:proofErr w:type="spellEnd"/>
-      <w:r>
-        <w:rPr>
-          <w:rFonts w:ascii="Times New Roman" w:hAnsi="Times New Roman" w:cs="Times New Roman"/>
-          <w:lang w:val="en-US"/>
-        </w:rPr>
-        <w:t>, Power BI, Python, Aviation, Scaling, delay, Prediction, Air traffic</w:t>
-      </w:r>
-      <w:r>
-        <w:rPr>
-          <w:rFonts w:ascii="Times New Roman" w:hAnsi="Times New Roman" w:cs="Times New Roman"/>
-          <w:lang w:val="en-US"/>
-        </w:rPr>
-        <w:t>, Machine learning, Random forest, Logistic Regression, Decision Trees.</w:t>
+      <w:r>
+        <w:rPr>
+          <w:rFonts w:ascii="Times New Roman" w:hAnsi="Times New Roman" w:cs="Times New Roman"/>
+          <w:lang w:val="en-US"/>
+        </w:rPr>
+        <w:t xml:space="preserve">Spark, </w:t>
+      </w:r>
+      <w:r>
+        <w:rPr>
+          <w:rFonts w:ascii="Times New Roman" w:hAnsi="Times New Roman" w:cs="Times New Roman"/>
+          <w:lang w:val="en-US"/>
+        </w:rPr>
+        <w:t xml:space="preserve">PySpark, Power BI, Python, Aviation, </w:t>
+      </w:r>
+      <w:r>
+        <w:rPr>
+          <w:rFonts w:ascii="Times New Roman" w:hAnsi="Times New Roman" w:cs="Times New Roman"/>
+          <w:lang w:val="en-US"/>
+        </w:rPr>
+        <w:t>Air</w:t>
+      </w:r>
+      <w:r>
+        <w:rPr>
+          <w:rFonts w:ascii="Times New Roman" w:hAnsi="Times New Roman" w:cs="Times New Roman"/>
+          <w:lang w:val="en-US"/>
+        </w:rPr>
+        <w:t>-</w:t>
+      </w:r>
+      <w:r>
+        <w:rPr>
+          <w:rFonts w:ascii="Times New Roman" w:hAnsi="Times New Roman" w:cs="Times New Roman"/>
+          <w:lang w:val="en-US"/>
+        </w:rPr>
+        <w:t>traffic,</w:t>
+      </w:r>
+      <w:r>
+        <w:rPr>
+          <w:rFonts w:ascii="Times New Roman" w:hAnsi="Times New Roman" w:cs="Times New Roman"/>
+          <w:lang w:val="en-US"/>
+        </w:rPr>
+        <w:t xml:space="preserve"> </w:t>
+      </w:r>
+      <w:r>
+        <w:rPr>
+          <w:rFonts w:ascii="Times New Roman" w:hAnsi="Times New Roman" w:cs="Times New Roman"/>
+          <w:lang w:val="en-US"/>
+        </w:rPr>
+        <w:t>Scaling,</w:t>
+      </w:r>
+      <w:r>
+        <w:rPr>
+          <w:rFonts w:ascii="Times New Roman" w:hAnsi="Times New Roman" w:cs="Times New Roman"/>
+          <w:lang w:val="en-US"/>
+        </w:rPr>
+        <w:t xml:space="preserve"> </w:t>
+      </w:r>
+      <w:r>
+        <w:rPr>
+          <w:rFonts w:ascii="Times New Roman" w:hAnsi="Times New Roman" w:cs="Times New Roman"/>
+          <w:lang w:val="en-US"/>
+        </w:rPr>
+        <w:t xml:space="preserve">Simulation, </w:t>
+      </w:r>
+      <w:r>
+        <w:rPr>
+          <w:rFonts w:ascii="Times New Roman" w:hAnsi="Times New Roman" w:cs="Times New Roman"/>
+          <w:lang w:val="en-US"/>
+        </w:rPr>
+        <w:t>delay,</w:t>
+      </w:r>
+      <w:r>
+        <w:rPr>
+          <w:rFonts w:ascii="Times New Roman" w:hAnsi="Times New Roman" w:cs="Times New Roman"/>
+          <w:lang w:val="en-US"/>
+        </w:rPr>
+        <w:t xml:space="preserve"> </w:t>
+      </w:r>
+      <w:r>
+        <w:rPr>
+          <w:rFonts w:ascii="Times New Roman" w:hAnsi="Times New Roman" w:cs="Times New Roman"/>
+          <w:lang w:val="en-US"/>
+        </w:rPr>
+        <w:t xml:space="preserve">Prediction, </w:t>
+      </w:r>
+      <w:r>
+        <w:rPr>
+          <w:rFonts w:ascii="Times New Roman" w:hAnsi="Times New Roman" w:cs="Times New Roman"/>
+          <w:lang w:val="en-US"/>
+        </w:rPr>
+        <w:t>Machine learning, Random forest, Logistic Regression, Decision Trees.</w:t>
       </w:r>
     </w:p>
     <w:p>
@@ -642,7 +787,7 @@
           <w:szCs w:val="24"/>
           <w:lang w:val="en-US"/>
         </w:rPr>
-        <w:t>Over the last few decades, air transport is increasing in popularity because of its speed and comfort which eventually increase the traffic in the airspace. With the great increase in air traffic comes a large increase in the demand for airport and airspace capacity.</w:t>
+        <w:t>Over the last few decades, air transport is increasing in popularity because of its speed and comfort which eventually increase</w:t>
       </w:r>
       <w:r>
         <w:rPr>
@@ -651,19 +796,17 @@
           <w:szCs w:val="24"/>
           <w:lang w:val="en-US"/>
         </w:rPr>
-        <w:t xml:space="preserve"> However, airspace and airport capacity cannot keep increasing at a rate necessary to match the rising demand.</w:t>
-      </w:r>
-    </w:p>
-    <w:p>
-      <w:pPr>
-        <w:jc w:val="both"/>
+        <w:t>s</w:t>
+      </w:r>
+      <w:r>
         <w:rPr>
           <w:rFonts w:ascii="Times New Roman" w:hAnsi="Times New Roman" w:cs="Times New Roman"/>
           <w:sz w:val="24"/>
           <w:szCs w:val="24"/>
           <w:lang w:val="en-US"/>
         </w:rPr>
-      </w:pPr>
+        <w:t xml:space="preserve"> the traffic in the airspace. With the great increase in air traffic comes a large increase in the demand for </w:t>
+      </w:r>
       <w:r>
         <w:rPr>
           <w:rFonts w:ascii="Times New Roman" w:hAnsi="Times New Roman" w:cs="Times New Roman"/>
@@ -671,9 +814,8 @@
           <w:szCs w:val="24"/>
           <w:lang w:val="en-US"/>
         </w:rPr>
-        <w:t xml:space="preserve">During peak hours, the demand for resources in both airport and airspace is at </w:t>
-      </w:r>
-      <w:proofErr w:type="spellStart"/>
+        <w:t xml:space="preserve">capacity in </w:t>
+      </w:r>
       <w:r>
         <w:rPr>
           <w:rFonts w:ascii="Times New Roman" w:hAnsi="Times New Roman" w:cs="Times New Roman"/>
@@ -681,9 +823,127 @@
           <w:szCs w:val="24"/>
           <w:lang w:val="en-US"/>
         </w:rPr>
-        <w:t>is</w:t>
-      </w:r>
-      <w:proofErr w:type="spellEnd"/>
+        <w:t>airport</w:t>
+      </w:r>
+      <w:r>
+        <w:rPr>
+          <w:rFonts w:ascii="Times New Roman" w:hAnsi="Times New Roman" w:cs="Times New Roman"/>
+          <w:sz w:val="24"/>
+          <w:szCs w:val="24"/>
+          <w:lang w:val="en-US"/>
+        </w:rPr>
+        <w:t>s</w:t>
+      </w:r>
+      <w:r>
+        <w:rPr>
+          <w:rFonts w:ascii="Times New Roman" w:hAnsi="Times New Roman" w:cs="Times New Roman"/>
+          <w:sz w:val="24"/>
+          <w:szCs w:val="24"/>
+          <w:lang w:val="en-US"/>
+        </w:rPr>
+        <w:t xml:space="preserve"> and airspace.</w:t>
+      </w:r>
+      <w:r>
+        <w:rPr>
+          <w:rFonts w:ascii="Times New Roman" w:hAnsi="Times New Roman" w:cs="Times New Roman"/>
+          <w:sz w:val="24"/>
+          <w:szCs w:val="24"/>
+          <w:lang w:val="en-US"/>
+        </w:rPr>
+        <w:t xml:space="preserve"> However, </w:t>
+      </w:r>
+      <w:r>
+        <w:rPr>
+          <w:rFonts w:ascii="Times New Roman" w:hAnsi="Times New Roman" w:cs="Times New Roman"/>
+          <w:sz w:val="24"/>
+          <w:szCs w:val="24"/>
+          <w:lang w:val="en-US"/>
+        </w:rPr>
+        <w:t xml:space="preserve">the capacity in the aviation industry is often a tight constraint </w:t>
+      </w:r>
+      <w:r>
+        <w:rPr>
+          <w:rFonts w:ascii="Times New Roman" w:hAnsi="Times New Roman" w:cs="Times New Roman"/>
+          <w:sz w:val="24"/>
+          <w:szCs w:val="24"/>
+          <w:lang w:val="en-US"/>
+        </w:rPr>
+        <w:t xml:space="preserve">and it </w:t>
+      </w:r>
+      <w:r>
+        <w:rPr>
+          <w:rFonts w:ascii="Times New Roman" w:hAnsi="Times New Roman" w:cs="Times New Roman"/>
+          <w:sz w:val="24"/>
+          <w:szCs w:val="24"/>
+          <w:lang w:val="en-US"/>
+        </w:rPr>
+        <w:t xml:space="preserve">cannot keep increasing at </w:t>
+      </w:r>
+      <w:r>
+        <w:rPr>
+          <w:rFonts w:ascii="Times New Roman" w:hAnsi="Times New Roman" w:cs="Times New Roman"/>
+          <w:sz w:val="24"/>
+          <w:szCs w:val="24"/>
+          <w:lang w:val="en-US"/>
+        </w:rPr>
+        <w:t>the</w:t>
+      </w:r>
+      <w:r>
+        <w:rPr>
+          <w:rFonts w:ascii="Times New Roman" w:hAnsi="Times New Roman" w:cs="Times New Roman"/>
+          <w:sz w:val="24"/>
+          <w:szCs w:val="24"/>
+          <w:lang w:val="en-US"/>
+        </w:rPr>
+        <w:t xml:space="preserve"> rate necessary to match the rising demand.</w:t>
+      </w:r>
+    </w:p>
+    <w:p>
+      <w:pPr>
+        <w:jc w:val="both"/>
+        <w:rPr>
+          <w:rFonts w:ascii="Times New Roman" w:hAnsi="Times New Roman" w:cs="Times New Roman"/>
+          <w:sz w:val="24"/>
+          <w:szCs w:val="24"/>
+          <w:lang w:val="en-US"/>
+        </w:rPr>
+      </w:pPr>
+      <w:r>
+        <w:rPr>
+          <w:rFonts w:ascii="Times New Roman" w:hAnsi="Times New Roman" w:cs="Times New Roman"/>
+          <w:sz w:val="24"/>
+          <w:szCs w:val="24"/>
+          <w:lang w:val="en-US"/>
+        </w:rPr>
+        <w:t>During peak hours, the demand for resources in both airport</w:t>
+      </w:r>
+      <w:r>
+        <w:rPr>
+          <w:rFonts w:ascii="Times New Roman" w:hAnsi="Times New Roman" w:cs="Times New Roman"/>
+          <w:sz w:val="24"/>
+          <w:szCs w:val="24"/>
+          <w:lang w:val="en-US"/>
+        </w:rPr>
+        <w:t>s</w:t>
+      </w:r>
+      <w:r>
+        <w:rPr>
+          <w:rFonts w:ascii="Times New Roman" w:hAnsi="Times New Roman" w:cs="Times New Roman"/>
+          <w:sz w:val="24"/>
+          <w:szCs w:val="24"/>
+          <w:lang w:val="en-US"/>
+        </w:rPr>
+        <w:t xml:space="preserve"> and airspace is at </w:t>
+      </w:r>
+      <w:r>
+        <w:rPr>
+          <w:rFonts w:ascii="Times New Roman" w:hAnsi="Times New Roman" w:cs="Times New Roman"/>
+          <w:sz w:val="24"/>
+          <w:szCs w:val="24"/>
+          <w:lang w:val="en-US"/>
+        </w:rPr>
+        <w:t>its</w:t>
+      </w:r>
       <w:r>
         <w:rPr>
           <w:rFonts w:ascii="Times New Roman" w:hAnsi="Times New Roman" w:cs="Times New Roman"/>
@@ -925,23 +1185,37 @@
           <w:rFonts w:ascii="Times New Roman" w:hAnsi="Times New Roman" w:cs="Times New Roman"/>
           <w:lang w:val="en-US"/>
         </w:rPr>
-        <w:t>limits the available resources and causes multiple unhealthy side effects on both the operation of air industry and thus the growth of the economy.</w:t>
-      </w:r>
-    </w:p>
-    <w:p>
-      <w:pPr>
-        <w:jc w:val="both"/>
-        <w:rPr>
-          <w:rFonts w:ascii="Times New Roman" w:hAnsi="Times New Roman" w:cs="Times New Roman"/>
-          <w:lang w:val="en-US"/>
-        </w:rPr>
-      </w:pPr>
-      <w:r>
-        <w:rPr>
-          <w:rFonts w:ascii="Times New Roman" w:hAnsi="Times New Roman" w:cs="Times New Roman"/>
-          <w:lang w:val="en-US"/>
-        </w:rPr>
-        <w:t>It is therefore crucial to have a good trained human resource to manage the airspace and ground operations to avoid leak of capacity in air industry. In this paper we shall investigate the possibilities of using big data technologies to solve such challenges and limitations. Some of these cutting-edge technologies are:</w:t>
+        <w:t>limit the available resources and causes multiple unhealthy side effects on both the operation of air industry and thus the growth of the economy.</w:t>
+      </w:r>
+    </w:p>
+    <w:p>
+      <w:pPr>
+        <w:jc w:val="both"/>
+        <w:rPr>
+          <w:rFonts w:ascii="Times New Roman" w:hAnsi="Times New Roman" w:cs="Times New Roman"/>
+          <w:lang w:val="en-US"/>
+        </w:rPr>
+      </w:pPr>
+      <w:r>
+        <w:rPr>
+          <w:rFonts w:ascii="Times New Roman" w:hAnsi="Times New Roman" w:cs="Times New Roman"/>
+          <w:lang w:val="en-US"/>
+        </w:rPr>
+        <w:t xml:space="preserve">It is therefore crucial to have a good trained human resource to manage the airspace and ground operations to avoid </w:t>
+      </w:r>
+      <w:r>
+        <w:rPr>
+          <w:rFonts w:ascii="Times New Roman" w:hAnsi="Times New Roman" w:cs="Times New Roman"/>
+          <w:lang w:val="en-US"/>
+        </w:rPr>
+        <w:t xml:space="preserve">any </w:t>
+      </w:r>
+      <w:r>
+        <w:rPr>
+          <w:rFonts w:ascii="Times New Roman" w:hAnsi="Times New Roman" w:cs="Times New Roman"/>
+          <w:lang w:val="en-US"/>
+        </w:rPr>
+        <w:t>leak of capacity. In this paper we shall investigate the possibilities of using big data technologies to solve such challenges and limitations. Some of these cutting-edge technologies are:</w:t>
       </w:r>
     </w:p>
     <w:p>
@@ -976,7 +1250,21 @@
           <w:rFonts w:ascii="Times New Roman" w:hAnsi="Times New Roman" w:cs="Times New Roman"/>
           <w:lang w:val="en-US"/>
         </w:rPr>
-        <w:t>uses the MapReduce programming model and a network distribution to help solving problems related to big data and its demanding computation.</w:t>
+        <w:t>uses the MapReduce programming model and a network distribution to help solving problems related to big data and its demanding computation</w:t>
+      </w:r>
+      <w:r>
+        <w:rPr>
+          <w:rFonts w:ascii="Times New Roman" w:hAnsi="Times New Roman" w:cs="Times New Roman"/>
+          <w:lang w:val="en-US"/>
+        </w:rPr>
+        <w:t xml:space="preserve"> (Wikipedia, 2020)</w:t>
+      </w:r>
+      <w:r>
+        <w:rPr>
+          <w:rFonts w:ascii="Times New Roman" w:hAnsi="Times New Roman" w:cs="Times New Roman"/>
+          <w:lang w:val="en-US"/>
+        </w:rPr>
+        <w:t>.</w:t>
       </w:r>
     </w:p>
     <w:p>
@@ -1011,7 +1299,21 @@
           <w:rFonts w:ascii="Times New Roman" w:hAnsi="Times New Roman" w:cs="Times New Roman"/>
           <w:lang w:val="en-US"/>
         </w:rPr>
-        <w:t xml:space="preserve"> is a cluster-computing framework that offers an interface to program entire clusters with implicit data parallelism and fault-tolerant. In this project we use the </w:t>
+        <w:t xml:space="preserve"> is a cluster-computing framework that offers an interface to program entire clusters with implicit data parallelism and fault-toleran</w:t>
+      </w:r>
+      <w:r>
+        <w:rPr>
+          <w:rFonts w:ascii="Times New Roman" w:hAnsi="Times New Roman" w:cs="Times New Roman"/>
+          <w:lang w:val="en-US"/>
+        </w:rPr>
+        <w:t>ce</w:t>
+      </w:r>
+      <w:r>
+        <w:rPr>
+          <w:rFonts w:ascii="Times New Roman" w:hAnsi="Times New Roman" w:cs="Times New Roman"/>
+          <w:lang w:val="en-US"/>
+        </w:rPr>
+        <w:t xml:space="preserve">. In this project we use the </w:t>
       </w:r>
       <w:r>
         <w:rPr>
@@ -1025,30 +1327,29 @@
           <w:rFonts w:ascii="Times New Roman" w:hAnsi="Times New Roman" w:cs="Times New Roman"/>
           <w:lang w:val="en-US"/>
         </w:rPr>
-        <w:t xml:space="preserve">python language to work with spark </w:t>
-      </w:r>
-      <w:r>
-        <w:rPr>
-          <w:rFonts w:ascii="Times New Roman" w:hAnsi="Times New Roman" w:cs="Times New Roman"/>
-          <w:lang w:val="en-US"/>
-        </w:rPr>
-        <w:t xml:space="preserve">by its popular library </w:t>
-      </w:r>
-      <w:proofErr w:type="spellStart"/>
-      <w:r>
-        <w:rPr>
-          <w:rFonts w:ascii="Times New Roman" w:hAnsi="Times New Roman" w:cs="Times New Roman"/>
-          <w:lang w:val="en-US"/>
-        </w:rPr>
-        <w:t>PySpark</w:t>
-      </w:r>
-      <w:proofErr w:type="spellEnd"/>
-      <w:r>
-        <w:rPr>
-          <w:rFonts w:ascii="Times New Roman" w:hAnsi="Times New Roman" w:cs="Times New Roman"/>
-          <w:lang w:val="en-US"/>
-        </w:rPr>
-        <w:t>.</w:t>
+        <w:t xml:space="preserve">python language to work with </w:t>
+      </w:r>
+      <w:r>
+        <w:rPr>
+          <w:rFonts w:ascii="Times New Roman" w:hAnsi="Times New Roman" w:cs="Times New Roman"/>
+          <w:lang w:val="en-US"/>
+        </w:rPr>
+        <w:lastRenderedPageBreak/>
+        <w:t xml:space="preserve">spark </w:t>
+      </w:r>
+      <w:r>
+        <w:rPr>
+          <w:rFonts w:ascii="Times New Roman" w:hAnsi="Times New Roman" w:cs="Times New Roman"/>
+          <w:lang w:val="en-US"/>
+        </w:rPr>
+        <w:t>by its popular library PySpark</w:t>
+      </w:r>
+      <w:r>
+        <w:rPr>
+          <w:rFonts w:ascii="Times New Roman" w:hAnsi="Times New Roman" w:cs="Times New Roman"/>
+          <w:lang w:val="en-US"/>
+        </w:rPr>
+        <w:t xml:space="preserve"> (Wikipedia, 2020).</w:t>
       </w:r>
     </w:p>
     <w:p>
@@ -1083,15 +1384,7 @@
           <w:rFonts w:ascii="Times New Roman" w:hAnsi="Times New Roman" w:cs="Times New Roman"/>
           <w:lang w:val="en-US"/>
         </w:rPr>
-        <w:t xml:space="preserve">like </w:t>
-      </w:r>
-      <w:r>
-        <w:rPr>
-          <w:rFonts w:ascii="Times New Roman" w:hAnsi="Times New Roman" w:cs="Times New Roman"/>
-          <w:lang w:val="en-US"/>
-        </w:rPr>
-        <w:lastRenderedPageBreak/>
-        <w:t>“</w:t>
+        <w:t>like “</w:t>
       </w:r>
       <w:proofErr w:type="spellStart"/>
       <w:r>
@@ -1149,8 +1442,39 @@
           <w:rFonts w:ascii="Times New Roman" w:hAnsi="Times New Roman" w:cs="Times New Roman"/>
           <w:lang w:val="en-US"/>
         </w:rPr>
-        <w:t xml:space="preserve"> to further help and assist our research.</w:t>
-      </w:r>
+        <w:t xml:space="preserve"> to further help and assist our research</w:t>
+      </w:r>
+      <w:r>
+        <w:rPr>
+          <w:rFonts w:ascii="Times New Roman" w:hAnsi="Times New Roman" w:cs="Times New Roman"/>
+          <w:lang w:val="en-US"/>
+        </w:rPr>
+        <w:t xml:space="preserve"> (</w:t>
+      </w:r>
+      <w:r>
+        <w:rPr>
+          <w:rFonts w:ascii="Times New Roman" w:hAnsi="Times New Roman" w:cs="Times New Roman"/>
+          <w:lang w:val="en-US"/>
+        </w:rPr>
+        <w:t>matplotlib.org</w:t>
+      </w:r>
+      <w:r>
+        <w:rPr>
+          <w:rFonts w:ascii="Times New Roman" w:hAnsi="Times New Roman" w:cs="Times New Roman"/>
+          <w:lang w:val="en-US"/>
+        </w:rPr>
+        <w:t>, 2020).</w:t>
+      </w:r>
+    </w:p>
+    <w:p>
+      <w:pPr>
+        <w:pStyle w:val="Listeavsnitt"/>
+        <w:jc w:val="both"/>
+        <w:rPr>
+          <w:rFonts w:ascii="Times New Roman" w:hAnsi="Times New Roman" w:cs="Times New Roman"/>
+          <w:lang w:val="en-US"/>
+        </w:rPr>
+      </w:pPr>
     </w:p>
     <w:p>
       <w:pPr>
@@ -1187,9 +1511,12 @@
     <w:p>
       <w:pPr>
         <w:pStyle w:val="Overskrift1"/>
-        <w:spacing w:line="248" w:lineRule="exact"/>
         <w:ind w:left="0" w:firstLine="0"/>
         <w:jc w:val="both"/>
+        <w:rPr>
+          <w:spacing w:val="-1"/>
+          <w:w w:val="95"/>
+        </w:rPr>
       </w:pPr>
     </w:p>
     <w:p>
@@ -1274,14 +1601,14 @@
           <w:rFonts w:ascii="Times New Roman" w:hAnsi="Times New Roman" w:cs="Times New Roman"/>
           <w:lang w:val="en-US"/>
         </w:rPr>
-        <w:t xml:space="preserve"> controllers </w:t>
-      </w:r>
-      <w:r>
-        <w:rPr>
-          <w:rFonts w:ascii="Times New Roman" w:hAnsi="Times New Roman" w:cs="Times New Roman"/>
-          <w:lang w:val="en-US"/>
-        </w:rPr>
-        <w:t xml:space="preserve">on multiple levels </w:t>
+        <w:t xml:space="preserve"> controllers</w:t>
+      </w:r>
+      <w:r>
+        <w:rPr>
+          <w:rFonts w:ascii="Times New Roman" w:hAnsi="Times New Roman" w:cs="Times New Roman"/>
+          <w:lang w:val="en-US"/>
+        </w:rPr>
+        <w:t xml:space="preserve"> </w:t>
       </w:r>
       <w:r>
         <w:rPr>
@@ -1316,7 +1643,21 @@
           <w:rFonts w:ascii="Times New Roman" w:hAnsi="Times New Roman" w:cs="Times New Roman"/>
           <w:lang w:val="en-US"/>
         </w:rPr>
-        <w:t xml:space="preserve"> can either generate air traffic randomly or by using data from realistic flights. And because the simulation must be as realistic as possible, the first option is not to consider. This makes any simulation software very dependent on data from real life.</w:t>
+        <w:t xml:space="preserve"> can either generate air traffic randomly or by using data from realistic flights. And because the simulation must be as realistic as possible, the first option is </w:t>
+      </w:r>
+      <w:r>
+        <w:rPr>
+          <w:rFonts w:ascii="Times New Roman" w:hAnsi="Times New Roman" w:cs="Times New Roman"/>
+          <w:lang w:val="en-US"/>
+        </w:rPr>
+        <w:t>hard</w:t>
+      </w:r>
+      <w:r>
+        <w:rPr>
+          <w:rFonts w:ascii="Times New Roman" w:hAnsi="Times New Roman" w:cs="Times New Roman"/>
+          <w:lang w:val="en-US"/>
+        </w:rPr>
+        <w:t xml:space="preserve"> to consider. This makes any simulation software very dependent on data from real life.</w:t>
       </w:r>
     </w:p>
     <w:p>
@@ -1353,20 +1694,56 @@
           <w:rFonts w:ascii="Times New Roman" w:hAnsi="Times New Roman" w:cs="Times New Roman"/>
           <w:lang w:val="en-US"/>
         </w:rPr>
-        <w:t xml:space="preserve"> and not complicated</w:t>
-      </w:r>
-      <w:r>
-        <w:rPr>
-          <w:rFonts w:ascii="Times New Roman" w:hAnsi="Times New Roman" w:cs="Times New Roman"/>
-          <w:lang w:val="en-US"/>
-        </w:rPr>
-        <w:t xml:space="preserve"> flow and low running time, which means that data must be easily scalable with low overhead. In this research, we take advantage of the known capabilities of Hadoop and Spark to design a scaling algorithm that uses data from earlier US domestic flights to provide realistic data for general use in air traffic simulation and analysis.</w:t>
-      </w:r>
-    </w:p>
-    <w:p>
-      <w:pPr>
-        <w:jc w:val="both"/>
-        <w:rPr>
+        <w:t xml:space="preserve"> </w:t>
+      </w:r>
+      <w:r>
+        <w:rPr>
+          <w:rFonts w:ascii="Times New Roman" w:hAnsi="Times New Roman" w:cs="Times New Roman"/>
+          <w:lang w:val="en-US"/>
+        </w:rPr>
+        <w:t>un</w:t>
+      </w:r>
+      <w:r>
+        <w:rPr>
+          <w:rFonts w:ascii="Times New Roman" w:hAnsi="Times New Roman" w:cs="Times New Roman"/>
+          <w:lang w:val="en-US"/>
+        </w:rPr>
+        <w:t>complicated</w:t>
+      </w:r>
+      <w:r>
+        <w:rPr>
+          <w:rFonts w:ascii="Times New Roman" w:hAnsi="Times New Roman" w:cs="Times New Roman"/>
+          <w:lang w:val="en-US"/>
+        </w:rPr>
+        <w:t xml:space="preserve"> flow and low running time, which means that data must be easily scalable with low overhead. In this research, we take advantage of the known capabilities of </w:t>
+      </w:r>
+      <w:r>
+        <w:rPr>
+          <w:rFonts w:ascii="Times New Roman" w:hAnsi="Times New Roman" w:cs="Times New Roman"/>
+          <w:lang w:val="en-US"/>
+        </w:rPr>
+        <w:t xml:space="preserve">Apache </w:t>
+      </w:r>
+      <w:r>
+        <w:rPr>
+          <w:rFonts w:ascii="Times New Roman" w:hAnsi="Times New Roman" w:cs="Times New Roman"/>
+          <w:lang w:val="en-US"/>
+        </w:rPr>
+        <w:t xml:space="preserve">Hadoop and Spark to design a scaling algorithm that uses data from earlier US domestic flights </w:t>
+      </w:r>
+      <w:r>
+        <w:rPr>
+          <w:rFonts w:ascii="Times New Roman" w:hAnsi="Times New Roman" w:cs="Times New Roman"/>
+          <w:lang w:val="en-US"/>
+        </w:rPr>
+        <w:t>to provide realistic data for general use in air traffic simulation and analysis.</w:t>
+      </w:r>
+    </w:p>
+    <w:p>
+      <w:pPr>
+        <w:jc w:val="both"/>
+        <w:rPr>
+          <w:rFonts w:ascii="Times New Roman" w:hAnsi="Times New Roman" w:cs="Times New Roman"/>
           <w:lang w:val="en-US"/>
         </w:rPr>
       </w:pPr>
@@ -1464,7 +1841,46 @@
           <w:rFonts w:ascii="Times New Roman" w:hAnsi="Times New Roman" w:cs="Times New Roman"/>
           <w:lang w:val="en-US"/>
         </w:rPr>
-        <w:t xml:space="preserve"> and it has estimated that delayed domestic passenger flights cost</w:t>
+        <w:t xml:space="preserve"> </w:t>
+      </w:r>
+      <w:r>
+        <w:rPr>
+          <w:rFonts w:ascii="Times New Roman" w:hAnsi="Times New Roman" w:cs="Times New Roman"/>
+          <w:lang w:val="en-US"/>
+        </w:rPr>
+        <w:t>(</w:t>
+      </w:r>
+      <w:r>
+        <w:rPr>
+          <w:lang w:val="en-US"/>
+        </w:rPr>
+        <w:t>Schumer &amp; Maloney, May 20</w:t>
+      </w:r>
+      <w:r>
+        <w:rPr>
+          <w:lang w:val="en-US"/>
+        </w:rPr>
+        <w:t>0</w:t>
+      </w:r>
+      <w:r>
+        <w:rPr>
+          <w:lang w:val="en-US"/>
+        </w:rPr>
+        <w:t>8, p. 3</w:t>
+      </w:r>
+      <w:r>
+        <w:rPr>
+          <w:rFonts w:ascii="Times New Roman" w:hAnsi="Times New Roman" w:cs="Times New Roman"/>
+          <w:lang w:val="en-US"/>
+        </w:rPr>
+        <w:t xml:space="preserve">) </w:t>
+      </w:r>
+      <w:r>
+        <w:rPr>
+          <w:rFonts w:ascii="Times New Roman" w:hAnsi="Times New Roman" w:cs="Times New Roman"/>
+          <w:lang w:val="en-US"/>
+        </w:rPr>
+        <w:t>and it has estimated that delayed domestic passenger flights cost</w:t>
       </w:r>
       <w:r>
         <w:rPr>
@@ -1499,7 +1915,21 @@
           <w:rFonts w:ascii="Times New Roman" w:hAnsi="Times New Roman" w:cs="Times New Roman"/>
           <w:lang w:val="en-US"/>
         </w:rPr>
-        <w:t xml:space="preserve">shows the distribution of delay costs between airlines, passenger and other related businesses. </w:t>
+        <w:t>shows the distribution of delay costs between airlines, passenger</w:t>
+      </w:r>
+      <w:r>
+        <w:rPr>
+          <w:rFonts w:ascii="Times New Roman" w:hAnsi="Times New Roman" w:cs="Times New Roman"/>
+          <w:lang w:val="en-US"/>
+        </w:rPr>
+        <w:t>s</w:t>
+      </w:r>
+      <w:r>
+        <w:rPr>
+          <w:rFonts w:ascii="Times New Roman" w:hAnsi="Times New Roman" w:cs="Times New Roman"/>
+          <w:lang w:val="en-US"/>
+        </w:rPr>
+        <w:t xml:space="preserve"> and other related businesses. </w:t>
       </w:r>
       <w:r>
         <w:rPr>
@@ -1538,7 +1968,7 @@
       <w:tr>
         <w:tc>
           <w:tcPr>
-            <w:tcW w:w="1042" w:type="dxa"/>
+            <w:tcW w:w="1102" w:type="dxa"/>
           </w:tcPr>
           <w:p>
             <w:pPr>
@@ -1563,7 +1993,7 @@
         </w:tc>
         <w:tc>
           <w:tcPr>
-            <w:tcW w:w="1043" w:type="dxa"/>
+            <w:tcW w:w="1114" w:type="dxa"/>
           </w:tcPr>
           <w:p>
             <w:pPr>
@@ -1588,7 +2018,7 @@
         </w:tc>
         <w:tc>
           <w:tcPr>
-            <w:tcW w:w="1043" w:type="dxa"/>
+            <w:tcW w:w="1039" w:type="dxa"/>
           </w:tcPr>
           <w:p>
             <w:pPr>
@@ -1613,7 +2043,7 @@
         </w:tc>
         <w:tc>
           <w:tcPr>
-            <w:tcW w:w="1043" w:type="dxa"/>
+            <w:tcW w:w="916" w:type="dxa"/>
           </w:tcPr>
           <w:p>
             <w:pPr>
@@ -1640,7 +2070,7 @@
       <w:tr>
         <w:tc>
           <w:tcPr>
-            <w:tcW w:w="1042" w:type="dxa"/>
+            <w:tcW w:w="1102" w:type="dxa"/>
           </w:tcPr>
           <w:p>
             <w:pPr>
@@ -1661,7 +2091,7 @@
         </w:tc>
         <w:tc>
           <w:tcPr>
-            <w:tcW w:w="1043" w:type="dxa"/>
+            <w:tcW w:w="1114" w:type="dxa"/>
           </w:tcPr>
           <w:p>
             <w:pPr>
@@ -1682,7 +2112,7 @@
         </w:tc>
         <w:tc>
           <w:tcPr>
-            <w:tcW w:w="1043" w:type="dxa"/>
+            <w:tcW w:w="1039" w:type="dxa"/>
           </w:tcPr>
           <w:p>
             <w:pPr>
@@ -1703,10 +2133,11 @@
         </w:tc>
         <w:tc>
           <w:tcPr>
-            <w:tcW w:w="1043" w:type="dxa"/>
+            <w:tcW w:w="916" w:type="dxa"/>
           </w:tcPr>
           <w:p>
             <w:pPr>
+              <w:keepNext/>
               <w:jc w:val="both"/>
               <w:rPr>
                 <w:rFonts w:asciiTheme="majorHAnsi" w:hAnsiTheme="majorHAnsi" w:cs="Times New Roman"/>
@@ -1726,12 +2157,49 @@
     </w:tbl>
     <w:p>
       <w:pPr>
-        <w:jc w:val="both"/>
-        <w:rPr>
-          <w:rFonts w:ascii="Times New Roman" w:hAnsi="Times New Roman" w:cs="Times New Roman"/>
-          <w:lang w:val="en-US"/>
-        </w:rPr>
-      </w:pPr>
+        <w:pStyle w:val="Bildetekst"/>
+        <w:rPr>
+          <w:rFonts w:ascii="Times New Roman" w:hAnsi="Times New Roman" w:cs="Times New Roman"/>
+          <w:lang w:val="en-US"/>
+        </w:rPr>
+      </w:pPr>
+      <w:r>
+        <w:rPr>
+          <w:lang w:val="en-US"/>
+        </w:rPr>
+        <w:t xml:space="preserve">Table </w:t>
+      </w:r>
+      <w:r>
+        <w:fldChar w:fldCharType="begin"/>
+      </w:r>
+      <w:r>
+        <w:rPr>
+          <w:lang w:val="en-US"/>
+        </w:rPr>
+        <w:instrText xml:space="preserve"> SEQ Table \* ARABIC </w:instrText>
+      </w:r>
+      <w:r>
+        <w:fldChar w:fldCharType="separate"/>
+      </w:r>
+      <w:r>
+        <w:rPr>
+          <w:noProof/>
+          <w:lang w:val="en-US"/>
+        </w:rPr>
+        <w:t>2</w:t>
+      </w:r>
+      <w:r>
+        <w:fldChar w:fldCharType="end"/>
+      </w:r>
+      <w:r>
+        <w:rPr>
+          <w:lang w:val="en-US"/>
+        </w:rPr>
+        <w:t xml:space="preserve">. Flight delays cost passengers, airlines, and the US economy billions. (https://www.jec.senate.gov/public/_cache/files/47e8d8a7-661d-4e6b-ae72-0f1831dd1207/yourflighthasbeendelayed0.pdf). </w:t>
+      </w:r>
+      <w:r>
+        <w:t>Page 3</w:t>
+      </w:r>
     </w:p>
     <w:p>
       <w:pPr>
@@ -1760,7 +2228,21 @@
           <w:rFonts w:ascii="Times New Roman" w:hAnsi="Times New Roman" w:cs="Times New Roman"/>
           <w:lang w:val="en-US"/>
         </w:rPr>
-        <w:t xml:space="preserve"> grown around it because of its </w:t>
+        <w:t xml:space="preserve"> grown around it because of it</w:t>
+      </w:r>
+      <w:r>
+        <w:rPr>
+          <w:rFonts w:ascii="Times New Roman" w:hAnsi="Times New Roman" w:cs="Times New Roman"/>
+          <w:lang w:val="en-US"/>
+        </w:rPr>
+        <w:t xml:space="preserve"> i</w:t>
+      </w:r>
+      <w:r>
+        <w:rPr>
+          <w:rFonts w:ascii="Times New Roman" w:hAnsi="Times New Roman" w:cs="Times New Roman"/>
+          <w:lang w:val="en-US"/>
+        </w:rPr>
+        <w:t xml:space="preserve">s </w:t>
       </w:r>
       <w:r>
         <w:rPr>
@@ -1774,23 +2256,135 @@
           <w:rFonts w:ascii="Times New Roman" w:hAnsi="Times New Roman" w:cs="Times New Roman"/>
           <w:lang w:val="en-US"/>
         </w:rPr>
-        <w:t xml:space="preserve"> GUI and flexibility in handling data. Although Power BI has a relatively big collections of different graphs, maps and other visualization tools, loading a big dataset into Power BI will produce a very heavy visualization model which slows the GUI speed and therefore degrade the quality of the user experience.</w:t>
-      </w:r>
-    </w:p>
-    <w:p>
-      <w:pPr>
-        <w:jc w:val="both"/>
-        <w:rPr>
-          <w:rFonts w:ascii="Times New Roman" w:hAnsi="Times New Roman" w:cs="Times New Roman"/>
-          <w:lang w:val="en-US"/>
-        </w:rPr>
-      </w:pPr>
-      <w:r>
-        <w:rPr>
-          <w:rFonts w:ascii="Times New Roman" w:hAnsi="Times New Roman" w:cs="Times New Roman"/>
-          <w:lang w:val="en-US"/>
-        </w:rPr>
-        <w:t xml:space="preserve">This is where we can take advantage of the computational power of Hadoop </w:t>
+        <w:t xml:space="preserve"> </w:t>
+      </w:r>
+      <w:r>
+        <w:rPr>
+          <w:rFonts w:ascii="Times New Roman" w:hAnsi="Times New Roman" w:cs="Times New Roman"/>
+          <w:lang w:val="en-US"/>
+        </w:rPr>
+        <w:t>and flexib</w:t>
+      </w:r>
+      <w:r>
+        <w:rPr>
+          <w:rFonts w:ascii="Times New Roman" w:hAnsi="Times New Roman" w:cs="Times New Roman"/>
+          <w:lang w:val="en-US"/>
+        </w:rPr>
+        <w:t>ility in performing data</w:t>
+      </w:r>
+      <w:r>
+        <w:rPr>
+          <w:rFonts w:ascii="Times New Roman" w:hAnsi="Times New Roman" w:cs="Times New Roman"/>
+          <w:lang w:val="en-US"/>
+        </w:rPr>
+        <w:t xml:space="preserve"> analysis</w:t>
+      </w:r>
+      <w:r>
+        <w:rPr>
+          <w:rFonts w:ascii="Times New Roman" w:hAnsi="Times New Roman" w:cs="Times New Roman"/>
+          <w:lang w:val="en-US"/>
+        </w:rPr>
+        <w:t>. Although Power BI has a relatively big collections of different</w:t>
+      </w:r>
+      <w:r>
+        <w:rPr>
+          <w:rFonts w:ascii="Times New Roman" w:hAnsi="Times New Roman" w:cs="Times New Roman"/>
+          <w:lang w:val="en-US"/>
+        </w:rPr>
+        <w:t xml:space="preserve"> </w:t>
+      </w:r>
+      <w:r>
+        <w:rPr>
+          <w:rFonts w:ascii="Times New Roman" w:hAnsi="Times New Roman" w:cs="Times New Roman"/>
+          <w:lang w:val="en-US"/>
+        </w:rPr>
+        <w:t>visualization tools, loading a big dataset into Power BI will produce a very heavy</w:t>
+      </w:r>
+      <w:r>
+        <w:rPr>
+          <w:rFonts w:ascii="Times New Roman" w:hAnsi="Times New Roman" w:cs="Times New Roman"/>
+          <w:lang w:val="en-US"/>
+        </w:rPr>
+        <w:t xml:space="preserve"> and slow</w:t>
+      </w:r>
+      <w:r>
+        <w:rPr>
+          <w:rFonts w:ascii="Times New Roman" w:hAnsi="Times New Roman" w:cs="Times New Roman"/>
+          <w:lang w:val="en-US"/>
+        </w:rPr>
+        <w:t xml:space="preserve"> visualization model </w:t>
+      </w:r>
+      <w:r>
+        <w:rPr>
+          <w:rFonts w:ascii="Times New Roman" w:hAnsi="Times New Roman" w:cs="Times New Roman"/>
+          <w:lang w:val="en-US"/>
+        </w:rPr>
+        <w:t>with</w:t>
+      </w:r>
+      <w:r>
+        <w:rPr>
+          <w:rFonts w:ascii="Times New Roman" w:hAnsi="Times New Roman" w:cs="Times New Roman"/>
+          <w:lang w:val="en-US"/>
+        </w:rPr>
+        <w:t xml:space="preserve"> degrade</w:t>
+      </w:r>
+      <w:r>
+        <w:rPr>
+          <w:rFonts w:ascii="Times New Roman" w:hAnsi="Times New Roman" w:cs="Times New Roman"/>
+          <w:lang w:val="en-US"/>
+        </w:rPr>
+        <w:t>d</w:t>
+      </w:r>
+      <w:r>
+        <w:rPr>
+          <w:rFonts w:ascii="Times New Roman" w:hAnsi="Times New Roman" w:cs="Times New Roman"/>
+          <w:lang w:val="en-US"/>
+        </w:rPr>
+        <w:t xml:space="preserve"> </w:t>
+      </w:r>
+      <w:r>
+        <w:rPr>
+          <w:rFonts w:ascii="Times New Roman" w:hAnsi="Times New Roman" w:cs="Times New Roman"/>
+          <w:lang w:val="en-US"/>
+        </w:rPr>
+        <w:t xml:space="preserve">user </w:t>
+      </w:r>
+      <w:r>
+        <w:rPr>
+          <w:rFonts w:ascii="Times New Roman" w:hAnsi="Times New Roman" w:cs="Times New Roman"/>
+          <w:lang w:val="en-US"/>
+        </w:rPr>
+        <w:t>experience.</w:t>
+      </w:r>
+    </w:p>
+    <w:p>
+      <w:pPr>
+        <w:jc w:val="both"/>
+        <w:rPr>
+          <w:rFonts w:ascii="Times New Roman" w:hAnsi="Times New Roman" w:cs="Times New Roman"/>
+          <w:lang w:val="en-US"/>
+        </w:rPr>
+      </w:pPr>
+      <w:r>
+        <w:rPr>
+          <w:rFonts w:ascii="Times New Roman" w:hAnsi="Times New Roman" w:cs="Times New Roman"/>
+          <w:lang w:val="en-US"/>
+        </w:rPr>
+        <w:t xml:space="preserve">This is where we can take advantage of the computational power of </w:t>
+      </w:r>
+      <w:r>
+        <w:rPr>
+          <w:rFonts w:ascii="Times New Roman" w:hAnsi="Times New Roman" w:cs="Times New Roman"/>
+          <w:lang w:val="en-US"/>
+        </w:rPr>
+        <w:t xml:space="preserve">a </w:t>
+      </w:r>
+      <w:r>
+        <w:rPr>
+          <w:rFonts w:ascii="Times New Roman" w:hAnsi="Times New Roman" w:cs="Times New Roman"/>
+          <w:lang w:val="en-US"/>
+        </w:rPr>
+        <w:t xml:space="preserve">Hadoop </w:t>
       </w:r>
       <w:r>
         <w:rPr>
@@ -1804,30 +2398,14 @@
           <w:rFonts w:ascii="Times New Roman" w:hAnsi="Times New Roman" w:cs="Times New Roman"/>
           <w:lang w:val="en-US"/>
         </w:rPr>
-        <w:t xml:space="preserve">r computation </w:t>
-      </w:r>
-      <w:r>
-        <w:rPr>
-          <w:rFonts w:ascii="Times New Roman" w:hAnsi="Times New Roman" w:cs="Times New Roman"/>
-          <w:lang w:val="en-US"/>
-        </w:rPr>
-        <w:t xml:space="preserve">and </w:t>
-      </w:r>
-      <w:proofErr w:type="spellStart"/>
-      <w:r>
-        <w:rPr>
-          <w:rFonts w:ascii="Times New Roman" w:hAnsi="Times New Roman" w:cs="Times New Roman"/>
-          <w:lang w:val="en-US"/>
-        </w:rPr>
-        <w:t>PySpark</w:t>
-      </w:r>
-      <w:proofErr w:type="spellEnd"/>
-      <w:r>
-        <w:rPr>
-          <w:rFonts w:ascii="Times New Roman" w:hAnsi="Times New Roman" w:cs="Times New Roman"/>
-          <w:lang w:val="en-US"/>
-        </w:rPr>
-        <w:t xml:space="preserve"> </w:t>
+        <w:t xml:space="preserve">r </w:t>
+      </w:r>
+      <w:r>
+        <w:rPr>
+          <w:rFonts w:ascii="Times New Roman" w:hAnsi="Times New Roman" w:cs="Times New Roman"/>
+          <w:lang w:val="en-US"/>
+        </w:rPr>
+        <w:t xml:space="preserve">and PySpark </w:t>
       </w:r>
       <w:r>
         <w:rPr>
@@ -1855,16 +2433,22 @@
           <w:rFonts w:ascii="Times New Roman" w:hAnsi="Times New Roman" w:cs="Times New Roman"/>
           <w:lang w:val="en-US"/>
         </w:rPr>
-        <w:t>extract target information about delays from big datasets and use it in fast and flexible power BI models.</w:t>
-      </w:r>
-    </w:p>
-    <w:p>
-      <w:pPr>
-        <w:jc w:val="both"/>
-        <w:rPr>
-          <w:lang w:val="en-US"/>
-        </w:rPr>
-      </w:pPr>
+        <w:t xml:space="preserve">extract target information about delays from big datasets and use it </w:t>
+      </w:r>
+      <w:r>
+        <w:rPr>
+          <w:rFonts w:ascii="Times New Roman" w:hAnsi="Times New Roman" w:cs="Times New Roman"/>
+          <w:lang w:val="en-US"/>
+        </w:rPr>
+        <w:t>to build</w:t>
+      </w:r>
+      <w:r>
+        <w:rPr>
+          <w:rFonts w:ascii="Times New Roman" w:hAnsi="Times New Roman" w:cs="Times New Roman"/>
+          <w:lang w:val="en-US"/>
+        </w:rPr>
+        <w:t xml:space="preserve"> fast and flexible power BI models.</w:t>
+      </w:r>
     </w:p>
     <w:p>
       <w:pPr>
@@ -1874,63 +2458,61 @@
         <w:jc w:val="both"/>
       </w:pPr>
       <w:r>
-        <w:t xml:space="preserve">2.3 Delay Prediction  </w:t>
-      </w:r>
-    </w:p>
-    <w:p>
-      <w:pPr>
-        <w:jc w:val="both"/>
-        <w:rPr>
-          <w:rFonts w:ascii="Times New Roman" w:hAnsi="Times New Roman" w:cs="Times New Roman"/>
-          <w:lang w:val="en-US"/>
-        </w:rPr>
-      </w:pPr>
-      <w:r>
-        <w:rPr>
-          <w:rFonts w:ascii="Times New Roman" w:hAnsi="Times New Roman" w:cs="Times New Roman"/>
-          <w:lang w:val="en-US"/>
-        </w:rPr>
-        <w:t xml:space="preserve">To take the research in flight delays to the next level, we shall later apply machine learning to predict and expect such delays before they even occur based on what we already know. Hadoop </w:t>
-      </w:r>
-      <w:proofErr w:type="spellStart"/>
-      <w:r>
-        <w:rPr>
-          <w:rFonts w:ascii="Times New Roman" w:hAnsi="Times New Roman" w:cs="Times New Roman"/>
-          <w:lang w:val="en-US"/>
-        </w:rPr>
-        <w:t>PySpark</w:t>
-      </w:r>
-      <w:proofErr w:type="spellEnd"/>
-      <w:r>
-        <w:rPr>
-          <w:rFonts w:ascii="Times New Roman" w:hAnsi="Times New Roman" w:cs="Times New Roman"/>
-          <w:lang w:val="en-US"/>
-        </w:rPr>
-        <w:t xml:space="preserve"> has some great built-in libraries that helps runs the most popular and efficient </w:t>
-      </w:r>
-      <w:r>
-        <w:rPr>
-          <w:rFonts w:ascii="Times New Roman" w:hAnsi="Times New Roman" w:cs="Times New Roman"/>
-          <w:lang w:val="en-US"/>
-        </w:rPr>
         <w:lastRenderedPageBreak/>
-        <w:t>machine learning algorithms on our datasets, and based on related work we should then test the accuracy of some popular machine learning algorithms like random forest, decision trees and logistic regression on our dataset.</w:t>
-      </w:r>
-    </w:p>
-    <w:p>
-      <w:pPr>
-        <w:jc w:val="both"/>
-        <w:rPr>
-          <w:rFonts w:ascii="Times New Roman" w:hAnsi="Times New Roman" w:cs="Times New Roman"/>
-          <w:lang w:val="en-US"/>
-        </w:rPr>
-      </w:pPr>
-      <w:r>
-        <w:rPr>
-          <w:rFonts w:ascii="Times New Roman" w:hAnsi="Times New Roman" w:cs="Times New Roman"/>
-          <w:lang w:val="en-US"/>
-        </w:rPr>
-        <w:t xml:space="preserve">An accurate machine learning algorithm can be very helpful when working with big datasets and trying to understand the hidden </w:t>
+        <w:t>2.3 Delay Prediction</w:t>
+      </w:r>
+    </w:p>
+    <w:p>
+      <w:pPr>
+        <w:jc w:val="both"/>
+        <w:rPr>
+          <w:rFonts w:ascii="Times New Roman" w:hAnsi="Times New Roman" w:cs="Times New Roman"/>
+          <w:lang w:val="en-US"/>
+        </w:rPr>
+      </w:pPr>
+      <w:r>
+        <w:rPr>
+          <w:rFonts w:ascii="Times New Roman" w:hAnsi="Times New Roman" w:cs="Times New Roman"/>
+          <w:lang w:val="en-US"/>
+        </w:rPr>
+        <w:t xml:space="preserve">To take the research in flight delays to the next level, we shall later apply machine learning to predict and expect such delays before they occur based on what we already know. Hadoop PySpark has some great built-in libraries that helps runs the most popular and efficient machine learning algorithms on our datasets, and based on related work we should then test the accuracy of some popular machine learning algorithms </w:t>
+      </w:r>
+      <w:r>
+        <w:rPr>
+          <w:rFonts w:ascii="Times New Roman" w:hAnsi="Times New Roman" w:cs="Times New Roman"/>
+          <w:lang w:val="en-US"/>
+        </w:rPr>
+        <w:t>on our dataset</w:t>
+      </w:r>
+      <w:r>
+        <w:rPr>
+          <w:rFonts w:ascii="Times New Roman" w:hAnsi="Times New Roman" w:cs="Times New Roman"/>
+          <w:lang w:val="en-US"/>
+        </w:rPr>
+        <w:t xml:space="preserve"> </w:t>
+      </w:r>
+      <w:r>
+        <w:rPr>
+          <w:rFonts w:ascii="Times New Roman" w:hAnsi="Times New Roman" w:cs="Times New Roman"/>
+          <w:lang w:val="en-US"/>
+        </w:rPr>
+        <w:t>like random forest, decision trees and logistic regression.</w:t>
+      </w:r>
+    </w:p>
+    <w:p>
+      <w:pPr>
+        <w:jc w:val="both"/>
+        <w:rPr>
+          <w:rFonts w:ascii="Times New Roman" w:hAnsi="Times New Roman" w:cs="Times New Roman"/>
+          <w:lang w:val="en-US"/>
+        </w:rPr>
+      </w:pPr>
+      <w:r>
+        <w:rPr>
+          <w:rFonts w:ascii="Times New Roman" w:hAnsi="Times New Roman" w:cs="Times New Roman"/>
+          <w:lang w:val="en-US"/>
+        </w:rPr>
+        <w:t xml:space="preserve">An accurate machine learning algorithm can be helpful when working with big datasets and trying to understand the hidden </w:t>
       </w:r>
       <w:r>
         <w:rPr>
@@ -1951,7 +2533,21 @@
           <w:rFonts w:ascii="Times New Roman" w:hAnsi="Times New Roman" w:cs="Times New Roman"/>
           <w:lang w:val="en-US"/>
         </w:rPr>
-        <w:t xml:space="preserve"> we should run tests where we compare different machine learning algorithms </w:t>
+        <w:t xml:space="preserve"> we </w:t>
+      </w:r>
+      <w:r>
+        <w:rPr>
+          <w:rFonts w:ascii="Times New Roman" w:hAnsi="Times New Roman" w:cs="Times New Roman"/>
+          <w:lang w:val="en-US"/>
+        </w:rPr>
+        <w:t>should</w:t>
+      </w:r>
+      <w:r>
+        <w:rPr>
+          <w:rFonts w:ascii="Times New Roman" w:hAnsi="Times New Roman" w:cs="Times New Roman"/>
+          <w:lang w:val="en-US"/>
+        </w:rPr>
+        <w:t xml:space="preserve"> run tests where we compare different machine learning algorithms </w:t>
       </w:r>
       <w:r>
         <w:rPr>
@@ -2009,7 +2605,21 @@
           <w:rFonts w:ascii="Times New Roman" w:hAnsi="Times New Roman" w:cs="Times New Roman"/>
           <w:lang w:val="en-US"/>
         </w:rPr>
-        <w:t xml:space="preserve"> available machine learning algorithm on our working dataset.</w:t>
+        <w:t xml:space="preserve"> available machine learning algorithm on our </w:t>
+      </w:r>
+      <w:r>
+        <w:rPr>
+          <w:rFonts w:ascii="Times New Roman" w:hAnsi="Times New Roman" w:cs="Times New Roman"/>
+          <w:lang w:val="en-US"/>
+        </w:rPr>
+        <w:t>an updated dataset</w:t>
+      </w:r>
+      <w:r>
+        <w:rPr>
+          <w:rFonts w:ascii="Times New Roman" w:hAnsi="Times New Roman" w:cs="Times New Roman"/>
+          <w:lang w:val="en-US"/>
+        </w:rPr>
+        <w:t>.</w:t>
       </w:r>
     </w:p>
     <w:p>
@@ -2050,7 +2660,7 @@
           <w:rFonts w:ascii="Times New Roman" w:hAnsi="Times New Roman" w:cs="Times New Roman"/>
           <w:lang w:val="en-US"/>
         </w:rPr>
-        <w:t>For this research, we had the need of a dataset that is realistic, includes detailed information about flights and convers the</w:t>
+        <w:t>For this research, we had the need of a dataset that is realistic, includes detailed information about flights and covers the</w:t>
       </w:r>
       <w:r>
         <w:rPr>
@@ -2064,7 +2674,28 @@
           <w:rFonts w:ascii="Times New Roman" w:hAnsi="Times New Roman" w:cs="Times New Roman"/>
           <w:lang w:val="en-US"/>
         </w:rPr>
-        <w:t xml:space="preserve"> size of nearly a continent. This why the choice has fallen on the </w:t>
+        <w:t xml:space="preserve"> size of nearly a continent. </w:t>
+      </w:r>
+      <w:r>
+        <w:rPr>
+          <w:rFonts w:ascii="Times New Roman" w:hAnsi="Times New Roman" w:cs="Times New Roman"/>
+          <w:lang w:val="en-US"/>
+        </w:rPr>
+        <w:t>Therefore</w:t>
+      </w:r>
+      <w:r>
+        <w:rPr>
+          <w:rFonts w:ascii="Times New Roman" w:hAnsi="Times New Roman" w:cs="Times New Roman"/>
+          <w:lang w:val="en-US"/>
+        </w:rPr>
+        <w:t>,</w:t>
+      </w:r>
+      <w:r>
+        <w:rPr>
+          <w:rFonts w:ascii="Times New Roman" w:hAnsi="Times New Roman" w:cs="Times New Roman"/>
+          <w:lang w:val="en-US"/>
+        </w:rPr>
+        <w:t xml:space="preserve"> the choice has fallen on the </w:t>
       </w:r>
       <w:r>
         <w:rPr>
@@ -2150,7 +2781,14 @@
           <w:rFonts w:ascii="Times New Roman" w:hAnsi="Times New Roman" w:cs="Times New Roman"/>
           <w:lang w:val="en-US"/>
         </w:rPr>
-        <w:t xml:space="preserve"> from the website of the United States Bureau of Transportation Statistics.</w:t>
+        <w:t xml:space="preserve"> from </w:t>
+      </w:r>
+      <w:r>
+        <w:rPr>
+          <w:rFonts w:ascii="Times New Roman" w:hAnsi="Times New Roman" w:cs="Times New Roman"/>
+          <w:lang w:val="en-US"/>
+        </w:rPr>
+        <w:t>the website of the United States Bureau of Transportation Statistics.</w:t>
       </w:r>
       <w:r>
         <w:rPr>
@@ -2178,7 +2816,21 @@
           <w:rFonts w:ascii="Times New Roman" w:hAnsi="Times New Roman" w:cs="Times New Roman"/>
           <w:lang w:val="en-US"/>
         </w:rPr>
-        <w:t>according to research need, because it is possible to only select the needed data parameters on each flight. In our case the initial size of the dataset is about 1.88 GB.</w:t>
+        <w:t xml:space="preserve">according to research need, because it is possible to only select the needed data parameters on each flight. In our case the initial size of the dataset </w:t>
+      </w:r>
+      <w:r>
+        <w:rPr>
+          <w:rFonts w:ascii="Times New Roman" w:hAnsi="Times New Roman" w:cs="Times New Roman"/>
+          <w:lang w:val="en-US"/>
+        </w:rPr>
+        <w:t>is</w:t>
+      </w:r>
+      <w:r>
+        <w:rPr>
+          <w:rFonts w:ascii="Times New Roman" w:hAnsi="Times New Roman" w:cs="Times New Roman"/>
+          <w:lang w:val="en-US"/>
+        </w:rPr>
+        <w:t xml:space="preserve"> about 1.88 GB.</w:t>
       </w:r>
     </w:p>
     <w:p>
@@ -2338,7 +2990,7 @@
           <w:rFonts w:ascii="Times New Roman" w:hAnsi="Times New Roman" w:cs="Times New Roman"/>
           <w:lang w:val="en-US"/>
         </w:rPr>
-        <w:t xml:space="preserve">The support data set comes from </w:t>
+        <w:t xml:space="preserve">The support dataset comes from </w:t>
       </w:r>
       <w:r>
         <w:rPr>
@@ -2478,6 +3130,7 @@
           <w:rFonts w:ascii="Times New Roman" w:hAnsi="Times New Roman" w:cs="Times New Roman"/>
           <w:lang w:val="en-US"/>
         </w:rPr>
+        <w:lastRenderedPageBreak/>
         <w:t>Apache Hadoop, version 3.1.1</w:t>
       </w:r>
     </w:p>
@@ -2531,7 +3184,6 @@
           <w:rFonts w:ascii="Times New Roman" w:hAnsi="Times New Roman" w:cs="Times New Roman"/>
           <w:lang w:val="en-US"/>
         </w:rPr>
-        <w:lastRenderedPageBreak/>
         <w:t>Installed on top of the Hadoop cluster and utilizes its resources.</w:t>
       </w:r>
     </w:p>
@@ -2548,7 +3200,6 @@
           <w:lang w:val="en-US"/>
         </w:rPr>
       </w:pPr>
-      <w:proofErr w:type="spellStart"/>
       <w:r>
         <w:rPr>
           <w:rFonts w:ascii="Times New Roman" w:hAnsi="Times New Roman" w:cs="Times New Roman"/>
@@ -2556,7 +3207,6 @@
         </w:rPr>
         <w:t>PySpark</w:t>
       </w:r>
-      <w:proofErr w:type="spellEnd"/>
     </w:p>
     <w:p>
       <w:pPr>
@@ -2585,23 +3235,7 @@
           <w:rFonts w:ascii="Times New Roman" w:hAnsi="Times New Roman" w:cs="Times New Roman"/>
           <w:lang w:val="en-US"/>
         </w:rPr>
-        <w:t xml:space="preserve"> The </w:t>
-      </w:r>
-      <w:proofErr w:type="spellStart"/>
-      <w:r>
-        <w:rPr>
-          <w:rFonts w:ascii="Times New Roman" w:hAnsi="Times New Roman" w:cs="Times New Roman"/>
-          <w:lang w:val="en-US"/>
-        </w:rPr>
-        <w:t>PySpark</w:t>
-      </w:r>
-      <w:proofErr w:type="spellEnd"/>
-      <w:r>
-        <w:rPr>
-          <w:rFonts w:ascii="Times New Roman" w:hAnsi="Times New Roman" w:cs="Times New Roman"/>
-          <w:lang w:val="en-US"/>
-        </w:rPr>
-        <w:t xml:space="preserve"> library takes care of translating the python code into Scala which is the native programming language of Spark.</w:t>
+        <w:t xml:space="preserve"> The PySpark library takes care of translating the python code into Scala which is the native programming language of Spark.</w:t>
       </w:r>
     </w:p>
     <w:p>
@@ -2638,7 +3272,49 @@
           <w:rFonts w:ascii="Times New Roman" w:hAnsi="Times New Roman" w:cs="Times New Roman"/>
           <w:lang w:val="en-US"/>
         </w:rPr>
-        <w:t>A popular visualization tool introduced to the IT industry by Microsoft. And has the main advantage of analyzing data in a user-friendly, and reactive way. It has also multiple visualization tools and models that makes the analysis model more flexible to changes in the future.</w:t>
+        <w:t xml:space="preserve">A popular visualization tool introduced by Microsoft. </w:t>
+      </w:r>
+      <w:r>
+        <w:rPr>
+          <w:rFonts w:ascii="Times New Roman" w:hAnsi="Times New Roman" w:cs="Times New Roman"/>
+          <w:lang w:val="en-US"/>
+        </w:rPr>
+        <w:t>it</w:t>
+      </w:r>
+      <w:r>
+        <w:rPr>
+          <w:rFonts w:ascii="Times New Roman" w:hAnsi="Times New Roman" w:cs="Times New Roman"/>
+          <w:lang w:val="en-US"/>
+        </w:rPr>
+        <w:t xml:space="preserve"> has the main advantage </w:t>
+      </w:r>
+      <w:r>
+        <w:rPr>
+          <w:rFonts w:ascii="Times New Roman" w:hAnsi="Times New Roman" w:cs="Times New Roman"/>
+          <w:lang w:val="en-US"/>
+        </w:rPr>
+        <w:t>in</w:t>
+      </w:r>
+      <w:r>
+        <w:rPr>
+          <w:rFonts w:ascii="Times New Roman" w:hAnsi="Times New Roman" w:cs="Times New Roman"/>
+          <w:lang w:val="en-US"/>
+        </w:rPr>
+        <w:t xml:space="preserve"> analyzing data in a user-friendly, and reactive way. It also </w:t>
+      </w:r>
+      <w:r>
+        <w:rPr>
+          <w:rFonts w:ascii="Times New Roman" w:hAnsi="Times New Roman" w:cs="Times New Roman"/>
+          <w:lang w:val="en-US"/>
+        </w:rPr>
+        <w:t xml:space="preserve">has </w:t>
+      </w:r>
+      <w:r>
+        <w:rPr>
+          <w:rFonts w:ascii="Times New Roman" w:hAnsi="Times New Roman" w:cs="Times New Roman"/>
+          <w:lang w:val="en-US"/>
+        </w:rPr>
+        <w:t>multiple visualization tools and models that makes the analysis model more flexible to changes in the future.</w:t>
       </w:r>
     </w:p>
     <w:p>
@@ -2686,7 +3362,35 @@
           <w:rFonts w:ascii="Times New Roman" w:hAnsi="Times New Roman" w:cs="Times New Roman"/>
           <w:lang w:val="en-US"/>
         </w:rPr>
-        <w:t>An open-source python library that enables us to retrieve the flight path using the great circle calculations. The library also helps with the actual simulation by plotting the results in a geographic map.</w:t>
+        <w:t xml:space="preserve">An open-source python library that enables us to retrieve the flight path using the </w:t>
+      </w:r>
+      <w:r>
+        <w:rPr>
+          <w:rFonts w:ascii="Times New Roman" w:hAnsi="Times New Roman" w:cs="Times New Roman"/>
+          <w:lang w:val="en-US"/>
+        </w:rPr>
+        <w:t xml:space="preserve">method of </w:t>
+      </w:r>
+      <w:r>
+        <w:rPr>
+          <w:rFonts w:ascii="Times New Roman" w:hAnsi="Times New Roman" w:cs="Times New Roman"/>
+          <w:lang w:val="en-US"/>
+        </w:rPr>
+        <w:t>great circle calculation. The library also helps with the actual simulation</w:t>
+      </w:r>
+      <w:r>
+        <w:rPr>
+          <w:rFonts w:ascii="Times New Roman" w:hAnsi="Times New Roman" w:cs="Times New Roman"/>
+          <w:lang w:val="en-US"/>
+        </w:rPr>
+        <w:t xml:space="preserve"> on the client side</w:t>
+      </w:r>
+      <w:r>
+        <w:rPr>
+          <w:rFonts w:ascii="Times New Roman" w:hAnsi="Times New Roman" w:cs="Times New Roman"/>
+          <w:lang w:val="en-US"/>
+        </w:rPr>
+        <w:t xml:space="preserve"> by plotting the results in a geographic map.</w:t>
       </w:r>
     </w:p>
     <w:p>
@@ -2790,81 +3494,22 @@
           <w:rFonts w:ascii="Times New Roman" w:hAnsi="Times New Roman" w:cs="Times New Roman"/>
           <w:lang w:val="en-US"/>
         </w:rPr>
-        <w:t xml:space="preserve">Like datetime, </w:t>
-      </w:r>
-      <w:proofErr w:type="spellStart"/>
-      <w:r>
-        <w:rPr>
-          <w:rFonts w:ascii="Times New Roman" w:hAnsi="Times New Roman" w:cs="Times New Roman"/>
-          <w:lang w:val="en-US"/>
-        </w:rPr>
-        <w:t>argparse</w:t>
-      </w:r>
-      <w:proofErr w:type="spellEnd"/>
-      <w:r>
-        <w:rPr>
-          <w:rFonts w:ascii="Times New Roman" w:hAnsi="Times New Roman" w:cs="Times New Roman"/>
-          <w:lang w:val="en-US"/>
-        </w:rPr>
-        <w:t xml:space="preserve">, sys, </w:t>
-      </w:r>
-      <w:proofErr w:type="spellStart"/>
-      <w:r>
-        <w:rPr>
-          <w:rFonts w:ascii="Times New Roman" w:hAnsi="Times New Roman" w:cs="Times New Roman"/>
-          <w:lang w:val="en-US"/>
-        </w:rPr>
-        <w:t>imageio</w:t>
-      </w:r>
-      <w:proofErr w:type="spellEnd"/>
-      <w:r>
-        <w:rPr>
-          <w:rFonts w:ascii="Times New Roman" w:hAnsi="Times New Roman" w:cs="Times New Roman"/>
-          <w:lang w:val="en-US"/>
-        </w:rPr>
-        <w:t xml:space="preserve">, json, time, </w:t>
-      </w:r>
-      <w:proofErr w:type="spellStart"/>
-      <w:r>
-        <w:rPr>
-          <w:rFonts w:ascii="Times New Roman" w:hAnsi="Times New Roman" w:cs="Times New Roman"/>
-          <w:lang w:val="en-US"/>
-        </w:rPr>
-        <w:t>os</w:t>
-      </w:r>
-      <w:proofErr w:type="spellEnd"/>
-      <w:r>
-        <w:rPr>
-          <w:rFonts w:ascii="Times New Roman" w:hAnsi="Times New Roman" w:cs="Times New Roman"/>
-          <w:lang w:val="en-US"/>
-        </w:rPr>
-        <w:t xml:space="preserve">, </w:t>
-      </w:r>
-      <w:proofErr w:type="spellStart"/>
-      <w:r>
-        <w:rPr>
-          <w:rFonts w:ascii="Times New Roman" w:hAnsi="Times New Roman" w:cs="Times New Roman"/>
-          <w:lang w:val="en-US"/>
-        </w:rPr>
-        <w:t>shutil</w:t>
-      </w:r>
-      <w:proofErr w:type="spellEnd"/>
-      <w:r>
-        <w:rPr>
-          <w:rFonts w:ascii="Times New Roman" w:hAnsi="Times New Roman" w:cs="Times New Roman"/>
-          <w:lang w:val="en-US"/>
-        </w:rPr>
-        <w:t xml:space="preserve">, cv2 and </w:t>
-      </w:r>
-      <w:proofErr w:type="spellStart"/>
-      <w:r>
-        <w:rPr>
-          <w:rFonts w:ascii="Times New Roman" w:hAnsi="Times New Roman" w:cs="Times New Roman"/>
-          <w:lang w:val="en-US"/>
-        </w:rPr>
-        <w:t>os</w:t>
-      </w:r>
-      <w:proofErr w:type="spellEnd"/>
+        <w:t xml:space="preserve">datetime, argparse, sys, imageio, json, time, os, shutil, </w:t>
+      </w:r>
+      <w:r>
+        <w:rPr>
+          <w:rFonts w:ascii="Times New Roman" w:hAnsi="Times New Roman" w:cs="Times New Roman"/>
+          <w:lang w:val="en-US"/>
+        </w:rPr>
+        <w:t xml:space="preserve">and </w:t>
+      </w:r>
+      <w:r>
+        <w:rPr>
+          <w:rFonts w:ascii="Times New Roman" w:hAnsi="Times New Roman" w:cs="Times New Roman"/>
+          <w:lang w:val="en-US"/>
+        </w:rPr>
+        <w:t>cv2</w:t>
+      </w:r>
       <w:r>
         <w:rPr>
           <w:rFonts w:ascii="Times New Roman" w:hAnsi="Times New Roman" w:cs="Times New Roman"/>
@@ -2905,21 +3550,77 @@
           <w:rFonts w:ascii="Times New Roman" w:hAnsi="Times New Roman" w:cs="Times New Roman"/>
           <w:lang w:val="en-US"/>
         </w:rPr>
-        <w:t>There are several works in the literature that focus on air-traffic and airport delays. Airline operations are highly complicated processes that are intended to regulate expensive, tightly constrained, and interdependent resources, such as the crew, aircraft, airports, and maintenance facilities. Myriads of research have been carried out on aviation planning problems such as delays, but only a few have been performed on the characteristics of flight scaling, airspace simulation, airline delays and the use of machine learning to predict flight delays.</w:t>
-      </w:r>
-      <w:r>
-        <w:rPr>
-          <w:rFonts w:ascii="Times New Roman" w:hAnsi="Times New Roman" w:cs="Times New Roman"/>
-          <w:lang w:val="en-US"/>
-        </w:rPr>
-        <w:t xml:space="preserve"> </w:t>
-      </w:r>
-      <w:r>
-        <w:rPr>
-          <w:rFonts w:ascii="Times New Roman" w:hAnsi="Times New Roman" w:cs="Times New Roman"/>
-          <w:lang w:val="en-US"/>
-        </w:rPr>
-        <w:t>Following are some useful researches that we used to build get started on our research</w:t>
+        <w:t>There are several works in the literature that focus on air-traffic and airport delays. Airline operations are highly complicated processes that are intended to regulate expens</w:t>
+      </w:r>
+      <w:r>
+        <w:rPr>
+          <w:rFonts w:ascii="Times New Roman" w:hAnsi="Times New Roman" w:cs="Times New Roman"/>
+          <w:lang w:val="en-US"/>
+        </w:rPr>
+        <w:t>es</w:t>
+      </w:r>
+      <w:r>
+        <w:rPr>
+          <w:rFonts w:ascii="Times New Roman" w:hAnsi="Times New Roman" w:cs="Times New Roman"/>
+          <w:lang w:val="en-US"/>
+        </w:rPr>
+        <w:t xml:space="preserve">, </w:t>
+      </w:r>
+      <w:r>
+        <w:rPr>
+          <w:rFonts w:ascii="Times New Roman" w:hAnsi="Times New Roman" w:cs="Times New Roman"/>
+          <w:lang w:val="en-US"/>
+        </w:rPr>
+        <w:t>constraints</w:t>
+      </w:r>
+      <w:r>
+        <w:rPr>
+          <w:rFonts w:ascii="Times New Roman" w:hAnsi="Times New Roman" w:cs="Times New Roman"/>
+          <w:lang w:val="en-US"/>
+        </w:rPr>
+        <w:t>, and interdependent resources, such as the crew, aircraft</w:t>
+      </w:r>
+      <w:r>
+        <w:rPr>
+          <w:rFonts w:ascii="Times New Roman" w:hAnsi="Times New Roman" w:cs="Times New Roman"/>
+          <w:lang w:val="en-US"/>
+        </w:rPr>
+        <w:t>s</w:t>
+      </w:r>
+      <w:r>
+        <w:rPr>
+          <w:rFonts w:ascii="Times New Roman" w:hAnsi="Times New Roman" w:cs="Times New Roman"/>
+          <w:lang w:val="en-US"/>
+        </w:rPr>
+        <w:t xml:space="preserve">, airports, and maintenance facilities. Myriads of research have been carried </w:t>
+      </w:r>
+      <w:r>
+        <w:rPr>
+          <w:rFonts w:ascii="Times New Roman" w:hAnsi="Times New Roman" w:cs="Times New Roman"/>
+          <w:lang w:val="en-US"/>
+        </w:rPr>
+        <w:t>out on aviation planning problems such as delays, but only a few have been performed on the characteristics of flight scaling, airspace simulation, airline delays and the use of machine learning to predict flight delays.</w:t>
+      </w:r>
+      <w:r>
+        <w:rPr>
+          <w:rFonts w:ascii="Times New Roman" w:hAnsi="Times New Roman" w:cs="Times New Roman"/>
+          <w:lang w:val="en-US"/>
+        </w:rPr>
+        <w:t xml:space="preserve"> Following are some useful researches that we used </w:t>
+      </w:r>
+      <w:r>
+        <w:rPr>
+          <w:rFonts w:ascii="Times New Roman" w:hAnsi="Times New Roman" w:cs="Times New Roman"/>
+          <w:lang w:val="en-US"/>
+        </w:rPr>
+        <w:t>as an inspiration and foundation for</w:t>
+      </w:r>
+      <w:r>
+        <w:rPr>
+          <w:rFonts w:ascii="Times New Roman" w:hAnsi="Times New Roman" w:cs="Times New Roman"/>
+          <w:lang w:val="en-US"/>
+        </w:rPr>
+        <w:t xml:space="preserve"> our research</w:t>
       </w:r>
       <w:r>
         <w:rPr>
@@ -2945,8 +3646,6 @@
       <w:r>
         <w:rPr>
           <w:rFonts w:ascii="Times New Roman" w:hAnsi="Times New Roman" w:cs="Times New Roman"/>
-          <w:i/>
-          <w:iCs/>
           <w:color w:val="000000"/>
           <w:shd w:val="clear" w:color="auto" w:fill="FFFFFF"/>
           <w:lang w:val="en-US"/>
@@ -3010,7 +3709,7 @@
           <w:rFonts w:ascii="Times New Roman" w:hAnsi="Times New Roman" w:cs="Times New Roman"/>
           <w:lang w:val="en-US"/>
         </w:rPr>
-        <w:t>The research used scaling and simulation software for flight data. They normalized the data,</w:t>
+        <w:t>Researchers</w:t>
       </w:r>
       <w:r>
         <w:rPr>
@@ -3024,6 +3723,34 @@
           <w:rFonts w:ascii="Times New Roman" w:hAnsi="Times New Roman" w:cs="Times New Roman"/>
           <w:lang w:val="en-US"/>
         </w:rPr>
+        <w:t xml:space="preserve">used scaling and simulation software for flight data. </w:t>
+      </w:r>
+      <w:r>
+        <w:rPr>
+          <w:rFonts w:ascii="Times New Roman" w:hAnsi="Times New Roman" w:cs="Times New Roman"/>
+          <w:lang w:val="en-US"/>
+        </w:rPr>
+        <w:t xml:space="preserve">They </w:t>
+      </w:r>
+      <w:r>
+        <w:rPr>
+          <w:rFonts w:ascii="Times New Roman" w:hAnsi="Times New Roman" w:cs="Times New Roman"/>
+          <w:lang w:val="en-US"/>
+        </w:rPr>
+        <w:t>normalized the data,</w:t>
+      </w:r>
+      <w:r>
+        <w:rPr>
+          <w:rFonts w:ascii="Times New Roman" w:hAnsi="Times New Roman" w:cs="Times New Roman"/>
+          <w:lang w:val="en-US"/>
+        </w:rPr>
+        <w:t xml:space="preserve"> </w:t>
+      </w:r>
+      <w:r>
+        <w:rPr>
+          <w:rFonts w:ascii="Times New Roman" w:hAnsi="Times New Roman" w:cs="Times New Roman"/>
+          <w:lang w:val="en-US"/>
+        </w:rPr>
         <w:t xml:space="preserve">performed </w:t>
       </w:r>
       <w:r>
@@ -3073,7 +3800,35 @@
           <w:rFonts w:ascii="Times New Roman" w:hAnsi="Times New Roman" w:cs="Times New Roman"/>
           <w:lang w:val="en-US"/>
         </w:rPr>
-        <w:t xml:space="preserve"> inbound flights, outgoing flights. They also changed local times to UTC (Coordinated Universal Time) for consistency.</w:t>
+        <w:t xml:space="preserve"> inbound</w:t>
+      </w:r>
+      <w:r>
+        <w:rPr>
+          <w:rFonts w:ascii="Times New Roman" w:hAnsi="Times New Roman" w:cs="Times New Roman"/>
+          <w:lang w:val="en-US"/>
+        </w:rPr>
+        <w:t xml:space="preserve"> and outbound</w:t>
+      </w:r>
+      <w:r>
+        <w:rPr>
+          <w:rFonts w:ascii="Times New Roman" w:hAnsi="Times New Roman" w:cs="Times New Roman"/>
+          <w:lang w:val="en-US"/>
+        </w:rPr>
+        <w:t xml:space="preserve"> flights. They also </w:t>
+      </w:r>
+      <w:r>
+        <w:rPr>
+          <w:rFonts w:ascii="Times New Roman" w:hAnsi="Times New Roman" w:cs="Times New Roman"/>
+          <w:lang w:val="en-US"/>
+        </w:rPr>
+        <w:t>converted</w:t>
+      </w:r>
+      <w:r>
+        <w:rPr>
+          <w:rFonts w:ascii="Times New Roman" w:hAnsi="Times New Roman" w:cs="Times New Roman"/>
+          <w:lang w:val="en-US"/>
+        </w:rPr>
+        <w:t xml:space="preserve"> local times to UTC (Coordinated Universal Time) for consistency.</w:t>
       </w:r>
     </w:p>
     <w:p>
@@ -3279,7 +4034,35 @@
           <w:rFonts w:ascii="Times New Roman" w:hAnsi="Times New Roman" w:cs="Times New Roman"/>
           <w:lang w:val="en-US"/>
         </w:rPr>
-        <w:t>used machine Learning algorithms like decision trees, Neural Network and Logistic regression algorithms and concluded that the departure delays are the main factor in aircraft delay.</w:t>
+        <w:t xml:space="preserve">used machine Learning algorithms like decision trees, Neural Network and Logistic regression algorithms and concluded that the departure delays are the main factor in </w:t>
+      </w:r>
+      <w:r>
+        <w:rPr>
+          <w:rFonts w:ascii="Times New Roman" w:hAnsi="Times New Roman" w:cs="Times New Roman"/>
+          <w:lang w:val="en-US"/>
+        </w:rPr>
+        <w:t>flight</w:t>
+      </w:r>
+      <w:r>
+        <w:rPr>
+          <w:rFonts w:ascii="Times New Roman" w:hAnsi="Times New Roman" w:cs="Times New Roman"/>
+          <w:lang w:val="en-US"/>
+        </w:rPr>
+        <w:t xml:space="preserve"> delay</w:t>
+      </w:r>
+      <w:r>
+        <w:rPr>
+          <w:rFonts w:ascii="Times New Roman" w:hAnsi="Times New Roman" w:cs="Times New Roman"/>
+          <w:lang w:val="en-US"/>
+        </w:rPr>
+        <w:t>s</w:t>
+      </w:r>
+      <w:r>
+        <w:rPr>
+          <w:rFonts w:ascii="Times New Roman" w:hAnsi="Times New Roman" w:cs="Times New Roman"/>
+          <w:lang w:val="en-US"/>
+        </w:rPr>
+        <w:t>.</w:t>
       </w:r>
       <w:r>
         <w:rPr>
@@ -3341,6 +4124,20 @@
         </w:rPr>
         <w:t>, N. and Menon</w:t>
       </w:r>
+      <w:r>
+        <w:rPr>
+          <w:rFonts w:ascii="Times New Roman" w:hAnsi="Times New Roman" w:cs="Times New Roman"/>
+          <w:lang w:val="en-US"/>
+        </w:rPr>
+        <w:t>,</w:t>
+      </w:r>
+      <w:r>
+        <w:rPr>
+          <w:rFonts w:ascii="Times New Roman" w:hAnsi="Times New Roman" w:cs="Times New Roman"/>
+          <w:lang w:val="en-US"/>
+        </w:rPr>
+        <w:t xml:space="preserve"> S.</w:t>
+      </w:r>
     </w:p>
     <w:p>
       <w:pPr>
@@ -3387,14 +4184,6 @@
         </w:rPr>
         <w:t>with AUC (Area Under Curve) 0.81 highest among all algorithms.</w:t>
       </w:r>
-    </w:p>
-    <w:p>
-      <w:pPr>
-        <w:jc w:val="both"/>
-        <w:rPr>
-          <w:lang w:val="en-US"/>
-        </w:rPr>
-      </w:pPr>
     </w:p>
     <w:p>
       <w:pPr>
@@ -3411,6 +4200,7 @@
           <w:spacing w:val="-1"/>
           <w:w w:val="95"/>
         </w:rPr>
+        <w:lastRenderedPageBreak/>
         <w:t>3</w:t>
       </w:r>
       <w:r>
@@ -3463,7 +4253,6 @@
           <w:rFonts w:ascii="Times New Roman" w:hAnsi="Times New Roman" w:cs="Times New Roman"/>
           <w:lang w:val="en-US"/>
         </w:rPr>
-        <w:lastRenderedPageBreak/>
         <w:t>The main goal of this part of the project is to</w:t>
       </w:r>
       <w:r>
@@ -3471,7 +4260,35 @@
           <w:rFonts w:ascii="Times New Roman" w:hAnsi="Times New Roman" w:cs="Times New Roman"/>
           <w:lang w:val="en-US"/>
         </w:rPr>
-        <w:t xml:space="preserve"> provide simulation applications with easily scalable data that contains the following:</w:t>
+        <w:t xml:space="preserve"> provide simulation applications with easily scalable data that </w:t>
+      </w:r>
+      <w:r>
+        <w:rPr>
+          <w:rFonts w:ascii="Times New Roman" w:hAnsi="Times New Roman" w:cs="Times New Roman"/>
+          <w:lang w:val="en-US"/>
+        </w:rPr>
+        <w:t>has</w:t>
+      </w:r>
+      <w:r>
+        <w:rPr>
+          <w:rFonts w:ascii="Times New Roman" w:hAnsi="Times New Roman" w:cs="Times New Roman"/>
+          <w:lang w:val="en-US"/>
+        </w:rPr>
+        <w:t xml:space="preserve"> the following</w:t>
+      </w:r>
+      <w:r>
+        <w:rPr>
+          <w:rFonts w:ascii="Times New Roman" w:hAnsi="Times New Roman" w:cs="Times New Roman"/>
+          <w:lang w:val="en-US"/>
+        </w:rPr>
+        <w:t xml:space="preserve"> properties</w:t>
+      </w:r>
+      <w:r>
+        <w:rPr>
+          <w:rFonts w:ascii="Times New Roman" w:hAnsi="Times New Roman" w:cs="Times New Roman"/>
+          <w:lang w:val="en-US"/>
+        </w:rPr>
+        <w:t>:</w:t>
       </w:r>
     </w:p>
     <w:p>
@@ -3533,12 +4350,44 @@
           <w:lang w:val="en-US"/>
         </w:rPr>
       </w:pPr>
-      <w:r>
-        <w:rPr>
-          <w:rFonts w:ascii="Times New Roman" w:hAnsi="Times New Roman" w:cs="Times New Roman"/>
-          <w:lang w:val="en-US"/>
-        </w:rPr>
-        <w:t xml:space="preserve">The data should also be easily scalable between a time interval in the day, and according to which geographic area the simulation is </w:t>
+    </w:p>
+    <w:p>
+      <w:pPr>
+        <w:jc w:val="both"/>
+        <w:rPr>
+          <w:rFonts w:ascii="Times New Roman" w:hAnsi="Times New Roman" w:cs="Times New Roman"/>
+          <w:lang w:val="en-US"/>
+        </w:rPr>
+      </w:pPr>
+    </w:p>
+    <w:p>
+      <w:pPr>
+        <w:jc w:val="both"/>
+        <w:rPr>
+          <w:rFonts w:ascii="Times New Roman" w:hAnsi="Times New Roman" w:cs="Times New Roman"/>
+          <w:lang w:val="en-US"/>
+        </w:rPr>
+      </w:pPr>
+      <w:r>
+        <w:rPr>
+          <w:rFonts w:ascii="Times New Roman" w:hAnsi="Times New Roman" w:cs="Times New Roman"/>
+          <w:lang w:val="en-US"/>
+        </w:rPr>
+        <w:t xml:space="preserve">The data should also be easily scalable between a time interval in the day, and according to which geographic area the simulation </w:t>
+      </w:r>
+      <w:r>
+        <w:rPr>
+          <w:rFonts w:ascii="Times New Roman" w:hAnsi="Times New Roman" w:cs="Times New Roman"/>
+          <w:lang w:val="en-US"/>
+        </w:rPr>
+        <w:t xml:space="preserve">view </w:t>
+      </w:r>
+      <w:r>
+        <w:rPr>
+          <w:rFonts w:ascii="Times New Roman" w:hAnsi="Times New Roman" w:cs="Times New Roman"/>
+          <w:lang w:val="en-US"/>
+        </w:rPr>
+        <w:t xml:space="preserve">is </w:t>
       </w:r>
       <w:r>
         <w:rPr>
@@ -3582,23 +4431,14 @@
           <w:rFonts w:ascii="Times New Roman" w:hAnsi="Times New Roman" w:cs="Times New Roman"/>
           <w:lang w:val="en-US"/>
         </w:rPr>
-        <w:t xml:space="preserve">in </w:t>
-      </w:r>
-      <w:r>
-        <w:rPr>
-          <w:rFonts w:ascii="Times New Roman" w:hAnsi="Times New Roman" w:cs="Times New Roman"/>
-          <w:highlight w:val="red"/>
-          <w:lang w:val="en-US"/>
-        </w:rPr>
-        <w:t xml:space="preserve">figure </w:t>
-      </w:r>
-      <w:r>
-        <w:rPr>
-          <w:rFonts w:ascii="Times New Roman" w:hAnsi="Times New Roman" w:cs="Times New Roman"/>
-          <w:highlight w:val="red"/>
-          <w:lang w:val="en-US"/>
-        </w:rPr>
-        <w:t>2.2</w:t>
+        <w:t>in</w:t>
+      </w:r>
+      <w:r>
+        <w:rPr>
+          <w:rFonts w:ascii="Times New Roman" w:hAnsi="Times New Roman" w:cs="Times New Roman"/>
+          <w:lang w:val="en-US"/>
+        </w:rPr>
+        <w:t xml:space="preserve"> figure 1 below.</w:t>
       </w:r>
     </w:p>
     <w:p>
@@ -3626,21 +4466,18 @@
     </w:p>
     <w:p>
       <w:pPr>
-        <w:jc w:val="both"/>
-        <w:rPr>
-          <w:lang w:val="en-US"/>
-        </w:rPr>
+        <w:keepNext/>
+        <w:jc w:val="both"/>
       </w:pPr>
       <w:r>
         <w:rPr>
           <w:noProof/>
-          <w:lang w:val="en-US"/>
         </w:rPr>
         <w:drawing>
-          <wp:inline distT="0" distB="0" distL="0" distR="0" wp14:anchorId="725C90DE" wp14:editId="0C9178A6">
-            <wp:extent cx="5735320" cy="2869499"/>
-            <wp:effectExtent l="0" t="0" r="0" b="7620"/>
-            <wp:docPr id="4" name="Bilde 4"/>
+          <wp:inline distT="0" distB="0" distL="0" distR="0" wp14:anchorId="09C8E635" wp14:editId="362FD00A">
+            <wp:extent cx="5758935" cy="2756848"/>
+            <wp:effectExtent l="0" t="0" r="0" b="5715"/>
+            <wp:docPr id="5" name="Bilde 5"/>
             <wp:cNvGraphicFramePr>
               <a:graphicFrameLocks xmlns:a="http://schemas.openxmlformats.org/drawingml/2006/main" noChangeAspect="1"/>
             </wp:cNvGraphicFramePr>
@@ -3648,11 +4485,11 @@
               <a:graphicData uri="http://schemas.openxmlformats.org/drawingml/2006/picture">
                 <pic:pic xmlns:pic="http://schemas.openxmlformats.org/drawingml/2006/picture">
                   <pic:nvPicPr>
-                    <pic:cNvPr id="4" name="Untitled Diagram (1).png"/>
+                    <pic:cNvPr id="5" name="Untitled Diagram (1).png"/>
                     <pic:cNvPicPr/>
                   </pic:nvPicPr>
                   <pic:blipFill>
-                    <a:blip r:embed="rId9" cstate="print">
+                    <a:blip r:embed="rId9">
                       <a:extLst>
                         <a:ext uri="{28A0092B-C50C-407E-A947-70E740481C1C}">
                           <a14:useLocalDpi xmlns:a14="http://schemas.microsoft.com/office/drawing/2010/main" val="0"/>
@@ -3666,7 +4503,7 @@
                   <pic:spPr>
                     <a:xfrm>
                       <a:off x="0" y="0"/>
-                      <a:ext cx="5752812" cy="2878251"/>
+                      <a:ext cx="5815717" cy="2784030"/>
                     </a:xfrm>
                     <a:prstGeom prst="rect">
                       <a:avLst/>
@@ -3681,6 +4518,61 @@
     </w:p>
     <w:p>
       <w:pPr>
+        <w:pStyle w:val="Bildetekst"/>
+        <w:jc w:val="both"/>
+        <w:rPr>
+          <w:lang w:val="en-US"/>
+        </w:rPr>
+      </w:pPr>
+      <w:r>
+        <w:rPr>
+          <w:lang w:val="en-US"/>
+        </w:rPr>
+        <w:t xml:space="preserve">Figure </w:t>
+      </w:r>
+      <w:r>
+        <w:fldChar w:fldCharType="begin"/>
+      </w:r>
+      <w:r>
+        <w:rPr>
+          <w:lang w:val="en-US"/>
+        </w:rPr>
+        <w:instrText xml:space="preserve"> SEQ Figure \* ARABIC </w:instrText>
+      </w:r>
+      <w:r>
+        <w:fldChar w:fldCharType="separate"/>
+      </w:r>
+      <w:r>
+        <w:rPr>
+          <w:noProof/>
+          <w:lang w:val="en-US"/>
+        </w:rPr>
+        <w:t>1</w:t>
+      </w:r>
+      <w:r>
+        <w:fldChar w:fldCharType="end"/>
+      </w:r>
+      <w:r>
+        <w:rPr>
+          <w:lang w:val="en-US"/>
+        </w:rPr>
+        <w:t xml:space="preserve">. The overall design </w:t>
+      </w:r>
+      <w:r>
+        <w:rPr>
+          <w:lang w:val="en-US"/>
+        </w:rPr>
+        <w:t>architecture</w:t>
+      </w:r>
+      <w:r>
+        <w:rPr>
+          <w:lang w:val="en-US"/>
+        </w:rPr>
+        <w:t xml:space="preserve"> of scaling and simulation for air-traffic.</w:t>
+      </w:r>
+    </w:p>
+    <w:p>
+      <w:pPr>
         <w:jc w:val="both"/>
         <w:rPr>
           <w:lang w:val="en-US"/>
@@ -3696,242 +4588,11 @@
     </w:p>
     <w:p>
       <w:pPr>
-        <w:jc w:val="both"/>
-        <w:rPr>
-          <w:lang w:val="en-US"/>
-        </w:rPr>
-      </w:pPr>
-    </w:p>
-    <w:p>
-      <w:pPr>
         <w:pStyle w:val="Overskrift1"/>
         <w:spacing w:line="360" w:lineRule="auto"/>
         <w:ind w:left="0" w:firstLine="0"/>
         <w:jc w:val="both"/>
       </w:pPr>
-      <w:r>
-        <w:t>3.2</w:t>
-      </w:r>
-      <w:r>
-        <w:t xml:space="preserve">    </w:t>
-      </w:r>
-      <w:r>
-        <w:t xml:space="preserve">Analysis </w:t>
-      </w:r>
-    </w:p>
-    <w:p>
-      <w:pPr>
-        <w:jc w:val="both"/>
-        <w:rPr>
-          <w:rFonts w:ascii="Times New Roman" w:hAnsi="Times New Roman" w:cs="Times New Roman"/>
-          <w:lang w:val="en-US"/>
-        </w:rPr>
-      </w:pPr>
-      <w:r>
-        <w:rPr>
-          <w:rFonts w:ascii="Times New Roman" w:hAnsi="Times New Roman" w:cs="Times New Roman"/>
-          <w:lang w:val="en-US"/>
-        </w:rPr>
-        <w:t>The divided design in 3.1 should improve the running</w:t>
-      </w:r>
-      <w:r>
-        <w:rPr>
-          <w:rFonts w:ascii="Times New Roman" w:hAnsi="Times New Roman" w:cs="Times New Roman"/>
-          <w:lang w:val="en-US"/>
-        </w:rPr>
-        <w:t xml:space="preserve"> time</w:t>
-      </w:r>
-      <w:r>
-        <w:rPr>
-          <w:rFonts w:ascii="Times New Roman" w:hAnsi="Times New Roman" w:cs="Times New Roman"/>
-          <w:lang w:val="en-US"/>
-        </w:rPr>
-        <w:t xml:space="preserve"> and flow</w:t>
-      </w:r>
-      <w:r>
-        <w:rPr>
-          <w:rFonts w:ascii="Times New Roman" w:hAnsi="Times New Roman" w:cs="Times New Roman"/>
-          <w:lang w:val="en-US"/>
-        </w:rPr>
-        <w:t xml:space="preserve"> of the simulation application, this is because much of the preparing and scaling steps are performed on the distributed cluster of </w:t>
-      </w:r>
-      <w:proofErr w:type="gramStart"/>
-      <w:r>
-        <w:rPr>
-          <w:rFonts w:ascii="Times New Roman" w:hAnsi="Times New Roman" w:cs="Times New Roman"/>
-          <w:lang w:val="en-US"/>
-        </w:rPr>
-        <w:t>Hadoop</w:t>
-      </w:r>
-      <w:proofErr w:type="gramEnd"/>
-      <w:r>
-        <w:rPr>
-          <w:rFonts w:ascii="Times New Roman" w:hAnsi="Times New Roman" w:cs="Times New Roman"/>
-          <w:lang w:val="en-US"/>
-        </w:rPr>
-        <w:t xml:space="preserve"> which is expected to be much powerful than the client computer.</w:t>
-      </w:r>
-    </w:p>
-    <w:p>
-      <w:pPr>
-        <w:jc w:val="both"/>
-        <w:rPr>
-          <w:rFonts w:ascii="Times New Roman" w:hAnsi="Times New Roman" w:cs="Times New Roman"/>
-          <w:lang w:val="en-US"/>
-        </w:rPr>
-      </w:pPr>
-    </w:p>
-    <w:p>
-      <w:pPr>
-        <w:jc w:val="both"/>
-        <w:rPr>
-          <w:rFonts w:ascii="Times New Roman" w:hAnsi="Times New Roman" w:cs="Times New Roman"/>
-          <w:lang w:val="en-US"/>
-        </w:rPr>
-      </w:pPr>
-      <w:r>
-        <w:rPr>
-          <w:rFonts w:ascii="Times New Roman" w:hAnsi="Times New Roman" w:cs="Times New Roman"/>
-          <w:lang w:val="en-US"/>
-        </w:rPr>
-        <w:t xml:space="preserve">For </w:t>
-      </w:r>
-      <w:r>
-        <w:rPr>
-          <w:rFonts w:ascii="Times New Roman" w:hAnsi="Times New Roman" w:cs="Times New Roman"/>
-          <w:lang w:val="en-US"/>
-        </w:rPr>
-        <w:t>instance,</w:t>
-      </w:r>
-      <w:r>
-        <w:rPr>
-          <w:rFonts w:ascii="Times New Roman" w:hAnsi="Times New Roman" w:cs="Times New Roman"/>
-          <w:lang w:val="en-US"/>
-        </w:rPr>
-        <w:t xml:space="preserve"> the preprocessing step takes care of converting to UTC time and adding the needed coordinates for scaling. The scaling on its side filter</w:t>
-      </w:r>
-      <w:r>
-        <w:rPr>
-          <w:rFonts w:ascii="Times New Roman" w:hAnsi="Times New Roman" w:cs="Times New Roman"/>
-          <w:lang w:val="en-US"/>
-        </w:rPr>
-        <w:t>s</w:t>
-      </w:r>
-      <w:r>
-        <w:rPr>
-          <w:rFonts w:ascii="Times New Roman" w:hAnsi="Times New Roman" w:cs="Times New Roman"/>
-          <w:lang w:val="en-US"/>
-        </w:rPr>
-        <w:t xml:space="preserve"> out those rows that does not fit into the time </w:t>
-      </w:r>
-      <w:r>
-        <w:rPr>
-          <w:rFonts w:ascii="Times New Roman" w:hAnsi="Times New Roman" w:cs="Times New Roman"/>
-          <w:lang w:val="en-US"/>
-        </w:rPr>
-        <w:t xml:space="preserve">frame </w:t>
-      </w:r>
-      <w:r>
-        <w:rPr>
-          <w:rFonts w:ascii="Times New Roman" w:hAnsi="Times New Roman" w:cs="Times New Roman"/>
-          <w:lang w:val="en-US"/>
-        </w:rPr>
-        <w:t xml:space="preserve">of a </w:t>
-      </w:r>
-      <w:r>
-        <w:rPr>
-          <w:rFonts w:ascii="Times New Roman" w:hAnsi="Times New Roman" w:cs="Times New Roman"/>
-          <w:lang w:val="en-US"/>
-        </w:rPr>
-        <w:t>day</w:t>
-      </w:r>
-      <w:r>
-        <w:rPr>
-          <w:rFonts w:ascii="Times New Roman" w:hAnsi="Times New Roman" w:cs="Times New Roman"/>
-          <w:lang w:val="en-US"/>
-        </w:rPr>
-        <w:t xml:space="preserve"> and generat</w:t>
-      </w:r>
-      <w:r>
-        <w:rPr>
-          <w:rFonts w:ascii="Times New Roman" w:hAnsi="Times New Roman" w:cs="Times New Roman"/>
-          <w:lang w:val="en-US"/>
-        </w:rPr>
-        <w:t>es the full path of a flight in geographic points. This leaves the client with the only need to check if a flight is inside or outside the bounds of the simulation area.</w:t>
-      </w:r>
-    </w:p>
-    <w:p>
-      <w:pPr>
-        <w:jc w:val="both"/>
-        <w:rPr>
-          <w:rFonts w:ascii="Times New Roman" w:hAnsi="Times New Roman" w:cs="Times New Roman"/>
-          <w:lang w:val="en-US"/>
-        </w:rPr>
-      </w:pPr>
-    </w:p>
-    <w:p>
-      <w:pPr>
-        <w:jc w:val="both"/>
-        <w:rPr>
-          <w:rFonts w:ascii="Times New Roman" w:hAnsi="Times New Roman" w:cs="Times New Roman"/>
-          <w:lang w:val="en-US"/>
-        </w:rPr>
-      </w:pPr>
-    </w:p>
-    <w:p>
-      <w:pPr>
-        <w:jc w:val="both"/>
-        <w:rPr>
-          <w:rFonts w:ascii="Times New Roman" w:hAnsi="Times New Roman" w:cs="Times New Roman"/>
-          <w:lang w:val="en-US"/>
-        </w:rPr>
-      </w:pPr>
-    </w:p>
-    <w:p>
-      <w:pPr>
-        <w:jc w:val="both"/>
-        <w:rPr>
-          <w:rFonts w:ascii="Times New Roman" w:hAnsi="Times New Roman" w:cs="Times New Roman"/>
-          <w:lang w:val="en-US"/>
-        </w:rPr>
-      </w:pPr>
-      <w:r>
-        <w:rPr>
-          <w:rFonts w:ascii="Times New Roman" w:hAnsi="Times New Roman" w:cs="Times New Roman"/>
-          <w:lang w:val="en-US"/>
-        </w:rPr>
-        <w:t>On further examination, we found out that the preparing script takes about 13 minutes to finish for the entire dataset, and the scaling script takes only 5 minutes for one day. These running times durations can off course change to be shorter or higher based on multiple factors like background processes in the operating system and other Hadoop jobs executed on the same cluster, but we could assume having a dedicated cluster to service the preparing and scaling scripts. However, the</w:t>
-      </w:r>
-      <w:r>
-        <w:rPr>
-          <w:rFonts w:ascii="Times New Roman" w:hAnsi="Times New Roman" w:cs="Times New Roman"/>
-          <w:lang w:val="en-US"/>
-        </w:rPr>
-        <w:t xml:space="preserve"> </w:t>
-      </w:r>
-      <w:r>
-        <w:rPr>
-          <w:rFonts w:ascii="Times New Roman" w:hAnsi="Times New Roman" w:cs="Times New Roman"/>
-          <w:lang w:val="en-US"/>
-        </w:rPr>
-        <w:t>running time of the most critical script which is “scale.py” is not expected to exceed 30 minutes per day.</w:t>
-      </w:r>
-      <w:r>
-        <w:rPr>
-          <w:rFonts w:ascii="Times New Roman" w:hAnsi="Times New Roman" w:cs="Times New Roman"/>
-          <w:lang w:val="en-US"/>
-        </w:rPr>
-        <w:t xml:space="preserve"> Which is considered a good result when considering the massive size of our initial dataset.</w:t>
-      </w:r>
-    </w:p>
-    <w:p>
-      <w:pPr>
-        <w:jc w:val="both"/>
-        <w:rPr>
-          <w:rFonts w:ascii="Times New Roman" w:hAnsi="Times New Roman" w:cs="Times New Roman"/>
-          <w:lang w:val="en-US"/>
-        </w:rPr>
-      </w:pPr>
     </w:p>
     <w:p>
       <w:pPr>
@@ -3939,14 +4600,326 @@
         <w:spacing w:line="360" w:lineRule="auto"/>
         <w:ind w:left="0" w:firstLine="0"/>
         <w:jc w:val="both"/>
-        <w:rPr>
-          <w:w w:val="95"/>
-        </w:rPr>
-      </w:pPr>
-      <w:r>
-        <w:rPr>
-          <w:w w:val="95"/>
-        </w:rPr>
+      </w:pPr>
+      <w:r>
+        <w:t>3.2</w:t>
+      </w:r>
+      <w:r>
+        <w:t xml:space="preserve">    </w:t>
+      </w:r>
+      <w:r>
+        <w:t xml:space="preserve">Analysis </w:t>
+      </w:r>
+      <w:bookmarkStart w:id="0" w:name="_GoBack"/>
+      <w:bookmarkEnd w:id="0"/>
+    </w:p>
+    <w:p>
+      <w:pPr>
+        <w:jc w:val="both"/>
+        <w:rPr>
+          <w:rFonts w:ascii="Times New Roman" w:hAnsi="Times New Roman" w:cs="Times New Roman"/>
+          <w:lang w:val="en-US"/>
+        </w:rPr>
+      </w:pPr>
+      <w:r>
+        <w:rPr>
+          <w:rFonts w:ascii="Times New Roman" w:hAnsi="Times New Roman" w:cs="Times New Roman"/>
+          <w:lang w:val="en-US"/>
+        </w:rPr>
+        <w:t xml:space="preserve">The </w:t>
+      </w:r>
+      <w:r>
+        <w:rPr>
+          <w:rFonts w:ascii="Times New Roman" w:hAnsi="Times New Roman" w:cs="Times New Roman"/>
+          <w:lang w:val="en-US"/>
+        </w:rPr>
+        <w:t>3-</w:t>
+      </w:r>
+      <w:r>
+        <w:rPr>
+          <w:rFonts w:ascii="Times New Roman" w:hAnsi="Times New Roman" w:cs="Times New Roman"/>
+          <w:lang w:val="en-US"/>
+        </w:rPr>
+        <w:t>step</w:t>
+      </w:r>
+      <w:r>
+        <w:rPr>
+          <w:rFonts w:ascii="Times New Roman" w:hAnsi="Times New Roman" w:cs="Times New Roman"/>
+          <w:lang w:val="en-US"/>
+        </w:rPr>
+        <w:t xml:space="preserve"> </w:t>
+      </w:r>
+      <w:r>
+        <w:rPr>
+          <w:rFonts w:ascii="Times New Roman" w:hAnsi="Times New Roman" w:cs="Times New Roman"/>
+          <w:lang w:val="en-US"/>
+        </w:rPr>
+        <w:t>divided design in</w:t>
+      </w:r>
+      <w:r>
+        <w:rPr>
+          <w:rFonts w:ascii="Times New Roman" w:hAnsi="Times New Roman" w:cs="Times New Roman"/>
+          <w:lang w:val="en-US"/>
+        </w:rPr>
+        <w:t xml:space="preserve"> </w:t>
+      </w:r>
+      <w:r>
+        <w:rPr>
+          <w:rFonts w:ascii="Times New Roman" w:hAnsi="Times New Roman" w:cs="Times New Roman"/>
+          <w:lang w:val="en-US"/>
+        </w:rPr>
+        <w:t xml:space="preserve">figure </w:t>
+      </w:r>
+      <w:r>
+        <w:rPr>
+          <w:rFonts w:ascii="Times New Roman" w:hAnsi="Times New Roman" w:cs="Times New Roman"/>
+          <w:lang w:val="en-US"/>
+        </w:rPr>
+        <w:t>1 should improve the running</w:t>
+      </w:r>
+      <w:r>
+        <w:rPr>
+          <w:rFonts w:ascii="Times New Roman" w:hAnsi="Times New Roman" w:cs="Times New Roman"/>
+          <w:lang w:val="en-US"/>
+        </w:rPr>
+        <w:t xml:space="preserve"> time</w:t>
+      </w:r>
+      <w:r>
+        <w:rPr>
+          <w:rFonts w:ascii="Times New Roman" w:hAnsi="Times New Roman" w:cs="Times New Roman"/>
+          <w:lang w:val="en-US"/>
+        </w:rPr>
+        <w:t xml:space="preserve"> and flow</w:t>
+      </w:r>
+      <w:r>
+        <w:rPr>
+          <w:rFonts w:ascii="Times New Roman" w:hAnsi="Times New Roman" w:cs="Times New Roman"/>
+          <w:lang w:val="en-US"/>
+        </w:rPr>
+        <w:t xml:space="preserve"> of the simulation application, this is because much of the preparing and scaling steps are performed on the distributed cluster of Hadoop which is expected to be much powerful than the client computer.</w:t>
+      </w:r>
+    </w:p>
+    <w:p>
+      <w:pPr>
+        <w:jc w:val="both"/>
+        <w:rPr>
+          <w:rFonts w:ascii="Times New Roman" w:hAnsi="Times New Roman" w:cs="Times New Roman"/>
+          <w:lang w:val="en-US"/>
+        </w:rPr>
+      </w:pPr>
+      <w:r>
+        <w:rPr>
+          <w:rFonts w:ascii="Times New Roman" w:hAnsi="Times New Roman" w:cs="Times New Roman"/>
+          <w:lang w:val="en-US"/>
+        </w:rPr>
+        <w:t xml:space="preserve">For </w:t>
+      </w:r>
+      <w:r>
+        <w:rPr>
+          <w:rFonts w:ascii="Times New Roman" w:hAnsi="Times New Roman" w:cs="Times New Roman"/>
+          <w:lang w:val="en-US"/>
+        </w:rPr>
+        <w:t>instance,</w:t>
+      </w:r>
+      <w:r>
+        <w:rPr>
+          <w:rFonts w:ascii="Times New Roman" w:hAnsi="Times New Roman" w:cs="Times New Roman"/>
+          <w:lang w:val="en-US"/>
+        </w:rPr>
+        <w:t xml:space="preserve"> the preprocessing step takes care of </w:t>
+      </w:r>
+      <w:r>
+        <w:rPr>
+          <w:rFonts w:ascii="Times New Roman" w:hAnsi="Times New Roman" w:cs="Times New Roman"/>
+          <w:lang w:val="en-US"/>
+        </w:rPr>
+        <w:t xml:space="preserve">cleaning data, </w:t>
+      </w:r>
+      <w:r>
+        <w:rPr>
+          <w:rFonts w:ascii="Times New Roman" w:hAnsi="Times New Roman" w:cs="Times New Roman"/>
+          <w:lang w:val="en-US"/>
+        </w:rPr>
+        <w:t>converting to UTC time and adding the needed coordinates for scaling. The scaling on its side filter</w:t>
+      </w:r>
+      <w:r>
+        <w:rPr>
+          <w:rFonts w:ascii="Times New Roman" w:hAnsi="Times New Roman" w:cs="Times New Roman"/>
+          <w:lang w:val="en-US"/>
+        </w:rPr>
+        <w:t>s</w:t>
+      </w:r>
+      <w:r>
+        <w:rPr>
+          <w:rFonts w:ascii="Times New Roman" w:hAnsi="Times New Roman" w:cs="Times New Roman"/>
+          <w:lang w:val="en-US"/>
+        </w:rPr>
+        <w:t xml:space="preserve"> out those rows that does not fit into the </w:t>
+      </w:r>
+      <w:r>
+        <w:rPr>
+          <w:rFonts w:ascii="Times New Roman" w:hAnsi="Times New Roman" w:cs="Times New Roman"/>
+          <w:lang w:val="en-US"/>
+        </w:rPr>
+        <w:t xml:space="preserve">user specified </w:t>
+      </w:r>
+      <w:r>
+        <w:rPr>
+          <w:rFonts w:ascii="Times New Roman" w:hAnsi="Times New Roman" w:cs="Times New Roman"/>
+          <w:lang w:val="en-US"/>
+        </w:rPr>
+        <w:t xml:space="preserve">time </w:t>
+      </w:r>
+      <w:r>
+        <w:rPr>
+          <w:rFonts w:ascii="Times New Roman" w:hAnsi="Times New Roman" w:cs="Times New Roman"/>
+          <w:lang w:val="en-US"/>
+        </w:rPr>
+        <w:t>frame</w:t>
+      </w:r>
+      <w:r>
+        <w:rPr>
+          <w:rFonts w:ascii="Times New Roman" w:hAnsi="Times New Roman" w:cs="Times New Roman"/>
+          <w:lang w:val="en-US"/>
+        </w:rPr>
+        <w:t xml:space="preserve"> and generat</w:t>
+      </w:r>
+      <w:r>
+        <w:rPr>
+          <w:rFonts w:ascii="Times New Roman" w:hAnsi="Times New Roman" w:cs="Times New Roman"/>
+          <w:lang w:val="en-US"/>
+        </w:rPr>
+        <w:t xml:space="preserve">es the full path of a flight in geographic points. This leaves the client with </w:t>
+      </w:r>
+    </w:p>
+    <w:p>
+      <w:pPr>
+        <w:jc w:val="both"/>
+        <w:rPr>
+          <w:rFonts w:ascii="Times New Roman" w:hAnsi="Times New Roman" w:cs="Times New Roman"/>
+          <w:lang w:val="en-US"/>
+        </w:rPr>
+      </w:pPr>
+    </w:p>
+    <w:p>
+      <w:pPr>
+        <w:jc w:val="both"/>
+        <w:rPr>
+          <w:rFonts w:ascii="Times New Roman" w:hAnsi="Times New Roman" w:cs="Times New Roman"/>
+          <w:lang w:val="en-US"/>
+        </w:rPr>
+      </w:pPr>
+    </w:p>
+    <w:p>
+      <w:pPr>
+        <w:jc w:val="both"/>
+        <w:rPr>
+          <w:rFonts w:ascii="Times New Roman" w:hAnsi="Times New Roman" w:cs="Times New Roman"/>
+          <w:lang w:val="en-US"/>
+        </w:rPr>
+      </w:pPr>
+      <w:r>
+        <w:rPr>
+          <w:rFonts w:ascii="Times New Roman" w:hAnsi="Times New Roman" w:cs="Times New Roman"/>
+          <w:lang w:val="en-US"/>
+        </w:rPr>
+        <w:t>the only need to check if a flight is inside or outside the bounds of the simulation area.</w:t>
+      </w:r>
+    </w:p>
+    <w:p>
+      <w:pPr>
+        <w:jc w:val="both"/>
+        <w:rPr>
+          <w:rFonts w:ascii="Times New Roman" w:hAnsi="Times New Roman" w:cs="Times New Roman"/>
+          <w:lang w:val="en-US"/>
+        </w:rPr>
+      </w:pPr>
+      <w:r>
+        <w:rPr>
+          <w:rFonts w:ascii="Times New Roman" w:hAnsi="Times New Roman" w:cs="Times New Roman"/>
+          <w:lang w:val="en-US"/>
+        </w:rPr>
+        <w:t xml:space="preserve">On further examination, we found out that the preparing script takes about 13 minutes to finish for the entire dataset, and the scaling script takes only 5 minutes for </w:t>
+      </w:r>
+      <w:r>
+        <w:rPr>
+          <w:rFonts w:ascii="Times New Roman" w:hAnsi="Times New Roman" w:cs="Times New Roman"/>
+          <w:lang w:val="en-US"/>
+        </w:rPr>
+        <w:t xml:space="preserve">a </w:t>
+      </w:r>
+      <w:r>
+        <w:rPr>
+          <w:rFonts w:ascii="Times New Roman" w:hAnsi="Times New Roman" w:cs="Times New Roman"/>
+          <w:lang w:val="en-US"/>
+        </w:rPr>
+        <w:t>one-day</w:t>
+      </w:r>
+      <w:r>
+        <w:rPr>
+          <w:rFonts w:ascii="Times New Roman" w:hAnsi="Times New Roman" w:cs="Times New Roman"/>
+          <w:lang w:val="en-US"/>
+        </w:rPr>
+        <w:t xml:space="preserve"> time frame</w:t>
+      </w:r>
+      <w:r>
+        <w:rPr>
+          <w:rFonts w:ascii="Times New Roman" w:hAnsi="Times New Roman" w:cs="Times New Roman"/>
+          <w:lang w:val="en-US"/>
+        </w:rPr>
+        <w:t>. These running times durations can off course change to be shorter or higher based on multiple factors like background processes in the operating system and other Hadoop jobs executed on the same cluster, but we could assume having a dedicated cluster to service the preparing and scaling scripts. However, the</w:t>
+      </w:r>
+      <w:r>
+        <w:rPr>
+          <w:rFonts w:ascii="Times New Roman" w:hAnsi="Times New Roman" w:cs="Times New Roman"/>
+          <w:lang w:val="en-US"/>
+        </w:rPr>
+        <w:t xml:space="preserve"> </w:t>
+      </w:r>
+      <w:r>
+        <w:rPr>
+          <w:rFonts w:ascii="Times New Roman" w:hAnsi="Times New Roman" w:cs="Times New Roman"/>
+          <w:lang w:val="en-US"/>
+        </w:rPr>
+        <w:t>running time of the most critical script which is “</w:t>
+      </w:r>
+      <w:r>
+        <w:rPr>
+          <w:rFonts w:ascii="Times New Roman" w:hAnsi="Times New Roman" w:cs="Times New Roman"/>
+          <w:lang w:val="en-US"/>
+        </w:rPr>
+        <w:t>2_</w:t>
+      </w:r>
+      <w:r>
+        <w:rPr>
+          <w:rFonts w:ascii="Times New Roman" w:hAnsi="Times New Roman" w:cs="Times New Roman"/>
+          <w:lang w:val="en-US"/>
+        </w:rPr>
+        <w:t>scale.py” is not expected to exceed 30 minutes per day.</w:t>
+      </w:r>
+      <w:r>
+        <w:rPr>
+          <w:rFonts w:ascii="Times New Roman" w:hAnsi="Times New Roman" w:cs="Times New Roman"/>
+          <w:lang w:val="en-US"/>
+        </w:rPr>
+        <w:t xml:space="preserve"> Which is considered a good result when considering the massive size of our initial dataset.</w:t>
+      </w:r>
+    </w:p>
+    <w:p>
+      <w:pPr>
+        <w:pStyle w:val="Overskrift1"/>
+        <w:spacing w:line="360" w:lineRule="auto"/>
+        <w:ind w:left="0" w:firstLine="0"/>
+        <w:jc w:val="both"/>
+        <w:rPr>
+          <w:w w:val="95"/>
+        </w:rPr>
+      </w:pPr>
+      <w:r>
+        <w:rPr>
+          <w:w w:val="95"/>
+        </w:rPr>
+        <w:lastRenderedPageBreak/>
         <w:t>3.3</w:t>
       </w:r>
       <w:r>
@@ -3977,16 +4950,7 @@
           <w:w w:val="95"/>
           <w:lang w:val="en-US"/>
         </w:rPr>
-        <w:t xml:space="preserve">To optimize our solution and make it run faster, we decided to isolate the preprocessing in the </w:t>
-      </w:r>
-      <w:r>
-        <w:rPr>
-          <w:rFonts w:ascii="Times New Roman" w:hAnsi="Times New Roman" w:cs="Times New Roman"/>
-          <w:w w:val="95"/>
-          <w:lang w:val="en-US"/>
-        </w:rPr>
-        <w:lastRenderedPageBreak/>
-        <w:t>“1_prepare.py” script, this relaxes the scaling script from needing a local time conversion to UTC, adding coordinates and other data validation steps.</w:t>
+        <w:t>To optimize our solution and make it run faster, we decided to isolate the preprocessing in the “1_prepare.py” script, this relaxes the scaling script from needing a local time conversion to UTC, adding coordinates and other data validation steps.</w:t>
       </w:r>
     </w:p>
     <w:p>
@@ -4216,7 +5180,46 @@
           <w:rFonts w:ascii="Times New Roman" w:hAnsi="Times New Roman" w:cs="Times New Roman"/>
           <w:lang w:val="en-US"/>
         </w:rPr>
-        <w:t xml:space="preserve">As mentioned earlier it is essential to deal with the weaknesses and deficiencies in the dataset before moving on with designing a scaling algorithm. To help us overcome this we design a preprocessing script that runs on the Apache Hadoop cluster using </w:t>
+        <w:t>As mentioned earlier it is essential to deal with the weaknesses and deficiencies in the dataset before moving on with designing a scaling algorithm. To help us overcome this we design a preprocessing script that runs on the Apache Hadoop cluster using PySpark. The script does the following on the entire dataset:</w:t>
+      </w:r>
+    </w:p>
+    <w:p>
+      <w:pPr>
+        <w:jc w:val="both"/>
+        <w:rPr>
+          <w:rFonts w:ascii="Times New Roman" w:hAnsi="Times New Roman" w:cs="Times New Roman"/>
+          <w:lang w:val="en-US"/>
+        </w:rPr>
+      </w:pPr>
+      <w:r>
+        <w:rPr>
+          <w:rFonts w:ascii="Times New Roman" w:hAnsi="Times New Roman" w:cs="Times New Roman"/>
+          <w:lang w:val="en-US"/>
+        </w:rPr>
+        <w:t xml:space="preserve">- Some minority number of the flights in the dataset does not have any airtime, wheels off and/or wheels on time due to cancelation or some other reasons. It is then essential to remove these rows before proceeding on. </w:t>
+      </w:r>
+    </w:p>
+    <w:p>
+      <w:pPr>
+        <w:jc w:val="both"/>
+        <w:rPr>
+          <w:rFonts w:ascii="Times New Roman" w:hAnsi="Times New Roman" w:cs="Times New Roman"/>
+          <w:lang w:val="en-US"/>
+        </w:rPr>
+      </w:pPr>
+      <w:r>
+        <w:rPr>
+          <w:rFonts w:ascii="Times New Roman" w:hAnsi="Times New Roman" w:cs="Times New Roman"/>
+          <w:lang w:val="en-US"/>
+        </w:rPr>
+        <w:t xml:space="preserve">- Because flights can often connect two regions located in different time zones, It is difficult to use local time when considering the position of </w:t>
+      </w:r>
+      <w:r>
+        <w:rPr>
+          <w:rFonts w:ascii="Times New Roman" w:hAnsi="Times New Roman" w:cs="Times New Roman"/>
+          <w:lang w:val="en-US"/>
+        </w:rPr>
+        <w:t xml:space="preserve">an aircraft in respect to time, </w:t>
       </w:r>
       <w:proofErr w:type="spellStart"/>
       <w:r>
@@ -4224,7 +5227,7 @@
           <w:rFonts w:ascii="Times New Roman" w:hAnsi="Times New Roman" w:cs="Times New Roman"/>
           <w:lang w:val="en-US"/>
         </w:rPr>
-        <w:t>PySpark</w:t>
+        <w:t>its</w:t>
       </w:r>
       <w:proofErr w:type="spellEnd"/>
       <w:r>
@@ -4232,54 +5235,6 @@
           <w:rFonts w:ascii="Times New Roman" w:hAnsi="Times New Roman" w:cs="Times New Roman"/>
           <w:lang w:val="en-US"/>
         </w:rPr>
-        <w:t>. The script does the following on the entire dataset:</w:t>
-      </w:r>
-    </w:p>
-    <w:p>
-      <w:pPr>
-        <w:jc w:val="both"/>
-        <w:rPr>
-          <w:rFonts w:ascii="Times New Roman" w:hAnsi="Times New Roman" w:cs="Times New Roman"/>
-          <w:lang w:val="en-US"/>
-        </w:rPr>
-      </w:pPr>
-      <w:r>
-        <w:rPr>
-          <w:rFonts w:ascii="Times New Roman" w:hAnsi="Times New Roman" w:cs="Times New Roman"/>
-          <w:lang w:val="en-US"/>
-        </w:rPr>
-        <w:t xml:space="preserve">- Some minority number of the flights in the dataset does not have any airtime, wheels off and/or wheels on time due to cancelation or some other reasons. It is then essential to remove these rows before proceeding on. </w:t>
-      </w:r>
-    </w:p>
-    <w:p>
-      <w:pPr>
-        <w:jc w:val="both"/>
-        <w:rPr>
-          <w:rFonts w:ascii="Times New Roman" w:hAnsi="Times New Roman" w:cs="Times New Roman"/>
-          <w:lang w:val="en-US"/>
-        </w:rPr>
-      </w:pPr>
-      <w:r>
-        <w:rPr>
-          <w:rFonts w:ascii="Times New Roman" w:hAnsi="Times New Roman" w:cs="Times New Roman"/>
-          <w:lang w:val="en-US"/>
-        </w:rPr>
-        <w:t xml:space="preserve">- Because flights can often connect two regions located in different time zones, It is difficult to use local time when considering the position of an aircraft in respect to time, </w:t>
-      </w:r>
-      <w:proofErr w:type="spellStart"/>
-      <w:r>
-        <w:rPr>
-          <w:rFonts w:ascii="Times New Roman" w:hAnsi="Times New Roman" w:cs="Times New Roman"/>
-          <w:lang w:val="en-US"/>
-        </w:rPr>
-        <w:t>its</w:t>
-      </w:r>
-      <w:proofErr w:type="spellEnd"/>
-      <w:r>
-        <w:rPr>
-          <w:rFonts w:ascii="Times New Roman" w:hAnsi="Times New Roman" w:cs="Times New Roman"/>
-          <w:lang w:val="en-US"/>
-        </w:rPr>
         <w:t xml:space="preserve"> is then better to convert all times from local time to Coordinated Universal Time (UTC).</w:t>
       </w:r>
     </w:p>
@@ -4312,23 +5267,7 @@
           <w:rFonts w:ascii="Times New Roman" w:hAnsi="Times New Roman" w:cs="Times New Roman"/>
           <w:lang w:val="en-US"/>
         </w:rPr>
-        <w:t xml:space="preserve">All the above steps are performed using </w:t>
-      </w:r>
-      <w:proofErr w:type="spellStart"/>
-      <w:r>
-        <w:rPr>
-          <w:rFonts w:ascii="Times New Roman" w:hAnsi="Times New Roman" w:cs="Times New Roman"/>
-          <w:lang w:val="en-US"/>
-        </w:rPr>
-        <w:t>PySpark</w:t>
-      </w:r>
-      <w:proofErr w:type="spellEnd"/>
-      <w:r>
-        <w:rPr>
-          <w:rFonts w:ascii="Times New Roman" w:hAnsi="Times New Roman" w:cs="Times New Roman"/>
-          <w:lang w:val="en-US"/>
-        </w:rPr>
-        <w:t xml:space="preserve"> functions and the script is meant to run only once on the entire dataset with no command line input arguments. The script is to be found under the following path and name in the project code folder. “.../1_scaling_and_simulation/1_prepare.py”.</w:t>
+        <w:t>All the above steps are performed using PySpark functions and the script is meant to run only once on the entire dataset with no command line input arguments. The script is to be found under the following path and name in the project code folder. “.../1_scaling_and_simulation/1_prepare.py”.</w:t>
       </w:r>
     </w:p>
     <w:p>
@@ -4406,23 +5345,7 @@
           <w:rFonts w:ascii="Times New Roman" w:hAnsi="Times New Roman" w:cs="Times New Roman"/>
           <w:lang w:val="en-US"/>
         </w:rPr>
-        <w:t xml:space="preserve">- After reading the prepared data, </w:t>
-      </w:r>
-      <w:proofErr w:type="spellStart"/>
-      <w:r>
-        <w:rPr>
-          <w:rFonts w:ascii="Times New Roman" w:hAnsi="Times New Roman" w:cs="Times New Roman"/>
-          <w:lang w:val="en-US"/>
-        </w:rPr>
-        <w:t>PySpark</w:t>
-      </w:r>
-      <w:proofErr w:type="spellEnd"/>
-      <w:r>
-        <w:rPr>
-          <w:rFonts w:ascii="Times New Roman" w:hAnsi="Times New Roman" w:cs="Times New Roman"/>
-          <w:lang w:val="en-US"/>
-        </w:rPr>
-        <w:t xml:space="preserve"> functions are used to filter the dataset according to the provided start and end datetimes. By keeping the rows that have a </w:t>
+        <w:t xml:space="preserve">- After reading the prepared data, PySpark functions are used to filter the dataset according to the provided start and end datetimes. By keeping the rows that have a </w:t>
       </w:r>
       <w:proofErr w:type="gramStart"/>
       <w:r>
@@ -4589,23 +5512,7 @@
           <w:rFonts w:ascii="Times New Roman" w:hAnsi="Times New Roman" w:cs="Times New Roman"/>
           <w:lang w:val="en-US"/>
         </w:rPr>
-        <w:t xml:space="preserve">All of the scaling steps are performed using </w:t>
-      </w:r>
-      <w:proofErr w:type="spellStart"/>
-      <w:r>
-        <w:rPr>
-          <w:rFonts w:ascii="Times New Roman" w:hAnsi="Times New Roman" w:cs="Times New Roman"/>
-          <w:lang w:val="en-US"/>
-        </w:rPr>
-        <w:t>PySpark</w:t>
-      </w:r>
-      <w:proofErr w:type="spellEnd"/>
-      <w:r>
-        <w:rPr>
-          <w:rFonts w:ascii="Times New Roman" w:hAnsi="Times New Roman" w:cs="Times New Roman"/>
-          <w:lang w:val="en-US"/>
-        </w:rPr>
-        <w:t xml:space="preserve"> function, except the great circle calculation which we experienced to be faster if done by iterating over the remaining scaled routes using the “</w:t>
+        <w:t>All of the scaling steps are performed using PySpark function, except the great circle calculation which we experienced to be faster if done by iterating over the remaining scaled routes using the “</w:t>
       </w:r>
       <w:proofErr w:type="spellStart"/>
       <w:proofErr w:type="gramStart"/>
@@ -4623,23 +5530,7 @@
           <w:rFonts w:ascii="Times New Roman" w:hAnsi="Times New Roman" w:cs="Times New Roman"/>
           <w:lang w:val="en-US"/>
         </w:rPr>
-        <w:t xml:space="preserve">()” </w:t>
-      </w:r>
-      <w:proofErr w:type="spellStart"/>
-      <w:r>
-        <w:rPr>
-          <w:rFonts w:ascii="Times New Roman" w:hAnsi="Times New Roman" w:cs="Times New Roman"/>
-          <w:lang w:val="en-US"/>
-        </w:rPr>
-        <w:t>PySpark</w:t>
-      </w:r>
-      <w:proofErr w:type="spellEnd"/>
-      <w:r>
-        <w:rPr>
-          <w:rFonts w:ascii="Times New Roman" w:hAnsi="Times New Roman" w:cs="Times New Roman"/>
-          <w:lang w:val="en-US"/>
-        </w:rPr>
-        <w:t xml:space="preserve"> function.</w:t>
+        <w:t>()” PySpark function.</w:t>
       </w:r>
     </w:p>
     <w:p>
@@ -6405,23 +7296,7 @@
           <w:rFonts w:ascii="Times New Roman" w:hAnsi="Times New Roman" w:cs="Times New Roman"/>
           <w:lang w:val="en-US"/>
         </w:rPr>
-        <w:t xml:space="preserve">To help achieve a better power BI model, we have designed a </w:t>
-      </w:r>
-      <w:proofErr w:type="spellStart"/>
-      <w:r>
-        <w:rPr>
-          <w:rFonts w:ascii="Times New Roman" w:hAnsi="Times New Roman" w:cs="Times New Roman"/>
-          <w:lang w:val="en-US"/>
-        </w:rPr>
-        <w:t>PySpark</w:t>
-      </w:r>
-      <w:proofErr w:type="spellEnd"/>
-      <w:r>
-        <w:rPr>
-          <w:rFonts w:ascii="Times New Roman" w:hAnsi="Times New Roman" w:cs="Times New Roman"/>
-          <w:lang w:val="en-US"/>
-        </w:rPr>
-        <w:t xml:space="preserve"> script that aggregate and groups the rows in our datasets in terms of a given feature column like an airport, city or state.</w:t>
+        <w:t>To help achieve a better power BI model, we have designed a PySpark script that aggregate and groups the rows in our datasets in terms of a given feature column like an airport, city or state.</w:t>
       </w:r>
       <w:r>
         <w:rPr>
@@ -6577,7 +7452,104 @@
           <w:rFonts w:ascii="Times New Roman" w:hAnsi="Times New Roman" w:cs="Times New Roman"/>
           <w:lang w:val="en-US"/>
         </w:rPr>
-        <w:t xml:space="preserve">performed on different features using </w:t>
+        <w:t>performed on different features using PySpark functions.</w:t>
+      </w:r>
+    </w:p>
+    <w:p>
+      <w:pPr>
+        <w:jc w:val="both"/>
+        <w:rPr>
+          <w:rFonts w:ascii="Times New Roman" w:hAnsi="Times New Roman" w:cs="Times New Roman"/>
+          <w:lang w:val="en-US"/>
+        </w:rPr>
+      </w:pPr>
+      <w:r>
+        <w:rPr>
+          <w:rFonts w:ascii="Times New Roman" w:hAnsi="Times New Roman" w:cs="Times New Roman"/>
+          <w:lang w:val="en-US"/>
+        </w:rPr>
+        <w:t>Thus</w:t>
+      </w:r>
+      <w:r>
+        <w:rPr>
+          <w:rFonts w:ascii="Times New Roman" w:hAnsi="Times New Roman" w:cs="Times New Roman"/>
+          <w:lang w:val="en-US"/>
+        </w:rPr>
+        <w:t>,</w:t>
+      </w:r>
+      <w:r>
+        <w:rPr>
+          <w:rFonts w:ascii="Times New Roman" w:hAnsi="Times New Roman" w:cs="Times New Roman"/>
+          <w:lang w:val="en-US"/>
+        </w:rPr>
+        <w:t xml:space="preserve"> the running time of the script is</w:t>
+      </w:r>
+    </w:p>
+    <w:p>
+      <w:pPr>
+        <w:jc w:val="both"/>
+        <w:rPr>
+          <w:rFonts w:ascii="Times New Roman" w:hAnsi="Times New Roman" w:cs="Times New Roman"/>
+          <w:lang w:val="en-US"/>
+        </w:rPr>
+      </w:pPr>
+      <w:r>
+        <w:rPr>
+          <w:rFonts w:ascii="Times New Roman" w:hAnsi="Times New Roman" w:cs="Times New Roman"/>
+          <w:lang w:val="en-US"/>
+        </w:rPr>
+        <w:t xml:space="preserve">F(n) = </w:t>
+      </w:r>
+      <w:r>
+        <w:rPr>
+          <w:rFonts w:ascii="Times New Roman" w:hAnsi="Times New Roman" w:cs="Times New Roman"/>
+          <w:lang w:val="en-US"/>
+        </w:rPr>
+        <w:t>O (</w:t>
+      </w:r>
+      <w:r>
+        <w:rPr>
+          <w:rFonts w:ascii="Times New Roman" w:hAnsi="Times New Roman" w:cs="Times New Roman"/>
+          <w:lang w:val="en-US"/>
+        </w:rPr>
+        <w:t>n</w:t>
+      </w:r>
+      <w:r>
+        <w:rPr>
+          <w:rFonts w:ascii="Times New Roman" w:hAnsi="Times New Roman" w:cs="Times New Roman"/>
+          <w:lang w:val="en-US"/>
+        </w:rPr>
+        <w:t xml:space="preserve"> * P</w:t>
+      </w:r>
+      <w:r>
+        <w:rPr>
+          <w:rFonts w:ascii="Times New Roman" w:hAnsi="Times New Roman" w:cs="Times New Roman"/>
+          <w:lang w:val="en-US"/>
+        </w:rPr>
+        <w:t xml:space="preserve">), </w:t>
+      </w:r>
+    </w:p>
+    <w:p>
+      <w:pPr>
+        <w:jc w:val="both"/>
+        <w:rPr>
+          <w:rFonts w:ascii="Times New Roman" w:hAnsi="Times New Roman" w:cs="Times New Roman"/>
+          <w:lang w:val="en-US"/>
+        </w:rPr>
+      </w:pPr>
+      <w:r>
+        <w:rPr>
+          <w:rFonts w:ascii="Times New Roman" w:hAnsi="Times New Roman" w:cs="Times New Roman"/>
+          <w:lang w:val="en-US"/>
+        </w:rPr>
+        <w:t xml:space="preserve">where n is the size of </w:t>
+      </w:r>
+      <w:r>
+        <w:rPr>
+          <w:rFonts w:ascii="Times New Roman" w:hAnsi="Times New Roman" w:cs="Times New Roman"/>
+          <w:lang w:val="en-US"/>
+        </w:rPr>
+        <w:t>“</w:t>
       </w:r>
       <w:proofErr w:type="spellStart"/>
       <w:r>
@@ -6585,7 +7557,7 @@
           <w:rFonts w:ascii="Times New Roman" w:hAnsi="Times New Roman" w:cs="Times New Roman"/>
           <w:lang w:val="en-US"/>
         </w:rPr>
-        <w:t>PySpark</w:t>
+        <w:t>analyze_targets</w:t>
       </w:r>
       <w:proofErr w:type="spellEnd"/>
       <w:r>
@@ -6593,119 +7565,6 @@
           <w:rFonts w:ascii="Times New Roman" w:hAnsi="Times New Roman" w:cs="Times New Roman"/>
           <w:lang w:val="en-US"/>
         </w:rPr>
-        <w:t xml:space="preserve"> functions.</w:t>
-      </w:r>
-    </w:p>
-    <w:p>
-      <w:pPr>
-        <w:jc w:val="both"/>
-        <w:rPr>
-          <w:rFonts w:ascii="Times New Roman" w:hAnsi="Times New Roman" w:cs="Times New Roman"/>
-          <w:lang w:val="en-US"/>
-        </w:rPr>
-      </w:pPr>
-      <w:r>
-        <w:rPr>
-          <w:rFonts w:ascii="Times New Roman" w:hAnsi="Times New Roman" w:cs="Times New Roman"/>
-          <w:lang w:val="en-US"/>
-        </w:rPr>
-        <w:t>Thus</w:t>
-      </w:r>
-      <w:r>
-        <w:rPr>
-          <w:rFonts w:ascii="Times New Roman" w:hAnsi="Times New Roman" w:cs="Times New Roman"/>
-          <w:lang w:val="en-US"/>
-        </w:rPr>
-        <w:t>,</w:t>
-      </w:r>
-      <w:r>
-        <w:rPr>
-          <w:rFonts w:ascii="Times New Roman" w:hAnsi="Times New Roman" w:cs="Times New Roman"/>
-          <w:lang w:val="en-US"/>
-        </w:rPr>
-        <w:t xml:space="preserve"> the running time of the script is</w:t>
-      </w:r>
-    </w:p>
-    <w:p>
-      <w:pPr>
-        <w:jc w:val="both"/>
-        <w:rPr>
-          <w:rFonts w:ascii="Times New Roman" w:hAnsi="Times New Roman" w:cs="Times New Roman"/>
-          <w:lang w:val="en-US"/>
-        </w:rPr>
-      </w:pPr>
-      <w:r>
-        <w:rPr>
-          <w:rFonts w:ascii="Times New Roman" w:hAnsi="Times New Roman" w:cs="Times New Roman"/>
-          <w:lang w:val="en-US"/>
-        </w:rPr>
-        <w:t xml:space="preserve">F(n) = </w:t>
-      </w:r>
-      <w:r>
-        <w:rPr>
-          <w:rFonts w:ascii="Times New Roman" w:hAnsi="Times New Roman" w:cs="Times New Roman"/>
-          <w:lang w:val="en-US"/>
-        </w:rPr>
-        <w:t>O (</w:t>
-      </w:r>
-      <w:r>
-        <w:rPr>
-          <w:rFonts w:ascii="Times New Roman" w:hAnsi="Times New Roman" w:cs="Times New Roman"/>
-          <w:lang w:val="en-US"/>
-        </w:rPr>
-        <w:t>n</w:t>
-      </w:r>
-      <w:r>
-        <w:rPr>
-          <w:rFonts w:ascii="Times New Roman" w:hAnsi="Times New Roman" w:cs="Times New Roman"/>
-          <w:lang w:val="en-US"/>
-        </w:rPr>
-        <w:t xml:space="preserve"> * P</w:t>
-      </w:r>
-      <w:r>
-        <w:rPr>
-          <w:rFonts w:ascii="Times New Roman" w:hAnsi="Times New Roman" w:cs="Times New Roman"/>
-          <w:lang w:val="en-US"/>
-        </w:rPr>
-        <w:t xml:space="preserve">), </w:t>
-      </w:r>
-    </w:p>
-    <w:p>
-      <w:pPr>
-        <w:jc w:val="both"/>
-        <w:rPr>
-          <w:rFonts w:ascii="Times New Roman" w:hAnsi="Times New Roman" w:cs="Times New Roman"/>
-          <w:lang w:val="en-US"/>
-        </w:rPr>
-      </w:pPr>
-      <w:r>
-        <w:rPr>
-          <w:rFonts w:ascii="Times New Roman" w:hAnsi="Times New Roman" w:cs="Times New Roman"/>
-          <w:lang w:val="en-US"/>
-        </w:rPr>
-        <w:t xml:space="preserve">where n is the size of </w:t>
-      </w:r>
-      <w:r>
-        <w:rPr>
-          <w:rFonts w:ascii="Times New Roman" w:hAnsi="Times New Roman" w:cs="Times New Roman"/>
-          <w:lang w:val="en-US"/>
-        </w:rPr>
-        <w:t>“</w:t>
-      </w:r>
-      <w:proofErr w:type="spellStart"/>
-      <w:r>
-        <w:rPr>
-          <w:rFonts w:ascii="Times New Roman" w:hAnsi="Times New Roman" w:cs="Times New Roman"/>
-          <w:lang w:val="en-US"/>
-        </w:rPr>
-        <w:t>analyze_targets</w:t>
-      </w:r>
-      <w:proofErr w:type="spellEnd"/>
-      <w:r>
-        <w:rPr>
-          <w:rFonts w:ascii="Times New Roman" w:hAnsi="Times New Roman" w:cs="Times New Roman"/>
-          <w:lang w:val="en-US"/>
-        </w:rPr>
         <w:t>”</w:t>
       </w:r>
       <w:r>
@@ -6713,23 +7572,7 @@
           <w:rFonts w:ascii="Times New Roman" w:hAnsi="Times New Roman" w:cs="Times New Roman"/>
           <w:lang w:val="en-US"/>
         </w:rPr>
-        <w:t xml:space="preserve">, and P represents the unknown cost of running built-in </w:t>
-      </w:r>
-      <w:proofErr w:type="spellStart"/>
-      <w:r>
-        <w:rPr>
-          <w:rFonts w:ascii="Times New Roman" w:hAnsi="Times New Roman" w:cs="Times New Roman"/>
-          <w:lang w:val="en-US"/>
-        </w:rPr>
-        <w:t>PySpark</w:t>
-      </w:r>
-      <w:proofErr w:type="spellEnd"/>
-      <w:r>
-        <w:rPr>
-          <w:rFonts w:ascii="Times New Roman" w:hAnsi="Times New Roman" w:cs="Times New Roman"/>
-          <w:lang w:val="en-US"/>
-        </w:rPr>
-        <w:t xml:space="preserve"> functions.</w:t>
+        <w:t>, and P represents the unknown cost of running built-in PySpark functions.</w:t>
       </w:r>
     </w:p>
     <w:p>
@@ -7088,25 +7931,7 @@
           <w:w w:val="95"/>
           <w:lang w:val="en-US"/>
         </w:rPr>
-        <w:t xml:space="preserve">To make the </w:t>
-      </w:r>
-      <w:proofErr w:type="spellStart"/>
-      <w:r>
-        <w:rPr>
-          <w:rFonts w:ascii="Times New Roman" w:hAnsi="Times New Roman" w:cs="Times New Roman"/>
-          <w:w w:val="95"/>
-          <w:lang w:val="en-US"/>
-        </w:rPr>
-        <w:t>PySpark</w:t>
-      </w:r>
-      <w:proofErr w:type="spellEnd"/>
-      <w:r>
-        <w:rPr>
-          <w:rFonts w:ascii="Times New Roman" w:hAnsi="Times New Roman" w:cs="Times New Roman"/>
-          <w:w w:val="95"/>
-          <w:lang w:val="en-US"/>
-        </w:rPr>
-        <w:t xml:space="preserve"> script more dynamic and easier to use, we have decided to use a configuration file that enables the user to specify different parameter settings.</w:t>
+        <w:t>To make the PySpark script more dynamic and easier to use, we have decided to use a configuration file that enables the user to specify different parameter settings.</w:t>
       </w:r>
       <w:r>
         <w:rPr>
@@ -8164,25 +8989,7 @@
           <w:w w:val="95"/>
           <w:lang w:val="en-US"/>
         </w:rPr>
-        <w:t xml:space="preserve"> had no value what so ever when there was no delays and Spark automatically assumes that the value there is null and not 0, calculating statistics with a value of null using </w:t>
-      </w:r>
-      <w:proofErr w:type="spellStart"/>
-      <w:r>
-        <w:rPr>
-          <w:rFonts w:ascii="Times New Roman" w:hAnsi="Times New Roman" w:cs="Times New Roman"/>
-          <w:w w:val="95"/>
-          <w:lang w:val="en-US"/>
-        </w:rPr>
-        <w:t>PySpark</w:t>
-      </w:r>
-      <w:proofErr w:type="spellEnd"/>
-      <w:r>
-        <w:rPr>
-          <w:rFonts w:ascii="Times New Roman" w:hAnsi="Times New Roman" w:cs="Times New Roman"/>
-          <w:w w:val="95"/>
-          <w:lang w:val="en-US"/>
-        </w:rPr>
-        <w:t xml:space="preserve"> functions gives us the wrong calculations</w:t>
+        <w:t xml:space="preserve"> had no value what so ever when there was no delays and Spark automatically assumes that the value there is null and not 0, calculating statistics with a value of null using PySpark functions gives us the wrong calculations</w:t>
       </w:r>
       <w:r>
         <w:rPr>
@@ -8262,23 +9069,7 @@
           <w:w w:val="95"/>
           <w:lang w:val="en-US"/>
         </w:rPr>
-        <w:t>Data = [3,3,</w:t>
-      </w:r>
-      <w:r>
-        <w:rPr>
-          <w:rFonts w:ascii="Times New Roman" w:hAnsi="Times New Roman" w:cs="Times New Roman"/>
-          <w:w w:val="95"/>
-          <w:lang w:val="en-US"/>
-        </w:rPr>
-        <w:t>0</w:t>
-      </w:r>
-      <w:r>
-        <w:rPr>
-          <w:rFonts w:ascii="Times New Roman" w:hAnsi="Times New Roman" w:cs="Times New Roman"/>
-          <w:w w:val="95"/>
-          <w:lang w:val="en-US"/>
-        </w:rPr>
-        <w:t>]</w:t>
+        <w:t>Data = [3,3,0]</w:t>
       </w:r>
       <w:r>
         <w:rPr>
@@ -8304,47 +9095,7 @@
           <w:w w:val="95"/>
           <w:lang w:val="en-US"/>
         </w:rPr>
-        <w:t>Average = 3+3</w:t>
-      </w:r>
-      <w:r>
-        <w:rPr>
-          <w:rFonts w:ascii="Times New Roman" w:hAnsi="Times New Roman" w:cs="Times New Roman"/>
-          <w:w w:val="95"/>
-          <w:lang w:val="en-US"/>
-        </w:rPr>
-        <w:t>+0</w:t>
-      </w:r>
-      <w:r>
-        <w:rPr>
-          <w:rFonts w:ascii="Times New Roman" w:hAnsi="Times New Roman" w:cs="Times New Roman"/>
-          <w:w w:val="95"/>
-          <w:lang w:val="en-US"/>
-        </w:rPr>
-        <w:t>/</w:t>
-      </w:r>
-      <w:r>
-        <w:rPr>
-          <w:rFonts w:ascii="Times New Roman" w:hAnsi="Times New Roman" w:cs="Times New Roman"/>
-          <w:w w:val="95"/>
-          <w:lang w:val="en-US"/>
-        </w:rPr>
-        <w:t>3</w:t>
-      </w:r>
-      <w:r>
-        <w:rPr>
-          <w:rFonts w:ascii="Times New Roman" w:hAnsi="Times New Roman" w:cs="Times New Roman"/>
-          <w:w w:val="95"/>
-          <w:lang w:val="en-US"/>
-        </w:rPr>
-        <w:t xml:space="preserve"> = </w:t>
-      </w:r>
-      <w:r>
-        <w:rPr>
-          <w:rFonts w:ascii="Times New Roman" w:hAnsi="Times New Roman" w:cs="Times New Roman"/>
-          <w:w w:val="95"/>
-          <w:lang w:val="en-US"/>
-        </w:rPr>
-        <w:t>2</w:t>
+        <w:t>Average = 3+3+0/3 = 2</w:t>
       </w:r>
     </w:p>
     <w:p>
@@ -9717,25 +10468,7 @@
           <w:w w:val="95"/>
           <w:lang w:val="en-US"/>
         </w:rPr>
-        <w:t xml:space="preserve">We notice here that the highest running time was registered not in merging as we would expect but it is under categorizing by the tail number of different aircrafts. The reason for that is the total sum of generated categories would be highest by using the tail number, which proves that the expensive part is computing statistics for each category using </w:t>
-      </w:r>
-      <w:proofErr w:type="spellStart"/>
-      <w:r>
-        <w:rPr>
-          <w:rFonts w:ascii="Times New Roman" w:hAnsi="Times New Roman" w:cs="Times New Roman"/>
-          <w:w w:val="95"/>
-          <w:lang w:val="en-US"/>
-        </w:rPr>
-        <w:t>PySpark</w:t>
-      </w:r>
-      <w:proofErr w:type="spellEnd"/>
-      <w:r>
-        <w:rPr>
-          <w:rFonts w:ascii="Times New Roman" w:hAnsi="Times New Roman" w:cs="Times New Roman"/>
-          <w:w w:val="95"/>
-          <w:lang w:val="en-US"/>
-        </w:rPr>
-        <w:t xml:space="preserve"> functions and not by merging feature columns together.</w:t>
+        <w:t>We notice here that the highest running time was registered not in merging as we would expect but it is under categorizing by the tail number of different aircrafts. The reason for that is the total sum of generated categories would be highest by using the tail number, which proves that the expensive part is computing statistics for each category using PySpark functions and not by merging feature columns together.</w:t>
       </w:r>
     </w:p>
     <w:p>
@@ -10316,25 +11049,7 @@
           <w:w w:val="95"/>
           <w:lang w:val="en-US"/>
         </w:rPr>
-        <w:t xml:space="preserve">Further on, we locate the 25-percentile to be at 29 seconds and the 75-percentile to be at 33 seconds, the differentiation between these 2 percentiles is equal to the standard deviation of 4 seconds. Which give us a good confidence to conclude that statistically there exist a high probability that the </w:t>
-      </w:r>
-      <w:bookmarkStart w:id="0" w:name="_GoBack"/>
-      <w:r>
-        <w:rPr>
-          <w:rFonts w:ascii="Times New Roman" w:hAnsi="Times New Roman" w:cs="Times New Roman"/>
-          <w:w w:val="95"/>
-          <w:lang w:val="en-US"/>
-        </w:rPr>
-        <w:t xml:space="preserve">running time of each target component will be fall </w:t>
-      </w:r>
-      <w:bookmarkEnd w:id="0"/>
-      <w:r>
-        <w:rPr>
-          <w:rFonts w:ascii="Times New Roman" w:hAnsi="Times New Roman" w:cs="Times New Roman"/>
-          <w:w w:val="95"/>
-          <w:lang w:val="en-US"/>
-        </w:rPr>
-        <w:t>within 29 and 33 seconds, especially when observing that the 3 observed modes are all within or close to range from 29 to 33 seconds.</w:t>
+        <w:t>Further on, we locate the 25-percentile to be at 29 seconds and the 75-percentile to be at 33 seconds, the differentiation between these 2 percentiles is equal to the standard deviation of 4 seconds. Which give us a good confidence to conclude that statistically there exist a high probability that the running time of each target component will be fall within 29 and 33 seconds, especially when observing that the 3 observed modes are all within or close to range from 29 to 33 seconds.</w:t>
       </w:r>
     </w:p>
     <w:p>
@@ -10422,15 +11137,7 @@
           <w:w w:val="95"/>
           <w:lang w:val="en-US"/>
         </w:rPr>
-        <w:t>The model is available in the project files at the following path and name “</w:t>
-      </w:r>
-      <w:r>
-        <w:rPr>
-          <w:rFonts w:ascii="Times New Roman" w:hAnsi="Times New Roman" w:cs="Times New Roman"/>
-          <w:w w:val="95"/>
-          <w:lang w:val="en-US"/>
-        </w:rPr>
-        <w:t>2_delay_statistics\</w:t>
+        <w:t>The model is available in the project files at the following path and name “2_delay_statistics\</w:t>
       </w:r>
       <w:proofErr w:type="spellStart"/>
       <w:r>
@@ -10945,6 +11652,389 @@
       </w:pPr>
       <w:r>
         <w:t>REFERENCES</w:t>
+      </w:r>
+    </w:p>
+    <w:p>
+      <w:pPr>
+        <w:spacing w:line="240" w:lineRule="auto"/>
+        <w:rPr>
+          <w:rFonts w:ascii="Times New Roman" w:hAnsi="Times New Roman" w:cs="Times New Roman"/>
+          <w:lang w:val="en-US"/>
+        </w:rPr>
+      </w:pPr>
+      <w:r>
+        <w:rPr>
+          <w:rFonts w:ascii="Times New Roman" w:hAnsi="Times New Roman" w:cs="Times New Roman"/>
+          <w:lang w:val="en-US"/>
+        </w:rPr>
+        <w:t xml:space="preserve">[1] IATA. (2018, 24 October). IATA Forecast Predicts 8.2 billion Air Travelers in 2037. Obtained from </w:t>
+      </w:r>
+      <w:hyperlink r:id="rId13" w:history="1">
+        <w:r>
+          <w:rPr>
+            <w:rStyle w:val="Hyperkobling"/>
+            <w:rFonts w:ascii="Times New Roman" w:hAnsi="Times New Roman" w:cs="Times New Roman"/>
+            <w:lang w:val="en-US"/>
+          </w:rPr>
+          <w:t>https://www.iata.org/en/pressroom/pr/2018-10-24-02/</w:t>
+        </w:r>
+      </w:hyperlink>
+    </w:p>
+    <w:p>
+      <w:pPr>
+        <w:spacing w:line="240" w:lineRule="auto"/>
+        <w:rPr>
+          <w:rFonts w:ascii="Times New Roman" w:hAnsi="Times New Roman" w:cs="Times New Roman"/>
+          <w:lang w:val="en-US"/>
+        </w:rPr>
+      </w:pPr>
+      <w:r>
+        <w:rPr>
+          <w:rFonts w:ascii="Times New Roman" w:hAnsi="Times New Roman" w:cs="Times New Roman"/>
+          <w:lang w:val="en-US"/>
+        </w:rPr>
+        <w:t xml:space="preserve">[2] Wikipedia, (2020, 26 March). Apache Hadoop. Obtained from </w:t>
+      </w:r>
+      <w:hyperlink r:id="rId14" w:history="1">
+        <w:r>
+          <w:rPr>
+            <w:rStyle w:val="Hyperkobling"/>
+            <w:rFonts w:ascii="Times New Roman" w:hAnsi="Times New Roman" w:cs="Times New Roman"/>
+            <w:lang w:val="en-US"/>
+          </w:rPr>
+          <w:t>https://en.wikipedia.org/wiki/Apache_Hadoop</w:t>
+        </w:r>
+      </w:hyperlink>
+    </w:p>
+    <w:p>
+      <w:pPr>
+        <w:spacing w:line="240" w:lineRule="auto"/>
+        <w:rPr>
+          <w:rFonts w:ascii="Times New Roman" w:hAnsi="Times New Roman" w:cs="Times New Roman"/>
+          <w:lang w:val="en-US"/>
+        </w:rPr>
+      </w:pPr>
+      <w:r>
+        <w:rPr>
+          <w:rFonts w:ascii="Times New Roman" w:hAnsi="Times New Roman" w:cs="Times New Roman"/>
+          <w:lang w:val="en-US"/>
+        </w:rPr>
+        <w:t xml:space="preserve">[3] Wikipedia. (2020, 20 April). Apache Spark. Obtained from </w:t>
+      </w:r>
+      <w:hyperlink r:id="rId15" w:history="1">
+        <w:r>
+          <w:rPr>
+            <w:rStyle w:val="Hyperkobling"/>
+            <w:rFonts w:ascii="Times New Roman" w:hAnsi="Times New Roman" w:cs="Times New Roman"/>
+            <w:lang w:val="en-US"/>
+          </w:rPr>
+          <w:t>https://en.wikipedia.org/wiki/Apache_Spark</w:t>
+        </w:r>
+      </w:hyperlink>
+    </w:p>
+    <w:p>
+      <w:pPr>
+        <w:spacing w:line="240" w:lineRule="auto"/>
+        <w:rPr>
+          <w:rFonts w:ascii="Times New Roman" w:hAnsi="Times New Roman" w:cs="Times New Roman"/>
+          <w:lang w:val="en-US"/>
+        </w:rPr>
+      </w:pPr>
+      <w:r>
+        <w:rPr>
+          <w:rFonts w:ascii="Times New Roman" w:hAnsi="Times New Roman" w:cs="Times New Roman"/>
+          <w:lang w:val="en-US"/>
+        </w:rPr>
+        <w:t xml:space="preserve">[4] Matplotlib </w:t>
+      </w:r>
+      <w:proofErr w:type="spellStart"/>
+      <w:r>
+        <w:rPr>
+          <w:rFonts w:ascii="Times New Roman" w:hAnsi="Times New Roman" w:cs="Times New Roman"/>
+          <w:lang w:val="en-US"/>
+        </w:rPr>
+        <w:t>Basemap</w:t>
+      </w:r>
+      <w:proofErr w:type="spellEnd"/>
+      <w:r>
+        <w:rPr>
+          <w:rFonts w:ascii="Times New Roman" w:hAnsi="Times New Roman" w:cs="Times New Roman"/>
+          <w:lang w:val="en-US"/>
+        </w:rPr>
+        <w:t xml:space="preserve"> Toolkit documentation. (2020). </w:t>
+      </w:r>
+      <w:proofErr w:type="spellStart"/>
+      <w:r>
+        <w:rPr>
+          <w:rFonts w:ascii="Times New Roman" w:hAnsi="Times New Roman" w:cs="Times New Roman"/>
+          <w:lang w:val="en-US"/>
+        </w:rPr>
+        <w:t>Matplot</w:t>
+      </w:r>
+      <w:proofErr w:type="spellEnd"/>
+      <w:r>
+        <w:rPr>
+          <w:rFonts w:ascii="Times New Roman" w:hAnsi="Times New Roman" w:cs="Times New Roman"/>
+          <w:lang w:val="en-US"/>
+        </w:rPr>
+        <w:t xml:space="preserve"> and </w:t>
+      </w:r>
+      <w:proofErr w:type="spellStart"/>
+      <w:r>
+        <w:rPr>
+          <w:rFonts w:ascii="Times New Roman" w:hAnsi="Times New Roman" w:cs="Times New Roman"/>
+          <w:lang w:val="en-US"/>
+        </w:rPr>
+        <w:t>basemap</w:t>
+      </w:r>
+      <w:proofErr w:type="spellEnd"/>
+      <w:r>
+        <w:rPr>
+          <w:rFonts w:ascii="Times New Roman" w:hAnsi="Times New Roman" w:cs="Times New Roman"/>
+          <w:lang w:val="en-US"/>
+        </w:rPr>
+        <w:t xml:space="preserve"> documentation. Obtained from </w:t>
+      </w:r>
+      <w:hyperlink r:id="rId16" w:history="1">
+        <w:r>
+          <w:rPr>
+            <w:rStyle w:val="Hyperkobling"/>
+            <w:rFonts w:ascii="Times New Roman" w:hAnsi="Times New Roman" w:cs="Times New Roman"/>
+            <w:lang w:val="en-US"/>
+          </w:rPr>
+          <w:t>https://matplotlib.org/basemap/</w:t>
+        </w:r>
+      </w:hyperlink>
+    </w:p>
+    <w:p>
+      <w:pPr>
+        <w:spacing w:line="240" w:lineRule="auto"/>
+        <w:rPr>
+          <w:rFonts w:ascii="Times New Roman" w:hAnsi="Times New Roman" w:cs="Times New Roman"/>
+          <w:lang w:val="en-US"/>
+        </w:rPr>
+      </w:pPr>
+      <w:r>
+        <w:rPr>
+          <w:rFonts w:ascii="Times New Roman" w:hAnsi="Times New Roman" w:cs="Times New Roman"/>
+          <w:lang w:val="en-US"/>
+        </w:rPr>
+        <w:t xml:space="preserve">[5] Schumer C. E. &amp; Maloney C. B., (May 2008). Flight delays cost passengers, airlines, and the US economy billions. United States Joint Economic Committee (JEC). Obtained from </w:t>
+      </w:r>
+      <w:hyperlink r:id="rId17" w:history="1">
+        <w:r>
+          <w:rPr>
+            <w:rStyle w:val="Hyperkobling"/>
+            <w:rFonts w:ascii="Times New Roman" w:hAnsi="Times New Roman" w:cs="Times New Roman"/>
+            <w:lang w:val="en-US"/>
+          </w:rPr>
+          <w:t>https://www.jec.senate.gov/public/_cache/files/47e8d8a7-661d-4e6b-ae72-0f1831dd1207/yourflighthasbeendelayed0.pdf</w:t>
+        </w:r>
+      </w:hyperlink>
+    </w:p>
+    <w:p>
+      <w:pPr>
+        <w:spacing w:line="240" w:lineRule="auto"/>
+        <w:rPr>
+          <w:rFonts w:ascii="Times New Roman" w:hAnsi="Times New Roman" w:cs="Times New Roman"/>
+          <w:lang w:val="en-US"/>
+        </w:rPr>
+      </w:pPr>
+      <w:r>
+        <w:rPr>
+          <w:rFonts w:ascii="Times New Roman" w:hAnsi="Times New Roman" w:cs="Times New Roman"/>
+          <w:lang w:val="en-US"/>
+        </w:rPr>
+        <w:t xml:space="preserve">[6] </w:t>
+      </w:r>
+      <w:proofErr w:type="spellStart"/>
+      <w:r>
+        <w:rPr>
+          <w:rFonts w:ascii="Times New Roman" w:hAnsi="Times New Roman" w:cs="Times New Roman"/>
+          <w:lang w:val="en-US"/>
+        </w:rPr>
+        <w:t>Grether</w:t>
+      </w:r>
+      <w:proofErr w:type="spellEnd"/>
+      <w:r>
+        <w:rPr>
+          <w:rFonts w:ascii="Times New Roman" w:hAnsi="Times New Roman" w:cs="Times New Roman"/>
+          <w:lang w:val="en-US"/>
+        </w:rPr>
+        <w:t xml:space="preserve"> D., </w:t>
+      </w:r>
+      <w:proofErr w:type="spellStart"/>
+      <w:r>
+        <w:rPr>
+          <w:rFonts w:ascii="Times New Roman" w:hAnsi="Times New Roman" w:cs="Times New Roman"/>
+          <w:lang w:val="en-US"/>
+        </w:rPr>
+        <w:t>Furbas</w:t>
+      </w:r>
+      <w:proofErr w:type="spellEnd"/>
+      <w:r>
+        <w:rPr>
+          <w:rFonts w:ascii="Times New Roman" w:hAnsi="Times New Roman" w:cs="Times New Roman"/>
+          <w:lang w:val="en-US"/>
+        </w:rPr>
+        <w:t xml:space="preserve"> S. &amp; Nagel K., (2013). </w:t>
+      </w:r>
+      <w:r>
+        <w:rPr>
+          <w:rFonts w:ascii="Times New Roman" w:hAnsi="Times New Roman" w:cs="Times New Roman"/>
+          <w:i/>
+          <w:iCs/>
+          <w:color w:val="000000"/>
+          <w:shd w:val="clear" w:color="auto" w:fill="FFFFFF"/>
+          <w:lang w:val="en-US"/>
+        </w:rPr>
+        <w:t xml:space="preserve">Agent-based Modelling and Simulation of Air Transport Technology. Procedia Computer Science. Obtained from </w:t>
+      </w:r>
+      <w:hyperlink r:id="rId18" w:history="1">
+        <w:r>
+          <w:rPr>
+            <w:rStyle w:val="Hyperkobling"/>
+            <w:rFonts w:ascii="Times New Roman" w:hAnsi="Times New Roman" w:cs="Times New Roman"/>
+            <w:lang w:val="en-US"/>
+          </w:rPr>
+          <w:t>https://www.sciencedirect.com/science/article/pii/S1877050913007175</w:t>
+        </w:r>
+      </w:hyperlink>
+    </w:p>
+    <w:p>
+      <w:pPr>
+        <w:spacing w:line="240" w:lineRule="auto"/>
+        <w:rPr>
+          <w:rFonts w:ascii="Times New Roman" w:hAnsi="Times New Roman" w:cs="Times New Roman"/>
+          <w:lang w:val="en-US"/>
+        </w:rPr>
+      </w:pPr>
+      <w:r>
+        <w:rPr>
+          <w:rFonts w:ascii="Times New Roman" w:hAnsi="Times New Roman" w:cs="Times New Roman"/>
+          <w:lang w:val="en-US"/>
+        </w:rPr>
+        <w:t xml:space="preserve">[7] Lawson D. &amp; Castillo W., (2012). Predicting Flight Delays. Stanford Education. Obtained from </w:t>
+      </w:r>
+      <w:hyperlink r:id="rId19" w:history="1">
+        <w:r>
+          <w:rPr>
+            <w:rStyle w:val="Hyperkobling"/>
+            <w:rFonts w:ascii="Times New Roman" w:hAnsi="Times New Roman" w:cs="Times New Roman"/>
+            <w:lang w:val="en-US"/>
+          </w:rPr>
+          <w:t>http://cs229.stanford.edu/proj2012/CastilloLawson-PredictingFlightDelays.pdf</w:t>
+        </w:r>
+      </w:hyperlink>
+    </w:p>
+    <w:p>
+      <w:pPr>
+        <w:spacing w:line="240" w:lineRule="auto"/>
+        <w:rPr>
+          <w:rFonts w:ascii="Times New Roman" w:hAnsi="Times New Roman" w:cs="Times New Roman"/>
+          <w:lang w:val="en-US"/>
+        </w:rPr>
+      </w:pPr>
+      <w:r>
+        <w:rPr>
+          <w:rFonts w:ascii="Times New Roman" w:hAnsi="Times New Roman" w:cs="Times New Roman"/>
+          <w:lang w:val="en-US"/>
+        </w:rPr>
+        <w:t xml:space="preserve">[8] Kuhn N. &amp; </w:t>
+      </w:r>
+      <w:proofErr w:type="spellStart"/>
+      <w:r>
+        <w:rPr>
+          <w:rFonts w:ascii="Times New Roman" w:hAnsi="Times New Roman" w:cs="Times New Roman"/>
+          <w:color w:val="000000"/>
+          <w:shd w:val="clear" w:color="auto" w:fill="FFFFFF"/>
+          <w:lang w:val="en-US"/>
+        </w:rPr>
+        <w:t>Jamadagni</w:t>
+      </w:r>
+      <w:proofErr w:type="spellEnd"/>
+      <w:r>
+        <w:rPr>
+          <w:rFonts w:ascii="Times New Roman" w:hAnsi="Times New Roman" w:cs="Times New Roman"/>
+          <w:color w:val="000000"/>
+          <w:shd w:val="clear" w:color="auto" w:fill="FFFFFF"/>
+          <w:lang w:val="en-US"/>
+        </w:rPr>
+        <w:t xml:space="preserve"> N.</w:t>
+      </w:r>
+      <w:r>
+        <w:rPr>
+          <w:rFonts w:ascii="Times New Roman" w:hAnsi="Times New Roman" w:cs="Times New Roman"/>
+          <w:lang w:val="en-US"/>
+        </w:rPr>
+        <w:t xml:space="preserve">, (2017). Application of Machine Learning Algorithms to predict flight arrival delays. Stanford Education. Obtained from </w:t>
+      </w:r>
+      <w:hyperlink r:id="rId20" w:history="1">
+        <w:r>
+          <w:rPr>
+            <w:rStyle w:val="Hyperkobling"/>
+            <w:rFonts w:ascii="Times New Roman" w:hAnsi="Times New Roman" w:cs="Times New Roman"/>
+            <w:lang w:val="en-US"/>
+          </w:rPr>
+          <w:t>http://cs229.stanford.edu/proj2017/final-reports/5243248.pdf</w:t>
+        </w:r>
+      </w:hyperlink>
+    </w:p>
+    <w:p>
+      <w:pPr>
+        <w:spacing w:line="240" w:lineRule="auto"/>
+        <w:rPr>
+          <w:rFonts w:ascii="Times New Roman" w:hAnsi="Times New Roman" w:cs="Times New Roman"/>
+          <w:lang w:val="en-US"/>
+        </w:rPr>
+      </w:pPr>
+      <w:r>
+        <w:rPr>
+          <w:rFonts w:ascii="Times New Roman" w:hAnsi="Times New Roman" w:cs="Times New Roman"/>
+          <w:lang w:val="en-US"/>
+        </w:rPr>
+        <w:t xml:space="preserve">[9] </w:t>
+      </w:r>
+      <w:proofErr w:type="spellStart"/>
+      <w:r>
+        <w:rPr>
+          <w:rFonts w:ascii="Times New Roman" w:hAnsi="Times New Roman" w:cs="Times New Roman"/>
+          <w:lang w:val="en-US"/>
+        </w:rPr>
+        <w:t>Movva</w:t>
+      </w:r>
+      <w:proofErr w:type="spellEnd"/>
+      <w:r>
+        <w:rPr>
+          <w:rFonts w:ascii="Times New Roman" w:hAnsi="Times New Roman" w:cs="Times New Roman"/>
+          <w:lang w:val="en-US"/>
+        </w:rPr>
+        <w:t xml:space="preserve"> N. &amp; Menon, S., (2016). Predicting flight delays and cancellations using weather as a feature. Stanford Education. Obtained from </w:t>
+      </w:r>
+      <w:hyperlink r:id="rId21" w:history="1">
+        <w:r>
+          <w:rPr>
+            <w:rStyle w:val="Hyperkobling"/>
+            <w:rFonts w:ascii="Times New Roman" w:hAnsi="Times New Roman" w:cs="Times New Roman"/>
+            <w:lang w:val="en-US"/>
+          </w:rPr>
+          <w:t>http://cs229.stanford.edu/proj2016/report/MenonMovva-PredictingFlightDelays-report.pdf</w:t>
+        </w:r>
+      </w:hyperlink>
+    </w:p>
+    <w:p>
+      <w:pPr>
+        <w:spacing w:line="240" w:lineRule="auto"/>
+        <w:rPr>
+          <w:rFonts w:ascii="Times New Roman" w:hAnsi="Times New Roman" w:cs="Times New Roman"/>
+          <w:lang w:val="en-US"/>
+        </w:rPr>
+      </w:pPr>
+      <w:r>
+        <w:rPr>
+          <w:rFonts w:ascii="Times New Roman" w:hAnsi="Times New Roman" w:cs="Times New Roman"/>
+        </w:rPr>
+        <w:t>[10]</w:t>
       </w:r>
     </w:p>
     <w:p>
@@ -12569,6 +13659,25 @@
       </w:tblBorders>
     </w:tblPr>
   </w:style>
+  <w:style w:type="paragraph" w:styleId="Bildetekst">
+    <w:name w:val="caption"/>
+    <w:basedOn w:val="Normal"/>
+    <w:next w:val="Normal"/>
+    <w:uiPriority w:val="35"/>
+    <w:unhideWhenUsed/>
+    <w:qFormat/>
+    <w:rsid w:val="00103A1A"/>
+    <w:pPr>
+      <w:spacing w:after="200" w:line="240" w:lineRule="auto"/>
+    </w:pPr>
+    <w:rPr>
+      <w:i/>
+      <w:iCs/>
+      <w:color w:val="44546A" w:themeColor="text2"/>
+      <w:sz w:val="18"/>
+      <w:szCs w:val="18"/>
+    </w:rPr>
+  </w:style>
 </w:styles>
 </file>
 
@@ -12868,6 +13977,15 @@
 </file>
 
 <file path=customXml/item1.xml><?xml version="1.0" encoding="utf-8"?>
+<?mso-contentType ?>
+<FormTemplates xmlns="http://schemas.microsoft.com/sharepoint/v3/contenttype/forms">
+  <Display>DocumentLibraryForm</Display>
+  <Edit>DocumentLibraryForm</Edit>
+  <New>DocumentLibraryForm</New>
+</FormTemplates>
+</file>
+
+<file path=customXml/item2.xml><?xml version="1.0" encoding="utf-8"?>
 <ct:contentTypeSchema xmlns:ct="http://schemas.microsoft.com/office/2006/metadata/contentType" xmlns:ma="http://schemas.microsoft.com/office/2006/metadata/properties/metaAttributes" ct:_="" ma:_="" ma:contentTypeName="Document" ma:contentTypeID="0x01010022BDC08C996BA64EB87B1F9B9E2C5DF9" ma:contentTypeVersion="0" ma:contentTypeDescription="Create a new document." ma:contentTypeScope="" ma:versionID="983ecd8c2420168fc0e75eac09cc5a51">
   <xsd:schema xmlns:xsd="http://www.w3.org/2001/XMLSchema" xmlns:xs="http://www.w3.org/2001/XMLSchema" xmlns:p="http://schemas.microsoft.com/office/2006/metadata/properties" targetNamespace="http://schemas.microsoft.com/office/2006/metadata/properties" ma:root="true" ma:fieldsID="f7b87b282e0ca2ca422e86c7cda57e4f">
     <xsd:element name="properties">
@@ -12981,15 +14099,6 @@
 </ct:contentTypeSchema>
 </file>
 
-<file path=customXml/item2.xml><?xml version="1.0" encoding="utf-8"?>
-<?mso-contentType ?>
-<FormTemplates xmlns="http://schemas.microsoft.com/sharepoint/v3/contenttype/forms">
-  <Display>DocumentLibraryForm</Display>
-  <Edit>DocumentLibraryForm</Edit>
-  <New>DocumentLibraryForm</New>
-</FormTemplates>
-</file>
-
 <file path=customXml/item3.xml><?xml version="1.0" encoding="utf-8"?>
 <p:properties xmlns:p="http://schemas.microsoft.com/office/2006/metadata/properties" xmlns:xsi="http://www.w3.org/2001/XMLSchema-instance" xmlns:pc="http://schemas.microsoft.com/office/infopath/2007/PartnerControls">
   <documentManagement/>
@@ -13001,6 +14110,14 @@
 </file>
 
 <file path=customXml/itemProps1.xml><?xml version="1.0" encoding="utf-8"?>
+<ds:datastoreItem xmlns:ds="http://schemas.openxmlformats.org/officeDocument/2006/customXml" ds:itemID="{8EEDAC00-1A45-40B1-A2FC-54E65749DDB7}">
+  <ds:schemaRefs>
+    <ds:schemaRef ds:uri="http://schemas.microsoft.com/sharepoint/v3/contenttype/forms"/>
+  </ds:schemaRefs>
+</ds:datastoreItem>
+</file>
+
+<file path=customXml/itemProps2.xml><?xml version="1.0" encoding="utf-8"?>
 <ds:datastoreItem xmlns:ds="http://schemas.openxmlformats.org/officeDocument/2006/customXml" ds:itemID="{E22B7B99-03A4-4F0D-9605-843CA6C095CB}">
   <ds:schemaRefs>
     <ds:schemaRef ds:uri="http://schemas.microsoft.com/office/2006/metadata/contentType"/>
@@ -13016,14 +14133,6 @@
 </ds:datastoreItem>
 </file>
 
-<file path=customXml/itemProps2.xml><?xml version="1.0" encoding="utf-8"?>
-<ds:datastoreItem xmlns:ds="http://schemas.openxmlformats.org/officeDocument/2006/customXml" ds:itemID="{8EEDAC00-1A45-40B1-A2FC-54E65749DDB7}">
-  <ds:schemaRefs>
-    <ds:schemaRef ds:uri="http://schemas.microsoft.com/sharepoint/v3/contenttype/forms"/>
-  </ds:schemaRefs>
-</ds:datastoreItem>
-</file>
-
 <file path=customXml/itemProps3.xml><?xml version="1.0" encoding="utf-8"?>
 <ds:datastoreItem xmlns:ds="http://schemas.openxmlformats.org/officeDocument/2006/customXml" ds:itemID="{37F9872E-BAC5-4F49-8588-EB819C97400E}">
   <ds:schemaRefs>
@@ -13034,7 +14143,7 @@
 </file>
 
 <file path=customXml/itemProps4.xml><?xml version="1.0" encoding="utf-8"?>
-<ds:datastoreItem xmlns:ds="http://schemas.openxmlformats.org/officeDocument/2006/customXml" ds:itemID="{485EC17C-C3E7-4791-BB8A-9506E1C26355}">
+<ds:datastoreItem xmlns:ds="http://schemas.openxmlformats.org/officeDocument/2006/customXml" ds:itemID="{E9E31915-09C3-465A-80E4-7BDE61266D83}">
   <ds:schemaRefs>
     <ds:schemaRef ds:uri="http://schemas.openxmlformats.org/officeDocument/2006/bibliography"/>
   </ds:schemaRefs>

</xml_diff>

<commit_message>
Writing about prediction is done.
</commit_message>
<xml_diff>
--- a/files/Report/project_report.docx
+++ b/files/Report/project_report.docx
@@ -166,14 +166,52 @@
         </w:rPr>
         <w:t xml:space="preserve"> </w:t>
       </w:r>
+      <w:proofErr w:type="spellStart"/>
       <w:r>
         <w:rPr>
           <w:rFonts w:ascii="Cambria" w:hAnsi="Cambria"/>
           <w:sz w:val="20"/>
           <w:szCs w:val="20"/>
         </w:rPr>
-        <w:t>Megh Raj Upreti</w:t>
-      </w:r>
+        <w:t>Megh</w:t>
+      </w:r>
+      <w:proofErr w:type="spellEnd"/>
+      <w:r>
+        <w:rPr>
+          <w:rFonts w:ascii="Cambria" w:hAnsi="Cambria"/>
+          <w:sz w:val="20"/>
+          <w:szCs w:val="20"/>
+        </w:rPr>
+        <w:t xml:space="preserve"> </w:t>
+      </w:r>
+      <w:proofErr w:type="spellStart"/>
+      <w:r>
+        <w:rPr>
+          <w:rFonts w:ascii="Cambria" w:hAnsi="Cambria"/>
+          <w:sz w:val="20"/>
+          <w:szCs w:val="20"/>
+        </w:rPr>
+        <w:t>Raj</w:t>
+      </w:r>
+      <w:proofErr w:type="spellEnd"/>
+      <w:r>
+        <w:rPr>
+          <w:rFonts w:ascii="Cambria" w:hAnsi="Cambria"/>
+          <w:sz w:val="20"/>
+          <w:szCs w:val="20"/>
+        </w:rPr>
+        <w:t xml:space="preserve"> </w:t>
+      </w:r>
+      <w:proofErr w:type="spellStart"/>
+      <w:r>
+        <w:rPr>
+          <w:rFonts w:ascii="Cambria" w:hAnsi="Cambria"/>
+          <w:sz w:val="20"/>
+          <w:szCs w:val="20"/>
+        </w:rPr>
+        <w:t>Upreti</w:t>
+      </w:r>
+      <w:proofErr w:type="spellEnd"/>
     </w:p>
     <w:p>
       <w:pPr>
@@ -1346,7 +1384,23 @@
           <w:rFonts w:ascii="Times New Roman" w:hAnsi="Times New Roman" w:cs="Times New Roman"/>
           <w:lang w:val="en-US"/>
         </w:rPr>
-        <w:t>like “basemap”</w:t>
+        <w:t>like “</w:t>
+      </w:r>
+      <w:proofErr w:type="spellStart"/>
+      <w:r>
+        <w:rPr>
+          <w:rFonts w:ascii="Times New Roman" w:hAnsi="Times New Roman" w:cs="Times New Roman"/>
+          <w:lang w:val="en-US"/>
+        </w:rPr>
+        <w:t>basemap</w:t>
+      </w:r>
+      <w:proofErr w:type="spellEnd"/>
+      <w:r>
+        <w:rPr>
+          <w:rFonts w:ascii="Times New Roman" w:hAnsi="Times New Roman" w:cs="Times New Roman"/>
+          <w:lang w:val="en-US"/>
+        </w:rPr>
+        <w:t>”</w:t>
       </w:r>
       <w:r>
         <w:rPr>
@@ -3274,8 +3328,17 @@
           <w:rFonts w:ascii="Times New Roman" w:hAnsi="Times New Roman" w:cs="Times New Roman"/>
           <w:lang w:val="en-US"/>
         </w:rPr>
-        <w:t>mpl_toolkits.basemap</w:t>
-      </w:r>
+        <w:t>mpl_</w:t>
+      </w:r>
+      <w:proofErr w:type="gramStart"/>
+      <w:r>
+        <w:rPr>
+          <w:rFonts w:ascii="Times New Roman" w:hAnsi="Times New Roman" w:cs="Times New Roman"/>
+          <w:lang w:val="en-US"/>
+        </w:rPr>
+        <w:t>toolkits.basemap</w:t>
+      </w:r>
+      <w:proofErr w:type="gramEnd"/>
     </w:p>
     <w:p>
       <w:pPr>
@@ -3397,8 +3460,17 @@
           <w:rFonts w:ascii="Times New Roman" w:hAnsi="Times New Roman" w:cs="Times New Roman"/>
           <w:lang w:val="en-US"/>
         </w:rPr>
-        <w:t>Another helpful open-source libraries</w:t>
-      </w:r>
+        <w:t xml:space="preserve">Another helpful open-source </w:t>
+      </w:r>
+      <w:proofErr w:type="gramStart"/>
+      <w:r>
+        <w:rPr>
+          <w:rFonts w:ascii="Times New Roman" w:hAnsi="Times New Roman" w:cs="Times New Roman"/>
+          <w:lang w:val="en-US"/>
+        </w:rPr>
+        <w:t>libraries</w:t>
+      </w:r>
+      <w:proofErr w:type="gramEnd"/>
     </w:p>
     <w:p>
       <w:pPr>
@@ -3598,12 +3670,21 @@
         </w:rPr>
         <w:t xml:space="preserve"> by </w:t>
       </w:r>
-      <w:r>
-        <w:rPr>
-          <w:rFonts w:ascii="Times New Roman" w:hAnsi="Times New Roman" w:cs="Times New Roman"/>
-          <w:lang w:val="en-US"/>
-        </w:rPr>
-        <w:t>Grether and Nagel.</w:t>
+      <w:proofErr w:type="spellStart"/>
+      <w:r>
+        <w:rPr>
+          <w:rFonts w:ascii="Times New Roman" w:hAnsi="Times New Roman" w:cs="Times New Roman"/>
+          <w:lang w:val="en-US"/>
+        </w:rPr>
+        <w:t>Grether</w:t>
+      </w:r>
+      <w:proofErr w:type="spellEnd"/>
+      <w:r>
+        <w:rPr>
+          <w:rFonts w:ascii="Times New Roman" w:hAnsi="Times New Roman" w:cs="Times New Roman"/>
+          <w:lang w:val="en-US"/>
+        </w:rPr>
+        <w:t xml:space="preserve"> and Nagel.</w:t>
       </w:r>
     </w:p>
     <w:p>
@@ -6212,7 +6293,23 @@
           <w:rFonts w:ascii="Times New Roman" w:hAnsi="Times New Roman" w:cs="Times New Roman"/>
           <w:lang w:val="en-US"/>
         </w:rPr>
-        <w:t>To calculate the great circle of each flight, we take advantage of the python open-source library “mpl_toolkits.basemap” which takes in the coordinates of the source and destination as an argument along with the number of points to be generated along the path, by letting the airtime in minute represents the number of points to be generated by the method “gcpoints” we can make sure that the average speed is taking into consideration. Average speed lays very much near the cruising speed of a flight</w:t>
+        <w:t>To calculate the great circle of each flight, we take advantage of the python open-source library “mpl_toolkits.basemap” which takes in the coordinates of the source and destination as an argument along with the number of points to be generated along the path, by letting the airtime in minute represents the number of points to be generated by the method “</w:t>
+      </w:r>
+      <w:proofErr w:type="spellStart"/>
+      <w:r>
+        <w:rPr>
+          <w:rFonts w:ascii="Times New Roman" w:hAnsi="Times New Roman" w:cs="Times New Roman"/>
+          <w:lang w:val="en-US"/>
+        </w:rPr>
+        <w:t>gcpoints</w:t>
+      </w:r>
+      <w:proofErr w:type="spellEnd"/>
+      <w:r>
+        <w:rPr>
+          <w:rFonts w:ascii="Times New Roman" w:hAnsi="Times New Roman" w:cs="Times New Roman"/>
+          <w:lang w:val="en-US"/>
+        </w:rPr>
+        <w:t>” we can make sure that the average speed is taking into consideration. Average speed lays very much near the cruising speed of a flight</w:t>
       </w:r>
       <w:r>
         <w:rPr>
@@ -6242,7 +6339,25 @@
           <w:rFonts w:ascii="Times New Roman" w:hAnsi="Times New Roman" w:cs="Times New Roman"/>
           <w:lang w:val="en-US"/>
         </w:rPr>
-        <w:t>All of the scaling steps are performed using PySpark function, except the great circle calculation which we experienced to be faster if done by iterating over the remaining scaled routes using the “rdd.collect()” PySpark function.</w:t>
+        <w:t>All of the scaling steps are performed using PySpark function, except the great circle calculation which we experienced to be faster if done by iterating over the remaining scaled routes using the “</w:t>
+      </w:r>
+      <w:proofErr w:type="spellStart"/>
+      <w:proofErr w:type="gramStart"/>
+      <w:r>
+        <w:rPr>
+          <w:rFonts w:ascii="Times New Roman" w:hAnsi="Times New Roman" w:cs="Times New Roman"/>
+          <w:lang w:val="en-US"/>
+        </w:rPr>
+        <w:t>rdd.collect</w:t>
+      </w:r>
+      <w:proofErr w:type="spellEnd"/>
+      <w:proofErr w:type="gramEnd"/>
+      <w:r>
+        <w:rPr>
+          <w:rFonts w:ascii="Times New Roman" w:hAnsi="Times New Roman" w:cs="Times New Roman"/>
+          <w:lang w:val="en-US"/>
+        </w:rPr>
+        <w:t>()” PySpark function.</w:t>
       </w:r>
     </w:p>
     <w:p>
@@ -6316,7 +6431,23 @@
           <w:rFonts w:ascii="Times New Roman" w:hAnsi="Times New Roman" w:cs="Times New Roman"/>
           <w:lang w:val="en-US"/>
         </w:rPr>
-        <w:t xml:space="preserve">Although it is possible to change the time intervals, it is recommended to run the script for one day at a time, either in advance or a week before. The output can then be served to the client simulation application by using ftp or by giving access to a NoSQL database like mongoDB. The json structure makes it easy to establish a NoSQL database for this purpose, but for our project we feel it is enough to try to save some time and use the scp command to be </w:t>
+        <w:t xml:space="preserve">Although it is possible to change the time intervals, it is recommended to run the script for one day at a time, either in advance or a week before. The output can then be served to the client simulation application by using ftp or by giving access to a NoSQL database like mongoDB. The json structure makes it easy to establish a NoSQL database for this purpose, but for our project we feel it is enough to try to save some time and use the </w:t>
+      </w:r>
+      <w:proofErr w:type="spellStart"/>
+      <w:r>
+        <w:rPr>
+          <w:rFonts w:ascii="Times New Roman" w:hAnsi="Times New Roman" w:cs="Times New Roman"/>
+          <w:lang w:val="en-US"/>
+        </w:rPr>
+        <w:t>scp</w:t>
+      </w:r>
+      <w:proofErr w:type="spellEnd"/>
+      <w:r>
+        <w:rPr>
+          <w:rFonts w:ascii="Times New Roman" w:hAnsi="Times New Roman" w:cs="Times New Roman"/>
+          <w:lang w:val="en-US"/>
+        </w:rPr>
+        <w:t xml:space="preserve"> command to be </w:t>
       </w:r>
       <w:r>
         <w:rPr>
@@ -7132,8 +7263,9 @@
                 <w:w w:val="95"/>
                 <w:lang w:val="en-US"/>
               </w:rPr>
-              <w:t>, h</w:t>
+              <w:t xml:space="preserve">, </w:t>
             </w:r>
+            <w:proofErr w:type="spellStart"/>
             <w:r>
               <w:rPr>
                 <w:b/>
@@ -7154,7 +7286,7 @@
                 <w:w w:val="95"/>
                 <w:lang w:val="en-US"/>
               </w:rPr>
-              <w:t>:m</w:t>
+              <w:t>h</w:t>
             </w:r>
             <w:r>
               <w:rPr>
@@ -7165,8 +7297,9 @@
                 <w:w w:val="95"/>
                 <w:lang w:val="en-US"/>
               </w:rPr>
-              <w:t>m</w:t>
+              <w:t>:</w:t>
             </w:r>
+            <w:proofErr w:type="gramStart"/>
             <w:r>
               <w:rPr>
                 <w:b/>
@@ -7176,7 +7309,7 @@
                 <w:w w:val="95"/>
                 <w:lang w:val="en-US"/>
               </w:rPr>
-              <w:t>:s</w:t>
+              <w:t>m</w:t>
             </w:r>
             <w:r>
               <w:rPr>
@@ -7187,8 +7320,32 @@
                 <w:w w:val="95"/>
                 <w:lang w:val="en-US"/>
               </w:rPr>
+              <w:t>m</w:t>
+            </w:r>
+            <w:r>
+              <w:rPr>
+                <w:b/>
+                <w:bCs/>
+                <w:i/>
+                <w:iCs/>
+                <w:w w:val="95"/>
+                <w:lang w:val="en-US"/>
+              </w:rPr>
+              <w:t>:s</w:t>
+            </w:r>
+            <w:r>
+              <w:rPr>
+                <w:b/>
+                <w:bCs/>
+                <w:i/>
+                <w:iCs/>
+                <w:w w:val="95"/>
+                <w:lang w:val="en-US"/>
+              </w:rPr>
               <w:t>s</w:t>
             </w:r>
+            <w:proofErr w:type="spellEnd"/>
+            <w:proofErr w:type="gramEnd"/>
           </w:p>
         </w:tc>
       </w:tr>
@@ -7706,7 +7863,25 @@
           <w:w w:val="95"/>
           <w:lang w:val="en-US"/>
         </w:rPr>
-        <w:t xml:space="preserve">(46*60)+6 / 24*60*60 ~ </w:t>
+        <w:t>(46*</w:t>
+      </w:r>
+      <w:proofErr w:type="gramStart"/>
+      <w:r>
+        <w:rPr>
+          <w:rFonts w:ascii="Times New Roman" w:hAnsi="Times New Roman" w:cs="Times New Roman"/>
+          <w:w w:val="95"/>
+          <w:lang w:val="en-US"/>
+        </w:rPr>
+        <w:t>60)+</w:t>
+      </w:r>
+      <w:proofErr w:type="gramEnd"/>
+      <w:r>
+        <w:rPr>
+          <w:rFonts w:ascii="Times New Roman" w:hAnsi="Times New Roman" w:cs="Times New Roman"/>
+          <w:w w:val="95"/>
+          <w:lang w:val="en-US"/>
+        </w:rPr>
+        <w:t xml:space="preserve">6 / 24*60*60 ~ </w:t>
       </w:r>
       <w:r>
         <w:rPr>
@@ -8401,7 +8576,39 @@
           <w:rFonts w:ascii="Times New Roman" w:hAnsi="Times New Roman" w:cs="Times New Roman"/>
           <w:lang w:val="en-US"/>
         </w:rPr>
-        <w:t>The main generator script is to be found under the following path and name “2_delay_statistics\analyze.py” and it loops through the array of “analyze_targets” in the previously mentioned json configuration file. During every loop similar operations are performed on different features using PySpark functions.</w:t>
+        <w:t>The main generator script is to be found under the following path and name “2_delay_statistics\analyze.py” and it loops through the array of “</w:t>
+      </w:r>
+      <w:proofErr w:type="spellStart"/>
+      <w:r>
+        <w:rPr>
+          <w:rFonts w:ascii="Times New Roman" w:hAnsi="Times New Roman" w:cs="Times New Roman"/>
+          <w:lang w:val="en-US"/>
+        </w:rPr>
+        <w:t>analyze_targets</w:t>
+      </w:r>
+      <w:proofErr w:type="spellEnd"/>
+      <w:r>
+        <w:rPr>
+          <w:rFonts w:ascii="Times New Roman" w:hAnsi="Times New Roman" w:cs="Times New Roman"/>
+          <w:lang w:val="en-US"/>
+        </w:rPr>
+        <w:t xml:space="preserve">” in the previously mentioned json configuration file. During every loop similar </w:t>
+      </w:r>
+      <w:proofErr w:type="gramStart"/>
+      <w:r>
+        <w:rPr>
+          <w:rFonts w:ascii="Times New Roman" w:hAnsi="Times New Roman" w:cs="Times New Roman"/>
+          <w:lang w:val="en-US"/>
+        </w:rPr>
+        <w:t>operations</w:t>
+      </w:r>
+      <w:proofErr w:type="gramEnd"/>
+      <w:r>
+        <w:rPr>
+          <w:rFonts w:ascii="Times New Roman" w:hAnsi="Times New Roman" w:cs="Times New Roman"/>
+          <w:lang w:val="en-US"/>
+        </w:rPr>
+        <w:t xml:space="preserve"> are performed on different features using PySpark functions.</w:t>
       </w:r>
     </w:p>
     <w:p>
@@ -8500,6 +8707,7 @@
         </w:rPr>
         <w:t>“</w:t>
       </w:r>
+      <w:proofErr w:type="spellStart"/>
       <w:r>
         <w:rPr>
           <w:rFonts w:ascii="Times New Roman" w:hAnsi="Times New Roman" w:cs="Times New Roman"/>
@@ -8507,6 +8715,7 @@
         </w:rPr>
         <w:t>analyze_targets</w:t>
       </w:r>
+      <w:proofErr w:type="spellEnd"/>
       <w:r>
         <w:rPr>
           <w:rFonts w:ascii="Times New Roman" w:hAnsi="Times New Roman" w:cs="Times New Roman"/>
@@ -8665,7 +8874,23 @@
           <w:rFonts w:ascii="Times New Roman" w:hAnsi="Times New Roman" w:cs="Times New Roman"/>
           <w:lang w:val="en-US"/>
         </w:rPr>
-        <w:t>here M is the size of the array of “target_components”</w:t>
+        <w:t>here M is the size of the array of “</w:t>
+      </w:r>
+      <w:proofErr w:type="spellStart"/>
+      <w:r>
+        <w:rPr>
+          <w:rFonts w:ascii="Times New Roman" w:hAnsi="Times New Roman" w:cs="Times New Roman"/>
+          <w:lang w:val="en-US"/>
+        </w:rPr>
+        <w:t>target_components</w:t>
+      </w:r>
+      <w:proofErr w:type="spellEnd"/>
+      <w:r>
+        <w:rPr>
+          <w:rFonts w:ascii="Times New Roman" w:hAnsi="Times New Roman" w:cs="Times New Roman"/>
+          <w:lang w:val="en-US"/>
+        </w:rPr>
+        <w:t>”</w:t>
       </w:r>
       <w:r>
         <w:rPr>
@@ -8709,8 +8934,17 @@
           <w:rFonts w:ascii="Times New Roman" w:hAnsi="Times New Roman" w:cs="Times New Roman"/>
           <w:lang w:val="en-US"/>
         </w:rPr>
-        <w:t>f(n) = O(</w:t>
-      </w:r>
+        <w:t xml:space="preserve">f(n) = </w:t>
+      </w:r>
+      <w:proofErr w:type="gramStart"/>
+      <w:r>
+        <w:rPr>
+          <w:rFonts w:ascii="Times New Roman" w:hAnsi="Times New Roman" w:cs="Times New Roman"/>
+          <w:lang w:val="en-US"/>
+        </w:rPr>
+        <w:t>O(</w:t>
+      </w:r>
+      <w:proofErr w:type="gramEnd"/>
       <w:r>
         <w:rPr>
           <w:rFonts w:ascii="Times New Roman" w:hAnsi="Times New Roman" w:cs="Times New Roman"/>
@@ -8942,7 +9176,25 @@
           <w:w w:val="95"/>
           <w:lang w:val="en-US"/>
         </w:rPr>
-        <w:t xml:space="preserve">“analyze_config.json” </w:t>
+        <w:t>“analyze_</w:t>
+      </w:r>
+      <w:proofErr w:type="gramStart"/>
+      <w:r>
+        <w:rPr>
+          <w:rFonts w:ascii="Times New Roman" w:hAnsi="Times New Roman" w:cs="Times New Roman"/>
+          <w:w w:val="95"/>
+          <w:lang w:val="en-US"/>
+        </w:rPr>
+        <w:t>config.json</w:t>
+      </w:r>
+      <w:proofErr w:type="gramEnd"/>
+      <w:r>
+        <w:rPr>
+          <w:rFonts w:ascii="Times New Roman" w:hAnsi="Times New Roman" w:cs="Times New Roman"/>
+          <w:w w:val="95"/>
+          <w:lang w:val="en-US"/>
+        </w:rPr>
+        <w:t xml:space="preserve">” </w:t>
       </w:r>
       <w:r>
         <w:rPr>
@@ -9181,11 +9433,10 @@
           <w:szCs w:val="16"/>
           <w:lang w:val="en-US"/>
         </w:rPr>
-        <w:t>Read “analyze_config.json”</w:t>
-      </w:r>
-    </w:p>
-    <w:p>
-      <w:pPr>
+        <w:t>Read “analyze_</w:t>
+      </w:r>
+      <w:proofErr w:type="gramStart"/>
+      <w:r>
         <w:rPr>
           <w:rFonts w:ascii="Times New Roman" w:hAnsi="Times New Roman" w:cs="Times New Roman"/>
           <w:w w:val="95"/>
@@ -9193,7 +9444,9 @@
           <w:szCs w:val="16"/>
           <w:lang w:val="en-US"/>
         </w:rPr>
-      </w:pPr>
+        <w:t>config.json</w:t>
+      </w:r>
+      <w:proofErr w:type="gramEnd"/>
       <w:r>
         <w:rPr>
           <w:rFonts w:ascii="Times New Roman" w:hAnsi="Times New Roman" w:cs="Times New Roman"/>
@@ -9202,9 +9455,11 @@
           <w:szCs w:val="16"/>
           <w:lang w:val="en-US"/>
         </w:rPr>
-        <w:t xml:space="preserve">- </w:t>
-      </w:r>
-      <w:r>
+        <w:t>”</w:t>
+      </w:r>
+    </w:p>
+    <w:p>
+      <w:pPr>
         <w:rPr>
           <w:rFonts w:ascii="Times New Roman" w:hAnsi="Times New Roman" w:cs="Times New Roman"/>
           <w:w w:val="95"/>
@@ -9212,11 +9467,8 @@
           <w:szCs w:val="16"/>
           <w:lang w:val="en-US"/>
         </w:rPr>
-        <w:t>Read dataset</w:t>
-      </w:r>
-    </w:p>
-    <w:p>
-      <w:pPr>
+      </w:pPr>
+      <w:r>
         <w:rPr>
           <w:rFonts w:ascii="Times New Roman" w:hAnsi="Times New Roman" w:cs="Times New Roman"/>
           <w:w w:val="95"/>
@@ -9224,7 +9476,8 @@
           <w:szCs w:val="16"/>
           <w:lang w:val="en-US"/>
         </w:rPr>
-      </w:pPr>
+        <w:t xml:space="preserve">- </w:t>
+      </w:r>
       <w:r>
         <w:rPr>
           <w:rFonts w:ascii="Times New Roman" w:hAnsi="Times New Roman" w:cs="Times New Roman"/>
@@ -9233,9 +9486,11 @@
           <w:szCs w:val="16"/>
           <w:lang w:val="en-US"/>
         </w:rPr>
-        <w:t xml:space="preserve">- </w:t>
-      </w:r>
-      <w:r>
+        <w:t>Read dataset</w:t>
+      </w:r>
+    </w:p>
+    <w:p>
+      <w:pPr>
         <w:rPr>
           <w:rFonts w:ascii="Times New Roman" w:hAnsi="Times New Roman" w:cs="Times New Roman"/>
           <w:w w:val="95"/>
@@ -9243,11 +9498,8 @@
           <w:szCs w:val="16"/>
           <w:lang w:val="en-US"/>
         </w:rPr>
-        <w:t>For N in length(«analyze_targets»):</w:t>
-      </w:r>
-    </w:p>
-    <w:p>
-      <w:pPr>
+      </w:pPr>
+      <w:r>
         <w:rPr>
           <w:rFonts w:ascii="Times New Roman" w:hAnsi="Times New Roman" w:cs="Times New Roman"/>
           <w:w w:val="95"/>
@@ -9255,7 +9507,8 @@
           <w:szCs w:val="16"/>
           <w:lang w:val="en-US"/>
         </w:rPr>
-      </w:pPr>
+        <w:t xml:space="preserve">- </w:t>
+      </w:r>
       <w:r>
         <w:rPr>
           <w:rFonts w:ascii="Times New Roman" w:hAnsi="Times New Roman" w:cs="Times New Roman"/>
@@ -9264,8 +9517,9 @@
           <w:szCs w:val="16"/>
           <w:lang w:val="en-US"/>
         </w:rPr>
-        <w:tab/>
-      </w:r>
+        <w:t>For N in length(«</w:t>
+      </w:r>
+      <w:proofErr w:type="spellStart"/>
       <w:r>
         <w:rPr>
           <w:rFonts w:ascii="Times New Roman" w:hAnsi="Times New Roman" w:cs="Times New Roman"/>
@@ -9274,8 +9528,9 @@
           <w:szCs w:val="16"/>
           <w:lang w:val="en-US"/>
         </w:rPr>
-        <w:t xml:space="preserve">- </w:t>
-      </w:r>
+        <w:t>analyze_targets</w:t>
+      </w:r>
+      <w:proofErr w:type="spellEnd"/>
       <w:r>
         <w:rPr>
           <w:rFonts w:ascii="Times New Roman" w:hAnsi="Times New Roman" w:cs="Times New Roman"/>
@@ -9284,7 +9539,7 @@
           <w:szCs w:val="16"/>
           <w:lang w:val="en-US"/>
         </w:rPr>
-        <w:t>read configuration parameters</w:t>
+        <w:t>»):</w:t>
       </w:r>
     </w:p>
     <w:p>
@@ -9325,7 +9580,7 @@
           <w:szCs w:val="16"/>
           <w:lang w:val="en-US"/>
         </w:rPr>
-        <w:t>if target_type == “merged”:</w:t>
+        <w:t>read configuration parameters</w:t>
       </w:r>
     </w:p>
     <w:p>
@@ -9356,7 +9611,7 @@
           <w:szCs w:val="16"/>
           <w:lang w:val="en-US"/>
         </w:rPr>
-        <w:tab/>
+        <w:t xml:space="preserve">- </w:t>
       </w:r>
       <w:r>
         <w:rPr>
@@ -9366,8 +9621,9 @@
           <w:szCs w:val="16"/>
           <w:lang w:val="en-US"/>
         </w:rPr>
-        <w:t xml:space="preserve">- </w:t>
-      </w:r>
+        <w:t xml:space="preserve">if </w:t>
+      </w:r>
+      <w:proofErr w:type="spellStart"/>
       <w:r>
         <w:rPr>
           <w:rFonts w:ascii="Times New Roman" w:hAnsi="Times New Roman" w:cs="Times New Roman"/>
@@ -9376,8 +9632,9 @@
           <w:szCs w:val="16"/>
           <w:lang w:val="en-US"/>
         </w:rPr>
-        <w:t>merged_feature</w:t>
-      </w:r>
+        <w:t>target_type</w:t>
+      </w:r>
+      <w:proofErr w:type="spellEnd"/>
       <w:r>
         <w:rPr>
           <w:rFonts w:ascii="Times New Roman" w:hAnsi="Times New Roman" w:cs="Times New Roman"/>
@@ -9386,9 +9643,11 @@
           <w:szCs w:val="16"/>
           <w:lang w:val="en-US"/>
         </w:rPr>
-        <w:t>s</w:t>
-      </w:r>
-      <w:r>
+        <w:t xml:space="preserve"> == “merged”:</w:t>
+      </w:r>
+    </w:p>
+    <w:p>
+      <w:pPr>
         <w:rPr>
           <w:rFonts w:ascii="Times New Roman" w:hAnsi="Times New Roman" w:cs="Times New Roman"/>
           <w:w w:val="95"/>
@@ -9396,12 +9655,8 @@
           <w:szCs w:val="16"/>
           <w:lang w:val="en-US"/>
         </w:rPr>
-        <w:t xml:space="preserve"> = target_components[0]</w:t>
-      </w:r>
-    </w:p>
-    <w:p>
-      <w:pPr>
-        <w:ind w:left="708" w:firstLine="708"/>
+      </w:pPr>
+      <w:r>
         <w:rPr>
           <w:rFonts w:ascii="Times New Roman" w:hAnsi="Times New Roman" w:cs="Times New Roman"/>
           <w:w w:val="95"/>
@@ -9409,7 +9664,8 @@
           <w:szCs w:val="16"/>
           <w:lang w:val="en-US"/>
         </w:rPr>
-      </w:pPr>
+        <w:tab/>
+      </w:r>
       <w:r>
         <w:rPr>
           <w:rFonts w:ascii="Times New Roman" w:hAnsi="Times New Roman" w:cs="Times New Roman"/>
@@ -9418,7 +9674,7 @@
           <w:szCs w:val="16"/>
           <w:lang w:val="en-US"/>
         </w:rPr>
-        <w:t xml:space="preserve">- </w:t>
+        <w:tab/>
       </w:r>
       <w:r>
         <w:rPr>
@@ -9428,12 +9684,10 @@
           <w:szCs w:val="16"/>
           <w:lang w:val="en-US"/>
         </w:rPr>
-        <w:t>for M in “target_components”:</w:t>
-      </w:r>
-    </w:p>
-    <w:p>
-      <w:pPr>
-        <w:ind w:left="2123"/>
+        <w:t xml:space="preserve">- </w:t>
+      </w:r>
+      <w:proofErr w:type="spellStart"/>
+      <w:r>
         <w:rPr>
           <w:rFonts w:ascii="Times New Roman" w:hAnsi="Times New Roman" w:cs="Times New Roman"/>
           <w:w w:val="95"/>
@@ -9441,7 +9695,8 @@
           <w:szCs w:val="16"/>
           <w:lang w:val="en-US"/>
         </w:rPr>
-      </w:pPr>
+        <w:t>merged_feature</w:t>
+      </w:r>
       <w:r>
         <w:rPr>
           <w:rFonts w:ascii="Times New Roman" w:hAnsi="Times New Roman" w:cs="Times New Roman"/>
@@ -9450,8 +9705,9 @@
           <w:szCs w:val="16"/>
           <w:lang w:val="en-US"/>
         </w:rPr>
-        <w:t xml:space="preserve">- </w:t>
-      </w:r>
+        <w:t>s</w:t>
+      </w:r>
+      <w:proofErr w:type="spellEnd"/>
       <w:r>
         <w:rPr>
           <w:rFonts w:ascii="Times New Roman" w:hAnsi="Times New Roman" w:cs="Times New Roman"/>
@@ -9460,8 +9716,9 @@
           <w:szCs w:val="16"/>
           <w:lang w:val="en-US"/>
         </w:rPr>
-        <w:t>merged feature</w:t>
-      </w:r>
+        <w:t xml:space="preserve"> = </w:t>
+      </w:r>
+      <w:proofErr w:type="spellStart"/>
       <w:r>
         <w:rPr>
           <w:rFonts w:ascii="Times New Roman" w:hAnsi="Times New Roman" w:cs="Times New Roman"/>
@@ -9470,8 +9727,9 @@
           <w:szCs w:val="16"/>
           <w:lang w:val="en-US"/>
         </w:rPr>
-        <w:t>s</w:t>
-      </w:r>
+        <w:t>target_</w:t>
+      </w:r>
+      <w:proofErr w:type="gramStart"/>
       <w:r>
         <w:rPr>
           <w:rFonts w:ascii="Times New Roman" w:hAnsi="Times New Roman" w:cs="Times New Roman"/>
@@ -9480,8 +9738,9 @@
           <w:szCs w:val="16"/>
           <w:lang w:val="en-US"/>
         </w:rPr>
-        <w:t xml:space="preserve"> = merge(merged_feature</w:t>
-      </w:r>
+        <w:t>components</w:t>
+      </w:r>
+      <w:proofErr w:type="spellEnd"/>
       <w:r>
         <w:rPr>
           <w:rFonts w:ascii="Times New Roman" w:hAnsi="Times New Roman" w:cs="Times New Roman"/>
@@ -9490,8 +9749,9 @@
           <w:szCs w:val="16"/>
           <w:lang w:val="en-US"/>
         </w:rPr>
-        <w:t>s</w:t>
-      </w:r>
+        <w:t>[</w:t>
+      </w:r>
+      <w:proofErr w:type="gramEnd"/>
       <w:r>
         <w:rPr>
           <w:rFonts w:ascii="Times New Roman" w:hAnsi="Times New Roman" w:cs="Times New Roman"/>
@@ -9500,7 +9760,7 @@
           <w:szCs w:val="16"/>
           <w:lang w:val="en-US"/>
         </w:rPr>
-        <w:t>, M)</w:t>
+        <w:t>0]</w:t>
       </w:r>
     </w:p>
     <w:p>
@@ -9522,12 +9782,9 @@
           <w:szCs w:val="16"/>
           <w:lang w:val="en-US"/>
         </w:rPr>
-        <w:t>- target_column = merged_features</w:t>
-      </w:r>
-    </w:p>
-    <w:p>
-      <w:pPr>
-        <w:ind w:left="705"/>
+        <w:t xml:space="preserve">- </w:t>
+      </w:r>
+      <w:r>
         <w:rPr>
           <w:rFonts w:ascii="Times New Roman" w:hAnsi="Times New Roman" w:cs="Times New Roman"/>
           <w:w w:val="95"/>
@@ -9535,7 +9792,9 @@
           <w:szCs w:val="16"/>
           <w:lang w:val="en-US"/>
         </w:rPr>
-      </w:pPr>
+        <w:t>for M in “</w:t>
+      </w:r>
+      <w:proofErr w:type="spellStart"/>
       <w:r>
         <w:rPr>
           <w:rFonts w:ascii="Times New Roman" w:hAnsi="Times New Roman" w:cs="Times New Roman"/>
@@ -9544,12 +9803,10 @@
           <w:szCs w:val="16"/>
           <w:lang w:val="en-US"/>
         </w:rPr>
-        <w:t>- else:</w:t>
-      </w:r>
-    </w:p>
-    <w:p>
-      <w:pPr>
-        <w:ind w:left="1413" w:firstLine="3"/>
+        <w:t>target_components</w:t>
+      </w:r>
+      <w:proofErr w:type="spellEnd"/>
+      <w:r>
         <w:rPr>
           <w:rFonts w:ascii="Times New Roman" w:hAnsi="Times New Roman" w:cs="Times New Roman"/>
           <w:w w:val="95"/>
@@ -9557,8 +9814,12 @@
           <w:szCs w:val="16"/>
           <w:lang w:val="en-US"/>
         </w:rPr>
-      </w:pPr>
-      <w:r>
+        <w:t>”:</w:t>
+      </w:r>
+    </w:p>
+    <w:p>
+      <w:pPr>
+        <w:ind w:left="2123"/>
         <w:rPr>
           <w:rFonts w:ascii="Times New Roman" w:hAnsi="Times New Roman" w:cs="Times New Roman"/>
           <w:w w:val="95"/>
@@ -9566,12 +9827,8 @@
           <w:szCs w:val="16"/>
           <w:lang w:val="en-US"/>
         </w:rPr>
-        <w:t>- target_column = “target_column”</w:t>
-      </w:r>
-    </w:p>
-    <w:p>
-      <w:pPr>
-        <w:ind w:left="705"/>
+      </w:pPr>
+      <w:r>
         <w:rPr>
           <w:rFonts w:ascii="Times New Roman" w:hAnsi="Times New Roman" w:cs="Times New Roman"/>
           <w:w w:val="95"/>
@@ -9579,7 +9836,8 @@
           <w:szCs w:val="16"/>
           <w:lang w:val="en-US"/>
         </w:rPr>
-      </w:pPr>
+        <w:t xml:space="preserve">- </w:t>
+      </w:r>
       <w:r>
         <w:rPr>
           <w:rFonts w:ascii="Times New Roman" w:hAnsi="Times New Roman" w:cs="Times New Roman"/>
@@ -9588,7 +9846,7 @@
           <w:szCs w:val="16"/>
           <w:lang w:val="en-US"/>
         </w:rPr>
-        <w:t xml:space="preserve">- </w:t>
+        <w:t>merged feature</w:t>
       </w:r>
       <w:r>
         <w:rPr>
@@ -9598,7 +9856,7 @@
           <w:szCs w:val="16"/>
           <w:lang w:val="en-US"/>
         </w:rPr>
-        <w:t>aggregate and group delays</w:t>
+        <w:t>s</w:t>
       </w:r>
       <w:r>
         <w:rPr>
@@ -9608,8 +9866,250 @@
           <w:szCs w:val="16"/>
           <w:lang w:val="en-US"/>
         </w:rPr>
-        <w:t xml:space="preserve"> according to merged_features</w:t>
-      </w:r>
+        <w:t xml:space="preserve"> = </w:t>
+      </w:r>
+      <w:proofErr w:type="gramStart"/>
+      <w:r>
+        <w:rPr>
+          <w:rFonts w:ascii="Times New Roman" w:hAnsi="Times New Roman" w:cs="Times New Roman"/>
+          <w:w w:val="95"/>
+          <w:sz w:val="16"/>
+          <w:szCs w:val="16"/>
+          <w:lang w:val="en-US"/>
+        </w:rPr>
+        <w:t>merge(</w:t>
+      </w:r>
+      <w:proofErr w:type="spellStart"/>
+      <w:proofErr w:type="gramEnd"/>
+      <w:r>
+        <w:rPr>
+          <w:rFonts w:ascii="Times New Roman" w:hAnsi="Times New Roman" w:cs="Times New Roman"/>
+          <w:w w:val="95"/>
+          <w:sz w:val="16"/>
+          <w:szCs w:val="16"/>
+          <w:lang w:val="en-US"/>
+        </w:rPr>
+        <w:t>merged_feature</w:t>
+      </w:r>
+      <w:r>
+        <w:rPr>
+          <w:rFonts w:ascii="Times New Roman" w:hAnsi="Times New Roman" w:cs="Times New Roman"/>
+          <w:w w:val="95"/>
+          <w:sz w:val="16"/>
+          <w:szCs w:val="16"/>
+          <w:lang w:val="en-US"/>
+        </w:rPr>
+        <w:t>s</w:t>
+      </w:r>
+      <w:proofErr w:type="spellEnd"/>
+      <w:r>
+        <w:rPr>
+          <w:rFonts w:ascii="Times New Roman" w:hAnsi="Times New Roman" w:cs="Times New Roman"/>
+          <w:w w:val="95"/>
+          <w:sz w:val="16"/>
+          <w:szCs w:val="16"/>
+          <w:lang w:val="en-US"/>
+        </w:rPr>
+        <w:t>, M)</w:t>
+      </w:r>
+    </w:p>
+    <w:p>
+      <w:pPr>
+        <w:ind w:left="708" w:firstLine="708"/>
+        <w:rPr>
+          <w:rFonts w:ascii="Times New Roman" w:hAnsi="Times New Roman" w:cs="Times New Roman"/>
+          <w:w w:val="95"/>
+          <w:sz w:val="16"/>
+          <w:szCs w:val="16"/>
+          <w:lang w:val="en-US"/>
+        </w:rPr>
+      </w:pPr>
+      <w:r>
+        <w:rPr>
+          <w:rFonts w:ascii="Times New Roman" w:hAnsi="Times New Roman" w:cs="Times New Roman"/>
+          <w:w w:val="95"/>
+          <w:sz w:val="16"/>
+          <w:szCs w:val="16"/>
+          <w:lang w:val="en-US"/>
+        </w:rPr>
+        <w:t xml:space="preserve">- </w:t>
+      </w:r>
+      <w:proofErr w:type="spellStart"/>
+      <w:r>
+        <w:rPr>
+          <w:rFonts w:ascii="Times New Roman" w:hAnsi="Times New Roman" w:cs="Times New Roman"/>
+          <w:w w:val="95"/>
+          <w:sz w:val="16"/>
+          <w:szCs w:val="16"/>
+          <w:lang w:val="en-US"/>
+        </w:rPr>
+        <w:t>target_column</w:t>
+      </w:r>
+      <w:proofErr w:type="spellEnd"/>
+      <w:r>
+        <w:rPr>
+          <w:rFonts w:ascii="Times New Roman" w:hAnsi="Times New Roman" w:cs="Times New Roman"/>
+          <w:w w:val="95"/>
+          <w:sz w:val="16"/>
+          <w:szCs w:val="16"/>
+          <w:lang w:val="en-US"/>
+        </w:rPr>
+        <w:t xml:space="preserve"> = </w:t>
+      </w:r>
+      <w:proofErr w:type="spellStart"/>
+      <w:r>
+        <w:rPr>
+          <w:rFonts w:ascii="Times New Roman" w:hAnsi="Times New Roman" w:cs="Times New Roman"/>
+          <w:w w:val="95"/>
+          <w:sz w:val="16"/>
+          <w:szCs w:val="16"/>
+          <w:lang w:val="en-US"/>
+        </w:rPr>
+        <w:t>merged_features</w:t>
+      </w:r>
+      <w:proofErr w:type="spellEnd"/>
+    </w:p>
+    <w:p>
+      <w:pPr>
+        <w:ind w:left="705"/>
+        <w:rPr>
+          <w:rFonts w:ascii="Times New Roman" w:hAnsi="Times New Roman" w:cs="Times New Roman"/>
+          <w:w w:val="95"/>
+          <w:sz w:val="16"/>
+          <w:szCs w:val="16"/>
+          <w:lang w:val="en-US"/>
+        </w:rPr>
+      </w:pPr>
+      <w:r>
+        <w:rPr>
+          <w:rFonts w:ascii="Times New Roman" w:hAnsi="Times New Roman" w:cs="Times New Roman"/>
+          <w:w w:val="95"/>
+          <w:sz w:val="16"/>
+          <w:szCs w:val="16"/>
+          <w:lang w:val="en-US"/>
+        </w:rPr>
+        <w:t>- else:</w:t>
+      </w:r>
+    </w:p>
+    <w:p>
+      <w:pPr>
+        <w:ind w:left="1413" w:firstLine="3"/>
+        <w:rPr>
+          <w:rFonts w:ascii="Times New Roman" w:hAnsi="Times New Roman" w:cs="Times New Roman"/>
+          <w:w w:val="95"/>
+          <w:sz w:val="16"/>
+          <w:szCs w:val="16"/>
+          <w:lang w:val="en-US"/>
+        </w:rPr>
+      </w:pPr>
+      <w:r>
+        <w:rPr>
+          <w:rFonts w:ascii="Times New Roman" w:hAnsi="Times New Roman" w:cs="Times New Roman"/>
+          <w:w w:val="95"/>
+          <w:sz w:val="16"/>
+          <w:szCs w:val="16"/>
+          <w:lang w:val="en-US"/>
+        </w:rPr>
+        <w:t xml:space="preserve">- </w:t>
+      </w:r>
+      <w:proofErr w:type="spellStart"/>
+      <w:r>
+        <w:rPr>
+          <w:rFonts w:ascii="Times New Roman" w:hAnsi="Times New Roman" w:cs="Times New Roman"/>
+          <w:w w:val="95"/>
+          <w:sz w:val="16"/>
+          <w:szCs w:val="16"/>
+          <w:lang w:val="en-US"/>
+        </w:rPr>
+        <w:t>target_column</w:t>
+      </w:r>
+      <w:proofErr w:type="spellEnd"/>
+      <w:r>
+        <w:rPr>
+          <w:rFonts w:ascii="Times New Roman" w:hAnsi="Times New Roman" w:cs="Times New Roman"/>
+          <w:w w:val="95"/>
+          <w:sz w:val="16"/>
+          <w:szCs w:val="16"/>
+          <w:lang w:val="en-US"/>
+        </w:rPr>
+        <w:t xml:space="preserve"> = “</w:t>
+      </w:r>
+      <w:proofErr w:type="spellStart"/>
+      <w:r>
+        <w:rPr>
+          <w:rFonts w:ascii="Times New Roman" w:hAnsi="Times New Roman" w:cs="Times New Roman"/>
+          <w:w w:val="95"/>
+          <w:sz w:val="16"/>
+          <w:szCs w:val="16"/>
+          <w:lang w:val="en-US"/>
+        </w:rPr>
+        <w:t>target_column</w:t>
+      </w:r>
+      <w:proofErr w:type="spellEnd"/>
+      <w:r>
+        <w:rPr>
+          <w:rFonts w:ascii="Times New Roman" w:hAnsi="Times New Roman" w:cs="Times New Roman"/>
+          <w:w w:val="95"/>
+          <w:sz w:val="16"/>
+          <w:szCs w:val="16"/>
+          <w:lang w:val="en-US"/>
+        </w:rPr>
+        <w:t>”</w:t>
+      </w:r>
+    </w:p>
+    <w:p>
+      <w:pPr>
+        <w:ind w:left="705"/>
+        <w:rPr>
+          <w:rFonts w:ascii="Times New Roman" w:hAnsi="Times New Roman" w:cs="Times New Roman"/>
+          <w:w w:val="95"/>
+          <w:sz w:val="16"/>
+          <w:szCs w:val="16"/>
+          <w:lang w:val="en-US"/>
+        </w:rPr>
+      </w:pPr>
+      <w:r>
+        <w:rPr>
+          <w:rFonts w:ascii="Times New Roman" w:hAnsi="Times New Roman" w:cs="Times New Roman"/>
+          <w:w w:val="95"/>
+          <w:sz w:val="16"/>
+          <w:szCs w:val="16"/>
+          <w:lang w:val="en-US"/>
+        </w:rPr>
+        <w:t xml:space="preserve">- </w:t>
+      </w:r>
+      <w:r>
+        <w:rPr>
+          <w:rFonts w:ascii="Times New Roman" w:hAnsi="Times New Roman" w:cs="Times New Roman"/>
+          <w:w w:val="95"/>
+          <w:sz w:val="16"/>
+          <w:szCs w:val="16"/>
+          <w:lang w:val="en-US"/>
+        </w:rPr>
+        <w:t>aggregate and group delays</w:t>
+      </w:r>
+      <w:r>
+        <w:rPr>
+          <w:rFonts w:ascii="Times New Roman" w:hAnsi="Times New Roman" w:cs="Times New Roman"/>
+          <w:w w:val="95"/>
+          <w:sz w:val="16"/>
+          <w:szCs w:val="16"/>
+          <w:lang w:val="en-US"/>
+        </w:rPr>
+        <w:t xml:space="preserve"> according to </w:t>
+      </w:r>
+      <w:proofErr w:type="spellStart"/>
+      <w:r>
+        <w:rPr>
+          <w:rFonts w:ascii="Times New Roman" w:hAnsi="Times New Roman" w:cs="Times New Roman"/>
+          <w:w w:val="95"/>
+          <w:sz w:val="16"/>
+          <w:szCs w:val="16"/>
+          <w:lang w:val="en-US"/>
+        </w:rPr>
+        <w:t>merged_features</w:t>
+      </w:r>
+      <w:proofErr w:type="spellEnd"/>
       <w:r>
         <w:rPr>
           <w:rFonts w:ascii="Times New Roman" w:hAnsi="Times New Roman" w:cs="Times New Roman"/>
@@ -10472,7 +10972,25 @@
           <w:w w:val="95"/>
           <w:lang w:val="en-US"/>
         </w:rPr>
-        <w:t>The table below shows the running time of each configured section in “analyze_targets”</w:t>
+        <w:t>The table below shows the running time of each configured section in “</w:t>
+      </w:r>
+      <w:proofErr w:type="spellStart"/>
+      <w:r>
+        <w:rPr>
+          <w:rFonts w:ascii="Times New Roman" w:hAnsi="Times New Roman" w:cs="Times New Roman"/>
+          <w:w w:val="95"/>
+          <w:lang w:val="en-US"/>
+        </w:rPr>
+        <w:t>analyze_targets</w:t>
+      </w:r>
+      <w:proofErr w:type="spellEnd"/>
+      <w:r>
+        <w:rPr>
+          <w:rFonts w:ascii="Times New Roman" w:hAnsi="Times New Roman" w:cs="Times New Roman"/>
+          <w:w w:val="95"/>
+          <w:lang w:val="en-US"/>
+        </w:rPr>
+        <w:t>”</w:t>
       </w:r>
     </w:p>
     <w:tbl>
@@ -10621,6 +11139,7 @@
                 <w:lang w:val="en-US"/>
               </w:rPr>
             </w:pPr>
+            <w:proofErr w:type="spellStart"/>
             <w:r>
               <w:rPr>
                 <w:rFonts w:ascii="Times New Roman" w:hAnsi="Times New Roman" w:cs="Times New Roman"/>
@@ -10629,6 +11148,7 @@
               </w:rPr>
               <w:t>Tail_number</w:t>
             </w:r>
+            <w:proofErr w:type="spellEnd"/>
           </w:p>
         </w:tc>
         <w:tc>
@@ -12406,8 +12926,24 @@
         <w:rPr>
           <w:lang w:val="en-US"/>
         </w:rPr>
-        <w:t>the script analyze.p</w:t>
-      </w:r>
+        <w:t xml:space="preserve">the script </w:t>
+      </w:r>
+      <w:proofErr w:type="spellStart"/>
+      <w:proofErr w:type="gramStart"/>
+      <w:r>
+        <w:rPr>
+          <w:lang w:val="en-US"/>
+        </w:rPr>
+        <w:t>analyze</w:t>
+      </w:r>
+      <w:proofErr w:type="gramEnd"/>
+      <w:r>
+        <w:rPr>
+          <w:lang w:val="en-US"/>
+        </w:rPr>
+        <w:t>.p</w:t>
+      </w:r>
+      <w:proofErr w:type="spellEnd"/>
       <w:r>
         <w:rPr>
           <w:lang w:val="en-US"/>
@@ -12548,7 +13084,15 @@
           <w:w w:val="95"/>
           <w:lang w:val="en-US"/>
         </w:rPr>
-        <w:t>script, and it was to make power BI run faster and more user-friendly with minimal delay</w:t>
+        <w:t xml:space="preserve">script, </w:t>
+      </w:r>
+      <w:r>
+        <w:rPr>
+          <w:rFonts w:ascii="Times New Roman" w:hAnsi="Times New Roman" w:cs="Times New Roman"/>
+          <w:w w:val="95"/>
+          <w:lang w:val="en-US"/>
+        </w:rPr>
+        <w:t>and it was to make power BI run faster and more user-friendly with minimal delay</w:t>
       </w:r>
       <w:r>
         <w:rPr>
@@ -12564,15 +13108,7 @@
           <w:w w:val="95"/>
           <w:lang w:val="en-US"/>
         </w:rPr>
-        <w:t xml:space="preserve">when processed by the visualization tools. There is no better way to test this than building a Power BI model that uses all the csv outputs from the “analyze.py” script that has been running on Hadoop cluster. After building a model using all the output data and many of the available visualization tools, we can conclude that the power BI model is working </w:t>
-      </w:r>
-      <w:r>
-        <w:rPr>
-          <w:rFonts w:ascii="Times New Roman" w:hAnsi="Times New Roman" w:cs="Times New Roman"/>
-          <w:w w:val="95"/>
-          <w:lang w:val="en-US"/>
-        </w:rPr>
-        <w:t>in much more effective way than just loading the whole dataset into the model, the model has also become light weight with a total size of 1,83 MB and include detailed information about different type</w:t>
+        <w:t>when processed by the visualization tools. There is no better way to test this than building a Power BI model that uses all the csv outputs from the “analyze.py” script that has been running on Hadoop cluster. After building a model using all the output data and many of the available visualization tools, we can conclude that the power BI model is working in much more effective way than just loading the whole dataset into the model, the model has also become light weight with a total size of 1,83 MB and include detailed information about different type</w:t>
       </w:r>
       <w:r>
         <w:rPr>
@@ -12654,7 +13190,25 @@
           <w:w w:val="95"/>
           <w:lang w:val="en-US"/>
         </w:rPr>
-        <w:t>The model is available in the project files at the following path and name “2_delay_statistics\delay_analysis_power_bi_model.pbix”</w:t>
+        <w:t>The model is available in the project files at the following path and name “2_delay_statistics\</w:t>
+      </w:r>
+      <w:proofErr w:type="spellStart"/>
+      <w:r>
+        <w:rPr>
+          <w:rFonts w:ascii="Times New Roman" w:hAnsi="Times New Roman" w:cs="Times New Roman"/>
+          <w:w w:val="95"/>
+          <w:lang w:val="en-US"/>
+        </w:rPr>
+        <w:t>delay_analysis_power_bi_model.pbix</w:t>
+      </w:r>
+      <w:proofErr w:type="spellEnd"/>
+      <w:r>
+        <w:rPr>
+          <w:rFonts w:ascii="Times New Roman" w:hAnsi="Times New Roman" w:cs="Times New Roman"/>
+          <w:w w:val="95"/>
+          <w:lang w:val="en-US"/>
+        </w:rPr>
+        <w:t>”</w:t>
       </w:r>
     </w:p>
     <w:p>
@@ -12682,8 +13236,6 @@
         </w:rPr>
         <w:t>s</w:t>
       </w:r>
-      <w:bookmarkStart w:id="0" w:name="_GoBack"/>
-      <w:bookmarkEnd w:id="0"/>
       <w:r>
         <w:rPr>
           <w:rFonts w:ascii="Times New Roman" w:hAnsi="Times New Roman" w:cs="Times New Roman"/>
@@ -12751,10 +13303,221 @@
       </w:pPr>
       <w:r>
         <w:rPr>
-          <w:highlight w:val="red"/>
-          <w:lang w:val="en-US"/>
-        </w:rPr>
-        <w:t>How is code executed? Where? Which input parameters are used? What is the output?...</w:t>
+          <w:lang w:val="en-US"/>
+        </w:rPr>
+        <w:t xml:space="preserve">The main aim of this part of </w:t>
+      </w:r>
+      <w:r>
+        <w:rPr>
+          <w:lang w:val="en-US"/>
+        </w:rPr>
+        <w:t>th</w:t>
+      </w:r>
+      <w:r>
+        <w:rPr>
+          <w:lang w:val="en-US"/>
+        </w:rPr>
+        <w:t xml:space="preserve">e </w:t>
+      </w:r>
+      <w:r>
+        <w:rPr>
+          <w:lang w:val="en-US"/>
+        </w:rPr>
+        <w:t>project is to predict whether a flight gets delayed or not</w:t>
+      </w:r>
+      <w:r>
+        <w:rPr>
+          <w:lang w:val="en-US"/>
+        </w:rPr>
+        <w:t xml:space="preserve">. </w:t>
+      </w:r>
+      <w:r>
+        <w:rPr>
+          <w:lang w:val="en-US"/>
+        </w:rPr>
+        <w:t>We have chosen three classification</w:t>
+      </w:r>
+      <w:r>
+        <w:rPr>
+          <w:lang w:val="en-US"/>
+        </w:rPr>
+        <w:t xml:space="preserve"> </w:t>
+      </w:r>
+      <w:r>
+        <w:rPr>
+          <w:lang w:val="en-US"/>
+        </w:rPr>
+        <w:t xml:space="preserve">algorithms namely Decision Trees, Random Forest, and logistic regression. The </w:t>
+      </w:r>
+      <w:r>
+        <w:rPr>
+          <w:lang w:val="en-US"/>
+        </w:rPr>
+        <w:t>gene</w:t>
+      </w:r>
+      <w:r>
+        <w:rPr>
+          <w:lang w:val="en-US"/>
+        </w:rPr>
+        <w:t xml:space="preserve">ral </w:t>
+      </w:r>
+      <w:r>
+        <w:rPr>
+          <w:lang w:val="en-US"/>
+        </w:rPr>
+        <w:t xml:space="preserve">flow of all the algorithms </w:t>
+      </w:r>
+      <w:r>
+        <w:rPr>
+          <w:lang w:val="en-US"/>
+        </w:rPr>
+        <w:t xml:space="preserve">is </w:t>
+      </w:r>
+      <w:r>
+        <w:rPr>
+          <w:lang w:val="en-US"/>
+        </w:rPr>
+        <w:t xml:space="preserve">presented in </w:t>
+      </w:r>
+      <w:r>
+        <w:rPr>
+          <w:lang w:val="en-US"/>
+        </w:rPr>
+        <w:t>figure</w:t>
+      </w:r>
+      <w:r>
+        <w:rPr>
+          <w:lang w:val="en-US"/>
+        </w:rPr>
+        <w:t xml:space="preserve">. </w:t>
+      </w:r>
+      <w:r>
+        <w:rPr>
+          <w:lang w:val="en-US"/>
+        </w:rPr>
+        <w:t>All</w:t>
+      </w:r>
+      <w:r>
+        <w:rPr>
+          <w:lang w:val="en-US"/>
+        </w:rPr>
+        <w:t xml:space="preserve"> </w:t>
+      </w:r>
+      <w:r>
+        <w:rPr>
+          <w:lang w:val="en-US"/>
+        </w:rPr>
+        <w:t>the Machine Learning algorithms are run separately to make the flow of code smooth, efficient and clear.</w:t>
+      </w:r>
+    </w:p>
+    <w:p>
+      <w:pPr>
+        <w:keepNext/>
+        <w:jc w:val="both"/>
+        <w:sectPr>
+          <w:type w:val="continuous"/>
+          <w:pgSz w:w="11906" w:h="16838"/>
+          <w:pgMar w:top="1417" w:right="1417" w:bottom="1417" w:left="1417" w:header="708" w:footer="708" w:gutter="0"/>
+          <w:cols w:num="2" w:space="709"/>
+          <w:docGrid w:linePitch="360"/>
+        </w:sectPr>
+      </w:pPr>
+    </w:p>
+    <w:p>
+      <w:pPr>
+        <w:keepNext/>
+        <w:jc w:val="both"/>
+      </w:pPr>
+      <w:r>
+        <w:rPr>
+          <w:noProof/>
+        </w:rPr>
+        <w:lastRenderedPageBreak/>
+        <w:drawing>
+          <wp:inline distT="0" distB="0" distL="0" distR="0" wp14:anchorId="0F680CEF" wp14:editId="1C7C50D4">
+            <wp:extent cx="6076950" cy="4162425"/>
+            <wp:effectExtent l="0" t="0" r="0" b="9525"/>
+            <wp:docPr id="8" name="Picture 3"/>
+            <wp:cNvGraphicFramePr>
+              <a:graphicFrameLocks xmlns:a="http://schemas.openxmlformats.org/drawingml/2006/main" noChangeAspect="1"/>
+            </wp:cNvGraphicFramePr>
+            <a:graphic xmlns:a="http://schemas.openxmlformats.org/drawingml/2006/main">
+              <a:graphicData uri="http://schemas.openxmlformats.org/drawingml/2006/picture">
+                <pic:pic xmlns:pic="http://schemas.openxmlformats.org/drawingml/2006/picture">
+                  <pic:nvPicPr>
+                    <pic:cNvPr id="1" name=""/>
+                    <pic:cNvPicPr/>
+                  </pic:nvPicPr>
+                  <pic:blipFill>
+                    <a:blip r:embed="rId16"/>
+                    <a:stretch>
+                      <a:fillRect/>
+                    </a:stretch>
+                  </pic:blipFill>
+                  <pic:spPr>
+                    <a:xfrm>
+                      <a:off x="0" y="0"/>
+                      <a:ext cx="6076950" cy="4162425"/>
+                    </a:xfrm>
+                    <a:prstGeom prst="rect">
+                      <a:avLst/>
+                    </a:prstGeom>
+                  </pic:spPr>
+                </pic:pic>
+              </a:graphicData>
+            </a:graphic>
+          </wp:inline>
+        </w:drawing>
+      </w:r>
+    </w:p>
+    <w:p>
+      <w:pPr>
+        <w:pStyle w:val="Bildetekst"/>
+        <w:jc w:val="both"/>
+        <w:rPr>
+          <w:lang w:val="en-US"/>
+        </w:rPr>
+        <w:sectPr>
+          <w:type w:val="continuous"/>
+          <w:pgSz w:w="11906" w:h="16838"/>
+          <w:pgMar w:top="1417" w:right="1417" w:bottom="1417" w:left="1417" w:header="708" w:footer="708" w:gutter="0"/>
+          <w:cols w:space="709"/>
+          <w:docGrid w:linePitch="360"/>
+        </w:sectPr>
+      </w:pPr>
+      <w:r>
+        <w:rPr>
+          <w:lang w:val="en-US"/>
+        </w:rPr>
+        <w:t xml:space="preserve">Figure </w:t>
+      </w:r>
+      <w:r>
+        <w:fldChar w:fldCharType="begin"/>
+      </w:r>
+      <w:r>
+        <w:rPr>
+          <w:lang w:val="en-US"/>
+        </w:rPr>
+        <w:instrText xml:space="preserve"> SEQ Figure \* ARABIC </w:instrText>
+      </w:r>
+      <w:r>
+        <w:fldChar w:fldCharType="separate"/>
+      </w:r>
+      <w:r>
+        <w:rPr>
+          <w:noProof/>
+          <w:lang w:val="en-US"/>
+        </w:rPr>
+        <w:t>7</w:t>
+      </w:r>
+      <w:r>
+        <w:fldChar w:fldCharType="end"/>
+      </w:r>
+      <w:r>
+        <w:rPr>
+          <w:lang w:val="en-US"/>
+        </w:rPr>
+        <w:t>. The general flow of machine learning implementations to predict flight delays.</w:t>
       </w:r>
     </w:p>
     <w:p>
@@ -12780,63 +13543,349 @@
       <w:pPr>
         <w:jc w:val="both"/>
         <w:rPr>
-          <w:highlight w:val="red"/>
-          <w:lang w:val="en-US"/>
-        </w:rPr>
-      </w:pPr>
-      <w:r>
-        <w:rPr>
-          <w:highlight w:val="red"/>
-          <w:lang w:val="en-US"/>
-        </w:rPr>
-        <w:t>Highlight some advantages and disadvantages of you design above!</w:t>
-      </w:r>
-    </w:p>
-    <w:p>
-      <w:pPr>
-        <w:jc w:val="both"/>
-        <w:rPr>
-          <w:highlight w:val="red"/>
-          <w:lang w:val="en-US"/>
-        </w:rPr>
-      </w:pPr>
-      <w:r>
-        <w:rPr>
-          <w:highlight w:val="red"/>
-          <w:lang w:val="en-US"/>
-        </w:rPr>
-        <w:t>Evaluate your design and argue about it!</w:t>
-      </w:r>
-    </w:p>
-    <w:p>
-      <w:pPr>
-        <w:jc w:val="both"/>
-        <w:rPr>
-          <w:highlight w:val="red"/>
-          <w:lang w:val="en-US"/>
-        </w:rPr>
-      </w:pPr>
-      <w:r>
-        <w:rPr>
-          <w:highlight w:val="red"/>
-          <w:lang w:val="en-US"/>
-        </w:rPr>
-        <w:t>What can we do better? And how?</w:t>
-      </w:r>
-    </w:p>
-    <w:p>
-      <w:pPr>
-        <w:jc w:val="both"/>
-        <w:rPr>
-          <w:lang w:val="en-US"/>
-        </w:rPr>
-      </w:pPr>
-      <w:r>
-        <w:rPr>
-          <w:highlight w:val="red"/>
-          <w:lang w:val="en-US"/>
-        </w:rPr>
-        <w:t>Also highlight some advantages of your design.</w:t>
+          <w:rFonts w:ascii="Times New Roman" w:hAnsi="Times New Roman" w:cs="Times New Roman"/>
+          <w:lang w:val="en-US"/>
+        </w:rPr>
+      </w:pPr>
+      <w:r>
+        <w:rPr>
+          <w:rFonts w:ascii="Times New Roman" w:hAnsi="Times New Roman" w:cs="Times New Roman"/>
+          <w:lang w:val="en-US"/>
+        </w:rPr>
+        <w:t>The diagram above is a clear flow of code design to make the code run faster and without error. The algorithms are run separated unlike many t</w:t>
+      </w:r>
+      <w:r>
+        <w:rPr>
+          <w:rFonts w:ascii="Times New Roman" w:hAnsi="Times New Roman" w:cs="Times New Roman"/>
+          <w:lang w:val="en-US"/>
+        </w:rPr>
+        <w:t>rends</w:t>
+      </w:r>
+      <w:r>
+        <w:rPr>
+          <w:rFonts w:ascii="Times New Roman" w:hAnsi="Times New Roman" w:cs="Times New Roman"/>
+          <w:lang w:val="en-US"/>
+        </w:rPr>
+        <w:t xml:space="preserve"> to run all at </w:t>
+      </w:r>
+      <w:r>
+        <w:rPr>
+          <w:rFonts w:ascii="Times New Roman" w:hAnsi="Times New Roman" w:cs="Times New Roman"/>
+          <w:lang w:val="en-US"/>
+        </w:rPr>
+        <w:t>one</w:t>
+      </w:r>
+      <w:r>
+        <w:rPr>
+          <w:rFonts w:ascii="Times New Roman" w:hAnsi="Times New Roman" w:cs="Times New Roman"/>
+          <w:lang w:val="en-US"/>
+        </w:rPr>
+        <w:t xml:space="preserve"> time. </w:t>
+      </w:r>
+      <w:r>
+        <w:rPr>
+          <w:rFonts w:ascii="Times New Roman" w:hAnsi="Times New Roman" w:cs="Times New Roman"/>
+          <w:lang w:val="en-US"/>
+        </w:rPr>
+        <w:t xml:space="preserve">This decreases </w:t>
+      </w:r>
+      <w:r>
+        <w:rPr>
+          <w:rFonts w:ascii="Times New Roman" w:hAnsi="Times New Roman" w:cs="Times New Roman"/>
+          <w:lang w:val="en-US"/>
+        </w:rPr>
+        <w:t xml:space="preserve">the running time and </w:t>
+      </w:r>
+      <w:r>
+        <w:rPr>
+          <w:rFonts w:ascii="Times New Roman" w:hAnsi="Times New Roman" w:cs="Times New Roman"/>
+          <w:lang w:val="en-US"/>
+        </w:rPr>
+        <w:t>prevent</w:t>
+      </w:r>
+      <w:r>
+        <w:rPr>
+          <w:rFonts w:ascii="Times New Roman" w:hAnsi="Times New Roman" w:cs="Times New Roman"/>
+          <w:lang w:val="en-US"/>
+        </w:rPr>
+        <w:t xml:space="preserve"> run</w:t>
+      </w:r>
+      <w:r>
+        <w:rPr>
+          <w:rFonts w:ascii="Times New Roman" w:hAnsi="Times New Roman" w:cs="Times New Roman"/>
+          <w:lang w:val="en-US"/>
+        </w:rPr>
+        <w:t>ning</w:t>
+      </w:r>
+      <w:r>
+        <w:rPr>
+          <w:rFonts w:ascii="Times New Roman" w:hAnsi="Times New Roman" w:cs="Times New Roman"/>
+          <w:lang w:val="en-US"/>
+        </w:rPr>
+        <w:t xml:space="preserve"> out of memory</w:t>
+      </w:r>
+      <w:r>
+        <w:rPr>
+          <w:rFonts w:ascii="Times New Roman" w:hAnsi="Times New Roman" w:cs="Times New Roman"/>
+          <w:lang w:val="en-US"/>
+        </w:rPr>
+        <w:t>,</w:t>
+      </w:r>
+      <w:r>
+        <w:rPr>
+          <w:rFonts w:ascii="Times New Roman" w:hAnsi="Times New Roman" w:cs="Times New Roman"/>
+          <w:lang w:val="en-US"/>
+        </w:rPr>
+        <w:t xml:space="preserve"> </w:t>
+      </w:r>
+      <w:r>
+        <w:rPr>
+          <w:rFonts w:ascii="Times New Roman" w:hAnsi="Times New Roman" w:cs="Times New Roman"/>
+          <w:lang w:val="en-US"/>
+        </w:rPr>
+        <w:t>d</w:t>
+      </w:r>
+      <w:r>
+        <w:rPr>
+          <w:rFonts w:ascii="Times New Roman" w:hAnsi="Times New Roman" w:cs="Times New Roman"/>
+          <w:lang w:val="en-US"/>
+        </w:rPr>
+        <w:t xml:space="preserve">ata from all months of 2019 are loaded into </w:t>
+      </w:r>
+      <w:r>
+        <w:rPr>
+          <w:rFonts w:ascii="Times New Roman" w:hAnsi="Times New Roman" w:cs="Times New Roman"/>
+          <w:lang w:val="en-US"/>
+        </w:rPr>
+        <w:t xml:space="preserve">a </w:t>
+      </w:r>
+      <w:r>
+        <w:rPr>
+          <w:rFonts w:ascii="Times New Roman" w:hAnsi="Times New Roman" w:cs="Times New Roman"/>
+          <w:lang w:val="en-US"/>
+        </w:rPr>
+        <w:t>data</w:t>
+      </w:r>
+      <w:r>
+        <w:rPr>
+          <w:rFonts w:ascii="Times New Roman" w:hAnsi="Times New Roman" w:cs="Times New Roman"/>
+          <w:lang w:val="en-US"/>
+        </w:rPr>
+        <w:t xml:space="preserve"> </w:t>
+      </w:r>
+      <w:r>
+        <w:rPr>
+          <w:rFonts w:ascii="Times New Roman" w:hAnsi="Times New Roman" w:cs="Times New Roman"/>
+          <w:lang w:val="en-US"/>
+        </w:rPr>
+        <w:t xml:space="preserve">frame using </w:t>
+      </w:r>
+      <w:r>
+        <w:rPr>
+          <w:rFonts w:ascii="Times New Roman" w:hAnsi="Times New Roman" w:cs="Times New Roman"/>
+          <w:lang w:val="en-US"/>
+        </w:rPr>
+        <w:t>Py</w:t>
+      </w:r>
+      <w:r>
+        <w:rPr>
+          <w:rFonts w:ascii="Times New Roman" w:hAnsi="Times New Roman" w:cs="Times New Roman"/>
+          <w:lang w:val="en-US"/>
+        </w:rPr>
+        <w:t>Spark.</w:t>
+      </w:r>
+    </w:p>
+    <w:p>
+      <w:pPr>
+        <w:jc w:val="both"/>
+        <w:rPr>
+          <w:rFonts w:ascii="Times New Roman" w:hAnsi="Times New Roman" w:cs="Times New Roman"/>
+          <w:lang w:val="en-US"/>
+        </w:rPr>
+      </w:pPr>
+      <w:r>
+        <w:rPr>
+          <w:rFonts w:ascii="Times New Roman" w:hAnsi="Times New Roman" w:cs="Times New Roman"/>
+          <w:lang w:val="en-US"/>
+        </w:rPr>
+        <w:t>All</w:t>
+      </w:r>
+      <w:r>
+        <w:rPr>
+          <w:rFonts w:ascii="Times New Roman" w:hAnsi="Times New Roman" w:cs="Times New Roman"/>
+          <w:lang w:val="en-US"/>
+        </w:rPr>
+        <w:t xml:space="preserve"> </w:t>
+      </w:r>
+      <w:r>
+        <w:rPr>
+          <w:rFonts w:ascii="Times New Roman" w:hAnsi="Times New Roman" w:cs="Times New Roman"/>
+          <w:lang w:val="en-US"/>
+        </w:rPr>
+        <w:t xml:space="preserve">the algorithms take </w:t>
+      </w:r>
+      <w:r>
+        <w:rPr>
+          <w:rFonts w:ascii="Times New Roman" w:hAnsi="Times New Roman" w:cs="Times New Roman"/>
+          <w:lang w:val="en-US"/>
+        </w:rPr>
+        <w:t xml:space="preserve">a </w:t>
+      </w:r>
+      <w:r>
+        <w:rPr>
+          <w:rFonts w:ascii="Times New Roman" w:hAnsi="Times New Roman" w:cs="Times New Roman"/>
+          <w:lang w:val="en-US"/>
+        </w:rPr>
+        <w:t>long time to show the desired output because of cluster getting slow and code need to run multiple times through pipelines while training and testing data and evaluating the model. Usually It takes 25-30 minutes to run the single algorithm through the pipeline. Running the same dataset locally gives out of memory error</w:t>
+      </w:r>
+      <w:r>
+        <w:rPr>
+          <w:rFonts w:ascii="Times New Roman" w:hAnsi="Times New Roman" w:cs="Times New Roman"/>
+          <w:lang w:val="en-US"/>
+        </w:rPr>
+        <w:t>s</w:t>
+      </w:r>
+      <w:r>
+        <w:rPr>
+          <w:rFonts w:ascii="Times New Roman" w:hAnsi="Times New Roman" w:cs="Times New Roman"/>
+          <w:lang w:val="en-US"/>
+        </w:rPr>
+        <w:t xml:space="preserve"> and if it works it </w:t>
+      </w:r>
+      <w:r>
+        <w:rPr>
+          <w:rFonts w:ascii="Times New Roman" w:hAnsi="Times New Roman" w:cs="Times New Roman"/>
+          <w:lang w:val="en-US"/>
+        </w:rPr>
+        <w:t>still much</w:t>
+      </w:r>
+      <w:r>
+        <w:rPr>
+          <w:rFonts w:ascii="Times New Roman" w:hAnsi="Times New Roman" w:cs="Times New Roman"/>
+          <w:lang w:val="en-US"/>
+        </w:rPr>
+        <w:t xml:space="preserve"> slow</w:t>
+      </w:r>
+      <w:r>
+        <w:rPr>
+          <w:rFonts w:ascii="Times New Roman" w:hAnsi="Times New Roman" w:cs="Times New Roman"/>
+          <w:lang w:val="en-US"/>
+        </w:rPr>
+        <w:t>er</w:t>
+      </w:r>
+      <w:r>
+        <w:rPr>
+          <w:rFonts w:ascii="Times New Roman" w:hAnsi="Times New Roman" w:cs="Times New Roman"/>
+          <w:lang w:val="en-US"/>
+        </w:rPr>
+        <w:t>. Time taken could have been reduced by taking minimum data variables for analyzing and Machine Learning purposes.</w:t>
+      </w:r>
+    </w:p>
+    <w:p>
+      <w:pPr>
+        <w:jc w:val="both"/>
+        <w:rPr>
+          <w:rFonts w:ascii="Times New Roman" w:hAnsi="Times New Roman" w:cs="Times New Roman"/>
+          <w:lang w:val="en-US"/>
+        </w:rPr>
+      </w:pPr>
+      <w:r>
+        <w:rPr>
+          <w:rFonts w:ascii="Times New Roman" w:hAnsi="Times New Roman" w:cs="Times New Roman"/>
+          <w:lang w:val="en-US"/>
+        </w:rPr>
+        <w:t xml:space="preserve">Pipeline has been introduced after splitting the dataset so that it combines all transformers and </w:t>
+      </w:r>
+      <w:r>
+        <w:rPr>
+          <w:rFonts w:ascii="Times New Roman" w:hAnsi="Times New Roman" w:cs="Times New Roman"/>
+          <w:lang w:val="en-US"/>
+        </w:rPr>
+        <w:t>estimators in an orderly manner to specify ML</w:t>
+      </w:r>
+      <w:r>
+        <w:rPr>
+          <w:rFonts w:ascii="Times New Roman" w:hAnsi="Times New Roman" w:cs="Times New Roman"/>
+          <w:lang w:val="en-US"/>
+        </w:rPr>
+        <w:t xml:space="preserve"> </w:t>
+      </w:r>
+      <w:r>
+        <w:rPr>
+          <w:rFonts w:ascii="Times New Roman" w:hAnsi="Times New Roman" w:cs="Times New Roman"/>
+          <w:lang w:val="en-US"/>
+        </w:rPr>
+        <w:t>workflow.</w:t>
+      </w:r>
+      <w:r>
+        <w:rPr>
+          <w:rFonts w:ascii="Times New Roman" w:hAnsi="Times New Roman" w:cs="Times New Roman"/>
+          <w:lang w:val="en-US"/>
+        </w:rPr>
+        <w:t xml:space="preserve"> </w:t>
+      </w:r>
+      <w:r>
+        <w:rPr>
+          <w:rFonts w:ascii="Times New Roman" w:hAnsi="Times New Roman" w:cs="Times New Roman"/>
+          <w:lang w:val="en-US"/>
+        </w:rPr>
+        <w:t>Although there are several transformers and estimators available in the</w:t>
+      </w:r>
+      <w:r>
+        <w:rPr>
+          <w:rFonts w:ascii="Times New Roman" w:hAnsi="Times New Roman" w:cs="Times New Roman"/>
+          <w:lang w:val="en-US"/>
+        </w:rPr>
+        <w:t xml:space="preserve"> </w:t>
+      </w:r>
+      <w:r>
+        <w:rPr>
+          <w:rFonts w:ascii="Times New Roman" w:hAnsi="Times New Roman" w:cs="Times New Roman"/>
+          <w:lang w:val="en-US"/>
+        </w:rPr>
+        <w:t>pipeline, we have chosen few of them such as</w:t>
+      </w:r>
+      <w:r>
+        <w:rPr>
+          <w:rFonts w:ascii="Times New Roman" w:hAnsi="Times New Roman" w:cs="Times New Roman"/>
+          <w:lang w:val="en-US"/>
+        </w:rPr>
+        <w:t xml:space="preserve"> </w:t>
+      </w:r>
+      <w:r>
+        <w:rPr>
+          <w:rFonts w:ascii="Times New Roman" w:hAnsi="Times New Roman" w:cs="Times New Roman"/>
+          <w:lang w:val="en-US"/>
+        </w:rPr>
+        <w:t>VectorAssembler</w:t>
+      </w:r>
+      <w:r>
+        <w:rPr>
+          <w:rFonts w:ascii="Times New Roman" w:hAnsi="Times New Roman" w:cs="Times New Roman"/>
+          <w:lang w:val="en-US"/>
+        </w:rPr>
+        <w:t xml:space="preserve">, </w:t>
+      </w:r>
+      <w:r>
+        <w:rPr>
+          <w:rFonts w:ascii="Times New Roman" w:hAnsi="Times New Roman" w:cs="Times New Roman"/>
+          <w:lang w:val="en-US"/>
+        </w:rPr>
+        <w:t>StringIndexer,</w:t>
+      </w:r>
+      <w:r>
+        <w:rPr>
+          <w:rFonts w:ascii="Times New Roman" w:hAnsi="Times New Roman" w:cs="Times New Roman"/>
+          <w:lang w:val="en-US"/>
+        </w:rPr>
+        <w:t xml:space="preserve"> and </w:t>
+      </w:r>
+      <w:r>
+        <w:rPr>
+          <w:rFonts w:ascii="Times New Roman" w:hAnsi="Times New Roman" w:cs="Times New Roman"/>
+          <w:lang w:val="en-US"/>
+        </w:rPr>
+        <w:t>OneHotEncoderEstimator.</w:t>
       </w:r>
     </w:p>
     <w:p>
@@ -12868,27 +13917,231 @@
       <w:pPr>
         <w:jc w:val="both"/>
         <w:rPr>
-          <w:w w:val="95"/>
-          <w:lang w:val="en-US"/>
-        </w:rPr>
-      </w:pPr>
-      <w:r>
-        <w:rPr>
-          <w:w w:val="95"/>
-          <w:highlight w:val="red"/>
-          <w:lang w:val="en-US"/>
-        </w:rPr>
-        <w:t>What did you do to make your script go faster, better and why it does that? This is based on your statement and observation above</w:t>
-      </w:r>
-    </w:p>
-    <w:p>
-      <w:pPr>
-        <w:jc w:val="both"/>
-        <w:rPr>
-          <w:w w:val="95"/>
-          <w:lang w:val="en-US"/>
-        </w:rPr>
-      </w:pPr>
+          <w:rFonts w:ascii="Times New Roman" w:hAnsi="Times New Roman" w:cs="Times New Roman"/>
+          <w:w w:val="95"/>
+          <w:lang w:val="en-US"/>
+        </w:rPr>
+      </w:pPr>
+      <w:r>
+        <w:rPr>
+          <w:rFonts w:ascii="Times New Roman" w:hAnsi="Times New Roman" w:cs="Times New Roman"/>
+          <w:w w:val="95"/>
+          <w:lang w:val="en-US"/>
+        </w:rPr>
+        <w:t xml:space="preserve">To optimize our solution and make it run faster, we decided to run separate </w:t>
+      </w:r>
+      <w:r>
+        <w:rPr>
+          <w:rFonts w:ascii="Times New Roman" w:hAnsi="Times New Roman" w:cs="Times New Roman"/>
+          <w:w w:val="95"/>
+          <w:lang w:val="en-US"/>
+        </w:rPr>
+        <w:t xml:space="preserve">a </w:t>
+      </w:r>
+      <w:r>
+        <w:rPr>
+          <w:rFonts w:ascii="Times New Roman" w:hAnsi="Times New Roman" w:cs="Times New Roman"/>
+          <w:w w:val="95"/>
+          <w:lang w:val="en-US"/>
+        </w:rPr>
+        <w:t xml:space="preserve">script for </w:t>
+      </w:r>
+      <w:r>
+        <w:rPr>
+          <w:rFonts w:ascii="Times New Roman" w:hAnsi="Times New Roman" w:cs="Times New Roman"/>
+          <w:w w:val="95"/>
+          <w:lang w:val="en-US"/>
+        </w:rPr>
+        <w:t xml:space="preserve">each of the machine learning </w:t>
+      </w:r>
+      <w:r>
+        <w:rPr>
+          <w:rFonts w:ascii="Times New Roman" w:hAnsi="Times New Roman" w:cs="Times New Roman"/>
+          <w:w w:val="95"/>
+          <w:lang w:val="en-US"/>
+        </w:rPr>
+        <w:t>algorithms.</w:t>
+      </w:r>
+    </w:p>
+    <w:p>
+      <w:pPr>
+        <w:jc w:val="both"/>
+        <w:rPr>
+          <w:rFonts w:ascii="Times New Roman" w:hAnsi="Times New Roman" w:cs="Times New Roman"/>
+          <w:w w:val="95"/>
+          <w:lang w:val="en-US"/>
+        </w:rPr>
+      </w:pPr>
+      <w:r>
+        <w:rPr>
+          <w:rFonts w:ascii="Times New Roman" w:hAnsi="Times New Roman" w:cs="Times New Roman"/>
+          <w:w w:val="95"/>
+          <w:lang w:val="en-US"/>
+        </w:rPr>
+        <w:t>The decision tree script “descision_tree.py” focus</w:t>
+      </w:r>
+      <w:r>
+        <w:rPr>
+          <w:rFonts w:ascii="Times New Roman" w:hAnsi="Times New Roman" w:cs="Times New Roman"/>
+          <w:w w:val="95"/>
+          <w:lang w:val="en-US"/>
+        </w:rPr>
+        <w:t>es</w:t>
+      </w:r>
+      <w:r>
+        <w:rPr>
+          <w:rFonts w:ascii="Times New Roman" w:hAnsi="Times New Roman" w:cs="Times New Roman"/>
+          <w:w w:val="95"/>
+          <w:lang w:val="en-US"/>
+        </w:rPr>
+        <w:t xml:space="preserve"> on using the algorithm of its own and evaluate the model performance. In addition, this script is made more robust by enabling transformers and estimators in a pipeline for faster processing.</w:t>
+      </w:r>
+      <w:r>
+        <w:rPr>
+          <w:rFonts w:ascii="Times New Roman" w:hAnsi="Times New Roman" w:cs="Times New Roman"/>
+          <w:w w:val="95"/>
+          <w:lang w:val="en-US"/>
+        </w:rPr>
+        <w:t xml:space="preserve"> The s</w:t>
+      </w:r>
+      <w:r>
+        <w:rPr>
+          <w:rFonts w:ascii="Times New Roman" w:hAnsi="Times New Roman" w:cs="Times New Roman"/>
+          <w:w w:val="95"/>
+          <w:lang w:val="en-US"/>
+        </w:rPr>
+        <w:t xml:space="preserve">ame </w:t>
+      </w:r>
+      <w:r>
+        <w:rPr>
+          <w:rFonts w:ascii="Times New Roman" w:hAnsi="Times New Roman" w:cs="Times New Roman"/>
+          <w:w w:val="95"/>
+          <w:lang w:val="en-US"/>
+        </w:rPr>
+        <w:t xml:space="preserve">approach </w:t>
+      </w:r>
+      <w:r>
+        <w:rPr>
+          <w:rFonts w:ascii="Times New Roman" w:hAnsi="Times New Roman" w:cs="Times New Roman"/>
+          <w:w w:val="95"/>
+          <w:lang w:val="en-US"/>
+        </w:rPr>
+        <w:t>applies to</w:t>
+      </w:r>
+      <w:r>
+        <w:rPr>
+          <w:rFonts w:ascii="Times New Roman" w:hAnsi="Times New Roman" w:cs="Times New Roman"/>
+          <w:w w:val="95"/>
+          <w:lang w:val="en-US"/>
+        </w:rPr>
+        <w:t xml:space="preserve"> the</w:t>
+      </w:r>
+      <w:r>
+        <w:rPr>
+          <w:rFonts w:ascii="Times New Roman" w:hAnsi="Times New Roman" w:cs="Times New Roman"/>
+          <w:w w:val="95"/>
+          <w:lang w:val="en-US"/>
+        </w:rPr>
+        <w:t xml:space="preserve"> other two algorithms</w:t>
+      </w:r>
+      <w:r>
+        <w:rPr>
+          <w:rFonts w:ascii="Times New Roman" w:hAnsi="Times New Roman" w:cs="Times New Roman"/>
+          <w:w w:val="95"/>
+          <w:lang w:val="en-US"/>
+        </w:rPr>
+        <w:t xml:space="preserve"> of Random </w:t>
+      </w:r>
+      <w:r>
+        <w:rPr>
+          <w:rFonts w:ascii="Times New Roman" w:hAnsi="Times New Roman" w:cs="Times New Roman"/>
+          <w:w w:val="95"/>
+          <w:lang w:val="en-US"/>
+        </w:rPr>
+        <w:t>F</w:t>
+      </w:r>
+      <w:r>
+        <w:rPr>
+          <w:rFonts w:ascii="Times New Roman" w:hAnsi="Times New Roman" w:cs="Times New Roman"/>
+          <w:w w:val="95"/>
+          <w:lang w:val="en-US"/>
+        </w:rPr>
+        <w:t xml:space="preserve">orests and </w:t>
+      </w:r>
+      <w:r>
+        <w:rPr>
+          <w:rFonts w:ascii="Times New Roman" w:hAnsi="Times New Roman" w:cs="Times New Roman"/>
+          <w:w w:val="95"/>
+          <w:lang w:val="en-US"/>
+        </w:rPr>
+        <w:t>L</w:t>
+      </w:r>
+      <w:r>
+        <w:rPr>
+          <w:rFonts w:ascii="Times New Roman" w:hAnsi="Times New Roman" w:cs="Times New Roman"/>
+          <w:w w:val="95"/>
+          <w:lang w:val="en-US"/>
+        </w:rPr>
+        <w:t xml:space="preserve">ogistic </w:t>
+      </w:r>
+      <w:r>
+        <w:rPr>
+          <w:rFonts w:ascii="Times New Roman" w:hAnsi="Times New Roman" w:cs="Times New Roman"/>
+          <w:w w:val="95"/>
+          <w:lang w:val="en-US"/>
+        </w:rPr>
+        <w:t>R</w:t>
+      </w:r>
+      <w:r>
+        <w:rPr>
+          <w:rFonts w:ascii="Times New Roman" w:hAnsi="Times New Roman" w:cs="Times New Roman"/>
+          <w:w w:val="95"/>
+          <w:lang w:val="en-US"/>
+        </w:rPr>
+        <w:t>egression</w:t>
+      </w:r>
+      <w:r>
+        <w:rPr>
+          <w:rFonts w:ascii="Times New Roman" w:hAnsi="Times New Roman" w:cs="Times New Roman"/>
+          <w:w w:val="95"/>
+          <w:lang w:val="en-US"/>
+        </w:rPr>
+        <w:t xml:space="preserve"> as well.</w:t>
+      </w:r>
+    </w:p>
+    <w:p>
+      <w:pPr>
+        <w:jc w:val="both"/>
+        <w:rPr>
+          <w:rFonts w:ascii="Times New Roman" w:hAnsi="Times New Roman" w:cs="Times New Roman"/>
+          <w:w w:val="95"/>
+          <w:lang w:val="en-US"/>
+        </w:rPr>
+      </w:pPr>
+      <w:r>
+        <w:rPr>
+          <w:rFonts w:ascii="Times New Roman" w:hAnsi="Times New Roman" w:cs="Times New Roman"/>
+          <w:w w:val="95"/>
+          <w:lang w:val="en-US"/>
+        </w:rPr>
+        <w:t>The predicted results of all three algorithms are saved in parquet files for using those predicted values and raw prediction values when need</w:t>
+      </w:r>
+      <w:r>
+        <w:rPr>
+          <w:rFonts w:ascii="Times New Roman" w:hAnsi="Times New Roman" w:cs="Times New Roman"/>
+          <w:w w:val="95"/>
+          <w:lang w:val="en-US"/>
+        </w:rPr>
+        <w:t>ed</w:t>
+      </w:r>
+      <w:r>
+        <w:rPr>
+          <w:rFonts w:ascii="Times New Roman" w:hAnsi="Times New Roman" w:cs="Times New Roman"/>
+          <w:w w:val="95"/>
+          <w:lang w:val="en-US"/>
+        </w:rPr>
+        <w:t>.</w:t>
+      </w:r>
     </w:p>
     <w:p>
       <w:pPr>
@@ -12904,43 +14157,962 @@
         <w:rPr>
           <w:w w:val="95"/>
         </w:rPr>
+        <w:lastRenderedPageBreak/>
         <w:t>5.4    Implementation</w:t>
       </w:r>
     </w:p>
     <w:p>
       <w:pPr>
-        <w:jc w:val="both"/>
-        <w:rPr>
-          <w:w w:val="95"/>
-          <w:highlight w:val="red"/>
-          <w:lang w:val="en-US"/>
-        </w:rPr>
-      </w:pPr>
-      <w:r>
-        <w:rPr>
-          <w:w w:val="95"/>
-          <w:highlight w:val="red"/>
-          <w:lang w:val="en-US"/>
-        </w:rPr>
-        <w:t>What are the major and critical steps in the scripts? Explain any important calculations, or lines of code?</w:t>
-      </w:r>
-    </w:p>
-    <w:p>
-      <w:pPr>
-        <w:jc w:val="both"/>
-        <w:rPr>
-          <w:w w:val="95"/>
-          <w:lang w:val="en-US"/>
-        </w:rPr>
-      </w:pPr>
-      <w:r>
-        <w:rPr>
-          <w:w w:val="95"/>
-          <w:highlight w:val="red"/>
-          <w:lang w:val="en-US"/>
+        <w:rPr>
+          <w:rFonts w:ascii="Times New Roman" w:hAnsi="Times New Roman" w:cs="Times New Roman"/>
+          <w:lang w:val="en-US"/>
+        </w:rPr>
+      </w:pPr>
+      <w:r>
+        <w:rPr>
+          <w:rFonts w:ascii="Times New Roman" w:hAnsi="Times New Roman" w:cs="Times New Roman"/>
+          <w:lang w:val="en-US"/>
+        </w:rPr>
+        <w:t>To match the design that was mentioned in 5.1, this implementation has been divided into 3 parts such as data ingest, splitting the dataset and using pipelines for modeling and evaluating the data.</w:t>
+      </w:r>
+    </w:p>
+    <w:p>
+      <w:pPr>
+        <w:rPr>
+          <w:rFonts w:ascii="Times New Roman" w:hAnsi="Times New Roman" w:cs="Times New Roman"/>
+          <w:lang w:val="en-US"/>
+        </w:rPr>
+      </w:pPr>
+      <w:r>
+        <w:rPr>
+          <w:rFonts w:ascii="Times New Roman" w:hAnsi="Times New Roman" w:cs="Times New Roman"/>
+          <w:lang w:val="en-US"/>
+        </w:rPr>
+        <w:t>The data we have kept in Hadoop distributed file system is loaded into spark framework. The spark program creates the SparkContext object which tells spark on how to access the cluster. To create a SparkContext we will need to build a SparkConf object that contains information about the application. Spark MLlib provides rich transformations like StringIndexer, OneHotEncoderEstimator, VectorAssembler and many more. We have used these transformations in our project for our Machine learning problem.</w:t>
+      </w:r>
+    </w:p>
+    <w:p>
+      <w:pPr>
+        <w:rPr>
+          <w:rFonts w:ascii="Times New Roman" w:hAnsi="Times New Roman" w:cs="Times New Roman"/>
+          <w:lang w:val="en-US"/>
+        </w:rPr>
+      </w:pPr>
+      <w:r>
+        <w:rPr>
+          <w:rFonts w:ascii="Times New Roman" w:hAnsi="Times New Roman" w:cs="Times New Roman"/>
+          <w:lang w:val="en-US"/>
+        </w:rPr>
+        <w:t>StringIndexer encodes the string columns of labels to the column of label indices. The indices will be in ascending order. While predicting, machine learning models only accept numeric vectors. StringIndexer role comes to play when we have string data to analyze.</w:t>
+      </w:r>
+    </w:p>
+    <w:p>
+      <w:pPr>
+        <w:rPr>
+          <w:rFonts w:ascii="Times New Roman" w:hAnsi="Times New Roman" w:cs="Times New Roman"/>
+          <w:lang w:val="en-US"/>
+        </w:rPr>
+      </w:pPr>
+      <w:r>
+        <w:rPr>
+          <w:rFonts w:ascii="Times New Roman" w:hAnsi="Times New Roman" w:cs="Times New Roman"/>
+          <w:lang w:val="en-US"/>
+        </w:rPr>
+        <w:t>After the strings are indexed, OneHotEncoderEstimator maps categorical features to a binary vector. It can transform multiple columns and for each input column output vector column is generated and used in VectorAssembler.</w:t>
+      </w:r>
+    </w:p>
+    <w:p>
+      <w:pPr>
+        <w:rPr>
+          <w:rFonts w:ascii="Times New Roman" w:hAnsi="Times New Roman" w:cs="Times New Roman"/>
+          <w:lang w:val="en-US"/>
+        </w:rPr>
+      </w:pPr>
+      <w:r>
+        <w:rPr>
+          <w:rFonts w:ascii="Times New Roman" w:hAnsi="Times New Roman" w:cs="Times New Roman"/>
+          <w:lang w:val="en-US"/>
+        </w:rPr>
+        <w:t>VectorAssembler is an important transformer which combines all columns to a single vector to train ML algorithms. It accepts Boolean, vector, and numeric types only. This single vector is put in pipeline for the training and testing the data.[1]</w:t>
+      </w:r>
+    </w:p>
+    <w:p>
+      <w:pPr>
+        <w:rPr>
+          <w:rFonts w:ascii="Times New Roman" w:hAnsi="Times New Roman" w:cs="Times New Roman"/>
+          <w:lang w:val="en-US"/>
+        </w:rPr>
+      </w:pPr>
+      <w:r>
+        <w:rPr>
+          <w:rFonts w:ascii="Times New Roman" w:hAnsi="Times New Roman" w:cs="Times New Roman"/>
+          <w:lang w:val="en-US"/>
+        </w:rPr>
+        <w:t xml:space="preserve">Transformers and Estimators are components of pipelines. Pipelines are sequence of stages such as transformers and estimators. Transform method is used for transformer stages and called on </w:t>
+      </w:r>
+      <w:proofErr w:type="spellStart"/>
+      <w:r>
+        <w:rPr>
+          <w:rFonts w:ascii="Times New Roman" w:hAnsi="Times New Roman" w:cs="Times New Roman"/>
+          <w:lang w:val="en-US"/>
+        </w:rPr>
+        <w:t>dataframe</w:t>
+      </w:r>
+      <w:proofErr w:type="spellEnd"/>
+      <w:r>
+        <w:rPr>
+          <w:rFonts w:ascii="Times New Roman" w:hAnsi="Times New Roman" w:cs="Times New Roman"/>
+          <w:lang w:val="en-US"/>
+        </w:rPr>
+        <w:t xml:space="preserve"> and fit method is used for estimator method which becomes </w:t>
+      </w:r>
+      <w:proofErr w:type="spellStart"/>
+      <w:r>
+        <w:rPr>
+          <w:rFonts w:ascii="Times New Roman" w:hAnsi="Times New Roman" w:cs="Times New Roman"/>
+          <w:lang w:val="en-US"/>
+        </w:rPr>
+        <w:t>Pipelinemodel</w:t>
+      </w:r>
+      <w:proofErr w:type="spellEnd"/>
+      <w:r>
+        <w:rPr>
+          <w:rFonts w:ascii="Times New Roman" w:hAnsi="Times New Roman" w:cs="Times New Roman"/>
+          <w:lang w:val="en-US"/>
+        </w:rPr>
+        <w:t>. The advantage of using ML pipelines is hyperparameter optimization.[1]</w:t>
+      </w:r>
+    </w:p>
+    <w:p>
+      <w:pPr>
+        <w:rPr>
+          <w:rFonts w:ascii="Times New Roman" w:hAnsi="Times New Roman" w:cs="Times New Roman"/>
+          <w:lang w:val="en-US"/>
+        </w:rPr>
+      </w:pPr>
+      <w:r>
+        <w:rPr>
+          <w:rFonts w:ascii="Times New Roman" w:hAnsi="Times New Roman" w:cs="Times New Roman"/>
+          <w:lang w:val="en-US"/>
+        </w:rPr>
+        <w:t>Supervised Learning Classifier:</w:t>
+      </w:r>
+    </w:p>
+    <w:p>
+      <w:pPr>
+        <w:rPr>
+          <w:rFonts w:ascii="Times New Roman" w:hAnsi="Times New Roman" w:cs="Times New Roman"/>
+          <w:lang w:val="en-US"/>
+        </w:rPr>
+      </w:pPr>
+      <w:r>
+        <w:rPr>
+          <w:rFonts w:ascii="Times New Roman" w:hAnsi="Times New Roman" w:cs="Times New Roman"/>
+          <w:lang w:val="en-US"/>
+        </w:rPr>
+        <w:t>Supervised Learning comes into effect when the model is getting trained in the labelled dataset. It means data is already tagged with correct answer. In our dataset, we made a label as 0 and 1, and we use several machine learning algorithms to predict the labels. All the models will try to correctly predict the labels and the model that correctly classify the labels will be our best model.</w:t>
+      </w:r>
+    </w:p>
+    <w:p>
+      <w:pPr>
+        <w:rPr>
+          <w:rFonts w:ascii="Times New Roman" w:hAnsi="Times New Roman" w:cs="Times New Roman"/>
+          <w:lang w:val="en-US"/>
+        </w:rPr>
+      </w:pPr>
+      <w:r>
+        <w:rPr>
+          <w:rFonts w:ascii="Times New Roman" w:hAnsi="Times New Roman" w:cs="Times New Roman"/>
+          <w:lang w:val="en-US"/>
+        </w:rPr>
+        <w:t>We have selected supervised learning models such as Random Forest, Decision tree and Logistic regression. Since, the aim of the project is to predict whether the flight will be delayed or not, is a classification problem. So, we have used classification algorithms like Decision tree, Random forest, and Logistic regression.</w:t>
+      </w:r>
+    </w:p>
+    <w:p>
+      <w:pPr>
+        <w:rPr>
+          <w:rFonts w:ascii="Times New Roman" w:hAnsi="Times New Roman" w:cs="Times New Roman"/>
+          <w:lang w:val="en-US"/>
+        </w:rPr>
+      </w:pPr>
+      <w:r>
+        <w:rPr>
+          <w:rFonts w:ascii="Times New Roman" w:hAnsi="Times New Roman" w:cs="Times New Roman"/>
+          <w:lang w:val="en-US"/>
+        </w:rPr>
+        <w:t>Random Forest (RF):</w:t>
+      </w:r>
+    </w:p>
+    <w:p>
+      <w:pPr>
+        <w:rPr>
+          <w:rFonts w:ascii="Times New Roman" w:hAnsi="Times New Roman" w:cs="Times New Roman"/>
+          <w:lang w:val="en-US"/>
+        </w:rPr>
+      </w:pPr>
+      <w:r>
+        <w:rPr>
+          <w:rFonts w:ascii="Times New Roman" w:hAnsi="Times New Roman" w:cs="Times New Roman"/>
+          <w:lang w:val="en-US"/>
+        </w:rPr>
+        <w:t xml:space="preserve">Random forest is the most popular family of classification system. It is the ensemble of decision trees. It is obviously better than decision tree because it combines many decision trees resulting the risk of overfitting. Spark MLlib supports and handles categorical and numerical variables well. The algorithm works randomly in training dataset, in such a way each decision tree is different. Due to this randomness, there are chances of model bias slightly. From each decision tree, random forest get class vote and then it is converted into majority vote by taking average of all class voted obtained from each decision </w:t>
+      </w:r>
+      <w:proofErr w:type="gramStart"/>
+      <w:r>
+        <w:rPr>
+          <w:rFonts w:ascii="Times New Roman" w:hAnsi="Times New Roman" w:cs="Times New Roman"/>
+          <w:lang w:val="en-US"/>
+        </w:rPr>
+        <w:t>tree[</w:t>
+      </w:r>
+      <w:proofErr w:type="gramEnd"/>
+      <w:r>
+        <w:rPr>
+          <w:rFonts w:ascii="Times New Roman" w:hAnsi="Times New Roman" w:cs="Times New Roman"/>
+          <w:lang w:val="en-US"/>
+        </w:rPr>
+        <w:t xml:space="preserve">2]. The most crucial parameter for improving the performance of this model are </w:t>
+      </w:r>
+      <w:proofErr w:type="spellStart"/>
+      <w:r>
+        <w:rPr>
+          <w:rFonts w:ascii="Times New Roman" w:hAnsi="Times New Roman" w:cs="Times New Roman"/>
+          <w:lang w:val="en-US"/>
+        </w:rPr>
+        <w:t>numTrees</w:t>
+      </w:r>
+      <w:proofErr w:type="spellEnd"/>
+      <w:r>
+        <w:rPr>
+          <w:rFonts w:ascii="Times New Roman" w:hAnsi="Times New Roman" w:cs="Times New Roman"/>
+          <w:lang w:val="en-US"/>
+        </w:rPr>
+        <w:t xml:space="preserve"> and </w:t>
+      </w:r>
+      <w:proofErr w:type="spellStart"/>
+      <w:r>
+        <w:rPr>
+          <w:rFonts w:ascii="Times New Roman" w:hAnsi="Times New Roman" w:cs="Times New Roman"/>
+          <w:lang w:val="en-US"/>
+        </w:rPr>
+        <w:t>maxDepth</w:t>
+      </w:r>
+      <w:proofErr w:type="spellEnd"/>
+      <w:r>
+        <w:rPr>
+          <w:rFonts w:ascii="Times New Roman" w:hAnsi="Times New Roman" w:cs="Times New Roman"/>
+          <w:lang w:val="en-US"/>
+        </w:rPr>
+        <w:t>.</w:t>
+      </w:r>
+    </w:p>
+    <w:p>
+      <w:pPr>
+        <w:rPr>
+          <w:rFonts w:ascii="Times New Roman" w:hAnsi="Times New Roman" w:cs="Times New Roman"/>
+          <w:lang w:val="en-US"/>
+        </w:rPr>
+      </w:pPr>
+      <w:r>
+        <w:rPr>
+          <w:rFonts w:ascii="Times New Roman" w:hAnsi="Times New Roman" w:cs="Times New Roman"/>
+          <w:lang w:val="en-US"/>
+        </w:rPr>
+        <w:t xml:space="preserve">rf = </w:t>
+      </w:r>
+      <w:proofErr w:type="spellStart"/>
+      <w:proofErr w:type="gramStart"/>
+      <w:r>
+        <w:rPr>
+          <w:rFonts w:ascii="Times New Roman" w:hAnsi="Times New Roman" w:cs="Times New Roman"/>
+          <w:lang w:val="en-US"/>
+        </w:rPr>
+        <w:t>RandomForestClassifier</w:t>
+      </w:r>
+      <w:proofErr w:type="spellEnd"/>
+      <w:r>
+        <w:rPr>
+          <w:rFonts w:ascii="Times New Roman" w:hAnsi="Times New Roman" w:cs="Times New Roman"/>
+          <w:lang w:val="en-US"/>
+        </w:rPr>
+        <w:t>(</w:t>
+      </w:r>
+      <w:proofErr w:type="spellStart"/>
+      <w:proofErr w:type="gramEnd"/>
+      <w:r>
+        <w:rPr>
+          <w:rFonts w:ascii="Times New Roman" w:hAnsi="Times New Roman" w:cs="Times New Roman"/>
+          <w:lang w:val="en-US"/>
+        </w:rPr>
+        <w:t>labelCol</w:t>
+      </w:r>
+      <w:proofErr w:type="spellEnd"/>
+      <w:r>
+        <w:rPr>
+          <w:rFonts w:ascii="Times New Roman" w:hAnsi="Times New Roman" w:cs="Times New Roman"/>
+          <w:lang w:val="en-US"/>
+        </w:rPr>
+        <w:t xml:space="preserve">='label', </w:t>
+      </w:r>
+      <w:proofErr w:type="spellStart"/>
+      <w:r>
+        <w:rPr>
+          <w:rFonts w:ascii="Times New Roman" w:hAnsi="Times New Roman" w:cs="Times New Roman"/>
+          <w:lang w:val="en-US"/>
+        </w:rPr>
+        <w:t>featuresCol</w:t>
+      </w:r>
+      <w:proofErr w:type="spellEnd"/>
+      <w:r>
+        <w:rPr>
+          <w:rFonts w:ascii="Times New Roman" w:hAnsi="Times New Roman" w:cs="Times New Roman"/>
+          <w:lang w:val="en-US"/>
+        </w:rPr>
+        <w:t>='features',</w:t>
+      </w:r>
+      <w:proofErr w:type="spellStart"/>
+      <w:r>
+        <w:rPr>
+          <w:rFonts w:ascii="Times New Roman" w:hAnsi="Times New Roman" w:cs="Times New Roman"/>
+          <w:lang w:val="en-US"/>
+        </w:rPr>
+        <w:t>numTrees</w:t>
+      </w:r>
+      <w:proofErr w:type="spellEnd"/>
+      <w:r>
+        <w:rPr>
+          <w:rFonts w:ascii="Times New Roman" w:hAnsi="Times New Roman" w:cs="Times New Roman"/>
+          <w:lang w:val="en-US"/>
+        </w:rPr>
+        <w:t xml:space="preserve">=3, </w:t>
+      </w:r>
+      <w:proofErr w:type="spellStart"/>
+      <w:r>
+        <w:rPr>
+          <w:rFonts w:ascii="Times New Roman" w:hAnsi="Times New Roman" w:cs="Times New Roman"/>
+          <w:lang w:val="en-US"/>
+        </w:rPr>
+        <w:t>maxDepth</w:t>
+      </w:r>
+      <w:proofErr w:type="spellEnd"/>
+      <w:r>
+        <w:rPr>
+          <w:rFonts w:ascii="Times New Roman" w:hAnsi="Times New Roman" w:cs="Times New Roman"/>
+          <w:lang w:val="en-US"/>
+        </w:rPr>
+        <w:t>=10)</w:t>
+      </w:r>
+    </w:p>
+    <w:p>
+      <w:pPr>
+        <w:rPr>
+          <w:rFonts w:ascii="Times New Roman" w:hAnsi="Times New Roman" w:cs="Times New Roman"/>
+          <w:lang w:val="en-US"/>
+        </w:rPr>
+      </w:pPr>
+      <w:proofErr w:type="spellStart"/>
+      <w:r>
+        <w:rPr>
+          <w:rFonts w:ascii="Times New Roman" w:hAnsi="Times New Roman" w:cs="Times New Roman"/>
+          <w:lang w:val="en-US"/>
+        </w:rPr>
+        <w:t>numTrees</w:t>
+      </w:r>
+      <w:proofErr w:type="spellEnd"/>
+      <w:r>
+        <w:rPr>
+          <w:rFonts w:ascii="Times New Roman" w:hAnsi="Times New Roman" w:cs="Times New Roman"/>
+          <w:lang w:val="en-US"/>
+        </w:rPr>
+        <w:t xml:space="preserve">: Increasing the number of </w:t>
+      </w:r>
+      <w:proofErr w:type="spellStart"/>
+      <w:r>
+        <w:rPr>
+          <w:rFonts w:ascii="Times New Roman" w:hAnsi="Times New Roman" w:cs="Times New Roman"/>
+          <w:lang w:val="en-US"/>
+        </w:rPr>
+        <w:t>numTrees</w:t>
+      </w:r>
+      <w:proofErr w:type="spellEnd"/>
+      <w:r>
+        <w:rPr>
+          <w:rFonts w:ascii="Times New Roman" w:hAnsi="Times New Roman" w:cs="Times New Roman"/>
+          <w:lang w:val="en-US"/>
+        </w:rPr>
+        <w:t>, will decrease the variance of predictions which will eventually impart accurate results. Also, training time increases.</w:t>
+      </w:r>
+    </w:p>
+    <w:p>
+      <w:pPr>
+        <w:rPr>
+          <w:rFonts w:ascii="Times New Roman" w:hAnsi="Times New Roman" w:cs="Times New Roman"/>
+          <w:color w:val="000000"/>
+          <w:shd w:val="clear" w:color="auto" w:fill="FFFFFF"/>
+          <w:lang w:val="en-GB"/>
+        </w:rPr>
+      </w:pPr>
+      <w:proofErr w:type="spellStart"/>
+      <w:r>
+        <w:rPr>
+          <w:rFonts w:ascii="Times New Roman" w:hAnsi="Times New Roman" w:cs="Times New Roman"/>
+          <w:lang w:val="en-US"/>
+        </w:rPr>
+        <w:t>maxDepth</w:t>
+      </w:r>
+      <w:proofErr w:type="spellEnd"/>
+      <w:r>
+        <w:rPr>
+          <w:rFonts w:ascii="Times New Roman" w:hAnsi="Times New Roman" w:cs="Times New Roman"/>
+          <w:lang w:val="en-US"/>
+        </w:rPr>
+        <w:t xml:space="preserve">: This parameter is so powerful and expressive. On the other hand, increasing </w:t>
+      </w:r>
+      <w:proofErr w:type="spellStart"/>
+      <w:r>
+        <w:rPr>
+          <w:rFonts w:ascii="Times New Roman" w:hAnsi="Times New Roman" w:cs="Times New Roman"/>
+          <w:lang w:val="en-US"/>
+        </w:rPr>
+        <w:t>maxDepth</w:t>
+      </w:r>
+      <w:proofErr w:type="spellEnd"/>
+      <w:r>
+        <w:rPr>
+          <w:rFonts w:ascii="Times New Roman" w:hAnsi="Times New Roman" w:cs="Times New Roman"/>
+          <w:lang w:val="en-US"/>
+        </w:rPr>
+        <w:t xml:space="preserve"> takes longer time to train the data and prone to overfitting.</w:t>
+      </w:r>
+      <w:r>
+        <w:rPr>
+          <w:rFonts w:ascii="Times New Roman" w:hAnsi="Times New Roman" w:cs="Times New Roman"/>
+          <w:color w:val="000000"/>
+          <w:shd w:val="clear" w:color="auto" w:fill="FFFFFF"/>
+          <w:lang w:val="en-GB"/>
+        </w:rPr>
+        <w:t xml:space="preserve"> [1]</w:t>
+      </w:r>
+    </w:p>
+    <w:p>
+      <w:pPr>
+        <w:rPr>
+          <w:rFonts w:ascii="Times New Roman" w:hAnsi="Times New Roman" w:cs="Times New Roman"/>
+          <w:lang w:val="en-GB"/>
+        </w:rPr>
+      </w:pPr>
+      <w:r>
+        <w:rPr>
+          <w:rFonts w:ascii="Times New Roman" w:hAnsi="Times New Roman" w:cs="Times New Roman"/>
+          <w:color w:val="000000"/>
+          <w:shd w:val="clear" w:color="auto" w:fill="FFFFFF"/>
+          <w:lang w:val="en-GB"/>
         </w:rPr>
         <w:lastRenderedPageBreak/>
-        <w:t>Write only pseudo code, or in descriptive brief words.</w:t>
+        <w:t>The random_forest.py is the code available in project folder inside prediction.</w:t>
+      </w:r>
+    </w:p>
+    <w:p>
+      <w:pPr>
+        <w:rPr>
+          <w:rFonts w:ascii="Times New Roman" w:hAnsi="Times New Roman" w:cs="Times New Roman"/>
+          <w:lang w:val="en-GB"/>
+        </w:rPr>
+      </w:pPr>
+    </w:p>
+    <w:p>
+      <w:pPr>
+        <w:rPr>
+          <w:rFonts w:ascii="Times New Roman" w:hAnsi="Times New Roman" w:cs="Times New Roman"/>
+          <w:lang w:val="en-US"/>
+        </w:rPr>
+      </w:pPr>
+      <w:r>
+        <w:rPr>
+          <w:rFonts w:ascii="Times New Roman" w:hAnsi="Times New Roman" w:cs="Times New Roman"/>
+          <w:lang w:val="en-US"/>
+        </w:rPr>
+        <w:t xml:space="preserve">Decision Tree (DT): </w:t>
+      </w:r>
+    </w:p>
+    <w:p>
+      <w:pPr>
+        <w:rPr>
+          <w:rFonts w:ascii="Times New Roman" w:hAnsi="Times New Roman" w:cs="Times New Roman"/>
+          <w:lang w:val="en-US"/>
+        </w:rPr>
+      </w:pPr>
+      <w:r>
+        <w:rPr>
+          <w:rFonts w:ascii="Times New Roman" w:hAnsi="Times New Roman" w:cs="Times New Roman"/>
+          <w:lang w:val="en-US"/>
+        </w:rPr>
+        <w:t>Decision trees are most popular machine learning algorithm for classification problems. It is easy to use and interpret, handles categorical features of data, works on binary and multiclass classification problems. This algorithm does not have to scale and normalize the data. Therefore, decision tree requires less effort for data pre-processing during data preparation. The drawback of this model is that they are unstable, small change in data leads to change in structure of the optimal decision tree. This can be remedied by replacing single trees with multiple trees. The code below is the training model of decision tree.[1]</w:t>
+      </w:r>
+    </w:p>
+    <w:p>
+      <w:pPr>
+        <w:rPr>
+          <w:rFonts w:ascii="Times New Roman" w:hAnsi="Times New Roman" w:cs="Times New Roman"/>
+          <w:lang w:val="en-US"/>
+        </w:rPr>
+      </w:pPr>
+      <w:r>
+        <w:rPr>
+          <w:rFonts w:ascii="Times New Roman" w:hAnsi="Times New Roman" w:cs="Times New Roman"/>
+          <w:lang w:val="en-US"/>
+        </w:rPr>
+        <w:t xml:space="preserve">dt = </w:t>
+      </w:r>
+      <w:proofErr w:type="spellStart"/>
+      <w:proofErr w:type="gramStart"/>
+      <w:r>
+        <w:rPr>
+          <w:rFonts w:ascii="Times New Roman" w:hAnsi="Times New Roman" w:cs="Times New Roman"/>
+          <w:lang w:val="en-US"/>
+        </w:rPr>
+        <w:t>DecisionTreeClassifier</w:t>
+      </w:r>
+      <w:proofErr w:type="spellEnd"/>
+      <w:r>
+        <w:rPr>
+          <w:rFonts w:ascii="Times New Roman" w:hAnsi="Times New Roman" w:cs="Times New Roman"/>
+          <w:lang w:val="en-US"/>
+        </w:rPr>
+        <w:t>(</w:t>
+      </w:r>
+      <w:proofErr w:type="spellStart"/>
+      <w:proofErr w:type="gramEnd"/>
+      <w:r>
+        <w:rPr>
+          <w:rFonts w:ascii="Times New Roman" w:hAnsi="Times New Roman" w:cs="Times New Roman"/>
+          <w:lang w:val="en-US"/>
+        </w:rPr>
+        <w:t>featuresCol</w:t>
+      </w:r>
+      <w:proofErr w:type="spellEnd"/>
+      <w:r>
+        <w:rPr>
+          <w:rFonts w:ascii="Times New Roman" w:hAnsi="Times New Roman" w:cs="Times New Roman"/>
+          <w:lang w:val="en-US"/>
+        </w:rPr>
+        <w:t xml:space="preserve"> = 'features', </w:t>
+      </w:r>
+      <w:proofErr w:type="spellStart"/>
+      <w:r>
+        <w:rPr>
+          <w:rFonts w:ascii="Times New Roman" w:hAnsi="Times New Roman" w:cs="Times New Roman"/>
+          <w:lang w:val="en-US"/>
+        </w:rPr>
+        <w:t>labelCol</w:t>
+      </w:r>
+      <w:proofErr w:type="spellEnd"/>
+      <w:r>
+        <w:rPr>
+          <w:rFonts w:ascii="Times New Roman" w:hAnsi="Times New Roman" w:cs="Times New Roman"/>
+          <w:lang w:val="en-US"/>
+        </w:rPr>
+        <w:t xml:space="preserve"> = 'label', impurity = 'entropy', </w:t>
+      </w:r>
+      <w:proofErr w:type="spellStart"/>
+      <w:r>
+        <w:rPr>
+          <w:rFonts w:ascii="Times New Roman" w:hAnsi="Times New Roman" w:cs="Times New Roman"/>
+          <w:lang w:val="en-US"/>
+        </w:rPr>
+        <w:t>maxBins</w:t>
+      </w:r>
+      <w:proofErr w:type="spellEnd"/>
+      <w:r>
+        <w:rPr>
+          <w:rFonts w:ascii="Times New Roman" w:hAnsi="Times New Roman" w:cs="Times New Roman"/>
+          <w:lang w:val="en-US"/>
+        </w:rPr>
+        <w:t xml:space="preserve"> = 1, </w:t>
+      </w:r>
+      <w:proofErr w:type="spellStart"/>
+      <w:r>
+        <w:rPr>
+          <w:rFonts w:ascii="Times New Roman" w:hAnsi="Times New Roman" w:cs="Times New Roman"/>
+          <w:lang w:val="en-US"/>
+        </w:rPr>
+        <w:t>maxDepth</w:t>
+      </w:r>
+      <w:proofErr w:type="spellEnd"/>
+      <w:r>
+        <w:rPr>
+          <w:rFonts w:ascii="Times New Roman" w:hAnsi="Times New Roman" w:cs="Times New Roman"/>
+          <w:lang w:val="en-US"/>
+        </w:rPr>
+        <w:t xml:space="preserve"> = 4)</w:t>
+      </w:r>
+    </w:p>
+    <w:p>
+      <w:pPr>
+        <w:rPr>
+          <w:rFonts w:ascii="Times New Roman" w:hAnsi="Times New Roman" w:cs="Times New Roman"/>
+          <w:lang w:val="en-US"/>
+        </w:rPr>
+      </w:pPr>
+      <w:r>
+        <w:rPr>
+          <w:rFonts w:ascii="Times New Roman" w:hAnsi="Times New Roman" w:cs="Times New Roman"/>
+          <w:lang w:val="en-US"/>
+        </w:rPr>
+        <w:t>Impurity: There are two types of impurity, one is Gini and other is Entropy. Entropy is a bit slower because of logarithmic function used in the algorithm. Entropy also gives much information gain of the data.</w:t>
+      </w:r>
+    </w:p>
+    <w:p>
+      <w:pPr>
+        <w:rPr>
+          <w:rFonts w:ascii="Times New Roman" w:hAnsi="Times New Roman" w:cs="Times New Roman"/>
+          <w:lang w:val="en-US"/>
+        </w:rPr>
+      </w:pPr>
+      <w:proofErr w:type="spellStart"/>
+      <w:r>
+        <w:rPr>
+          <w:rFonts w:ascii="Times New Roman" w:hAnsi="Times New Roman" w:cs="Times New Roman"/>
+          <w:lang w:val="en-US"/>
+        </w:rPr>
+        <w:t>maxBins</w:t>
+      </w:r>
+      <w:proofErr w:type="spellEnd"/>
+      <w:r>
+        <w:rPr>
+          <w:rFonts w:ascii="Times New Roman" w:hAnsi="Times New Roman" w:cs="Times New Roman"/>
+          <w:lang w:val="en-US"/>
+        </w:rPr>
+        <w:t xml:space="preserve">: it is used for discretizing continuous features. Increasing </w:t>
+      </w:r>
+      <w:proofErr w:type="spellStart"/>
+      <w:r>
+        <w:rPr>
+          <w:rFonts w:ascii="Times New Roman" w:hAnsi="Times New Roman" w:cs="Times New Roman"/>
+          <w:lang w:val="en-US"/>
+        </w:rPr>
+        <w:t>maxBins</w:t>
+      </w:r>
+      <w:proofErr w:type="spellEnd"/>
+      <w:r>
+        <w:rPr>
+          <w:rFonts w:ascii="Times New Roman" w:hAnsi="Times New Roman" w:cs="Times New Roman"/>
+          <w:lang w:val="en-US"/>
+        </w:rPr>
+        <w:t xml:space="preserve">, splits the data and make fine-grained </w:t>
+      </w:r>
+      <w:proofErr w:type="gramStart"/>
+      <w:r>
+        <w:rPr>
+          <w:rFonts w:ascii="Times New Roman" w:hAnsi="Times New Roman" w:cs="Times New Roman"/>
+          <w:lang w:val="en-US"/>
+        </w:rPr>
+        <w:t>split  decisions</w:t>
+      </w:r>
+      <w:proofErr w:type="gramEnd"/>
+      <w:r>
+        <w:rPr>
+          <w:rFonts w:ascii="Times New Roman" w:hAnsi="Times New Roman" w:cs="Times New Roman"/>
+          <w:lang w:val="en-US"/>
+        </w:rPr>
+        <w:t xml:space="preserve">. This will increase the complexity and computation </w:t>
+      </w:r>
+      <w:proofErr w:type="gramStart"/>
+      <w:r>
+        <w:rPr>
+          <w:rFonts w:ascii="Times New Roman" w:hAnsi="Times New Roman" w:cs="Times New Roman"/>
+          <w:lang w:val="en-US"/>
+        </w:rPr>
+        <w:t>time[</w:t>
+      </w:r>
+      <w:proofErr w:type="gramEnd"/>
+      <w:r>
+        <w:rPr>
+          <w:rFonts w:ascii="Times New Roman" w:hAnsi="Times New Roman" w:cs="Times New Roman"/>
+          <w:lang w:val="en-US"/>
+        </w:rPr>
+        <w:t>1].</w:t>
+      </w:r>
+    </w:p>
+    <w:p>
+      <w:pPr>
+        <w:rPr>
+          <w:rFonts w:ascii="Times New Roman" w:hAnsi="Times New Roman" w:cs="Times New Roman"/>
+          <w:lang w:val="en-GB"/>
+        </w:rPr>
+      </w:pPr>
+      <w:r>
+        <w:rPr>
+          <w:rFonts w:ascii="Times New Roman" w:hAnsi="Times New Roman" w:cs="Times New Roman"/>
+          <w:color w:val="000000"/>
+          <w:shd w:val="clear" w:color="auto" w:fill="FFFFFF"/>
+          <w:lang w:val="en-GB"/>
+        </w:rPr>
+        <w:t>The descision_tree.py is the code available in project folder inside prediction.</w:t>
+      </w:r>
+    </w:p>
+    <w:p>
+      <w:pPr>
+        <w:rPr>
+          <w:rFonts w:ascii="Times New Roman" w:hAnsi="Times New Roman" w:cs="Times New Roman"/>
+          <w:lang w:val="en-US"/>
+        </w:rPr>
+      </w:pPr>
+      <w:r>
+        <w:rPr>
+          <w:rFonts w:ascii="Times New Roman" w:hAnsi="Times New Roman" w:cs="Times New Roman"/>
+          <w:lang w:val="en-US"/>
+        </w:rPr>
+        <w:t>Logistic Regression (LR): Logistic regression is a classification model suitable to predict categorical responses. It predicts the probability of outcomes. Using family parameter while selecting binomial or multinomial logistic regression otherwise the spark will automatically find correct variant and classify the parameter.</w:t>
+      </w:r>
+    </w:p>
+    <w:p>
+      <w:pPr>
+        <w:rPr>
+          <w:rFonts w:ascii="Times New Roman" w:hAnsi="Times New Roman" w:cs="Times New Roman"/>
+          <w:lang w:val="en-US"/>
+        </w:rPr>
+      </w:pPr>
+      <w:r>
+        <w:rPr>
+          <w:rFonts w:ascii="Times New Roman" w:hAnsi="Times New Roman" w:cs="Times New Roman"/>
+          <w:lang w:val="en-US"/>
+        </w:rPr>
+        <w:t>For binary classification problems, the algorithm outputs a binary logistic regression model. Given a new data point, denoted by x, the model makes predictions by applying the logistic function:</w:t>
+      </w:r>
+    </w:p>
+    <w:p>
+      <w:pPr>
+        <w:rPr>
+          <w:rFonts w:ascii="Times New Roman" w:hAnsi="Times New Roman" w:cs="Times New Roman"/>
+          <w:lang w:val="en-US"/>
+        </w:rPr>
+      </w:pPr>
+      <w:r>
+        <w:rPr>
+          <w:rFonts w:ascii="Times New Roman" w:hAnsi="Times New Roman" w:cs="Times New Roman"/>
+          <w:lang w:val="en-US"/>
+        </w:rPr>
+        <w:t>f(z)</w:t>
+      </w:r>
+      <w:proofErr w:type="gramStart"/>
+      <w:r>
+        <w:rPr>
+          <w:rFonts w:ascii="Times New Roman" w:hAnsi="Times New Roman" w:cs="Times New Roman"/>
+          <w:lang w:val="en-US"/>
+        </w:rPr>
+        <w:t>=  1</w:t>
+      </w:r>
+      <w:proofErr w:type="gramEnd"/>
+      <w:r>
+        <w:rPr>
+          <w:rFonts w:ascii="Times New Roman" w:hAnsi="Times New Roman" w:cs="Times New Roman"/>
+          <w:lang w:val="en-US"/>
+        </w:rPr>
+        <w:t>÷(1+e-z), this function is called as Sigmoid function[3].</w:t>
+      </w:r>
+    </w:p>
+    <w:p>
+      <w:pPr>
+        <w:rPr>
+          <w:rFonts w:ascii="Times New Roman" w:hAnsi="Times New Roman" w:cs="Times New Roman"/>
+          <w:lang w:val="en-US"/>
+        </w:rPr>
+      </w:pPr>
+      <w:r>
+        <w:rPr>
+          <w:rFonts w:ascii="Times New Roman" w:hAnsi="Times New Roman" w:cs="Times New Roman"/>
+          <w:lang w:val="en-US"/>
+        </w:rPr>
+        <w:t xml:space="preserve">where, f(z): output </w:t>
+      </w:r>
+      <w:proofErr w:type="gramStart"/>
+      <w:r>
+        <w:rPr>
+          <w:rFonts w:ascii="Times New Roman" w:hAnsi="Times New Roman" w:cs="Times New Roman"/>
+          <w:lang w:val="en-US"/>
+        </w:rPr>
+        <w:t>between  0</w:t>
+      </w:r>
+      <w:proofErr w:type="gramEnd"/>
+      <w:r>
+        <w:rPr>
+          <w:rFonts w:ascii="Times New Roman" w:hAnsi="Times New Roman" w:cs="Times New Roman"/>
+          <w:lang w:val="en-US"/>
+        </w:rPr>
+        <w:t xml:space="preserve"> to 1.</w:t>
+      </w:r>
+    </w:p>
+    <w:p>
+      <w:pPr>
+        <w:rPr>
+          <w:rFonts w:ascii="Times New Roman" w:hAnsi="Times New Roman" w:cs="Times New Roman"/>
+          <w:lang w:val="en-US"/>
+        </w:rPr>
+      </w:pPr>
+      <w:r>
+        <w:rPr>
+          <w:rFonts w:ascii="Times New Roman" w:hAnsi="Times New Roman" w:cs="Times New Roman"/>
+          <w:lang w:val="en-US"/>
+        </w:rPr>
+        <w:t xml:space="preserve">           z: Input to the function.</w:t>
+      </w:r>
+    </w:p>
+    <w:p>
+      <w:pPr>
+        <w:rPr>
+          <w:rFonts w:ascii="Times New Roman" w:hAnsi="Times New Roman" w:cs="Times New Roman"/>
+          <w:lang w:val="en-US"/>
+        </w:rPr>
+      </w:pPr>
+      <w:r>
+        <w:rPr>
+          <w:rFonts w:ascii="Times New Roman" w:hAnsi="Times New Roman" w:cs="Times New Roman"/>
+          <w:lang w:val="en-US"/>
+        </w:rPr>
+        <w:t xml:space="preserve">           e: base of natural log </w:t>
+      </w:r>
+    </w:p>
+    <w:p>
+      <w:pPr>
+        <w:rPr>
+          <w:rFonts w:ascii="Times New Roman" w:hAnsi="Times New Roman" w:cs="Times New Roman"/>
+          <w:lang w:val="en-US"/>
+        </w:rPr>
+      </w:pPr>
+      <w:r>
+        <w:rPr>
+          <w:rFonts w:ascii="Times New Roman" w:hAnsi="Times New Roman" w:cs="Times New Roman"/>
+          <w:lang w:val="en-US"/>
+        </w:rPr>
+        <w:t>We used sigmoid function to map predictions to probabilities.</w:t>
+      </w:r>
+    </w:p>
+    <w:p>
+      <w:pPr>
+        <w:rPr>
+          <w:rFonts w:ascii="Times New Roman" w:hAnsi="Times New Roman" w:cs="Times New Roman"/>
+          <w:lang w:val="en-US"/>
+        </w:rPr>
+      </w:pPr>
+      <w:r>
+        <w:rPr>
+          <w:rFonts w:ascii="Times New Roman" w:hAnsi="Times New Roman" w:cs="Times New Roman"/>
+          <w:lang w:val="en-US"/>
+        </w:rPr>
+        <w:t>We train a logistic regression model as below:</w:t>
+      </w:r>
+    </w:p>
+    <w:p>
+      <w:pPr>
+        <w:rPr>
+          <w:rFonts w:ascii="Times New Roman" w:hAnsi="Times New Roman" w:cs="Times New Roman"/>
+          <w:lang w:val="en-US"/>
+        </w:rPr>
+      </w:pPr>
+      <w:r>
+        <w:rPr>
+          <w:rFonts w:ascii="Times New Roman" w:hAnsi="Times New Roman" w:cs="Times New Roman"/>
+          <w:lang w:val="en-US"/>
+        </w:rPr>
+        <w:t>lr=LogisticRegression(labelCol="label</w:t>
+      </w:r>
+      <w:proofErr w:type="gramStart"/>
+      <w:r>
+        <w:rPr>
+          <w:rFonts w:ascii="Times New Roman" w:hAnsi="Times New Roman" w:cs="Times New Roman"/>
+          <w:lang w:val="en-US"/>
+        </w:rPr>
+        <w:t>",featuresCol</w:t>
+      </w:r>
+      <w:proofErr w:type="gramEnd"/>
+      <w:r>
+        <w:rPr>
+          <w:rFonts w:ascii="Times New Roman" w:hAnsi="Times New Roman" w:cs="Times New Roman"/>
+          <w:lang w:val="en-US"/>
+        </w:rPr>
+        <w:t>="features",maxIter=10,regParam=0.3)</w:t>
+      </w:r>
+    </w:p>
+    <w:p>
+      <w:pPr>
+        <w:rPr>
+          <w:rFonts w:ascii="Times New Roman" w:hAnsi="Times New Roman" w:cs="Times New Roman"/>
+          <w:lang w:val="en-US"/>
+        </w:rPr>
+      </w:pPr>
+      <w:proofErr w:type="spellStart"/>
+      <w:r>
+        <w:rPr>
+          <w:rFonts w:ascii="Times New Roman" w:hAnsi="Times New Roman" w:cs="Times New Roman"/>
+          <w:lang w:val="en-US"/>
+        </w:rPr>
+        <w:t>regparam</w:t>
+      </w:r>
+      <w:proofErr w:type="spellEnd"/>
+      <w:r>
+        <w:rPr>
+          <w:rFonts w:ascii="Times New Roman" w:hAnsi="Times New Roman" w:cs="Times New Roman"/>
+          <w:lang w:val="en-US"/>
+        </w:rPr>
+        <w:t xml:space="preserve">: Regularized parameter is used </w:t>
+      </w:r>
+      <w:proofErr w:type="gramStart"/>
+      <w:r>
+        <w:rPr>
+          <w:rFonts w:ascii="Times New Roman" w:hAnsi="Times New Roman" w:cs="Times New Roman"/>
+          <w:lang w:val="en-US"/>
+        </w:rPr>
+        <w:t>to  avoid</w:t>
+      </w:r>
+      <w:proofErr w:type="gramEnd"/>
+      <w:r>
+        <w:rPr>
+          <w:rFonts w:ascii="Times New Roman" w:hAnsi="Times New Roman" w:cs="Times New Roman"/>
+          <w:lang w:val="en-US"/>
+        </w:rPr>
+        <w:t xml:space="preserve"> overfitting</w:t>
+      </w:r>
+    </w:p>
+    <w:p>
+      <w:pPr>
+        <w:rPr>
+          <w:rFonts w:ascii="Times New Roman" w:hAnsi="Times New Roman" w:cs="Times New Roman"/>
+          <w:lang w:val="en-US"/>
+        </w:rPr>
+      </w:pPr>
+      <w:proofErr w:type="spellStart"/>
+      <w:r>
+        <w:rPr>
+          <w:rFonts w:ascii="Times New Roman" w:hAnsi="Times New Roman" w:cs="Times New Roman"/>
+          <w:lang w:val="en-US"/>
+        </w:rPr>
+        <w:t>maxIter</w:t>
+      </w:r>
+      <w:proofErr w:type="spellEnd"/>
+      <w:r>
+        <w:rPr>
+          <w:rFonts w:ascii="Times New Roman" w:hAnsi="Times New Roman" w:cs="Times New Roman"/>
+          <w:lang w:val="en-US"/>
+        </w:rPr>
+        <w:t>: Number of iterations for solvers to converge.</w:t>
+      </w:r>
+    </w:p>
+    <w:p>
+      <w:pPr>
+        <w:rPr>
+          <w:rFonts w:ascii="Times New Roman" w:hAnsi="Times New Roman" w:cs="Times New Roman"/>
+          <w:lang w:val="en-US"/>
+        </w:rPr>
+      </w:pPr>
+      <w:r>
+        <w:rPr>
+          <w:rFonts w:ascii="Times New Roman" w:hAnsi="Times New Roman" w:cs="Times New Roman"/>
+          <w:color w:val="000000"/>
+          <w:shd w:val="clear" w:color="auto" w:fill="FFFFFF"/>
+          <w:lang w:val="en-GB"/>
+        </w:rPr>
+        <w:t>The logistic.py is the code available in project folder inside prediction.</w:t>
       </w:r>
     </w:p>
     <w:p>
@@ -13021,31 +15193,154 @@
     </w:p>
     <w:p>
       <w:pPr>
-        <w:spacing w:line="360" w:lineRule="auto"/>
-        <w:jc w:val="both"/>
-        <w:rPr>
-          <w:lang w:val="en-US"/>
-        </w:rPr>
-      </w:pPr>
-      <w:r>
-        <w:rPr>
-          <w:highlight w:val="red"/>
-          <w:lang w:val="en-US"/>
-        </w:rPr>
-        <w:t>Explain how you plan on proving the capabilities of your design? What measurements did you use and How will you plot the result?</w:t>
-      </w:r>
-      <w:r>
-        <w:rPr>
-          <w:lang w:val="en-US"/>
-        </w:rPr>
-        <w:t xml:space="preserve"> </w:t>
-      </w:r>
-    </w:p>
-    <w:p>
-      <w:pPr>
-        <w:spacing w:line="360" w:lineRule="auto"/>
-        <w:jc w:val="both"/>
-        <w:rPr>
+        <w:spacing w:line="240" w:lineRule="auto"/>
+        <w:jc w:val="both"/>
+        <w:rPr>
+          <w:rFonts w:ascii="Times New Roman" w:hAnsi="Times New Roman" w:cs="Times New Roman"/>
+          <w:lang w:val="en-US"/>
+        </w:rPr>
+      </w:pPr>
+      <w:r>
+        <w:rPr>
+          <w:rFonts w:ascii="Times New Roman" w:hAnsi="Times New Roman" w:cs="Times New Roman"/>
+          <w:lang w:val="en-US"/>
+        </w:rPr>
+        <w:t xml:space="preserve">We have used Machine learning </w:t>
+      </w:r>
+      <w:proofErr w:type="gramStart"/>
+      <w:r>
+        <w:rPr>
+          <w:rFonts w:ascii="Times New Roman" w:hAnsi="Times New Roman" w:cs="Times New Roman"/>
+          <w:lang w:val="en-US"/>
+        </w:rPr>
+        <w:t>algorithms  which</w:t>
+      </w:r>
+      <w:proofErr w:type="gramEnd"/>
+      <w:r>
+        <w:rPr>
+          <w:rFonts w:ascii="Times New Roman" w:hAnsi="Times New Roman" w:cs="Times New Roman"/>
+          <w:lang w:val="en-US"/>
+        </w:rPr>
+        <w:t xml:space="preserve"> will do the following tasks:</w:t>
+      </w:r>
+    </w:p>
+    <w:p>
+      <w:pPr>
+        <w:pStyle w:val="Listeavsnitt"/>
+        <w:numPr>
+          <w:ilvl w:val="0"/>
+          <w:numId w:val="12"/>
+        </w:numPr>
+        <w:spacing w:line="240" w:lineRule="auto"/>
+        <w:jc w:val="both"/>
+        <w:rPr>
+          <w:rFonts w:ascii="Times New Roman" w:hAnsi="Times New Roman" w:cs="Times New Roman"/>
+          <w:lang w:val="en-US"/>
+        </w:rPr>
+      </w:pPr>
+      <w:r>
+        <w:rPr>
+          <w:rFonts w:ascii="Times New Roman" w:hAnsi="Times New Roman" w:cs="Times New Roman"/>
+          <w:lang w:val="en-US"/>
+        </w:rPr>
+        <w:t>Load the data in spark and make a label of 1s and 0s.</w:t>
+      </w:r>
+    </w:p>
+    <w:p>
+      <w:pPr>
+        <w:pStyle w:val="Listeavsnitt"/>
+        <w:numPr>
+          <w:ilvl w:val="0"/>
+          <w:numId w:val="12"/>
+        </w:numPr>
+        <w:spacing w:line="240" w:lineRule="auto"/>
+        <w:jc w:val="both"/>
+        <w:rPr>
+          <w:rFonts w:ascii="Times New Roman" w:hAnsi="Times New Roman" w:cs="Times New Roman"/>
+          <w:lang w:val="en-US"/>
+        </w:rPr>
+      </w:pPr>
+      <w:r>
+        <w:rPr>
+          <w:rFonts w:ascii="Times New Roman" w:hAnsi="Times New Roman" w:cs="Times New Roman"/>
+          <w:lang w:val="en-US"/>
+        </w:rPr>
+        <w:t>Use of transformers and estimators to convert data into vectors.</w:t>
+      </w:r>
+    </w:p>
+    <w:p>
+      <w:pPr>
+        <w:pStyle w:val="Listeavsnitt"/>
+        <w:numPr>
+          <w:ilvl w:val="0"/>
+          <w:numId w:val="12"/>
+        </w:numPr>
+        <w:spacing w:line="240" w:lineRule="auto"/>
+        <w:jc w:val="both"/>
+        <w:rPr>
+          <w:rFonts w:ascii="Times New Roman" w:hAnsi="Times New Roman" w:cs="Times New Roman"/>
+          <w:lang w:val="en-US"/>
+        </w:rPr>
+      </w:pPr>
+      <w:r>
+        <w:rPr>
+          <w:rFonts w:ascii="Times New Roman" w:hAnsi="Times New Roman" w:cs="Times New Roman"/>
+          <w:lang w:val="en-US"/>
+        </w:rPr>
+        <w:t xml:space="preserve"> Randomly split the dataset and introduce a pipeline for ML flows.</w:t>
+      </w:r>
+    </w:p>
+    <w:p>
+      <w:pPr>
+        <w:pStyle w:val="Listeavsnitt"/>
+        <w:numPr>
+          <w:ilvl w:val="0"/>
+          <w:numId w:val="12"/>
+        </w:numPr>
+        <w:spacing w:line="240" w:lineRule="auto"/>
+        <w:jc w:val="both"/>
+        <w:rPr>
+          <w:rFonts w:ascii="Times New Roman" w:hAnsi="Times New Roman" w:cs="Times New Roman"/>
+          <w:lang w:val="en-US"/>
+        </w:rPr>
+      </w:pPr>
+      <w:r>
+        <w:rPr>
+          <w:rFonts w:ascii="Times New Roman" w:hAnsi="Times New Roman" w:cs="Times New Roman"/>
+          <w:lang w:val="en-US"/>
+        </w:rPr>
+        <w:t>Store the predicted and raw prediction values in parquet files for all the algorithms.</w:t>
+      </w:r>
+    </w:p>
+    <w:p>
+      <w:pPr>
+        <w:pStyle w:val="Listeavsnitt"/>
+        <w:numPr>
+          <w:ilvl w:val="0"/>
+          <w:numId w:val="12"/>
+        </w:numPr>
+        <w:spacing w:line="240" w:lineRule="auto"/>
+        <w:jc w:val="both"/>
+        <w:rPr>
+          <w:rFonts w:ascii="Times New Roman" w:hAnsi="Times New Roman" w:cs="Times New Roman"/>
+          <w:lang w:val="en-US"/>
+        </w:rPr>
+      </w:pPr>
+      <w:r>
+        <w:rPr>
+          <w:rFonts w:ascii="Times New Roman" w:hAnsi="Times New Roman" w:cs="Times New Roman"/>
+          <w:lang w:val="en-US"/>
+        </w:rPr>
+        <w:t>Calculate evaluation metrics of all three machine learning algorithms.</w:t>
+      </w:r>
+    </w:p>
+    <w:p>
+      <w:pPr>
+        <w:spacing w:line="240" w:lineRule="auto"/>
+        <w:ind w:left="360"/>
+        <w:jc w:val="both"/>
+        <w:rPr>
+          <w:rFonts w:ascii="Times New Roman" w:hAnsi="Times New Roman" w:cs="Times New Roman"/>
           <w:lang w:val="en-US"/>
         </w:rPr>
       </w:pPr>
@@ -13081,25 +15376,357 @@
       <w:pPr>
         <w:jc w:val="both"/>
         <w:rPr>
-          <w:lang w:val="en-US"/>
-        </w:rPr>
-      </w:pPr>
-      <w:r>
-        <w:rPr>
-          <w:highlight w:val="red"/>
-          <w:lang w:val="en-US"/>
-        </w:rPr>
-        <w:t>Now explain the result with nice plots? And comment them? What can we say about the result? Are we satisfied and what could be done better in the future?</w:t>
-      </w:r>
-    </w:p>
-    <w:p>
-      <w:pPr>
-        <w:jc w:val="both"/>
-        <w:rPr>
-          <w:lang w:val="en-US"/>
-        </w:rPr>
-      </w:pPr>
-    </w:p>
+          <w:rFonts w:ascii="Times New Roman" w:hAnsi="Times New Roman" w:cs="Times New Roman"/>
+          <w:lang w:val="en-US"/>
+        </w:rPr>
+      </w:pPr>
+      <w:r>
+        <w:rPr>
+          <w:rFonts w:ascii="Times New Roman" w:hAnsi="Times New Roman" w:cs="Times New Roman"/>
+          <w:lang w:val="en-US"/>
+        </w:rPr>
+        <w:t xml:space="preserve">Classifiers are typically evaluated by Confusion matrix, AUC and so on. All the results are tabulated below. Random Forest got the higher </w:t>
+      </w:r>
+      <w:r>
+        <w:rPr>
+          <w:rFonts w:ascii="Times New Roman" w:hAnsi="Times New Roman" w:cs="Times New Roman"/>
+          <w:lang w:val="en-US"/>
+        </w:rPr>
+        <w:lastRenderedPageBreak/>
+        <w:t>accuracy than other models. Also, AUC for Random Forest is higher than Logistic Regression and Decision trees. Based on TP,</w:t>
+      </w:r>
+      <w:r>
+        <w:rPr>
+          <w:rFonts w:ascii="Times New Roman" w:hAnsi="Times New Roman" w:cs="Times New Roman"/>
+          <w:lang w:val="en-US"/>
+        </w:rPr>
+        <w:t xml:space="preserve"> </w:t>
+      </w:r>
+      <w:r>
+        <w:rPr>
+          <w:rFonts w:ascii="Times New Roman" w:hAnsi="Times New Roman" w:cs="Times New Roman"/>
+          <w:lang w:val="en-US"/>
+        </w:rPr>
+        <w:t>TN,</w:t>
+      </w:r>
+      <w:r>
+        <w:rPr>
+          <w:rFonts w:ascii="Times New Roman" w:hAnsi="Times New Roman" w:cs="Times New Roman"/>
+          <w:lang w:val="en-US"/>
+        </w:rPr>
+        <w:t xml:space="preserve"> </w:t>
+      </w:r>
+      <w:r>
+        <w:rPr>
+          <w:rFonts w:ascii="Times New Roman" w:hAnsi="Times New Roman" w:cs="Times New Roman"/>
+          <w:lang w:val="en-US"/>
+        </w:rPr>
+        <w:t>FP, FN, the models got the result for Recall, Precision, Accuracy, and F1-score.</w:t>
+      </w:r>
+    </w:p>
+    <w:p>
+      <w:pPr>
+        <w:jc w:val="both"/>
+        <w:rPr>
+          <w:lang w:val="en-US"/>
+        </w:rPr>
+      </w:pPr>
+      <w:r>
+        <w:rPr>
+          <w:noProof/>
+        </w:rPr>
+        <w:drawing>
+          <wp:inline distT="0" distB="0" distL="0" distR="0" wp14:anchorId="5AA90176" wp14:editId="260304FB">
+            <wp:extent cx="2886075" cy="2714625"/>
+            <wp:effectExtent l="0" t="0" r="9525" b="9525"/>
+            <wp:docPr id="9" name="Picture 7"/>
+            <wp:cNvGraphicFramePr>
+              <a:graphicFrameLocks xmlns:a="http://schemas.openxmlformats.org/drawingml/2006/main" noChangeAspect="1"/>
+            </wp:cNvGraphicFramePr>
+            <a:graphic xmlns:a="http://schemas.openxmlformats.org/drawingml/2006/main">
+              <a:graphicData uri="http://schemas.openxmlformats.org/drawingml/2006/picture">
+                <pic:pic xmlns:pic="http://schemas.openxmlformats.org/drawingml/2006/picture">
+                  <pic:nvPicPr>
+                    <pic:cNvPr id="1" name=""/>
+                    <pic:cNvPicPr/>
+                  </pic:nvPicPr>
+                  <pic:blipFill>
+                    <a:blip r:embed="rId17"/>
+                    <a:stretch>
+                      <a:fillRect/>
+                    </a:stretch>
+                  </pic:blipFill>
+                  <pic:spPr>
+                    <a:xfrm>
+                      <a:off x="0" y="0"/>
+                      <a:ext cx="2886075" cy="2714625"/>
+                    </a:xfrm>
+                    <a:prstGeom prst="rect">
+                      <a:avLst/>
+                    </a:prstGeom>
+                  </pic:spPr>
+                </pic:pic>
+              </a:graphicData>
+            </a:graphic>
+          </wp:inline>
+        </w:drawing>
+      </w:r>
+    </w:p>
+    <w:p>
+      <w:pPr>
+        <w:jc w:val="both"/>
+        <w:rPr>
+          <w:rFonts w:ascii="Times New Roman" w:hAnsi="Times New Roman" w:cs="Times New Roman"/>
+          <w:lang w:val="en-GB"/>
+        </w:rPr>
+      </w:pPr>
+      <w:r>
+        <w:rPr>
+          <w:rFonts w:ascii="Times New Roman" w:hAnsi="Times New Roman" w:cs="Times New Roman"/>
+          <w:b/>
+          <w:bCs/>
+          <w:lang w:val="en-GB"/>
+        </w:rPr>
+        <w:t>Precision:</w:t>
+      </w:r>
+      <w:r>
+        <w:rPr>
+          <w:rFonts w:ascii="Times New Roman" w:hAnsi="Times New Roman" w:cs="Times New Roman"/>
+          <w:lang w:val="en-GB"/>
+        </w:rPr>
+        <w:t xml:space="preserve"> Precision helps us to understand how many correctly predicted cases turned to be positive. It is the ratio of TP and (TP+FP). Precision is useful metric when, False Positive is higher concern than False Negative.</w:t>
+      </w:r>
+    </w:p>
+    <w:p>
+      <w:pPr>
+        <w:jc w:val="both"/>
+        <w:rPr>
+          <w:rFonts w:ascii="Times New Roman" w:hAnsi="Times New Roman" w:cs="Times New Roman"/>
+          <w:lang w:val="en-GB"/>
+        </w:rPr>
+      </w:pPr>
+      <w:r>
+        <w:rPr>
+          <w:rFonts w:ascii="Times New Roman" w:hAnsi="Times New Roman" w:cs="Times New Roman"/>
+          <w:b/>
+          <w:bCs/>
+          <w:lang w:val="en-GB"/>
+        </w:rPr>
+        <w:t>Recall:</w:t>
+      </w:r>
+      <w:r>
+        <w:rPr>
+          <w:rFonts w:ascii="Times New Roman" w:hAnsi="Times New Roman" w:cs="Times New Roman"/>
+          <w:lang w:val="en-GB"/>
+        </w:rPr>
+        <w:t xml:space="preserve"> It helps us to understand how many actual positive cases were correctly predicted by our model. It is expressed mathematically as the ratio of TP and</w:t>
+      </w:r>
+      <w:r>
+        <w:rPr>
+          <w:rFonts w:ascii="Times New Roman" w:hAnsi="Times New Roman" w:cs="Times New Roman"/>
+          <w:lang w:val="en-GB"/>
+        </w:rPr>
+        <w:t xml:space="preserve"> </w:t>
+      </w:r>
+      <w:r>
+        <w:rPr>
+          <w:rFonts w:ascii="Times New Roman" w:hAnsi="Times New Roman" w:cs="Times New Roman"/>
+          <w:lang w:val="en-GB"/>
+        </w:rPr>
+        <w:t>(TP+FN). Recall comes to play when False Negative trumps False Positive.</w:t>
+      </w:r>
+    </w:p>
+    <w:p>
+      <w:pPr>
+        <w:jc w:val="both"/>
+        <w:rPr>
+          <w:rFonts w:ascii="Times New Roman" w:hAnsi="Times New Roman" w:cs="Times New Roman"/>
+          <w:lang w:val="en-GB"/>
+        </w:rPr>
+      </w:pPr>
+      <w:r>
+        <w:rPr>
+          <w:rFonts w:ascii="Times New Roman" w:hAnsi="Times New Roman" w:cs="Times New Roman"/>
+          <w:b/>
+          <w:bCs/>
+          <w:lang w:val="en-GB"/>
+        </w:rPr>
+        <w:t>Accuracy:</w:t>
+      </w:r>
+      <w:r>
+        <w:rPr>
+          <w:rFonts w:ascii="Times New Roman" w:hAnsi="Times New Roman" w:cs="Times New Roman"/>
+          <w:lang w:val="en-GB"/>
+        </w:rPr>
+        <w:t xml:space="preserve"> Accuracy is important statistical measure how well binary classifications tests correctly or exclude condition. It is proportion of correct predictions and total number of cases examined. </w:t>
+      </w:r>
+    </w:p>
+    <w:p>
+      <w:pPr>
+        <w:jc w:val="both"/>
+        <w:rPr>
+          <w:rFonts w:ascii="Times New Roman" w:hAnsi="Times New Roman" w:cs="Times New Roman"/>
+          <w:lang w:val="en-GB"/>
+        </w:rPr>
+      </w:pPr>
+      <w:r>
+        <w:rPr>
+          <w:rFonts w:ascii="Times New Roman" w:hAnsi="Times New Roman" w:cs="Times New Roman"/>
+          <w:b/>
+          <w:bCs/>
+          <w:lang w:val="en-GB"/>
+        </w:rPr>
+        <w:t>F1-score:</w:t>
+      </w:r>
+      <w:r>
+        <w:rPr>
+          <w:rFonts w:ascii="Times New Roman" w:hAnsi="Times New Roman" w:cs="Times New Roman"/>
+          <w:lang w:val="en-GB"/>
+        </w:rPr>
+        <w:t xml:space="preserve"> It is also important metric in Machine learning algorithm. Usually, to evaluate the performance of algorithms, F1-score need to be checked. Precision and recall both need to be combined and checked and F1-score does that. It is the harmonic mean of precision and recall.</w:t>
+      </w:r>
+    </w:p>
+    <w:p>
+      <w:pPr>
+        <w:jc w:val="both"/>
+        <w:rPr>
+          <w:rFonts w:ascii="Times New Roman" w:hAnsi="Times New Roman" w:cs="Times New Roman"/>
+          <w:lang w:val="en-US"/>
+        </w:rPr>
+      </w:pPr>
+      <w:r>
+        <w:rPr>
+          <w:rFonts w:ascii="Times New Roman" w:hAnsi="Times New Roman" w:cs="Times New Roman"/>
+          <w:b/>
+          <w:bCs/>
+          <w:lang w:val="en-GB"/>
+        </w:rPr>
+        <w:t>AUC:</w:t>
+      </w:r>
+      <w:r>
+        <w:rPr>
+          <w:rFonts w:ascii="Times New Roman" w:hAnsi="Times New Roman" w:cs="Times New Roman"/>
+          <w:lang w:val="en-GB"/>
+        </w:rPr>
+        <w:t xml:space="preserve">  AUC stands for Area Under Receiver Operating Characteristic. An excellent model has AUC near to 1 which implies it has good measure of separability and poor model has AUC near to 0 which implies it has worst </w:t>
+      </w:r>
+      <w:r>
+        <w:rPr>
+          <w:rFonts w:ascii="Times New Roman" w:hAnsi="Times New Roman" w:cs="Times New Roman"/>
+          <w:lang w:val="en-GB"/>
+        </w:rPr>
+        <w:t>measure of separability. This metric demonstrates how much model is capable of distinguishing between classes. ROC is plotted with TPR against FPR. This metric is desirable because of scale invariant and classification threshold invariant</w:t>
+      </w:r>
+      <w:r>
+        <w:rPr>
+          <w:rFonts w:ascii="Times New Roman" w:hAnsi="Times New Roman" w:cs="Times New Roman"/>
+          <w:lang w:val="en-GB"/>
+        </w:rPr>
+        <w:t xml:space="preserve"> </w:t>
+      </w:r>
+      <w:r>
+        <w:rPr>
+          <w:rFonts w:ascii="Times New Roman" w:hAnsi="Times New Roman" w:cs="Times New Roman"/>
+          <w:lang w:val="en-GB"/>
+        </w:rPr>
+        <w:t>[4].</w:t>
+      </w:r>
+      <w:r>
+        <w:rPr>
+          <w:rFonts w:ascii="Times New Roman" w:hAnsi="Times New Roman" w:cs="Times New Roman"/>
+          <w:lang w:val="en-US"/>
+        </w:rPr>
+        <w:t xml:space="preserve"> </w:t>
+      </w:r>
+    </w:p>
+    <w:p>
+      <w:pPr>
+        <w:jc w:val="both"/>
+        <w:rPr>
+          <w:rFonts w:ascii="Times New Roman" w:hAnsi="Times New Roman" w:cs="Times New Roman"/>
+          <w:lang w:val="en-US"/>
+        </w:rPr>
+      </w:pPr>
+      <w:r>
+        <w:rPr>
+          <w:rFonts w:ascii="Times New Roman" w:hAnsi="Times New Roman" w:cs="Times New Roman"/>
+          <w:lang w:val="en-US"/>
+        </w:rPr>
+        <w:t>The threshold value for AUC is 0.5, which means it has no discrimination power to distinguish between positive class and negative class.</w:t>
+      </w:r>
+    </w:p>
+    <w:p>
+      <w:pPr>
+        <w:jc w:val="both"/>
+        <w:rPr>
+          <w:rFonts w:ascii="Times New Roman" w:hAnsi="Times New Roman" w:cs="Times New Roman"/>
+          <w:lang w:val="en-US"/>
+        </w:rPr>
+      </w:pPr>
+      <w:r>
+        <w:rPr>
+          <w:rFonts w:ascii="Times New Roman" w:hAnsi="Times New Roman" w:cs="Times New Roman"/>
+          <w:lang w:val="en-US"/>
+        </w:rPr>
+        <w:t>True Positive Rate</w:t>
+      </w:r>
+      <w:r>
+        <w:rPr>
+          <w:rFonts w:ascii="Times New Roman" w:hAnsi="Times New Roman" w:cs="Times New Roman"/>
+          <w:lang w:val="en-US"/>
+        </w:rPr>
+        <w:t xml:space="preserve"> </w:t>
+      </w:r>
+      <w:r>
+        <w:rPr>
+          <w:rFonts w:ascii="Times New Roman" w:hAnsi="Times New Roman" w:cs="Times New Roman"/>
+          <w:lang w:val="en-US"/>
+        </w:rPr>
+        <w:t>(Recall) and True Negative Rate are inversely proportional to each other.</w:t>
+      </w:r>
+    </w:p>
+    <w:p>
+      <w:pPr>
+        <w:jc w:val="both"/>
+        <w:rPr>
+          <w:rFonts w:ascii="Times New Roman" w:hAnsi="Times New Roman" w:cs="Times New Roman"/>
+          <w:lang w:val="en-US"/>
+        </w:rPr>
+      </w:pPr>
+      <w:r>
+        <w:rPr>
+          <w:rFonts w:ascii="Times New Roman" w:hAnsi="Times New Roman" w:cs="Times New Roman"/>
+          <w:lang w:val="en-US"/>
+        </w:rPr>
+        <w:t>Similarly, when the threshold value gets decreased, positive values increased which will eventually increase the TPR and decrease TNR.</w:t>
+      </w:r>
+    </w:p>
+    <w:p>
+      <w:pPr>
+        <w:jc w:val="both"/>
+        <w:rPr>
+          <w:rFonts w:ascii="Times New Roman" w:hAnsi="Times New Roman" w:cs="Times New Roman"/>
+          <w:lang w:val="en-GB"/>
+        </w:rPr>
+      </w:pPr>
+      <w:r>
+        <w:rPr>
+          <w:rFonts w:ascii="Times New Roman" w:hAnsi="Times New Roman" w:cs="Times New Roman"/>
+          <w:lang w:val="en-US"/>
+        </w:rPr>
+        <w:t>Also, when threshold value gets decreased,</w:t>
+      </w:r>
+      <w:bookmarkStart w:id="0" w:name="_GoBack"/>
+      <w:bookmarkEnd w:id="0"/>
+      <w:r>
+        <w:rPr>
+          <w:rFonts w:ascii="Times New Roman" w:hAnsi="Times New Roman" w:cs="Times New Roman"/>
+          <w:lang w:val="en-US"/>
+        </w:rPr>
+        <w:t xml:space="preserve"> negative values increased which will eventually increase TNR and decrease TPR.[5]</w:t>
+      </w:r>
+    </w:p>
+    <w:p/>
     <w:p>
       <w:pPr>
         <w:pStyle w:val="Overskrift1"/>
@@ -13158,6 +15785,7 @@
     <w:p>
       <w:pPr>
         <w:spacing w:line="240" w:lineRule="auto"/>
+        <w:jc w:val="both"/>
         <w:rPr>
           <w:rFonts w:ascii="Times New Roman" w:hAnsi="Times New Roman" w:cs="Times New Roman"/>
           <w:lang w:val="en-US"/>
@@ -13170,7 +15798,7 @@
         </w:rPr>
         <w:t xml:space="preserve">[1] IATA. (2018, 24 October). IATA Forecast Predicts 8.2 billion Air Travelers in 2037. Obtained from </w:t>
       </w:r>
-      <w:hyperlink r:id="rId16" w:history="1">
+      <w:hyperlink r:id="rId18" w:history="1">
         <w:r>
           <w:rPr>
             <w:rStyle w:val="Hyperkobling"/>
@@ -13184,6 +15812,7 @@
     <w:p>
       <w:pPr>
         <w:spacing w:line="240" w:lineRule="auto"/>
+        <w:jc w:val="both"/>
         <w:rPr>
           <w:rFonts w:ascii="Times New Roman" w:hAnsi="Times New Roman" w:cs="Times New Roman"/>
           <w:lang w:val="en-US"/>
@@ -13196,7 +15825,7 @@
         </w:rPr>
         <w:t xml:space="preserve">[2] Wikipedia, (2020, 26 March). Apache Hadoop. Obtained from </w:t>
       </w:r>
-      <w:hyperlink r:id="rId17" w:history="1">
+      <w:hyperlink r:id="rId19" w:history="1">
         <w:r>
           <w:rPr>
             <w:rStyle w:val="Hyperkobling"/>
@@ -13210,6 +15839,7 @@
     <w:p>
       <w:pPr>
         <w:spacing w:line="240" w:lineRule="auto"/>
+        <w:jc w:val="both"/>
         <w:rPr>
           <w:rFonts w:ascii="Times New Roman" w:hAnsi="Times New Roman" w:cs="Times New Roman"/>
           <w:lang w:val="en-US"/>
@@ -13222,7 +15852,7 @@
         </w:rPr>
         <w:t xml:space="preserve">[3] Wikipedia. (2020, 20 April). Apache Spark. Obtained from </w:t>
       </w:r>
-      <w:hyperlink r:id="rId18" w:history="1">
+      <w:hyperlink r:id="rId20" w:history="1">
         <w:r>
           <w:rPr>
             <w:rStyle w:val="Hyperkobling"/>
@@ -13236,26 +15866,68 @@
     <w:p>
       <w:pPr>
         <w:spacing w:line="240" w:lineRule="auto"/>
-        <w:rPr>
-          <w:rFonts w:ascii="Times New Roman" w:hAnsi="Times New Roman" w:cs="Times New Roman"/>
-          <w:lang w:val="en-US"/>
-        </w:rPr>
-      </w:pPr>
-      <w:r>
-        <w:rPr>
-          <w:rFonts w:ascii="Times New Roman" w:hAnsi="Times New Roman" w:cs="Times New Roman"/>
-          <w:lang w:val="en-US"/>
-        </w:rPr>
-        <w:t xml:space="preserve">[4] Matplotlib Basemap Toolkit documentation. (2020). Matplot and basemap </w:t>
-      </w:r>
-      <w:r>
-        <w:rPr>
-          <w:rFonts w:ascii="Times New Roman" w:hAnsi="Times New Roman" w:cs="Times New Roman"/>
-          <w:lang w:val="en-US"/>
-        </w:rPr>
-        <w:t xml:space="preserve">documentation. Obtained from </w:t>
-      </w:r>
-      <w:hyperlink r:id="rId19" w:history="1">
+        <w:jc w:val="both"/>
+        <w:rPr>
+          <w:rFonts w:ascii="Times New Roman" w:hAnsi="Times New Roman" w:cs="Times New Roman"/>
+          <w:lang w:val="en-US"/>
+        </w:rPr>
+      </w:pPr>
+      <w:r>
+        <w:rPr>
+          <w:rFonts w:ascii="Times New Roman" w:hAnsi="Times New Roman" w:cs="Times New Roman"/>
+          <w:lang w:val="en-US"/>
+        </w:rPr>
+        <w:t xml:space="preserve">[4] Matplotlib </w:t>
+      </w:r>
+      <w:proofErr w:type="spellStart"/>
+      <w:r>
+        <w:rPr>
+          <w:rFonts w:ascii="Times New Roman" w:hAnsi="Times New Roman" w:cs="Times New Roman"/>
+          <w:lang w:val="en-US"/>
+        </w:rPr>
+        <w:t>Basemap</w:t>
+      </w:r>
+      <w:proofErr w:type="spellEnd"/>
+      <w:r>
+        <w:rPr>
+          <w:rFonts w:ascii="Times New Roman" w:hAnsi="Times New Roman" w:cs="Times New Roman"/>
+          <w:lang w:val="en-US"/>
+        </w:rPr>
+        <w:t xml:space="preserve"> Toolkit documentation. (2020). </w:t>
+      </w:r>
+      <w:proofErr w:type="spellStart"/>
+      <w:r>
+        <w:rPr>
+          <w:rFonts w:ascii="Times New Roman" w:hAnsi="Times New Roman" w:cs="Times New Roman"/>
+          <w:lang w:val="en-US"/>
+        </w:rPr>
+        <w:t>Matplot</w:t>
+      </w:r>
+      <w:proofErr w:type="spellEnd"/>
+      <w:r>
+        <w:rPr>
+          <w:rFonts w:ascii="Times New Roman" w:hAnsi="Times New Roman" w:cs="Times New Roman"/>
+          <w:lang w:val="en-US"/>
+        </w:rPr>
+        <w:t xml:space="preserve"> and </w:t>
+      </w:r>
+      <w:proofErr w:type="spellStart"/>
+      <w:r>
+        <w:rPr>
+          <w:rFonts w:ascii="Times New Roman" w:hAnsi="Times New Roman" w:cs="Times New Roman"/>
+          <w:lang w:val="en-US"/>
+        </w:rPr>
+        <w:t>basemap</w:t>
+      </w:r>
+      <w:proofErr w:type="spellEnd"/>
+      <w:r>
+        <w:rPr>
+          <w:rFonts w:ascii="Times New Roman" w:hAnsi="Times New Roman" w:cs="Times New Roman"/>
+          <w:lang w:val="en-US"/>
+        </w:rPr>
+        <w:t xml:space="preserve"> documentation. Obtained from </w:t>
+      </w:r>
+      <w:hyperlink r:id="rId21" w:history="1">
         <w:r>
           <w:rPr>
             <w:rStyle w:val="Hyperkobling"/>
@@ -13269,6 +15941,7 @@
     <w:p>
       <w:pPr>
         <w:spacing w:line="240" w:lineRule="auto"/>
+        <w:jc w:val="both"/>
         <w:rPr>
           <w:rFonts w:ascii="Times New Roman" w:hAnsi="Times New Roman" w:cs="Times New Roman"/>
           <w:lang w:val="en-US"/>
@@ -13281,7 +15954,7 @@
         </w:rPr>
         <w:t xml:space="preserve">[5] Schumer C. E. &amp; Maloney C. B., (May 2008). Flight delays cost passengers, airlines, and the US economy billions. United States Joint Economic Committee (JEC). Obtained from </w:t>
       </w:r>
-      <w:hyperlink r:id="rId20" w:history="1">
+      <w:hyperlink r:id="rId22" w:history="1">
         <w:r>
           <w:rPr>
             <w:rStyle w:val="Hyperkobling"/>
@@ -13295,30 +15968,61 @@
     <w:p>
       <w:pPr>
         <w:spacing w:line="240" w:lineRule="auto"/>
-        <w:rPr>
-          <w:rFonts w:ascii="Times New Roman" w:hAnsi="Times New Roman" w:cs="Times New Roman"/>
-          <w:lang w:val="en-US"/>
-        </w:rPr>
-      </w:pPr>
-      <w:r>
-        <w:rPr>
-          <w:rFonts w:ascii="Times New Roman" w:hAnsi="Times New Roman" w:cs="Times New Roman"/>
-          <w:lang w:val="en-US"/>
-        </w:rPr>
-        <w:t xml:space="preserve">[6] Grether D., Furbas S. &amp; Nagel K., (2013). </w:t>
-      </w:r>
-      <w:r>
-        <w:rPr>
-          <w:rFonts w:ascii="Times New Roman" w:hAnsi="Times New Roman" w:cs="Times New Roman"/>
-          <w:i/>
-          <w:iCs/>
+        <w:jc w:val="both"/>
+        <w:rPr>
+          <w:rFonts w:ascii="Times New Roman" w:hAnsi="Times New Roman" w:cs="Times New Roman"/>
+          <w:lang w:val="en-US"/>
+        </w:rPr>
+      </w:pPr>
+      <w:r>
+        <w:rPr>
+          <w:rFonts w:ascii="Times New Roman" w:hAnsi="Times New Roman" w:cs="Times New Roman"/>
+          <w:lang w:val="en-US"/>
+        </w:rPr>
+        <w:t xml:space="preserve">[6] </w:t>
+      </w:r>
+      <w:proofErr w:type="spellStart"/>
+      <w:r>
+        <w:rPr>
+          <w:rFonts w:ascii="Times New Roman" w:hAnsi="Times New Roman" w:cs="Times New Roman"/>
+          <w:lang w:val="en-US"/>
+        </w:rPr>
+        <w:t>Grether</w:t>
+      </w:r>
+      <w:proofErr w:type="spellEnd"/>
+      <w:r>
+        <w:rPr>
+          <w:rFonts w:ascii="Times New Roman" w:hAnsi="Times New Roman" w:cs="Times New Roman"/>
+          <w:lang w:val="en-US"/>
+        </w:rPr>
+        <w:t xml:space="preserve"> D., </w:t>
+      </w:r>
+      <w:proofErr w:type="spellStart"/>
+      <w:r>
+        <w:rPr>
+          <w:rFonts w:ascii="Times New Roman" w:hAnsi="Times New Roman" w:cs="Times New Roman"/>
+          <w:lang w:val="en-US"/>
+        </w:rPr>
+        <w:t>Furbas</w:t>
+      </w:r>
+      <w:proofErr w:type="spellEnd"/>
+      <w:r>
+        <w:rPr>
+          <w:rFonts w:ascii="Times New Roman" w:hAnsi="Times New Roman" w:cs="Times New Roman"/>
+          <w:lang w:val="en-US"/>
+        </w:rPr>
+        <w:t xml:space="preserve"> S. &amp; Nagel K., (2013). </w:t>
+      </w:r>
+      <w:r>
+        <w:rPr>
+          <w:rFonts w:ascii="Times New Roman" w:hAnsi="Times New Roman" w:cs="Times New Roman"/>
           <w:color w:val="000000"/>
           <w:shd w:val="clear" w:color="auto" w:fill="FFFFFF"/>
           <w:lang w:val="en-US"/>
         </w:rPr>
         <w:t xml:space="preserve">Agent-based Modelling and Simulation of Air Transport Technology. Procedia Computer Science. Obtained from </w:t>
       </w:r>
-      <w:hyperlink r:id="rId21" w:history="1">
+      <w:hyperlink r:id="rId23" w:history="1">
         <w:r>
           <w:rPr>
             <w:rStyle w:val="Hyperkobling"/>
@@ -13332,6 +16036,7 @@
     <w:p>
       <w:pPr>
         <w:spacing w:line="240" w:lineRule="auto"/>
+        <w:jc w:val="both"/>
         <w:rPr>
           <w:rFonts w:ascii="Times New Roman" w:hAnsi="Times New Roman" w:cs="Times New Roman"/>
           <w:lang w:val="en-US"/>
@@ -13344,7 +16049,7 @@
         </w:rPr>
         <w:t xml:space="preserve">[7] Lawson D. &amp; Castillo W., (2012). Predicting Flight Delays. Stanford Education. Obtained from </w:t>
       </w:r>
-      <w:hyperlink r:id="rId22" w:history="1">
+      <w:hyperlink r:id="rId24" w:history="1">
         <w:r>
           <w:rPr>
             <w:rStyle w:val="Hyperkobling"/>
@@ -13358,6 +16063,7 @@
     <w:p>
       <w:pPr>
         <w:spacing w:line="240" w:lineRule="auto"/>
+        <w:jc w:val="both"/>
         <w:rPr>
           <w:rFonts w:ascii="Times New Roman" w:hAnsi="Times New Roman" w:cs="Times New Roman"/>
           <w:lang w:val="en-US"/>
@@ -13386,7 +16092,7 @@
         </w:rPr>
         <w:t xml:space="preserve">, (2017). Application of Machine Learning Algorithms to predict flight arrival delays. Stanford Education. Obtained from </w:t>
       </w:r>
-      <w:hyperlink r:id="rId23" w:history="1">
+      <w:hyperlink r:id="rId25" w:history="1">
         <w:r>
           <w:rPr>
             <w:rStyle w:val="Hyperkobling"/>
@@ -13400,6 +16106,7 @@
     <w:p>
       <w:pPr>
         <w:spacing w:line="240" w:lineRule="auto"/>
+        <w:jc w:val="both"/>
         <w:rPr>
           <w:rFonts w:ascii="Times New Roman" w:hAnsi="Times New Roman" w:cs="Times New Roman"/>
           <w:lang w:val="en-US"/>
@@ -13412,7 +16119,7 @@
         </w:rPr>
         <w:t xml:space="preserve">[9] Movva N. &amp; Menon, S., (2016). Predicting flight delays and cancellations using weather as a feature. Stanford Education. Obtained from </w:t>
       </w:r>
-      <w:hyperlink r:id="rId24" w:history="1">
+      <w:hyperlink r:id="rId26" w:history="1">
         <w:r>
           <w:rPr>
             <w:rStyle w:val="Hyperkobling"/>
@@ -13426,20 +16133,223 @@
     <w:p>
       <w:pPr>
         <w:spacing w:line="240" w:lineRule="auto"/>
-        <w:rPr>
-          <w:rFonts w:ascii="Times New Roman" w:hAnsi="Times New Roman" w:cs="Times New Roman"/>
-          <w:lang w:val="en-US"/>
-        </w:rPr>
-      </w:pPr>
-      <w:r>
-        <w:rPr>
-          <w:rFonts w:ascii="Times New Roman" w:hAnsi="Times New Roman" w:cs="Times New Roman"/>
-        </w:rPr>
-        <w:t>[10]</w:t>
-      </w:r>
-    </w:p>
-    <w:p>
-      <w:pPr>
+        <w:jc w:val="both"/>
+        <w:rPr>
+          <w:rFonts w:ascii="Times New Roman" w:hAnsi="Times New Roman" w:cs="Times New Roman"/>
+          <w:lang w:val="en-US"/>
+        </w:rPr>
+      </w:pPr>
+      <w:r>
+        <w:rPr>
+          <w:rFonts w:ascii="Times New Roman" w:hAnsi="Times New Roman" w:cs="Times New Roman"/>
+          <w:lang w:val="en-US"/>
+        </w:rPr>
+        <w:t xml:space="preserve">[10] Federal Aviation Administration, (7 March 2019). Types of Delay. Obtained from </w:t>
+      </w:r>
+      <w:hyperlink r:id="rId27" w:history="1">
+        <w:r>
+          <w:rPr>
+            <w:rStyle w:val="Hyperkobling"/>
+            <w:rFonts w:ascii="Times New Roman" w:hAnsi="Times New Roman" w:cs="Times New Roman"/>
+            <w:lang w:val="en-US"/>
+          </w:rPr>
+          <w:t>https://aspmhelp.faa.gov/index.php/Types_of_Delay</w:t>
+        </w:r>
+      </w:hyperlink>
+    </w:p>
+    <w:p>
+      <w:pPr>
+        <w:spacing w:line="240" w:lineRule="auto"/>
+        <w:jc w:val="both"/>
+        <w:rPr>
+          <w:rFonts w:ascii="Times New Roman" w:hAnsi="Times New Roman" w:cs="Times New Roman"/>
+          <w:color w:val="000000"/>
+          <w:shd w:val="clear" w:color="auto" w:fill="FFFFFF"/>
+          <w:lang w:val="en-US"/>
+        </w:rPr>
+      </w:pPr>
+      <w:r>
+        <w:rPr>
+          <w:rFonts w:ascii="Times New Roman" w:hAnsi="Times New Roman" w:cs="Times New Roman"/>
+          <w:color w:val="000000"/>
+          <w:shd w:val="clear" w:color="auto" w:fill="FFFFFF"/>
+          <w:lang w:val="en-US"/>
+        </w:rPr>
+        <w:t xml:space="preserve">[11] MLlib: Main Guide - Spark 2.4.5 Documentation. (2020). Retrieved 22 April 2020, from </w:t>
+      </w:r>
+      <w:hyperlink r:id="rId28" w:history="1">
+        <w:r>
+          <w:rPr>
+            <w:rStyle w:val="Hyperkobling"/>
+            <w:rFonts w:ascii="Times New Roman" w:hAnsi="Times New Roman" w:cs="Times New Roman"/>
+            <w:shd w:val="clear" w:color="auto" w:fill="FFFFFF"/>
+            <w:lang w:val="en-US"/>
+          </w:rPr>
+          <w:t>https://spark.apache.org/docs/latest/ml-guide.html</w:t>
+        </w:r>
+      </w:hyperlink>
+    </w:p>
+    <w:p>
+      <w:pPr>
+        <w:spacing w:line="240" w:lineRule="auto"/>
+        <w:jc w:val="both"/>
+        <w:rPr>
+          <w:rFonts w:ascii="Times New Roman" w:hAnsi="Times New Roman" w:cs="Times New Roman"/>
+          <w:color w:val="000000"/>
+          <w:shd w:val="clear" w:color="auto" w:fill="FFFFFF"/>
+          <w:lang w:val="en-US"/>
+        </w:rPr>
+      </w:pPr>
+      <w:r>
+        <w:rPr>
+          <w:rFonts w:ascii="Times New Roman" w:hAnsi="Times New Roman" w:cs="Times New Roman"/>
+          <w:color w:val="000000"/>
+          <w:shd w:val="clear" w:color="auto" w:fill="FFFFFF"/>
+          <w:lang w:val="en-US"/>
+        </w:rPr>
+        <w:t xml:space="preserve">[12] </w:t>
+      </w:r>
+      <w:proofErr w:type="spellStart"/>
+      <w:r>
+        <w:rPr>
+          <w:rFonts w:ascii="Times New Roman" w:hAnsi="Times New Roman" w:cs="Times New Roman"/>
+          <w:color w:val="000000"/>
+          <w:shd w:val="clear" w:color="auto" w:fill="FFFFFF"/>
+          <w:lang w:val="en-US"/>
+        </w:rPr>
+        <w:t>Koehrsen</w:t>
+      </w:r>
+      <w:proofErr w:type="spellEnd"/>
+      <w:r>
+        <w:rPr>
+          <w:rFonts w:ascii="Times New Roman" w:hAnsi="Times New Roman" w:cs="Times New Roman"/>
+          <w:color w:val="000000"/>
+          <w:shd w:val="clear" w:color="auto" w:fill="FFFFFF"/>
+          <w:lang w:val="en-US"/>
+        </w:rPr>
+        <w:t xml:space="preserve">, W. (2020). An Implementation and Explanation of the Random Forest in Python. Retrieved 23 April 2020, from </w:t>
+      </w:r>
+      <w:hyperlink r:id="rId29" w:history="1">
+        <w:r>
+          <w:rPr>
+            <w:rStyle w:val="Hyperkobling"/>
+            <w:rFonts w:ascii="Times New Roman" w:hAnsi="Times New Roman" w:cs="Times New Roman"/>
+            <w:shd w:val="clear" w:color="auto" w:fill="FFFFFF"/>
+            <w:lang w:val="en-US"/>
+          </w:rPr>
+          <w:t>https://towardsdatascience.com/an-implementation-and-explanation-of-the-random-forest-in-python-77bf308a9b76</w:t>
+        </w:r>
+      </w:hyperlink>
+    </w:p>
+    <w:p>
+      <w:pPr>
+        <w:spacing w:line="240" w:lineRule="auto"/>
+        <w:jc w:val="both"/>
+        <w:rPr>
+          <w:rStyle w:val="Hyperkobling"/>
+          <w:rFonts w:ascii="Times New Roman" w:hAnsi="Times New Roman" w:cs="Times New Roman"/>
+          <w:color w:val="000000"/>
+          <w:shd w:val="clear" w:color="auto" w:fill="FFFFFF"/>
+          <w:lang w:val="en-US"/>
+        </w:rPr>
+      </w:pPr>
+      <w:r>
+        <w:rPr>
+          <w:rFonts w:ascii="Times New Roman" w:hAnsi="Times New Roman" w:cs="Times New Roman"/>
+          <w:color w:val="000000"/>
+          <w:shd w:val="clear" w:color="auto" w:fill="FFFFFF"/>
+          <w:lang w:val="en-US"/>
+        </w:rPr>
+        <w:t xml:space="preserve">[13] Logistic Regression — ML Glossary documentation. (2020). Retrieved 22 April 2020, from </w:t>
+      </w:r>
+      <w:hyperlink r:id="rId30" w:history="1">
+        <w:r>
+          <w:rPr>
+            <w:rStyle w:val="Hyperkobling"/>
+            <w:rFonts w:ascii="Times New Roman" w:hAnsi="Times New Roman" w:cs="Times New Roman"/>
+            <w:shd w:val="clear" w:color="auto" w:fill="FFFFFF"/>
+            <w:lang w:val="en-US"/>
+          </w:rPr>
+          <w:t>https://ml-cheatsheet.readthedocs.io/en/latest/logistic_regression.html</w:t>
+        </w:r>
+      </w:hyperlink>
+    </w:p>
+    <w:p>
+      <w:pPr>
+        <w:spacing w:line="240" w:lineRule="auto"/>
+        <w:jc w:val="both"/>
+        <w:rPr>
+          <w:rFonts w:ascii="Times New Roman" w:hAnsi="Times New Roman" w:cs="Times New Roman"/>
+          <w:color w:val="000000"/>
+          <w:shd w:val="clear" w:color="auto" w:fill="FFFFFF"/>
+          <w:lang w:val="en-US"/>
+        </w:rPr>
+      </w:pPr>
+      <w:r>
+        <w:rPr>
+          <w:rFonts w:ascii="Times New Roman" w:hAnsi="Times New Roman" w:cs="Times New Roman"/>
+          <w:color w:val="000000"/>
+          <w:shd w:val="clear" w:color="auto" w:fill="FFFFFF"/>
+          <w:lang w:val="en-US"/>
+        </w:rPr>
+        <w:t xml:space="preserve">[14] Classification: ROC Curve and AUC | Machine Learning Crash Course. (2020). Retrieved 23 April 2020, from </w:t>
+      </w:r>
+      <w:hyperlink r:id="rId31" w:history="1">
+        <w:r>
+          <w:rPr>
+            <w:rStyle w:val="Hyperkobling"/>
+            <w:rFonts w:ascii="Times New Roman" w:hAnsi="Times New Roman" w:cs="Times New Roman"/>
+            <w:shd w:val="clear" w:color="auto" w:fill="FFFFFF"/>
+            <w:lang w:val="en-US"/>
+          </w:rPr>
+          <w:t>https://developers.google.com/machine-</w:t>
+        </w:r>
+        <w:r>
+          <w:rPr>
+            <w:rStyle w:val="Hyperkobling"/>
+            <w:rFonts w:ascii="Times New Roman" w:hAnsi="Times New Roman" w:cs="Times New Roman"/>
+            <w:shd w:val="clear" w:color="auto" w:fill="FFFFFF"/>
+            <w:lang w:val="en-US"/>
+          </w:rPr>
+          <w:t>learning/crash-course/classification/roc-and-auc?hl=no</w:t>
+        </w:r>
+      </w:hyperlink>
+    </w:p>
+    <w:p>
+      <w:pPr>
+        <w:spacing w:line="240" w:lineRule="auto"/>
+        <w:jc w:val="both"/>
+        <w:rPr>
+          <w:rFonts w:ascii="Times New Roman" w:hAnsi="Times New Roman" w:cs="Times New Roman"/>
+          <w:color w:val="000000"/>
+          <w:shd w:val="clear" w:color="auto" w:fill="FFFFFF"/>
+          <w:lang w:val="en-US"/>
+        </w:rPr>
+      </w:pPr>
+      <w:r>
+        <w:rPr>
+          <w:rFonts w:ascii="Times New Roman" w:hAnsi="Times New Roman" w:cs="Times New Roman"/>
+          <w:color w:val="000000"/>
+          <w:shd w:val="clear" w:color="auto" w:fill="FFFFFF"/>
+          <w:lang w:val="en-US"/>
+        </w:rPr>
+        <w:t xml:space="preserve">[15] Classification: ROC Curve and AUC | Machine Learning Crash Course. (2020). Retrieved 23 April 2020, from </w:t>
+      </w:r>
+      <w:hyperlink r:id="rId32" w:history="1">
+        <w:r>
+          <w:rPr>
+            <w:rStyle w:val="Hyperkobling"/>
+            <w:rFonts w:ascii="Times New Roman" w:hAnsi="Times New Roman" w:cs="Times New Roman"/>
+            <w:shd w:val="clear" w:color="auto" w:fill="FFFFFF"/>
+            <w:lang w:val="en-US"/>
+          </w:rPr>
+          <w:t>https://developers.google.com/machine-learning/crash-course/classification/roc-and-auc?hl=no</w:t>
+        </w:r>
+      </w:hyperlink>
+    </w:p>
+    <w:p>
+      <w:pPr>
+        <w:spacing w:line="240" w:lineRule="auto"/>
         <w:rPr>
           <w:lang w:val="en-US"/>
         </w:rPr>
@@ -13459,6 +16369,119 @@
 <file path=word/numbering.xml><?xml version="1.0" encoding="utf-8"?>
 <w:numbering xmlns:wpc="http://schemas.microsoft.com/office/word/2010/wordprocessingCanvas" xmlns:cx="http://schemas.microsoft.com/office/drawing/2014/chartex" xmlns:cx1="http://schemas.microsoft.com/office/drawing/2015/9/8/chartex" xmlns:cx2="http://schemas.microsoft.com/office/drawing/2015/10/21/chartex" xmlns:cx3="http://schemas.microsoft.com/office/drawing/2016/5/9/chartex" xmlns:cx4="http://schemas.microsoft.com/office/drawing/2016/5/10/chartex" xmlns:cx5="http://schemas.microsoft.com/office/drawing/2016/5/11/chartex" xmlns:cx6="http://schemas.microsoft.com/office/drawing/2016/5/12/chartex" xmlns:cx7="http://schemas.microsoft.com/office/drawing/2016/5/13/chartex" xmlns:cx8="http://schemas.microsoft.com/office/drawing/2016/5/14/chartex" xmlns:mc="http://schemas.openxmlformats.org/markup-compatibility/2006" xmlns:aink="http://schemas.microsoft.com/office/drawing/2016/ink" xmlns:am3d="http://schemas.microsoft.com/office/drawing/2017/model3d" xmlns:o="urn:schemas-microsoft-com:office:office" xmlns:r="http://schemas.openxmlformats.org/officeDocument/2006/relationships" xmlns:m="http://schemas.openxmlformats.org/officeDocument/2006/math" xmlns:v="urn:schemas-microsoft-com:vml" xmlns:wp14="http://schemas.microsoft.com/office/word/2010/wordprocessingDrawing" xmlns:wp="http://schemas.openxmlformats.org/drawingml/2006/wordprocessingDrawing" xmlns:w10="urn:schemas-microsoft-com:office:word" xmlns:w="http://schemas.openxmlformats.org/wordprocessingml/2006/main" xmlns:w14="http://schemas.microsoft.com/office/word/2010/wordml" xmlns:w15="http://schemas.microsoft.com/office/word/2012/wordml" xmlns:w16cid="http://schemas.microsoft.com/office/word/2016/wordml/cid" xmlns:w16se="http://schemas.microsoft.com/office/word/2015/wordml/symex" xmlns:wpg="http://schemas.microsoft.com/office/word/2010/wordprocessingGroup" xmlns:wpi="http://schemas.microsoft.com/office/word/2010/wordprocessingInk" xmlns:wne="http://schemas.microsoft.com/office/word/2006/wordml" xmlns:wps="http://schemas.microsoft.com/office/word/2010/wordprocessingShape" mc:Ignorable="w14 w15 w16se w16cid wp14">
   <w:abstractNum w:abstractNumId="0" w15:restartNumberingAfterBreak="0">
+    <w:nsid w:val="1235365D"/>
+    <w:multiLevelType w:val="hybridMultilevel"/>
+    <w:tmpl w:val="7722F4F8"/>
+    <w:lvl w:ilvl="0" w:tplc="6770CCD2">
+      <w:start w:val="1"/>
+      <w:numFmt w:val="bullet"/>
+      <w:lvlText w:val=""/>
+      <w:lvlJc w:val="left"/>
+      <w:pPr>
+        <w:ind w:left="720" w:hanging="360"/>
+      </w:pPr>
+      <w:rPr>
+        <w:rFonts w:ascii="Symbol" w:hAnsi="Symbol" w:hint="default"/>
+      </w:rPr>
+    </w:lvl>
+    <w:lvl w:ilvl="1" w:tplc="08090003" w:tentative="1">
+      <w:start w:val="1"/>
+      <w:numFmt w:val="bullet"/>
+      <w:lvlText w:val="o"/>
+      <w:lvlJc w:val="left"/>
+      <w:pPr>
+        <w:ind w:left="1440" w:hanging="360"/>
+      </w:pPr>
+      <w:rPr>
+        <w:rFonts w:ascii="Courier New" w:hAnsi="Courier New" w:cs="Courier New" w:hint="default"/>
+      </w:rPr>
+    </w:lvl>
+    <w:lvl w:ilvl="2" w:tplc="08090005" w:tentative="1">
+      <w:start w:val="1"/>
+      <w:numFmt w:val="bullet"/>
+      <w:lvlText w:val=""/>
+      <w:lvlJc w:val="left"/>
+      <w:pPr>
+        <w:ind w:left="2160" w:hanging="360"/>
+      </w:pPr>
+      <w:rPr>
+        <w:rFonts w:ascii="Wingdings" w:hAnsi="Wingdings" w:hint="default"/>
+      </w:rPr>
+    </w:lvl>
+    <w:lvl w:ilvl="3" w:tplc="08090001" w:tentative="1">
+      <w:start w:val="1"/>
+      <w:numFmt w:val="bullet"/>
+      <w:lvlText w:val=""/>
+      <w:lvlJc w:val="left"/>
+      <w:pPr>
+        <w:ind w:left="2880" w:hanging="360"/>
+      </w:pPr>
+      <w:rPr>
+        <w:rFonts w:ascii="Symbol" w:hAnsi="Symbol" w:hint="default"/>
+      </w:rPr>
+    </w:lvl>
+    <w:lvl w:ilvl="4" w:tplc="08090003" w:tentative="1">
+      <w:start w:val="1"/>
+      <w:numFmt w:val="bullet"/>
+      <w:lvlText w:val="o"/>
+      <w:lvlJc w:val="left"/>
+      <w:pPr>
+        <w:ind w:left="3600" w:hanging="360"/>
+      </w:pPr>
+      <w:rPr>
+        <w:rFonts w:ascii="Courier New" w:hAnsi="Courier New" w:cs="Courier New" w:hint="default"/>
+      </w:rPr>
+    </w:lvl>
+    <w:lvl w:ilvl="5" w:tplc="08090005" w:tentative="1">
+      <w:start w:val="1"/>
+      <w:numFmt w:val="bullet"/>
+      <w:lvlText w:val=""/>
+      <w:lvlJc w:val="left"/>
+      <w:pPr>
+        <w:ind w:left="4320" w:hanging="360"/>
+      </w:pPr>
+      <w:rPr>
+        <w:rFonts w:ascii="Wingdings" w:hAnsi="Wingdings" w:hint="default"/>
+      </w:rPr>
+    </w:lvl>
+    <w:lvl w:ilvl="6" w:tplc="08090001" w:tentative="1">
+      <w:start w:val="1"/>
+      <w:numFmt w:val="bullet"/>
+      <w:lvlText w:val=""/>
+      <w:lvlJc w:val="left"/>
+      <w:pPr>
+        <w:ind w:left="5040" w:hanging="360"/>
+      </w:pPr>
+      <w:rPr>
+        <w:rFonts w:ascii="Symbol" w:hAnsi="Symbol" w:hint="default"/>
+      </w:rPr>
+    </w:lvl>
+    <w:lvl w:ilvl="7" w:tplc="08090003" w:tentative="1">
+      <w:start w:val="1"/>
+      <w:numFmt w:val="bullet"/>
+      <w:lvlText w:val="o"/>
+      <w:lvlJc w:val="left"/>
+      <w:pPr>
+        <w:ind w:left="5760" w:hanging="360"/>
+      </w:pPr>
+      <w:rPr>
+        <w:rFonts w:ascii="Courier New" w:hAnsi="Courier New" w:cs="Courier New" w:hint="default"/>
+      </w:rPr>
+    </w:lvl>
+    <w:lvl w:ilvl="8" w:tplc="08090005" w:tentative="1">
+      <w:start w:val="1"/>
+      <w:numFmt w:val="bullet"/>
+      <w:lvlText w:val=""/>
+      <w:lvlJc w:val="left"/>
+      <w:pPr>
+        <w:ind w:left="6480" w:hanging="360"/>
+      </w:pPr>
+      <w:rPr>
+        <w:rFonts w:ascii="Wingdings" w:hAnsi="Wingdings" w:hint="default"/>
+      </w:rPr>
+    </w:lvl>
+  </w:abstractNum>
+  <w:abstractNum w:abstractNumId="1" w15:restartNumberingAfterBreak="0">
     <w:nsid w:val="146A4F90"/>
     <w:multiLevelType w:val="hybridMultilevel"/>
     <w:tmpl w:val="04429D96"/>
@@ -13547,7 +16570,7 @@
       </w:pPr>
     </w:lvl>
   </w:abstractNum>
-  <w:abstractNum w:abstractNumId="1" w15:restartNumberingAfterBreak="0">
+  <w:abstractNum w:abstractNumId="2" w15:restartNumberingAfterBreak="0">
     <w:nsid w:val="1A9F02B5"/>
     <w:multiLevelType w:val="hybridMultilevel"/>
     <w:tmpl w:val="F1000EAE"/>
@@ -13660,7 +16683,7 @@
       </w:rPr>
     </w:lvl>
   </w:abstractNum>
-  <w:abstractNum w:abstractNumId="2" w15:restartNumberingAfterBreak="0">
+  <w:abstractNum w:abstractNumId="3" w15:restartNumberingAfterBreak="0">
     <w:nsid w:val="1E794DE3"/>
     <w:multiLevelType w:val="hybridMultilevel"/>
     <w:tmpl w:val="7E063196"/>
@@ -13746,7 +16769,7 @@
       </w:pPr>
     </w:lvl>
   </w:abstractNum>
-  <w:abstractNum w:abstractNumId="3" w15:restartNumberingAfterBreak="0">
+  <w:abstractNum w:abstractNumId="4" w15:restartNumberingAfterBreak="0">
     <w:nsid w:val="2F9356FC"/>
     <w:multiLevelType w:val="hybridMultilevel"/>
     <w:tmpl w:val="8F9E08AE"/>
@@ -13859,7 +16882,7 @@
       </w:rPr>
     </w:lvl>
   </w:abstractNum>
-  <w:abstractNum w:abstractNumId="4" w15:restartNumberingAfterBreak="0">
+  <w:abstractNum w:abstractNumId="5" w15:restartNumberingAfterBreak="0">
     <w:nsid w:val="36CD0343"/>
     <w:multiLevelType w:val="hybridMultilevel"/>
     <w:tmpl w:val="3BDA8A88"/>
@@ -13972,7 +16995,7 @@
       </w:rPr>
     </w:lvl>
   </w:abstractNum>
-  <w:abstractNum w:abstractNumId="5" w15:restartNumberingAfterBreak="0">
+  <w:abstractNum w:abstractNumId="6" w15:restartNumberingAfterBreak="0">
     <w:nsid w:val="4A2E0109"/>
     <w:multiLevelType w:val="hybridMultilevel"/>
     <w:tmpl w:val="55EE1496"/>
@@ -14061,7 +17084,7 @@
       </w:pPr>
     </w:lvl>
   </w:abstractNum>
-  <w:abstractNum w:abstractNumId="6" w15:restartNumberingAfterBreak="0">
+  <w:abstractNum w:abstractNumId="7" w15:restartNumberingAfterBreak="0">
     <w:nsid w:val="4E62417E"/>
     <w:multiLevelType w:val="hybridMultilevel"/>
     <w:tmpl w:val="77B6E092"/>
@@ -14174,7 +17197,7 @@
       </w:rPr>
     </w:lvl>
   </w:abstractNum>
-  <w:abstractNum w:abstractNumId="7" w15:restartNumberingAfterBreak="0">
+  <w:abstractNum w:abstractNumId="8" w15:restartNumberingAfterBreak="0">
     <w:nsid w:val="675569C7"/>
     <w:multiLevelType w:val="hybridMultilevel"/>
     <w:tmpl w:val="EEEA0EB2"/>
@@ -14287,7 +17310,7 @@
       </w:rPr>
     </w:lvl>
   </w:abstractNum>
-  <w:abstractNum w:abstractNumId="8" w15:restartNumberingAfterBreak="0">
+  <w:abstractNum w:abstractNumId="9" w15:restartNumberingAfterBreak="0">
     <w:nsid w:val="68137B19"/>
     <w:multiLevelType w:val="multilevel"/>
     <w:tmpl w:val="6BE253AC"/>
@@ -14400,7 +17423,7 @@
       </w:rPr>
     </w:lvl>
   </w:abstractNum>
-  <w:abstractNum w:abstractNumId="9" w15:restartNumberingAfterBreak="0">
+  <w:abstractNum w:abstractNumId="10" w15:restartNumberingAfterBreak="0">
     <w:nsid w:val="7D2C5F95"/>
     <w:multiLevelType w:val="hybridMultilevel"/>
     <w:tmpl w:val="A8CAF514"/>
@@ -14513,7 +17536,7 @@
       </w:rPr>
     </w:lvl>
   </w:abstractNum>
-  <w:abstractNum w:abstractNumId="10" w15:restartNumberingAfterBreak="0">
+  <w:abstractNum w:abstractNumId="11" w15:restartNumberingAfterBreak="0">
     <w:nsid w:val="7FFA785E"/>
     <w:multiLevelType w:val="hybridMultilevel"/>
     <w:tmpl w:val="2384EE9C"/>
@@ -14627,37 +17650,40 @@
     </w:lvl>
   </w:abstractNum>
   <w:num w:numId="1">
+    <w:abstractNumId w:val="3"/>
+  </w:num>
+  <w:num w:numId="2">
+    <w:abstractNumId w:val="9"/>
+  </w:num>
+  <w:num w:numId="3">
+    <w:abstractNumId w:val="6"/>
+  </w:num>
+  <w:num w:numId="4">
+    <w:abstractNumId w:val="1"/>
+  </w:num>
+  <w:num w:numId="5">
+    <w:abstractNumId w:val="10"/>
+  </w:num>
+  <w:num w:numId="6">
+    <w:abstractNumId w:val="5"/>
+  </w:num>
+  <w:num w:numId="7">
+    <w:abstractNumId w:val="4"/>
+  </w:num>
+  <w:num w:numId="8">
+    <w:abstractNumId w:val="11"/>
+  </w:num>
+  <w:num w:numId="9">
     <w:abstractNumId w:val="2"/>
   </w:num>
-  <w:num w:numId="2">
+  <w:num w:numId="10">
+    <w:abstractNumId w:val="7"/>
+  </w:num>
+  <w:num w:numId="11">
     <w:abstractNumId w:val="8"/>
   </w:num>
-  <w:num w:numId="3">
-    <w:abstractNumId w:val="5"/>
-  </w:num>
-  <w:num w:numId="4">
+  <w:num w:numId="12">
     <w:abstractNumId w:val="0"/>
-  </w:num>
-  <w:num w:numId="5">
-    <w:abstractNumId w:val="9"/>
-  </w:num>
-  <w:num w:numId="6">
-    <w:abstractNumId w:val="4"/>
-  </w:num>
-  <w:num w:numId="7">
-    <w:abstractNumId w:val="3"/>
-  </w:num>
-  <w:num w:numId="8">
-    <w:abstractNumId w:val="10"/>
-  </w:num>
-  <w:num w:numId="9">
-    <w:abstractNumId w:val="1"/>
-  </w:num>
-  <w:num w:numId="10">
-    <w:abstractNumId w:val="6"/>
-  </w:num>
-  <w:num w:numId="11">
-    <w:abstractNumId w:val="7"/>
   </w:num>
 </w:numbering>
 </file>
@@ -15660,7 +18686,7 @@
 </file>
 
 <file path=customXml/itemProps4.xml><?xml version="1.0" encoding="utf-8"?>
-<ds:datastoreItem xmlns:ds="http://schemas.openxmlformats.org/officeDocument/2006/customXml" ds:itemID="{198DF0C7-D606-48A0-B237-11E97C68EF25}">
+<ds:datastoreItem xmlns:ds="http://schemas.openxmlformats.org/officeDocument/2006/customXml" ds:itemID="{B99B59CA-1590-4431-A7F0-A863DAC7413D}">
   <ds:schemaRefs>
     <ds:schemaRef ds:uri="http://schemas.openxmlformats.org/officeDocument/2006/bibliography"/>
   </ds:schemaRefs>

</xml_diff>